<commit_message>
cambio de nombre a yenni
</commit_message>
<xml_diff>
--- a/proyecto-garaje.docx
+++ b/proyecto-garaje.docx
@@ -249,7 +249,7 @@
                 <v:stroke joinstyle="miter"/>
                 <v:path gradientshapeok="t" o:connecttype="rect"/>
               </v:shapetype>
-              <v:shape id="Cuadro de texto 34" o:spid="_x0000_s1026" type="#_x0000_t202" style="position:absolute;left:0;text-align:left;margin-left:81.55pt;margin-top:1.3pt;width:256.35pt;height:94.8pt;z-index:251704320;visibility:visible;mso-wrap-style:square;mso-width-percent:0;mso-height-percent:0;mso-wrap-distance-left:9pt;mso-wrap-distance-top:0;mso-wrap-distance-right:9pt;mso-wrap-distance-bottom:0;mso-position-horizontal:absolute;mso-position-horizontal-relative:margin;mso-position-vertical:absolute;mso-position-vertical-relative:text;mso-width-percent:0;mso-height-percent:0;mso-width-relative:margin;mso-height-relative:margin;v-text-anchor:top" o:gfxdata="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" filled="f" stroked="f">
+              <v:shape id="Cuadro de texto 34" o:spid="_x0000_s1026" type="#_x0000_t202" style="position:absolute;left:0;text-align:left;margin-left:81.55pt;margin-top:1.3pt;width:256.35pt;height:94.8pt;z-index:251704320;visibility:visible;mso-wrap-style:square;mso-width-percent:0;mso-height-percent:0;mso-wrap-distance-left:9pt;mso-wrap-distance-top:0;mso-wrap-distance-right:9pt;mso-wrap-distance-bottom:0;mso-position-horizontal:absolute;mso-position-horizontal-relative:margin;mso-position-vertical:absolute;mso-position-vertical-relative:text;mso-width-percent:0;mso-height-percent:0;mso-width-relative:margin;mso-height-relative:margin;v-text-anchor:top" o:gfxdata="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" filled="f" stroked="f">
                 <v:shadow on="t" color="black" opacity="26214f" origin=",-.5" offset="0,3pt"/>
                 <v:textbox>
                   <w:txbxContent>
@@ -1128,7 +1128,7 @@
           </mc:Choice>
           <mc:Fallback>
             <w:pict>
-              <v:shape w14:anchorId="389A3477" id="Cuadro de texto 35" o:spid="_x0000_s1027" type="#_x0000_t202" style="position:absolute;left:0;text-align:left;margin-left:19.2pt;margin-top:.45pt;width:398.15pt;height:140.25pt;z-index:251706368;visibility:visible;mso-wrap-style:square;mso-width-percent:0;mso-height-percent:0;mso-wrap-distance-left:9pt;mso-wrap-distance-top:0;mso-wrap-distance-right:9pt;mso-wrap-distance-bottom:0;mso-position-horizontal:absolute;mso-position-horizontal-relative:margin;mso-position-vertical:absolute;mso-position-vertical-relative:text;mso-width-percent:0;mso-height-percent:0;mso-width-relative:margin;mso-height-relative:margin;v-text-anchor:top" o:gfxdata="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" filled="f" stroked="f">
+              <v:shape w14:anchorId="389A3477" id="Cuadro de texto 35" o:spid="_x0000_s1027" type="#_x0000_t202" style="position:absolute;left:0;text-align:left;margin-left:19.2pt;margin-top:.45pt;width:398.15pt;height:140.25pt;z-index:251706368;visibility:visible;mso-wrap-style:square;mso-width-percent:0;mso-height-percent:0;mso-wrap-distance-left:9pt;mso-wrap-distance-top:0;mso-wrap-distance-right:9pt;mso-wrap-distance-bottom:0;mso-position-horizontal:absolute;mso-position-horizontal-relative:margin;mso-position-vertical:absolute;mso-position-vertical-relative:text;mso-width-percent:0;mso-height-percent:0;mso-width-relative:margin;mso-height-relative:margin;v-text-anchor:top" o:gfxdata="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" filled="f" stroked="f">
                 <v:shadow on="t" color="black" opacity="26214f" origin=",-.5" offset="0,3pt"/>
                 <v:textbox>
                   <w:txbxContent>
@@ -1901,7 +1901,25 @@
           <w:sz w:val="32"/>
           <w:szCs w:val="32"/>
         </w:rPr>
-        <w:t>Jennifer Lupita Lopez Morales.</w:t>
+        <w:t>Jennifer Lupita Lopez Morale</w:t>
+      </w:r>
+      <w:r>
+        <w:rPr>
+          <w:bCs/>
+          <w:color w:val="000000" w:themeColor="text1"/>
+          <w:sz w:val="32"/>
+          <w:szCs w:val="32"/>
+        </w:rPr>
+        <w:t>sss</w:t>
+      </w:r>
+      <w:r>
+        <w:rPr>
+          <w:bCs/>
+          <w:color w:val="000000" w:themeColor="text1"/>
+          <w:sz w:val="32"/>
+          <w:szCs w:val="32"/>
+        </w:rPr>
+        <w:t>s.</w:t>
       </w:r>
     </w:p>
     <w:p>
@@ -3058,17 +3076,7 @@
           <w:szCs w:val="28"/>
           <w:highlight w:val="yellow"/>
         </w:rPr>
-        <w:t xml:space="preserve">de este estacionamiento, sacar reportes de la cantidad de vehículos que ingresan durante el mes para posteriormente </w:t>
-      </w:r>
-      <w:r>
-        <w:rPr>
-          <w:rFonts w:ascii="Times New Roman" w:hAnsi="Times New Roman" w:cs="Times New Roman"/>
-          <w:sz w:val="28"/>
-          <w:szCs w:val="28"/>
-          <w:highlight w:val="yellow"/>
-        </w:rPr>
-        <w:lastRenderedPageBreak/>
-        <w:t xml:space="preserve">también mejorar las campañas publicitarias del servicio del </w:t>
+        <w:t xml:space="preserve">de este estacionamiento, sacar reportes de la cantidad de vehículos que ingresan durante el mes para posteriormente también mejorar las campañas publicitarias del servicio del </w:t>
       </w:r>
       <w:r>
         <w:rPr>
@@ -4426,7 +4434,6 @@
           <w:sz w:val="28"/>
           <w:szCs w:val="28"/>
         </w:rPr>
-        <w:lastRenderedPageBreak/>
         <w:t>(IdRegistro</w:t>
       </w:r>
       <w:r>
@@ -5810,7 +5817,6 @@
           <w:sz w:val="28"/>
           <w:szCs w:val="28"/>
         </w:rPr>
-        <w:lastRenderedPageBreak/>
         <w:t>( - )</w:t>
       </w:r>
     </w:p>
@@ -7776,7 +7782,6 @@
           <w:sz w:val="28"/>
           <w:szCs w:val="28"/>
         </w:rPr>
-        <w:lastRenderedPageBreak/>
         <w:t>En las planillas de los registros.</w:t>
       </w:r>
     </w:p>
@@ -8639,7 +8644,6 @@
           <w:sz w:val="28"/>
           <w:szCs w:val="28"/>
         </w:rPr>
-        <w:lastRenderedPageBreak/>
         <w:t>P</w:t>
       </w:r>
       <w:r>
@@ -9066,7 +9070,7 @@
           </mc:Choice>
           <mc:Fallback>
             <w:pict>
-              <v:rect w14:anchorId="3029CE2D" id="Rectángulo 16" o:spid="_x0000_s1028" style="position:absolute;margin-left:191.25pt;margin-top:24.2pt;width:106.85pt;height:32.95pt;z-index:251691008;visibility:visible;mso-wrap-style:square;mso-width-percent:0;mso-height-percent:0;mso-wrap-distance-left:9pt;mso-wrap-distance-top:0;mso-wrap-distance-right:9pt;mso-wrap-distance-bottom:0;mso-position-horizontal:absolute;mso-position-horizontal-relative:text;mso-position-vertical:absolute;mso-position-vertical-relative:text;mso-width-percent:0;mso-height-percent:0;mso-width-relative:margin;mso-height-relative:margin;v-text-anchor:middle" o:gfxdata="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" fillcolor="#0f6fc6 [3204]" strokecolor="#073662 [1604]" strokeweight="1pt">
+              <v:rect w14:anchorId="3029CE2D" id="Rectángulo 16" o:spid="_x0000_s1028" style="position:absolute;margin-left:191.25pt;margin-top:24.2pt;width:106.85pt;height:32.95pt;z-index:251691008;visibility:visible;mso-wrap-style:square;mso-width-percent:0;mso-height-percent:0;mso-wrap-distance-left:9pt;mso-wrap-distance-top:0;mso-wrap-distance-right:9pt;mso-wrap-distance-bottom:0;mso-position-horizontal:absolute;mso-position-horizontal-relative:text;mso-position-vertical:absolute;mso-position-vertical-relative:text;mso-width-percent:0;mso-height-percent:0;mso-width-relative:margin;mso-height-relative:margin;v-text-anchor:middle" o:gfxdata="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" fillcolor="#0f6fc6 [3204]" strokecolor="#073662 [1604]" strokeweight="1pt">
                 <v:textbox>
                   <w:txbxContent>
                     <w:p>
@@ -9181,7 +9185,7 @@
           </mc:Choice>
           <mc:Fallback>
             <w:pict>
-              <v:rect w14:anchorId="543A8F0B" id="Rectángulo 12" o:spid="_x0000_s1029" style="position:absolute;margin-left:34.45pt;margin-top:22.55pt;width:79.2pt;height:39.55pt;z-index:251668480;visibility:visible;mso-wrap-style:square;mso-width-percent:0;mso-height-percent:0;mso-wrap-distance-left:9pt;mso-wrap-distance-top:0;mso-wrap-distance-right:9pt;mso-wrap-distance-bottom:0;mso-position-horizontal:absolute;mso-position-horizontal-relative:text;mso-position-vertical:absolute;mso-position-vertical-relative:text;mso-width-percent:0;mso-height-percent:0;mso-width-relative:margin;mso-height-relative:margin;v-text-anchor:middle" o:gfxdata="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" fillcolor="#0f6fc6 [3204]" strokecolor="#073662 [1604]" strokeweight="1pt">
+              <v:rect w14:anchorId="543A8F0B" id="Rectángulo 12" o:spid="_x0000_s1029" style="position:absolute;margin-left:34.45pt;margin-top:22.55pt;width:79.2pt;height:39.55pt;z-index:251668480;visibility:visible;mso-wrap-style:square;mso-width-percent:0;mso-height-percent:0;mso-wrap-distance-left:9pt;mso-wrap-distance-top:0;mso-wrap-distance-right:9pt;mso-wrap-distance-bottom:0;mso-position-horizontal:absolute;mso-position-horizontal-relative:text;mso-position-vertical:absolute;mso-position-vertical-relative:text;mso-width-percent:0;mso-height-percent:0;mso-width-relative:margin;mso-height-relative:margin;v-text-anchor:middle" o:gfxdata="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" fillcolor="#0f6fc6 [3204]" strokecolor="#073662 [1604]" strokeweight="1pt">
                 <v:textbox>
                   <w:txbxContent>
                     <w:p>
@@ -9312,7 +9316,7 @@
           </mc:Choice>
           <mc:Fallback>
             <w:pict>
-              <v:rect w14:anchorId="57AFBC46" id="Rectángulo 14" o:spid="_x0000_s1030" style="position:absolute;margin-left:-22.9pt;margin-top:21.95pt;width:81pt;height:38.25pt;z-index:251670528;visibility:visible;mso-wrap-style:square;mso-width-percent:0;mso-height-percent:0;mso-wrap-distance-left:9pt;mso-wrap-distance-top:0;mso-wrap-distance-right:9pt;mso-wrap-distance-bottom:0;mso-position-horizontal:absolute;mso-position-horizontal-relative:margin;mso-position-vertical:absolute;mso-position-vertical-relative:text;mso-width-percent:0;mso-height-percent:0;mso-width-relative:margin;mso-height-relative:margin;v-text-anchor:middle" o:gfxdata="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" fillcolor="#b0dfa0 [1944]" strokecolor="#002060" strokeweight="1pt">
+              <v:rect w14:anchorId="57AFBC46" id="Rectángulo 14" o:spid="_x0000_s1030" style="position:absolute;margin-left:-22.9pt;margin-top:21.95pt;width:81pt;height:38.25pt;z-index:251670528;visibility:visible;mso-wrap-style:square;mso-width-percent:0;mso-height-percent:0;mso-wrap-distance-left:9pt;mso-wrap-distance-top:0;mso-wrap-distance-right:9pt;mso-wrap-distance-bottom:0;mso-position-horizontal:absolute;mso-position-horizontal-relative:margin;mso-position-vertical:absolute;mso-position-vertical-relative:text;mso-width-percent:0;mso-height-percent:0;mso-width-relative:margin;mso-height-relative:margin;v-text-anchor:middle" o:gfxdata="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" fillcolor="#b0dfa0 [1944]" strokecolor="#002060" strokeweight="1pt">
                 <v:textbox>
                   <w:txbxContent>
                     <w:p>
@@ -9584,7 +9588,7 @@
           </mc:Choice>
           <mc:Fallback>
             <w:pict>
-              <v:rect w14:anchorId="2AFB271E" id="Rectángulo 17" o:spid="_x0000_s1031" style="position:absolute;margin-left:161.25pt;margin-top:9.8pt;width:75pt;height:27.75pt;z-index:251693056;visibility:visible;mso-wrap-style:square;mso-width-percent:0;mso-height-percent:0;mso-wrap-distance-left:9pt;mso-wrap-distance-top:0;mso-wrap-distance-right:9pt;mso-wrap-distance-bottom:0;mso-position-horizontal:absolute;mso-position-horizontal-relative:text;mso-position-vertical:absolute;mso-position-vertical-relative:text;mso-width-percent:0;mso-height-percent:0;mso-width-relative:margin;mso-height-relative:margin;v-text-anchor:middle" o:gfxdata="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" fillcolor="#b0dfa0 [1944]" strokecolor="#002060" strokeweight="1pt">
+              <v:rect w14:anchorId="2AFB271E" id="Rectángulo 17" o:spid="_x0000_s1031" style="position:absolute;margin-left:161.25pt;margin-top:9.8pt;width:75pt;height:27.75pt;z-index:251693056;visibility:visible;mso-wrap-style:square;mso-width-percent:0;mso-height-percent:0;mso-wrap-distance-left:9pt;mso-wrap-distance-top:0;mso-wrap-distance-right:9pt;mso-wrap-distance-bottom:0;mso-position-horizontal:absolute;mso-position-horizontal-relative:text;mso-position-vertical:absolute;mso-position-vertical-relative:text;mso-width-percent:0;mso-height-percent:0;mso-width-relative:margin;mso-height-relative:margin;v-text-anchor:middle" o:gfxdata="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" fillcolor="#b0dfa0 [1944]" strokecolor="#002060" strokeweight="1pt">
                 <v:textbox>
                   <w:txbxContent>
                     <w:p>
@@ -9701,7 +9705,7 @@
           </mc:Choice>
           <mc:Fallback>
             <w:pict>
-              <v:rect w14:anchorId="26427D1F" id="Rectángulo 7" o:spid="_x0000_s1032" style="position:absolute;margin-left:545.25pt;margin-top:21.8pt;width:69.15pt;height:20.25pt;z-index:251665408;visibility:visible;mso-wrap-style:square;mso-width-percent:0;mso-height-percent:0;mso-wrap-distance-left:9pt;mso-wrap-distance-top:0;mso-wrap-distance-right:9pt;mso-wrap-distance-bottom:0;mso-position-horizontal:absolute;mso-position-horizontal-relative:text;mso-position-vertical:absolute;mso-position-vertical-relative:text;mso-width-percent:0;mso-height-percent:0;mso-width-relative:margin;mso-height-relative:margin;v-text-anchor:middle" o:gfxdata="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" fillcolor="#0f6fc6 [3204]" strokecolor="#073662 [1604]" strokeweight="1pt">
+              <v:rect w14:anchorId="26427D1F" id="Rectángulo 7" o:spid="_x0000_s1032" style="position:absolute;margin-left:545.25pt;margin-top:21.8pt;width:69.15pt;height:20.25pt;z-index:251665408;visibility:visible;mso-wrap-style:square;mso-width-percent:0;mso-height-percent:0;mso-wrap-distance-left:9pt;mso-wrap-distance-top:0;mso-wrap-distance-right:9pt;mso-wrap-distance-bottom:0;mso-position-horizontal:absolute;mso-position-horizontal-relative:text;mso-position-vertical:absolute;mso-position-vertical-relative:text;mso-width-percent:0;mso-height-percent:0;mso-width-relative:margin;mso-height-relative:margin;v-text-anchor:middle" o:gfxdata="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" fillcolor="#0f6fc6 [3204]" strokecolor="#073662 [1604]" strokeweight="1pt">
                 <v:textbox>
                   <w:txbxContent>
                     <w:p>
@@ -9847,7 +9851,7 @@
           </mc:Choice>
           <mc:Fallback>
             <w:pict>
-              <v:rect w14:anchorId="699E2354" id="Rectángulo 22" o:spid="_x0000_s1033" style="position:absolute;margin-left:5.5pt;margin-top:22.95pt;width:86.35pt;height:39pt;z-index:251674624;visibility:visible;mso-wrap-style:square;mso-width-percent:0;mso-height-percent:0;mso-wrap-distance-left:9pt;mso-wrap-distance-top:0;mso-wrap-distance-right:9pt;mso-wrap-distance-bottom:0;mso-position-horizontal:absolute;mso-position-horizontal-relative:text;mso-position-vertical:absolute;mso-position-vertical-relative:text;mso-width-percent:0;mso-height-percent:0;mso-width-relative:margin;mso-height-relative:margin;v-text-anchor:middle" o:gfxdata="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" fillcolor="#b0dfa0 [1944]" strokecolor="#002060" strokeweight="1pt">
+              <v:rect w14:anchorId="699E2354" id="Rectángulo 22" o:spid="_x0000_s1033" style="position:absolute;margin-left:5.5pt;margin-top:22.95pt;width:86.35pt;height:39pt;z-index:251674624;visibility:visible;mso-wrap-style:square;mso-width-percent:0;mso-height-percent:0;mso-wrap-distance-left:9pt;mso-wrap-distance-top:0;mso-wrap-distance-right:9pt;mso-wrap-distance-bottom:0;mso-position-horizontal:absolute;mso-position-horizontal-relative:text;mso-position-vertical:absolute;mso-position-vertical-relative:text;mso-width-percent:0;mso-height-percent:0;mso-width-relative:margin;mso-height-relative:margin;v-text-anchor:middle" o:gfxdata="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" fillcolor="#b0dfa0 [1944]" strokecolor="#002060" strokeweight="1pt">
                 <v:textbox>
                   <w:txbxContent>
                     <w:p>
@@ -10273,7 +10277,7 @@
           </mc:Choice>
           <mc:Fallback>
             <w:pict>
-              <v:rect w14:anchorId="3010C74B" id="Rectángulo 43" o:spid="_x0000_s1034" style="position:absolute;margin-left:184.55pt;margin-top:11.2pt;width:86.7pt;height:30.15pt;z-index:251710464;visibility:visible;mso-wrap-style:square;mso-width-percent:0;mso-height-percent:0;mso-wrap-distance-left:9pt;mso-wrap-distance-top:0;mso-wrap-distance-right:9pt;mso-wrap-distance-bottom:0;mso-position-horizontal:absolute;mso-position-horizontal-relative:text;mso-position-vertical:absolute;mso-position-vertical-relative:text;mso-width-percent:0;mso-height-percent:0;mso-width-relative:margin;mso-height-relative:margin;v-text-anchor:middle" o:gfxdata="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" fillcolor="#b0dfa0 [1944]" strokecolor="#002060" strokeweight="1pt">
+              <v:rect w14:anchorId="3010C74B" id="Rectángulo 43" o:spid="_x0000_s1034" style="position:absolute;margin-left:184.55pt;margin-top:11.2pt;width:86.7pt;height:30.15pt;z-index:251710464;visibility:visible;mso-wrap-style:square;mso-width-percent:0;mso-height-percent:0;mso-wrap-distance-left:9pt;mso-wrap-distance-top:0;mso-wrap-distance-right:9pt;mso-wrap-distance-bottom:0;mso-position-horizontal:absolute;mso-position-horizontal-relative:text;mso-position-vertical:absolute;mso-position-vertical-relative:text;mso-width-percent:0;mso-height-percent:0;mso-width-relative:margin;mso-height-relative:margin;v-text-anchor:middle" o:gfxdata="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" fillcolor="#b0dfa0 [1944]" strokecolor="#002060" strokeweight="1pt">
                 <v:textbox>
                   <w:txbxContent>
                     <w:p>
@@ -10390,7 +10394,7 @@
           </mc:Choice>
           <mc:Fallback>
             <w:pict>
-              <v:rect w14:anchorId="2A437442" id="Rectángulo 9" o:spid="_x0000_s1035" style="position:absolute;margin-left:509.25pt;margin-top:22.6pt;width:69pt;height:23.25pt;z-index:251667456;visibility:visible;mso-wrap-style:square;mso-width-percent:0;mso-height-percent:0;mso-wrap-distance-left:9pt;mso-wrap-distance-top:0;mso-wrap-distance-right:9pt;mso-wrap-distance-bottom:0;mso-position-horizontal:absolute;mso-position-horizontal-relative:text;mso-position-vertical:absolute;mso-position-vertical-relative:text;mso-width-percent:0;mso-height-percent:0;mso-width-relative:margin;mso-height-relative:margin;v-text-anchor:middle" o:gfxdata="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" fillcolor="#0f6fc6 [3204]" strokecolor="#073662 [1604]" strokeweight="1pt">
+              <v:rect w14:anchorId="2A437442" id="Rectángulo 9" o:spid="_x0000_s1035" style="position:absolute;margin-left:509.25pt;margin-top:22.6pt;width:69pt;height:23.25pt;z-index:251667456;visibility:visible;mso-wrap-style:square;mso-width-percent:0;mso-height-percent:0;mso-wrap-distance-left:9pt;mso-wrap-distance-top:0;mso-wrap-distance-right:9pt;mso-wrap-distance-bottom:0;mso-position-horizontal:absolute;mso-position-horizontal-relative:text;mso-position-vertical:absolute;mso-position-vertical-relative:text;mso-width-percent:0;mso-height-percent:0;mso-width-relative:margin;mso-height-relative:margin;v-text-anchor:middle" o:gfxdata="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" fillcolor="#0f6fc6 [3204]" strokecolor="#073662 [1604]" strokeweight="1pt">
                 <v:textbox>
                   <w:txbxContent>
                     <w:p>
@@ -10582,7 +10586,7 @@
           </mc:Choice>
           <mc:Fallback>
             <w:pict>
-              <v:rect w14:anchorId="497B0E75" id="Rectángulo 30" o:spid="_x0000_s1036" style="position:absolute;margin-left:532.45pt;margin-top:56.35pt;width:69.95pt;height:30.75pt;z-index:251682816;visibility:visible;mso-wrap-style:square;mso-width-percent:0;mso-height-percent:0;mso-wrap-distance-left:9pt;mso-wrap-distance-top:0;mso-wrap-distance-right:9pt;mso-wrap-distance-bottom:0;mso-position-horizontal:absolute;mso-position-horizontal-relative:text;mso-position-vertical:absolute;mso-position-vertical-relative:text;mso-width-percent:0;mso-height-percent:0;mso-width-relative:margin;mso-height-relative:margin;v-text-anchor:middle" o:gfxdata="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" fillcolor="#0f6fc6 [3204]" strokecolor="#073662 [1604]" strokeweight="1pt">
+              <v:rect w14:anchorId="497B0E75" id="Rectángulo 30" o:spid="_x0000_s1036" style="position:absolute;margin-left:532.45pt;margin-top:56.35pt;width:69.95pt;height:30.75pt;z-index:251682816;visibility:visible;mso-wrap-style:square;mso-width-percent:0;mso-height-percent:0;mso-wrap-distance-left:9pt;mso-wrap-distance-top:0;mso-wrap-distance-right:9pt;mso-wrap-distance-bottom:0;mso-position-horizontal:absolute;mso-position-horizontal-relative:text;mso-position-vertical:absolute;mso-position-vertical-relative:text;mso-width-percent:0;mso-height-percent:0;mso-width-relative:margin;mso-height-relative:margin;v-text-anchor:middle" o:gfxdata="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" fillcolor="#0f6fc6 [3204]" strokecolor="#073662 [1604]" strokeweight="1pt">
                 <v:textbox>
                   <w:txbxContent>
                     <w:p>
@@ -10766,7 +10770,7 @@
           </mc:Choice>
           <mc:Fallback>
             <w:pict>
-              <v:rect w14:anchorId="4D3C79C3" id="Rectángulo 28" o:spid="_x0000_s1037" style="position:absolute;margin-left:588pt;margin-top:107.35pt;width:69.9pt;height:27.75pt;z-index:251680768;visibility:visible;mso-wrap-style:square;mso-width-percent:0;mso-height-percent:0;mso-wrap-distance-left:9pt;mso-wrap-distance-top:0;mso-wrap-distance-right:9pt;mso-wrap-distance-bottom:0;mso-position-horizontal:absolute;mso-position-horizontal-relative:text;mso-position-vertical:absolute;mso-position-vertical-relative:text;mso-width-percent:0;mso-height-percent:0;mso-width-relative:margin;mso-height-relative:margin;v-text-anchor:middle" o:gfxdata="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" fillcolor="#0f6fc6 [3204]" strokecolor="#073662 [1604]" strokeweight="1pt">
+              <v:rect w14:anchorId="4D3C79C3" id="Rectángulo 28" o:spid="_x0000_s1037" style="position:absolute;margin-left:588pt;margin-top:107.35pt;width:69.9pt;height:27.75pt;z-index:251680768;visibility:visible;mso-wrap-style:square;mso-width-percent:0;mso-height-percent:0;mso-wrap-distance-left:9pt;mso-wrap-distance-top:0;mso-wrap-distance-right:9pt;mso-wrap-distance-bottom:0;mso-position-horizontal:absolute;mso-position-horizontal-relative:text;mso-position-vertical:absolute;mso-position-vertical-relative:text;mso-width-percent:0;mso-height-percent:0;mso-width-relative:margin;mso-height-relative:margin;v-text-anchor:middle" o:gfxdata="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" fillcolor="#0f6fc6 [3204]" strokecolor="#073662 [1604]" strokeweight="1pt">
                 <v:textbox>
                   <w:txbxContent>
                     <w:p>
@@ -11032,7 +11036,7 @@
           </mc:Choice>
           <mc:Fallback>
             <w:pict>
-              <v:rect w14:anchorId="4FF2D08C" id="Rectángulo 1" o:spid="_x0000_s1038" style="position:absolute;margin-left:356.95pt;margin-top:1.15pt;width:121pt;height:73.65pt;z-index:251659264;visibility:visible;mso-wrap-style:square;mso-width-percent:0;mso-height-percent:0;mso-wrap-distance-left:9pt;mso-wrap-distance-top:0;mso-wrap-distance-right:9pt;mso-wrap-distance-bottom:0;mso-position-horizontal:absolute;mso-position-horizontal-relative:margin;mso-position-vertical:absolute;mso-position-vertical-relative:text;mso-width-percent:0;mso-height-percent:0;mso-width-relative:margin;mso-height-relative:margin;v-text-anchor:middle" o:gfxdata="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" fillcolor="#92d050" strokecolor="#0f6fc6 [3204]" strokeweight="1pt">
+              <v:rect w14:anchorId="4FF2D08C" id="Rectángulo 1" o:spid="_x0000_s1038" style="position:absolute;margin-left:356.95pt;margin-top:1.15pt;width:121pt;height:73.65pt;z-index:251659264;visibility:visible;mso-wrap-style:square;mso-width-percent:0;mso-height-percent:0;mso-wrap-distance-left:9pt;mso-wrap-distance-top:0;mso-wrap-distance-right:9pt;mso-wrap-distance-bottom:0;mso-position-horizontal:absolute;mso-position-horizontal-relative:margin;mso-position-vertical:absolute;mso-position-vertical-relative:text;mso-width-percent:0;mso-height-percent:0;mso-width-relative:margin;mso-height-relative:margin;v-text-anchor:middle" o:gfxdata="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" fillcolor="#92d050" strokecolor="#0f6fc6 [3204]" strokeweight="1pt">
                 <v:textbox>
                   <w:txbxContent>
                     <w:p>
@@ -11652,7 +11656,7 @@
           </mc:Choice>
           <mc:Fallback>
             <w:pict>
-              <v:rect w14:anchorId="39B1C1FD" id="Rectángulo 20" o:spid="_x0000_s1039" style="position:absolute;margin-left:63.95pt;margin-top:.95pt;width:81.4pt;height:40.2pt;z-index:251672576;visibility:visible;mso-wrap-style:square;mso-width-percent:0;mso-height-percent:0;mso-wrap-distance-left:9pt;mso-wrap-distance-top:0;mso-wrap-distance-right:9pt;mso-wrap-distance-bottom:0;mso-position-horizontal:absolute;mso-position-horizontal-relative:text;mso-position-vertical:absolute;mso-position-vertical-relative:text;mso-width-percent:0;mso-height-percent:0;mso-width-relative:margin;mso-height-relative:margin;v-text-anchor:middle" o:gfxdata="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" fillcolor="#b0dfa0 [1944]" strokecolor="#002060" strokeweight="1pt">
+              <v:rect w14:anchorId="39B1C1FD" id="Rectángulo 20" o:spid="_x0000_s1039" style="position:absolute;margin-left:63.95pt;margin-top:.95pt;width:81.4pt;height:40.2pt;z-index:251672576;visibility:visible;mso-wrap-style:square;mso-width-percent:0;mso-height-percent:0;mso-wrap-distance-left:9pt;mso-wrap-distance-top:0;mso-wrap-distance-right:9pt;mso-wrap-distance-bottom:0;mso-position-horizontal:absolute;mso-position-horizontal-relative:text;mso-position-vertical:absolute;mso-position-vertical-relative:text;mso-width-percent:0;mso-height-percent:0;mso-width-relative:margin;mso-height-relative:margin;v-text-anchor:middle" o:gfxdata="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" fillcolor="#b0dfa0 [1944]" strokecolor="#002060" strokeweight="1pt">
                 <v:textbox>
                   <w:txbxContent>
                     <w:p>
@@ -11789,7 +11793,7 @@
           </mc:Choice>
           <mc:Fallback>
             <w:pict>
-              <v:rect w14:anchorId="552E5912" id="Rectángulo 18" o:spid="_x0000_s1040" style="position:absolute;margin-left:209.65pt;margin-top:17.7pt;width:69.95pt;height:46.9pt;z-index:251695104;visibility:visible;mso-wrap-style:square;mso-width-percent:0;mso-height-percent:0;mso-wrap-distance-left:9pt;mso-wrap-distance-top:0;mso-wrap-distance-right:9pt;mso-wrap-distance-bottom:0;mso-position-horizontal:absolute;mso-position-horizontal-relative:text;mso-position-vertical:absolute;mso-position-vertical-relative:text;mso-width-percent:0;mso-height-percent:0;mso-width-relative:margin;mso-height-relative:margin;v-text-anchor:middle" o:gfxdata="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" fillcolor="#b0dfa0 [1944]" strokecolor="#002060" strokeweight="1pt">
+              <v:rect w14:anchorId="552E5912" id="Rectángulo 18" o:spid="_x0000_s1040" style="position:absolute;margin-left:209.65pt;margin-top:17.7pt;width:69.95pt;height:46.9pt;z-index:251695104;visibility:visible;mso-wrap-style:square;mso-width-percent:0;mso-height-percent:0;mso-wrap-distance-left:9pt;mso-wrap-distance-top:0;mso-wrap-distance-right:9pt;mso-wrap-distance-bottom:0;mso-position-horizontal:absolute;mso-position-horizontal-relative:text;mso-position-vertical:absolute;mso-position-vertical-relative:text;mso-width-percent:0;mso-height-percent:0;mso-width-relative:margin;mso-height-relative:margin;v-text-anchor:middle" o:gfxdata="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" fillcolor="#b0dfa0 [1944]" strokecolor="#002060" strokeweight="1pt">
                 <v:textbox>
                   <w:txbxContent>
                     <w:p>
@@ -11929,7 +11933,7 @@
           </mc:Choice>
           <mc:Fallback>
             <w:pict>
-              <v:rect w14:anchorId="67379183" id="Rectángulo 25" o:spid="_x0000_s1041" style="position:absolute;margin-left:36.15pt;margin-top:1.95pt;width:76.8pt;height:41.15pt;z-index:251677696;visibility:visible;mso-wrap-style:square;mso-width-percent:0;mso-height-percent:0;mso-wrap-distance-left:9pt;mso-wrap-distance-top:0;mso-wrap-distance-right:9pt;mso-wrap-distance-bottom:0;mso-position-horizontal:absolute;mso-position-horizontal-relative:margin;mso-position-vertical:absolute;mso-position-vertical-relative:text;mso-width-percent:0;mso-height-percent:0;mso-width-relative:margin;mso-height-relative:margin;v-text-anchor:middle" o:gfxdata="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" fillcolor="#b0dfa0 [1944]" strokecolor="#002060" strokeweight="1pt">
+              <v:rect w14:anchorId="67379183" id="Rectángulo 25" o:spid="_x0000_s1041" style="position:absolute;margin-left:36.15pt;margin-top:1.95pt;width:76.8pt;height:41.15pt;z-index:251677696;visibility:visible;mso-wrap-style:square;mso-width-percent:0;mso-height-percent:0;mso-wrap-distance-left:9pt;mso-wrap-distance-top:0;mso-wrap-distance-right:9pt;mso-wrap-distance-bottom:0;mso-position-horizontal:absolute;mso-position-horizontal-relative:margin;mso-position-vertical:absolute;mso-position-vertical-relative:text;mso-width-percent:0;mso-height-percent:0;mso-width-relative:margin;mso-height-relative:margin;v-text-anchor:middle" o:gfxdata="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" fillcolor="#b0dfa0 [1944]" strokecolor="#002060" strokeweight="1pt">
                 <v:textbox>
                   <w:txbxContent>
                     <w:p>
@@ -12062,7 +12066,7 @@
           </mc:Choice>
           <mc:Fallback>
             <w:pict>
-              <v:rect w14:anchorId="7B66C2AF" id="Rectángulo 27" o:spid="_x0000_s1042" style="position:absolute;margin-left:-45.7pt;margin-top:25.6pt;width:80.15pt;height:36pt;z-index:251679744;visibility:visible;mso-wrap-style:square;mso-width-percent:0;mso-height-percent:0;mso-wrap-distance-left:9pt;mso-wrap-distance-top:0;mso-wrap-distance-right:9pt;mso-wrap-distance-bottom:0;mso-position-horizontal:absolute;mso-position-horizontal-relative:text;mso-position-vertical:absolute;mso-position-vertical-relative:text;mso-width-percent:0;mso-height-percent:0;mso-width-relative:margin;mso-height-relative:margin;v-text-anchor:middle" o:gfxdata="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" fillcolor="#b0dfa0 [1944]" strokecolor="#002060" strokeweight="1pt">
+              <v:rect w14:anchorId="7B66C2AF" id="Rectángulo 27" o:spid="_x0000_s1042" style="position:absolute;margin-left:-45.7pt;margin-top:25.6pt;width:80.15pt;height:36pt;z-index:251679744;visibility:visible;mso-wrap-style:square;mso-width-percent:0;mso-height-percent:0;mso-wrap-distance-left:9pt;mso-wrap-distance-top:0;mso-wrap-distance-right:9pt;mso-wrap-distance-bottom:0;mso-position-horizontal:absolute;mso-position-horizontal-relative:text;mso-position-vertical:absolute;mso-position-vertical-relative:text;mso-width-percent:0;mso-height-percent:0;mso-width-relative:margin;mso-height-relative:margin;v-text-anchor:middle" o:gfxdata="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" fillcolor="#b0dfa0 [1944]" strokecolor="#002060" strokeweight="1pt">
                 <v:textbox>
                   <w:txbxContent>
                     <w:p>
@@ -12183,7 +12187,7 @@
           </mc:Choice>
           <mc:Fallback>
             <w:pict>
-              <v:rect w14:anchorId="05D9DB3E" id="Rectángulo 10" o:spid="_x0000_s1043" style="position:absolute;margin-left:181.8pt;margin-top:17.15pt;width:97.5pt;height:44.25pt;z-index:251684864;visibility:visible;mso-wrap-style:square;mso-width-percent:0;mso-height-percent:0;mso-wrap-distance-left:9pt;mso-wrap-distance-top:0;mso-wrap-distance-right:9pt;mso-wrap-distance-bottom:0;mso-position-horizontal:absolute;mso-position-horizontal-relative:text;mso-position-vertical:absolute;mso-position-vertical-relative:text;mso-width-percent:0;mso-height-percent:0;mso-width-relative:margin;mso-height-relative:margin;v-text-anchor:middle" o:gfxdata="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" fillcolor="#0f6fc6 [3204]" strokecolor="#073662 [1604]" strokeweight="1pt">
+              <v:rect w14:anchorId="05D9DB3E" id="Rectángulo 10" o:spid="_x0000_s1043" style="position:absolute;margin-left:181.8pt;margin-top:17.15pt;width:97.5pt;height:44.25pt;z-index:251684864;visibility:visible;mso-wrap-style:square;mso-width-percent:0;mso-height-percent:0;mso-wrap-distance-left:9pt;mso-wrap-distance-top:0;mso-wrap-distance-right:9pt;mso-wrap-distance-bottom:0;mso-position-horizontal:absolute;mso-position-horizontal-relative:text;mso-position-vertical:absolute;mso-position-vertical-relative:text;mso-width-percent:0;mso-height-percent:0;mso-width-relative:margin;mso-height-relative:margin;v-text-anchor:middle" o:gfxdata="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" fillcolor="#0f6fc6 [3204]" strokecolor="#073662 [1604]" strokeweight="1pt">
                 <v:textbox>
                   <w:txbxContent>
                     <w:p>
@@ -12300,7 +12304,7 @@
           </mc:Choice>
           <mc:Fallback>
             <w:pict>
-              <v:rect w14:anchorId="2BAED8DD" id="Rectángulo 11" o:spid="_x0000_s1044" style="position:absolute;margin-left:53.7pt;margin-top:.65pt;width:76.8pt;height:42.75pt;z-index:251686912;visibility:visible;mso-wrap-style:square;mso-width-percent:0;mso-height-percent:0;mso-wrap-distance-left:9pt;mso-wrap-distance-top:0;mso-wrap-distance-right:9pt;mso-wrap-distance-bottom:0;mso-position-horizontal:absolute;mso-position-horizontal-relative:text;mso-position-vertical:absolute;mso-position-vertical-relative:text;mso-width-percent:0;mso-height-percent:0;mso-width-relative:margin;mso-height-relative:margin;v-text-anchor:middle" o:gfxdata="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" fillcolor="#0f6fc6 [3204]" strokecolor="#073662 [1604]" strokeweight="1pt">
+              <v:rect w14:anchorId="2BAED8DD" id="Rectángulo 11" o:spid="_x0000_s1044" style="position:absolute;margin-left:53.7pt;margin-top:.65pt;width:76.8pt;height:42.75pt;z-index:251686912;visibility:visible;mso-wrap-style:square;mso-width-percent:0;mso-height-percent:0;mso-wrap-distance-left:9pt;mso-wrap-distance-top:0;mso-wrap-distance-right:9pt;mso-wrap-distance-bottom:0;mso-position-horizontal:absolute;mso-position-horizontal-relative:text;mso-position-vertical:absolute;mso-position-vertical-relative:text;mso-width-percent:0;mso-height-percent:0;mso-width-relative:margin;mso-height-relative:margin;v-text-anchor:middle" o:gfxdata="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" fillcolor="#0f6fc6 [3204]" strokecolor="#073662 [1604]" strokeweight="1pt">
                 <v:textbox>
                   <w:txbxContent>
                     <w:p>
@@ -14284,7 +14288,6 @@
           <w:bCs/>
           <w:noProof/>
         </w:rPr>
-        <w:lastRenderedPageBreak/>
         <w:t xml:space="preserve">              ComprobantePago (</w:t>
       </w:r>
       <w:r>
@@ -14568,7 +14571,7 @@
           <v:path o:extrusionok="f" gradientshapeok="t" o:connecttype="rect"/>
           <o:lock v:ext="edit" aspectratio="t"/>
         </v:shapetype>
-        <v:shape id="WordPictureWatermark8901032" o:spid="_x0000_s2052" type="#_x0000_t75" style="position:absolute;margin-left:0;margin-top:0;width:425.15pt;height:567.55pt;z-index:-251657216;mso-position-horizontal:center;mso-position-horizontal-relative:margin;mso-position-vertical:center;mso-position-vertical-relative:margin" o:allowincell="f">
+        <v:shape id="WordPictureWatermark8901032" o:spid="_x0000_s1028" type="#_x0000_t75" style="position:absolute;margin-left:0;margin-top:0;width:425.15pt;height:567.55pt;z-index:-251657216;mso-position-horizontal:center;mso-position-horizontal-relative:margin;mso-position-vertical:center;mso-position-vertical-relative:margin" o:allowincell="f">
           <v:imagedata r:id="rId1" o:title="1escudofich-camiri" gain="19661f" blacklevel="22938f"/>
           <w10:wrap anchorx="margin" anchory="margin"/>
         </v:shape>
@@ -14618,7 +14621,7 @@
               <v:path o:extrusionok="f" gradientshapeok="t" o:connecttype="rect"/>
               <o:lock v:ext="edit" aspectratio="t"/>
             </v:shapetype>
-            <v:shape id="WordPictureWatermark8901033" o:spid="_x0000_s2053" type="#_x0000_t75" style="position:absolute;margin-left:0;margin-top:0;width:425.15pt;height:567.55pt;z-index:-251656192;mso-position-horizontal:center;mso-position-horizontal-relative:margin;mso-position-vertical:center;mso-position-vertical-relative:margin" o:allowincell="f">
+            <v:shape id="WordPictureWatermark8901033" o:spid="_x0000_s1029" type="#_x0000_t75" style="position:absolute;margin-left:0;margin-top:0;width:425.15pt;height:567.55pt;z-index:-251656192;mso-position-horizontal:center;mso-position-horizontal-relative:margin;mso-position-vertical:center;mso-position-vertical-relative:margin" o:allowincell="f">
               <v:imagedata r:id="rId1" o:title="1escudofich-camiri" gain="19661f" blacklevel="22938f"/>
               <w10:wrap anchorx="margin" anchory="margin"/>
             </v:shape>
@@ -14660,7 +14663,7 @@
           <v:path o:extrusionok="f" gradientshapeok="t" o:connecttype="rect"/>
           <o:lock v:ext="edit" aspectratio="t"/>
         </v:shapetype>
-        <v:shape id="WordPictureWatermark8901031" o:spid="_x0000_s2051" type="#_x0000_t75" style="position:absolute;margin-left:0;margin-top:0;width:425.15pt;height:567.55pt;z-index:-251658240;mso-position-horizontal:center;mso-position-horizontal-relative:margin;mso-position-vertical:center;mso-position-vertical-relative:margin" o:allowincell="f">
+        <v:shape id="WordPictureWatermark8901031" o:spid="_x0000_s1027" type="#_x0000_t75" style="position:absolute;margin-left:0;margin-top:0;width:425.15pt;height:567.55pt;z-index:-251658240;mso-position-horizontal:center;mso-position-horizontal-relative:margin;mso-position-vertical:center;mso-position-vertical-relative:margin" o:allowincell="f">
           <v:imagedata r:id="rId1" o:title="1escudofich-camiri" gain="19661f" blacklevel="22938f"/>
           <w10:wrap anchorx="margin" anchory="margin"/>
         </v:shape>

</xml_diff>

<commit_message>
Modificacion en PARTE1 Cap1 Alcance
</commit_message>
<xml_diff>
--- a/proyecto-garaje.docx
+++ b/proyecto-garaje.docx
@@ -1813,8 +1813,19 @@
           <w:sz w:val="32"/>
           <w:szCs w:val="32"/>
         </w:rPr>
-        <w:t>Iveth Robles Catari</w:t>
-      </w:r>
+        <w:t xml:space="preserve">Iveth Robles </w:t>
+      </w:r>
+      <w:proofErr w:type="spellStart"/>
+      <w:r>
+        <w:rPr>
+          <w:bCs/>
+          <w:color w:val="000000" w:themeColor="text1"/>
+          <w:sz w:val="32"/>
+          <w:szCs w:val="32"/>
+        </w:rPr>
+        <w:t>Catari</w:t>
+      </w:r>
+      <w:proofErr w:type="spellEnd"/>
     </w:p>
     <w:p>
       <w:pPr>
@@ -1858,8 +1869,9 @@
           <w:sz w:val="32"/>
           <w:szCs w:val="32"/>
         </w:rPr>
-        <w:t>Alexander Velarde Melendres</w:t>
-      </w:r>
+        <w:t xml:space="preserve">Alexander Velarde </w:t>
+      </w:r>
+      <w:proofErr w:type="spellStart"/>
       <w:r>
         <w:rPr>
           <w:bCs/>
@@ -1867,8 +1879,18 @@
           <w:sz w:val="32"/>
           <w:szCs w:val="32"/>
         </w:rPr>
+        <w:t>Melendres</w:t>
+      </w:r>
+      <w:r>
+        <w:rPr>
+          <w:bCs/>
+          <w:color w:val="000000" w:themeColor="text1"/>
+          <w:sz w:val="32"/>
+          <w:szCs w:val="32"/>
+        </w:rPr>
         <w:t>PEPE</w:t>
       </w:r>
+      <w:proofErr w:type="spellEnd"/>
       <w:r>
         <w:rPr>
           <w:bCs/>
@@ -1901,8 +1923,9 @@
           <w:sz w:val="32"/>
           <w:szCs w:val="32"/>
         </w:rPr>
-        <w:t>Jennifer Lupita Lopez Morale</w:t>
-      </w:r>
+        <w:t xml:space="preserve">Jennifer Lupita </w:t>
+      </w:r>
+      <w:proofErr w:type="spellStart"/>
       <w:r>
         <w:rPr>
           <w:bCs/>
@@ -1910,8 +1933,9 @@
           <w:sz w:val="32"/>
           <w:szCs w:val="32"/>
         </w:rPr>
-        <w:t>sss</w:t>
-      </w:r>
+        <w:t>Lopez</w:t>
+      </w:r>
+      <w:proofErr w:type="spellEnd"/>
       <w:r>
         <w:rPr>
           <w:bCs/>
@@ -1919,7 +1943,45 @@
           <w:sz w:val="32"/>
           <w:szCs w:val="32"/>
         </w:rPr>
-        <w:t>s.</w:t>
+        <w:t xml:space="preserve"> </w:t>
+      </w:r>
+      <w:proofErr w:type="spellStart"/>
+      <w:r>
+        <w:rPr>
+          <w:bCs/>
+          <w:color w:val="000000" w:themeColor="text1"/>
+          <w:sz w:val="32"/>
+          <w:szCs w:val="32"/>
+        </w:rPr>
+        <w:t>Morale</w:t>
+      </w:r>
+      <w:r>
+        <w:rPr>
+          <w:bCs/>
+          <w:color w:val="000000" w:themeColor="text1"/>
+          <w:sz w:val="32"/>
+          <w:szCs w:val="32"/>
+        </w:rPr>
+        <w:t>sss</w:t>
+      </w:r>
+      <w:r>
+        <w:rPr>
+          <w:bCs/>
+          <w:color w:val="000000" w:themeColor="text1"/>
+          <w:sz w:val="32"/>
+          <w:szCs w:val="32"/>
+        </w:rPr>
+        <w:t>s</w:t>
+      </w:r>
+      <w:proofErr w:type="spellEnd"/>
+      <w:r>
+        <w:rPr>
+          <w:bCs/>
+          <w:color w:val="000000" w:themeColor="text1"/>
+          <w:sz w:val="32"/>
+          <w:szCs w:val="32"/>
+        </w:rPr>
+        <w:t>.</w:t>
       </w:r>
     </w:p>
     <w:p>
@@ -1937,6 +1999,7 @@
           <w:szCs w:val="32"/>
         </w:rPr>
       </w:pPr>
+      <w:proofErr w:type="spellStart"/>
       <w:r>
         <w:rPr>
           <w:bCs/>
@@ -1944,8 +2007,9 @@
           <w:sz w:val="32"/>
           <w:szCs w:val="32"/>
         </w:rPr>
-        <w:t>Ayelen Estevez Segovia</w:t>
-      </w:r>
+        <w:t>Ayelen</w:t>
+      </w:r>
+      <w:proofErr w:type="spellEnd"/>
       <w:r>
         <w:rPr>
           <w:bCs/>
@@ -1953,8 +2017,9 @@
           <w:sz w:val="32"/>
           <w:szCs w:val="32"/>
         </w:rPr>
-        <w:t>ss</w:t>
-      </w:r>
+        <w:t xml:space="preserve"> </w:t>
+      </w:r>
+      <w:proofErr w:type="spellStart"/>
       <w:r>
         <w:rPr>
           <w:bCs/>
@@ -1962,8 +2027,47 @@
           <w:sz w:val="32"/>
           <w:szCs w:val="32"/>
         </w:rPr>
+        <w:t>Estevez</w:t>
+      </w:r>
+      <w:proofErr w:type="spellEnd"/>
+      <w:r>
+        <w:rPr>
+          <w:bCs/>
+          <w:color w:val="000000" w:themeColor="text1"/>
+          <w:sz w:val="32"/>
+          <w:szCs w:val="32"/>
+        </w:rPr>
+        <w:t xml:space="preserve"> </w:t>
+      </w:r>
+      <w:proofErr w:type="spellStart"/>
+      <w:r>
+        <w:rPr>
+          <w:bCs/>
+          <w:color w:val="000000" w:themeColor="text1"/>
+          <w:sz w:val="32"/>
+          <w:szCs w:val="32"/>
+        </w:rPr>
+        <w:t>Segovia</w:t>
+      </w:r>
+      <w:r>
+        <w:rPr>
+          <w:bCs/>
+          <w:color w:val="000000" w:themeColor="text1"/>
+          <w:sz w:val="32"/>
+          <w:szCs w:val="32"/>
+        </w:rPr>
+        <w:t>ss</w:t>
+      </w:r>
+      <w:r>
+        <w:rPr>
+          <w:bCs/>
+          <w:color w:val="000000" w:themeColor="text1"/>
+          <w:sz w:val="32"/>
+          <w:szCs w:val="32"/>
+        </w:rPr>
         <w:t>s</w:t>
       </w:r>
+      <w:proofErr w:type="spellEnd"/>
       <w:r>
         <w:rPr>
           <w:bCs/>
@@ -2229,7 +2333,27 @@
           <w:szCs w:val="36"/>
           <w:lang w:val="es-ES"/>
         </w:rPr>
-        <w:t>n (TI) es el conjunto de sistemas tecnológicos y herramientas que nos permiten procesar, almacenar, recuperar y manipular informacion, estas pueden entrar en el ámbito empresarial ya que ayuda al crecimiento y que la gestión de sus procesos sea más optimo.</w:t>
+        <w:t xml:space="preserve">n (TI) es el conjunto de sistemas tecnológicos y herramientas que nos permiten procesar, almacenar, recuperar y manipular </w:t>
+      </w:r>
+      <w:proofErr w:type="spellStart"/>
+      <w:r>
+        <w:rPr>
+          <w:rFonts w:ascii="Times New Roman" w:hAnsi="Times New Roman" w:cs="Times New Roman"/>
+          <w:sz w:val="28"/>
+          <w:szCs w:val="36"/>
+          <w:lang w:val="es-ES"/>
+        </w:rPr>
+        <w:t>informacion</w:t>
+      </w:r>
+      <w:proofErr w:type="spellEnd"/>
+      <w:r>
+        <w:rPr>
+          <w:rFonts w:ascii="Times New Roman" w:hAnsi="Times New Roman" w:cs="Times New Roman"/>
+          <w:sz w:val="28"/>
+          <w:szCs w:val="36"/>
+          <w:lang w:val="es-ES"/>
+        </w:rPr>
+        <w:t>, estas pueden entrar en el ámbito empresarial ya que ayuda al crecimiento y que la gestión de sus procesos sea más optimo.</w:t>
       </w:r>
     </w:p>
     <w:p>
@@ -2897,6 +3021,7 @@
         </w:rPr>
         <w:t xml:space="preserve"> acompañado del </w:t>
       </w:r>
+      <w:proofErr w:type="spellStart"/>
       <w:r>
         <w:rPr>
           <w:rFonts w:ascii="Times New Roman" w:hAnsi="Times New Roman" w:cs="Times New Roman"/>
@@ -2905,14 +3030,25 @@
         </w:rPr>
         <w:t>framework</w:t>
       </w:r>
-      <w:r>
-        <w:rPr>
-          <w:rFonts w:ascii="Times New Roman" w:hAnsi="Times New Roman" w:cs="Times New Roman"/>
-          <w:sz w:val="28"/>
-          <w:szCs w:val="28"/>
-        </w:rPr>
-        <w:t xml:space="preserve"> laravel</w:t>
-      </w:r>
+      <w:proofErr w:type="spellEnd"/>
+      <w:r>
+        <w:rPr>
+          <w:rFonts w:ascii="Times New Roman" w:hAnsi="Times New Roman" w:cs="Times New Roman"/>
+          <w:sz w:val="28"/>
+          <w:szCs w:val="28"/>
+        </w:rPr>
+        <w:t xml:space="preserve"> </w:t>
+      </w:r>
+      <w:proofErr w:type="spellStart"/>
+      <w:r>
+        <w:rPr>
+          <w:rFonts w:ascii="Times New Roman" w:hAnsi="Times New Roman" w:cs="Times New Roman"/>
+          <w:sz w:val="28"/>
+          <w:szCs w:val="28"/>
+        </w:rPr>
+        <w:t>laravel</w:t>
+      </w:r>
+      <w:proofErr w:type="spellEnd"/>
       <w:r>
         <w:rPr>
           <w:rFonts w:ascii="Times New Roman" w:hAnsi="Times New Roman" w:cs="Times New Roman"/>
@@ -2970,40 +3106,87 @@
           <w:sz w:val="28"/>
           <w:szCs w:val="28"/>
         </w:rPr>
-        <w:t xml:space="preserve">Mediante el presente proyecto se pretende mejorar </w:t>
-      </w:r>
-      <w:r>
-        <w:rPr>
-          <w:rFonts w:ascii="Times New Roman" w:hAnsi="Times New Roman" w:cs="Times New Roman"/>
-          <w:sz w:val="28"/>
-          <w:szCs w:val="28"/>
-          <w:highlight w:val="yellow"/>
-        </w:rPr>
-        <w:t>la rapidez y eficiencia a la hora del registro</w:t>
-      </w:r>
-      <w:r>
-        <w:rPr>
-          <w:rFonts w:ascii="Times New Roman" w:hAnsi="Times New Roman" w:cs="Times New Roman"/>
-          <w:sz w:val="28"/>
-          <w:szCs w:val="28"/>
-        </w:rPr>
-        <w:t xml:space="preserve"> de nuevos clientes en el área del garaje del cine “</w:t>
-      </w:r>
-      <w:r>
-        <w:rPr>
-          <w:rFonts w:ascii="Times New Roman" w:hAnsi="Times New Roman" w:cs="Times New Roman"/>
-          <w:sz w:val="28"/>
-          <w:szCs w:val="28"/>
-        </w:rPr>
-        <w:t>SALAMANCA</w:t>
-      </w:r>
-      <w:r>
-        <w:rPr>
-          <w:rFonts w:ascii="Times New Roman" w:hAnsi="Times New Roman" w:cs="Times New Roman"/>
-          <w:sz w:val="28"/>
-          <w:szCs w:val="28"/>
-        </w:rPr>
-        <w:t>” para poder tener un mayor control de los datos de nuestros clientes, para posteriormente poder hacer uso de futuras campañas publicitarias</w:t>
+        <w:t xml:space="preserve">Mediante el presente proyecto se </w:t>
+      </w:r>
+      <w:r>
+        <w:rPr>
+          <w:rFonts w:ascii="Times New Roman" w:hAnsi="Times New Roman" w:cs="Times New Roman"/>
+          <w:sz w:val="28"/>
+          <w:szCs w:val="28"/>
+        </w:rPr>
+        <w:t>pretende</w:t>
+      </w:r>
+      <w:r>
+        <w:rPr>
+          <w:rFonts w:ascii="Times New Roman" w:hAnsi="Times New Roman" w:cs="Times New Roman"/>
+          <w:sz w:val="28"/>
+          <w:szCs w:val="28"/>
+        </w:rPr>
+        <w:t xml:space="preserve"> controlar el registro del vehículo</w:t>
+      </w:r>
+      <w:r>
+        <w:rPr>
+          <w:rFonts w:ascii="Times New Roman" w:hAnsi="Times New Roman" w:cs="Times New Roman"/>
+          <w:sz w:val="28"/>
+          <w:szCs w:val="28"/>
+        </w:rPr>
+        <w:t xml:space="preserve">, </w:t>
+      </w:r>
+      <w:r>
+        <w:rPr>
+          <w:rFonts w:ascii="Times New Roman" w:hAnsi="Times New Roman" w:cs="Times New Roman"/>
+          <w:sz w:val="28"/>
+          <w:szCs w:val="28"/>
+        </w:rPr>
+        <w:t xml:space="preserve">su ingreso y salida del </w:t>
+      </w:r>
+      <w:r>
+        <w:rPr>
+          <w:rFonts w:ascii="Times New Roman" w:hAnsi="Times New Roman" w:cs="Times New Roman"/>
+          <w:sz w:val="28"/>
+          <w:szCs w:val="28"/>
+        </w:rPr>
+        <w:t>garaje,</w:t>
+      </w:r>
+      <w:r>
+        <w:rPr>
+          <w:rFonts w:ascii="Times New Roman" w:hAnsi="Times New Roman" w:cs="Times New Roman"/>
+          <w:sz w:val="28"/>
+          <w:szCs w:val="28"/>
+        </w:rPr>
+        <w:t xml:space="preserve"> </w:t>
+      </w:r>
+      <w:r>
+        <w:rPr>
+          <w:rFonts w:ascii="Times New Roman" w:hAnsi="Times New Roman" w:cs="Times New Roman"/>
+          <w:sz w:val="28"/>
+          <w:szCs w:val="28"/>
+        </w:rPr>
+        <w:t>llevar un control de los clientes que continuamente hacen uso</w:t>
+      </w:r>
+      <w:r>
+        <w:rPr>
+          <w:rFonts w:ascii="Times New Roman" w:hAnsi="Times New Roman" w:cs="Times New Roman"/>
+          <w:sz w:val="28"/>
+          <w:szCs w:val="28"/>
+        </w:rPr>
+        <w:t xml:space="preserve"> </w:t>
+      </w:r>
+      <w:r>
+        <w:rPr>
+          <w:rFonts w:ascii="Times New Roman" w:hAnsi="Times New Roman" w:cs="Times New Roman"/>
+          <w:sz w:val="28"/>
+          <w:szCs w:val="28"/>
+        </w:rPr>
+        <w:t xml:space="preserve">de este estacionamiento, sacar reportes de la cantidad de vehículos que ingresan durante el mes para posteriormente también mejorar las campañas publicitarias del servicio del </w:t>
+      </w:r>
+      <w:r>
+        <w:rPr>
+          <w:rFonts w:ascii="Times New Roman" w:hAnsi="Times New Roman" w:cs="Times New Roman"/>
+          <w:sz w:val="28"/>
+          <w:szCs w:val="28"/>
+        </w:rPr>
+        <w:t xml:space="preserve">estacionamiento. </w:t>
       </w:r>
     </w:p>
     <w:p>
@@ -3015,78 +3198,36 @@
           <w:szCs w:val="28"/>
         </w:rPr>
       </w:pPr>
-      <w:r>
-        <w:rPr>
-          <w:rFonts w:ascii="Times New Roman" w:hAnsi="Times New Roman" w:cs="Times New Roman"/>
-          <w:sz w:val="28"/>
-          <w:szCs w:val="28"/>
-          <w:highlight w:val="yellow"/>
-        </w:rPr>
-        <w:t>*Mediante el presente proyecto se p</w:t>
-      </w:r>
-      <w:r>
-        <w:rPr>
-          <w:rFonts w:ascii="Times New Roman" w:hAnsi="Times New Roman" w:cs="Times New Roman"/>
-          <w:sz w:val="28"/>
-          <w:szCs w:val="28"/>
-          <w:highlight w:val="yellow"/>
-        </w:rPr>
-        <w:t>retendre</w:t>
-      </w:r>
-      <w:r>
-        <w:rPr>
-          <w:rFonts w:ascii="Times New Roman" w:hAnsi="Times New Roman" w:cs="Times New Roman"/>
-          <w:sz w:val="28"/>
-          <w:szCs w:val="28"/>
-          <w:highlight w:val="yellow"/>
-        </w:rPr>
-        <w:t xml:space="preserve"> controlar el registro del vehículo su ingreso y salida del </w:t>
-      </w:r>
-      <w:r>
-        <w:rPr>
-          <w:rFonts w:ascii="Times New Roman" w:hAnsi="Times New Roman" w:cs="Times New Roman"/>
-          <w:sz w:val="28"/>
-          <w:szCs w:val="28"/>
-          <w:highlight w:val="yellow"/>
-        </w:rPr>
-        <w:t>garaje,</w:t>
-      </w:r>
-      <w:r>
-        <w:rPr>
-          <w:rFonts w:ascii="Times New Roman" w:hAnsi="Times New Roman" w:cs="Times New Roman"/>
-          <w:sz w:val="28"/>
-          <w:szCs w:val="28"/>
-          <w:highlight w:val="yellow"/>
-        </w:rPr>
-        <w:t xml:space="preserve"> llevar a un control de los clientes que continuamente hacen uso</w:t>
-      </w:r>
-      <w:r>
-        <w:rPr>
-          <w:rFonts w:ascii="Times New Roman" w:hAnsi="Times New Roman" w:cs="Times New Roman"/>
-          <w:sz w:val="28"/>
-          <w:szCs w:val="28"/>
-          <w:highlight w:val="yellow"/>
-        </w:rPr>
-        <w:t xml:space="preserve"> </w:t>
-      </w:r>
-      <w:r>
-        <w:rPr>
-          <w:rFonts w:ascii="Times New Roman" w:hAnsi="Times New Roman" w:cs="Times New Roman"/>
-          <w:sz w:val="28"/>
-          <w:szCs w:val="28"/>
-          <w:highlight w:val="yellow"/>
-        </w:rPr>
-        <w:t xml:space="preserve">de este estacionamiento, sacar reportes de la cantidad de vehículos que ingresan durante el mes para posteriormente también mejorar las campañas publicitarias del servicio del </w:t>
-      </w:r>
-      <w:r>
-        <w:rPr>
-          <w:rFonts w:ascii="Times New Roman" w:hAnsi="Times New Roman" w:cs="Times New Roman"/>
-          <w:sz w:val="28"/>
-          <w:szCs w:val="28"/>
-          <w:highlight w:val="yellow"/>
-        </w:rPr>
-        <w:t>estacionamiento. *</w:t>
-      </w:r>
+    </w:p>
+    <w:p>
+      <w:pPr>
+        <w:jc w:val="both"/>
+        <w:rPr>
+          <w:rFonts w:ascii="Times New Roman" w:hAnsi="Times New Roman" w:cs="Times New Roman"/>
+          <w:sz w:val="28"/>
+          <w:szCs w:val="28"/>
+        </w:rPr>
+      </w:pPr>
+    </w:p>
+    <w:p>
+      <w:pPr>
+        <w:jc w:val="both"/>
+        <w:rPr>
+          <w:rFonts w:ascii="Times New Roman" w:hAnsi="Times New Roman" w:cs="Times New Roman"/>
+          <w:sz w:val="28"/>
+          <w:szCs w:val="28"/>
+        </w:rPr>
+      </w:pPr>
+    </w:p>
+    <w:p>
+      <w:pPr>
+        <w:jc w:val="both"/>
+        <w:rPr>
+          <w:rFonts w:ascii="Times New Roman" w:hAnsi="Times New Roman" w:cs="Times New Roman"/>
+          <w:sz w:val="28"/>
+          <w:szCs w:val="28"/>
+        </w:rPr>
+      </w:pPr>
     </w:p>
     <w:p>
       <w:pPr>
@@ -3179,7 +3320,75 @@
           <w:sz w:val="28"/>
           <w:szCs w:val="28"/>
         </w:rPr>
-        <w:t>Gestionar horario de trabajo</w:t>
+        <w:t xml:space="preserve">Gestionar </w:t>
+      </w:r>
+      <w:proofErr w:type="spellStart"/>
+      <w:r>
+        <w:rPr>
+          <w:rFonts w:ascii="Times New Roman" w:hAnsi="Times New Roman" w:cs="Times New Roman"/>
+          <w:sz w:val="28"/>
+          <w:szCs w:val="28"/>
+        </w:rPr>
+        <w:t>PersonalTurno</w:t>
+      </w:r>
+      <w:proofErr w:type="spellEnd"/>
+    </w:p>
+    <w:p>
+      <w:pPr>
+        <w:pStyle w:val="Prrafodelista"/>
+        <w:numPr>
+          <w:ilvl w:val="0"/>
+          <w:numId w:val="22"/>
+        </w:numPr>
+        <w:spacing w:line="256" w:lineRule="auto"/>
+        <w:jc w:val="both"/>
+        <w:rPr>
+          <w:rFonts w:ascii="Times New Roman" w:hAnsi="Times New Roman" w:cs="Times New Roman"/>
+          <w:sz w:val="28"/>
+          <w:szCs w:val="28"/>
+        </w:rPr>
+      </w:pPr>
+      <w:r>
+        <w:rPr>
+          <w:rFonts w:ascii="Times New Roman" w:hAnsi="Times New Roman" w:cs="Times New Roman"/>
+          <w:sz w:val="28"/>
+          <w:szCs w:val="28"/>
+        </w:rPr>
+        <w:t xml:space="preserve">Gestionar </w:t>
+      </w:r>
+      <w:proofErr w:type="spellStart"/>
+      <w:r>
+        <w:rPr>
+          <w:rFonts w:ascii="Times New Roman" w:hAnsi="Times New Roman" w:cs="Times New Roman"/>
+          <w:sz w:val="28"/>
+          <w:szCs w:val="28"/>
+        </w:rPr>
+        <w:t>TipoPersonal</w:t>
+      </w:r>
+      <w:proofErr w:type="spellEnd"/>
+    </w:p>
+    <w:p>
+      <w:pPr>
+        <w:pStyle w:val="Prrafodelista"/>
+        <w:numPr>
+          <w:ilvl w:val="0"/>
+          <w:numId w:val="22"/>
+        </w:numPr>
+        <w:spacing w:line="256" w:lineRule="auto"/>
+        <w:jc w:val="both"/>
+        <w:rPr>
+          <w:rFonts w:ascii="Times New Roman" w:hAnsi="Times New Roman" w:cs="Times New Roman"/>
+          <w:sz w:val="28"/>
+          <w:szCs w:val="28"/>
+        </w:rPr>
+      </w:pPr>
+      <w:r>
+        <w:rPr>
+          <w:rFonts w:ascii="Times New Roman" w:hAnsi="Times New Roman" w:cs="Times New Roman"/>
+          <w:sz w:val="28"/>
+          <w:szCs w:val="28"/>
+        </w:rPr>
+        <w:t>Buscar Personal</w:t>
       </w:r>
     </w:p>
     <w:p>
@@ -3211,8 +3420,18 @@
           <w:sz w:val="28"/>
           <w:szCs w:val="28"/>
         </w:rPr>
-        <w:t xml:space="preserve"> y Backup</w:t>
-      </w:r>
+        <w:t xml:space="preserve"> y </w:t>
+      </w:r>
+      <w:proofErr w:type="spellStart"/>
+      <w:r>
+        <w:rPr>
+          <w:rFonts w:ascii="Times New Roman" w:hAnsi="Times New Roman" w:cs="Times New Roman"/>
+          <w:sz w:val="28"/>
+          <w:szCs w:val="28"/>
+        </w:rPr>
+        <w:t>Backup</w:t>
+      </w:r>
+      <w:proofErr w:type="spellEnd"/>
     </w:p>
     <w:p>
       <w:pPr>
@@ -3259,24 +3478,60 @@
           <w:sz w:val="28"/>
           <w:szCs w:val="28"/>
         </w:rPr>
-        <w:t>Generar backup</w:t>
-      </w:r>
-      <w:r>
-        <w:rPr>
-          <w:rFonts w:ascii="Times New Roman" w:hAnsi="Times New Roman" w:cs="Times New Roman"/>
-          <w:sz w:val="28"/>
-          <w:szCs w:val="28"/>
-        </w:rPr>
-        <w:t xml:space="preserve"> </w:t>
-      </w:r>
-      <w:r>
-        <w:rPr>
-          <w:rFonts w:ascii="Times New Roman" w:hAnsi="Times New Roman" w:cs="Times New Roman"/>
-          <w:sz w:val="28"/>
-          <w:szCs w:val="28"/>
-        </w:rPr>
-        <w:t>**</w:t>
-      </w:r>
+        <w:t xml:space="preserve">Generar </w:t>
+      </w:r>
+      <w:proofErr w:type="spellStart"/>
+      <w:r>
+        <w:rPr>
+          <w:rFonts w:ascii="Times New Roman" w:hAnsi="Times New Roman" w:cs="Times New Roman"/>
+          <w:sz w:val="28"/>
+          <w:szCs w:val="28"/>
+        </w:rPr>
+        <w:t>B</w:t>
+      </w:r>
+      <w:r>
+        <w:rPr>
+          <w:rFonts w:ascii="Times New Roman" w:hAnsi="Times New Roman" w:cs="Times New Roman"/>
+          <w:sz w:val="28"/>
+          <w:szCs w:val="28"/>
+        </w:rPr>
+        <w:t>ackup</w:t>
+      </w:r>
+      <w:proofErr w:type="spellEnd"/>
+    </w:p>
+    <w:p>
+      <w:pPr>
+        <w:pStyle w:val="Prrafodelista"/>
+        <w:numPr>
+          <w:ilvl w:val="0"/>
+          <w:numId w:val="22"/>
+        </w:numPr>
+        <w:spacing w:line="256" w:lineRule="auto"/>
+        <w:jc w:val="both"/>
+        <w:rPr>
+          <w:rFonts w:ascii="Times New Roman" w:hAnsi="Times New Roman" w:cs="Times New Roman"/>
+          <w:sz w:val="28"/>
+          <w:szCs w:val="28"/>
+        </w:rPr>
+      </w:pPr>
+      <w:r>
+        <w:rPr>
+          <w:rFonts w:ascii="Times New Roman" w:hAnsi="Times New Roman" w:cs="Times New Roman"/>
+          <w:sz w:val="28"/>
+          <w:szCs w:val="28"/>
+        </w:rPr>
+        <w:t xml:space="preserve">Restaurar </w:t>
+      </w:r>
+      <w:proofErr w:type="spellStart"/>
+      <w:r>
+        <w:rPr>
+          <w:rFonts w:ascii="Times New Roman" w:hAnsi="Times New Roman" w:cs="Times New Roman"/>
+          <w:sz w:val="28"/>
+          <w:szCs w:val="28"/>
+        </w:rPr>
+        <w:t>Backup</w:t>
+      </w:r>
+      <w:proofErr w:type="spellEnd"/>
     </w:p>
     <w:p>
       <w:pPr>
@@ -3299,15 +3554,7 @@
           <w:sz w:val="28"/>
           <w:szCs w:val="28"/>
         </w:rPr>
-        <w:t>Modulo pago</w:t>
-      </w:r>
-      <w:r>
-        <w:rPr>
-          <w:rFonts w:ascii="Times New Roman" w:hAnsi="Times New Roman" w:cs="Times New Roman"/>
-          <w:sz w:val="28"/>
-          <w:szCs w:val="28"/>
-        </w:rPr>
-        <w:t>--</w:t>
+        <w:t>Modulo vehículo</w:t>
       </w:r>
     </w:p>
     <w:p>
@@ -3331,8 +3578,186 @@
           <w:sz w:val="28"/>
           <w:szCs w:val="28"/>
         </w:rPr>
-        <w:t xml:space="preserve">Gestionar pago </w:t>
-      </w:r>
+        <w:t xml:space="preserve">Gestionar vehículo </w:t>
+      </w:r>
+    </w:p>
+    <w:p>
+      <w:pPr>
+        <w:pStyle w:val="Prrafodelista"/>
+        <w:numPr>
+          <w:ilvl w:val="0"/>
+          <w:numId w:val="22"/>
+        </w:numPr>
+        <w:spacing w:line="256" w:lineRule="auto"/>
+        <w:jc w:val="both"/>
+        <w:rPr>
+          <w:rFonts w:ascii="Times New Roman" w:hAnsi="Times New Roman" w:cs="Times New Roman"/>
+          <w:sz w:val="28"/>
+          <w:szCs w:val="28"/>
+        </w:rPr>
+      </w:pPr>
+      <w:r>
+        <w:rPr>
+          <w:rFonts w:ascii="Times New Roman" w:hAnsi="Times New Roman" w:cs="Times New Roman"/>
+          <w:sz w:val="28"/>
+          <w:szCs w:val="28"/>
+        </w:rPr>
+        <w:t xml:space="preserve">Gestionar </w:t>
+      </w:r>
+      <w:proofErr w:type="spellStart"/>
+      <w:r>
+        <w:rPr>
+          <w:rFonts w:ascii="Times New Roman" w:hAnsi="Times New Roman" w:cs="Times New Roman"/>
+          <w:sz w:val="28"/>
+          <w:szCs w:val="28"/>
+        </w:rPr>
+        <w:t>Propietario</w:t>
+      </w:r>
+      <w:r>
+        <w:rPr>
+          <w:rFonts w:ascii="Times New Roman" w:hAnsi="Times New Roman" w:cs="Times New Roman"/>
+          <w:sz w:val="28"/>
+          <w:szCs w:val="28"/>
+        </w:rPr>
+        <w:t>Vehiculo</w:t>
+      </w:r>
+      <w:proofErr w:type="spellEnd"/>
+    </w:p>
+    <w:p>
+      <w:pPr>
+        <w:pStyle w:val="Prrafodelista"/>
+        <w:numPr>
+          <w:ilvl w:val="0"/>
+          <w:numId w:val="22"/>
+        </w:numPr>
+        <w:spacing w:line="256" w:lineRule="auto"/>
+        <w:jc w:val="both"/>
+        <w:rPr>
+          <w:rFonts w:ascii="Times New Roman" w:hAnsi="Times New Roman" w:cs="Times New Roman"/>
+          <w:sz w:val="28"/>
+          <w:szCs w:val="28"/>
+        </w:rPr>
+      </w:pPr>
+      <w:r>
+        <w:rPr>
+          <w:rFonts w:ascii="Times New Roman" w:hAnsi="Times New Roman" w:cs="Times New Roman"/>
+          <w:sz w:val="28"/>
+          <w:szCs w:val="28"/>
+        </w:rPr>
+        <w:t xml:space="preserve">Gestionar </w:t>
+      </w:r>
+      <w:proofErr w:type="spellStart"/>
+      <w:r>
+        <w:rPr>
+          <w:rFonts w:ascii="Times New Roman" w:hAnsi="Times New Roman" w:cs="Times New Roman"/>
+          <w:sz w:val="28"/>
+          <w:szCs w:val="28"/>
+        </w:rPr>
+        <w:t>TipoVehiculo</w:t>
+      </w:r>
+      <w:proofErr w:type="spellEnd"/>
+    </w:p>
+    <w:p>
+      <w:pPr>
+        <w:pStyle w:val="Prrafodelista"/>
+        <w:numPr>
+          <w:ilvl w:val="0"/>
+          <w:numId w:val="22"/>
+        </w:numPr>
+        <w:spacing w:line="256" w:lineRule="auto"/>
+        <w:jc w:val="both"/>
+        <w:rPr>
+          <w:rFonts w:ascii="Times New Roman" w:hAnsi="Times New Roman" w:cs="Times New Roman"/>
+          <w:sz w:val="28"/>
+          <w:szCs w:val="28"/>
+        </w:rPr>
+      </w:pPr>
+      <w:r>
+        <w:rPr>
+          <w:rFonts w:ascii="Times New Roman" w:hAnsi="Times New Roman" w:cs="Times New Roman"/>
+          <w:sz w:val="28"/>
+          <w:szCs w:val="28"/>
+        </w:rPr>
+        <w:t xml:space="preserve">Gestionar </w:t>
+      </w:r>
+      <w:proofErr w:type="spellStart"/>
+      <w:r>
+        <w:rPr>
+          <w:rFonts w:ascii="Times New Roman" w:hAnsi="Times New Roman" w:cs="Times New Roman"/>
+          <w:sz w:val="28"/>
+          <w:szCs w:val="28"/>
+        </w:rPr>
+        <w:t>AreaEstacionamiento</w:t>
+      </w:r>
+      <w:proofErr w:type="spellEnd"/>
+    </w:p>
+    <w:p>
+      <w:pPr>
+        <w:pStyle w:val="Prrafodelista"/>
+        <w:numPr>
+          <w:ilvl w:val="0"/>
+          <w:numId w:val="22"/>
+        </w:numPr>
+        <w:spacing w:line="256" w:lineRule="auto"/>
+        <w:jc w:val="both"/>
+        <w:rPr>
+          <w:rFonts w:ascii="Times New Roman" w:hAnsi="Times New Roman" w:cs="Times New Roman"/>
+          <w:sz w:val="28"/>
+          <w:szCs w:val="28"/>
+        </w:rPr>
+      </w:pPr>
+      <w:r>
+        <w:rPr>
+          <w:rFonts w:ascii="Times New Roman" w:hAnsi="Times New Roman" w:cs="Times New Roman"/>
+          <w:sz w:val="28"/>
+          <w:szCs w:val="28"/>
+        </w:rPr>
+        <w:t xml:space="preserve">Buscar </w:t>
+      </w:r>
+      <w:proofErr w:type="spellStart"/>
+      <w:r>
+        <w:rPr>
+          <w:rFonts w:ascii="Times New Roman" w:hAnsi="Times New Roman" w:cs="Times New Roman"/>
+          <w:sz w:val="28"/>
+          <w:szCs w:val="28"/>
+        </w:rPr>
+        <w:t>PropietarioVehiculo</w:t>
+      </w:r>
+      <w:proofErr w:type="spellEnd"/>
+    </w:p>
+    <w:p>
+      <w:pPr>
+        <w:pStyle w:val="Prrafodelista"/>
+        <w:numPr>
+          <w:ilvl w:val="0"/>
+          <w:numId w:val="22"/>
+        </w:numPr>
+        <w:spacing w:line="256" w:lineRule="auto"/>
+        <w:jc w:val="both"/>
+        <w:rPr>
+          <w:rFonts w:ascii="Times New Roman" w:hAnsi="Times New Roman" w:cs="Times New Roman"/>
+          <w:sz w:val="28"/>
+          <w:szCs w:val="28"/>
+        </w:rPr>
+      </w:pPr>
+      <w:r>
+        <w:rPr>
+          <w:rFonts w:ascii="Times New Roman" w:hAnsi="Times New Roman" w:cs="Times New Roman"/>
+          <w:sz w:val="28"/>
+          <w:szCs w:val="28"/>
+        </w:rPr>
+        <w:t xml:space="preserve">Buscar </w:t>
+      </w:r>
+      <w:proofErr w:type="spellStart"/>
+      <w:r>
+        <w:rPr>
+          <w:rFonts w:ascii="Times New Roman" w:hAnsi="Times New Roman" w:cs="Times New Roman"/>
+          <w:sz w:val="28"/>
+          <w:szCs w:val="28"/>
+        </w:rPr>
+        <w:t>TipoVehiculo</w:t>
+      </w:r>
+      <w:proofErr w:type="spellEnd"/>
     </w:p>
     <w:p>
       <w:pPr>
@@ -3355,7 +3780,7 @@
           <w:sz w:val="28"/>
           <w:szCs w:val="28"/>
         </w:rPr>
-        <w:t>Modulo vehículo</w:t>
+        <w:t>Modulo Registro</w:t>
       </w:r>
     </w:p>
     <w:p>
@@ -3379,7 +3804,15 @@
           <w:sz w:val="28"/>
           <w:szCs w:val="28"/>
         </w:rPr>
-        <w:t xml:space="preserve">Gestionar vehículo </w:t>
+        <w:t>Gestionar</w:t>
+      </w:r>
+      <w:r>
+        <w:rPr>
+          <w:rFonts w:ascii="Times New Roman" w:hAnsi="Times New Roman" w:cs="Times New Roman"/>
+          <w:sz w:val="28"/>
+          <w:szCs w:val="28"/>
+        </w:rPr>
+        <w:t xml:space="preserve">  Registro</w:t>
       </w:r>
     </w:p>
     <w:p>
@@ -3403,15 +3836,205 @@
           <w:sz w:val="28"/>
           <w:szCs w:val="28"/>
         </w:rPr>
-        <w:t>Gestionar Propietario</w:t>
-      </w:r>
-    </w:p>
-    <w:p>
-      <w:pPr>
+        <w:t xml:space="preserve">Gestionar </w:t>
+      </w:r>
+      <w:proofErr w:type="spellStart"/>
+      <w:r>
+        <w:rPr>
+          <w:rFonts w:ascii="Times New Roman" w:hAnsi="Times New Roman" w:cs="Times New Roman"/>
+          <w:sz w:val="28"/>
+          <w:szCs w:val="28"/>
+        </w:rPr>
+        <w:t>FormaPago</w:t>
+      </w:r>
+      <w:proofErr w:type="spellEnd"/>
+    </w:p>
+    <w:p>
+      <w:pPr>
+        <w:pStyle w:val="Prrafodelista"/>
+        <w:numPr>
+          <w:ilvl w:val="0"/>
+          <w:numId w:val="22"/>
+        </w:numPr>
+        <w:spacing w:line="256" w:lineRule="auto"/>
         <w:jc w:val="both"/>
         <w:rPr>
-          <w:b/>
-          <w:color w:val="000000" w:themeColor="text1"/>
+          <w:rFonts w:ascii="Times New Roman" w:hAnsi="Times New Roman" w:cs="Times New Roman"/>
+          <w:sz w:val="28"/>
+          <w:szCs w:val="28"/>
+        </w:rPr>
+      </w:pPr>
+      <w:r>
+        <w:rPr>
+          <w:rFonts w:ascii="Times New Roman" w:hAnsi="Times New Roman" w:cs="Times New Roman"/>
+          <w:sz w:val="28"/>
+          <w:szCs w:val="28"/>
+        </w:rPr>
+        <w:t xml:space="preserve">Buscar </w:t>
+      </w:r>
+      <w:proofErr w:type="spellStart"/>
+      <w:r>
+        <w:rPr>
+          <w:rFonts w:ascii="Times New Roman" w:hAnsi="Times New Roman" w:cs="Times New Roman"/>
+          <w:sz w:val="28"/>
+          <w:szCs w:val="28"/>
+        </w:rPr>
+        <w:t>Vehiculo</w:t>
+      </w:r>
+      <w:proofErr w:type="spellEnd"/>
+    </w:p>
+    <w:p>
+      <w:pPr>
+        <w:pStyle w:val="Prrafodelista"/>
+        <w:numPr>
+          <w:ilvl w:val="0"/>
+          <w:numId w:val="22"/>
+        </w:numPr>
+        <w:spacing w:line="256" w:lineRule="auto"/>
+        <w:jc w:val="both"/>
+        <w:rPr>
+          <w:rFonts w:ascii="Times New Roman" w:hAnsi="Times New Roman" w:cs="Times New Roman"/>
+          <w:sz w:val="28"/>
+          <w:szCs w:val="28"/>
+        </w:rPr>
+      </w:pPr>
+      <w:r>
+        <w:rPr>
+          <w:rFonts w:ascii="Times New Roman" w:hAnsi="Times New Roman" w:cs="Times New Roman"/>
+          <w:sz w:val="28"/>
+          <w:szCs w:val="28"/>
+        </w:rPr>
+        <w:t xml:space="preserve">Buscar </w:t>
+      </w:r>
+      <w:proofErr w:type="spellStart"/>
+      <w:r>
+        <w:rPr>
+          <w:rFonts w:ascii="Times New Roman" w:hAnsi="Times New Roman" w:cs="Times New Roman"/>
+          <w:sz w:val="28"/>
+          <w:szCs w:val="28"/>
+        </w:rPr>
+        <w:t>AreaEstacionamiento</w:t>
+      </w:r>
+      <w:proofErr w:type="spellEnd"/>
+      <w:r>
+        <w:rPr>
+          <w:rFonts w:ascii="Times New Roman" w:hAnsi="Times New Roman" w:cs="Times New Roman"/>
+          <w:sz w:val="28"/>
+          <w:szCs w:val="28"/>
+        </w:rPr>
+        <w:t xml:space="preserve"> </w:t>
+      </w:r>
+    </w:p>
+    <w:p>
+      <w:pPr>
+        <w:pStyle w:val="Prrafodelista"/>
+        <w:numPr>
+          <w:ilvl w:val="0"/>
+          <w:numId w:val="22"/>
+        </w:numPr>
+        <w:spacing w:line="256" w:lineRule="auto"/>
+        <w:jc w:val="both"/>
+        <w:rPr>
+          <w:rFonts w:ascii="Times New Roman" w:hAnsi="Times New Roman" w:cs="Times New Roman"/>
+          <w:sz w:val="28"/>
+          <w:szCs w:val="28"/>
+        </w:rPr>
+      </w:pPr>
+      <w:r>
+        <w:rPr>
+          <w:rFonts w:ascii="Times New Roman" w:hAnsi="Times New Roman" w:cs="Times New Roman"/>
+          <w:sz w:val="28"/>
+          <w:szCs w:val="28"/>
+        </w:rPr>
+        <w:t xml:space="preserve">Buscar </w:t>
+      </w:r>
+      <w:proofErr w:type="spellStart"/>
+      <w:r>
+        <w:rPr>
+          <w:rFonts w:ascii="Times New Roman" w:hAnsi="Times New Roman" w:cs="Times New Roman"/>
+          <w:sz w:val="28"/>
+          <w:szCs w:val="28"/>
+        </w:rPr>
+        <w:t>FormaPago</w:t>
+      </w:r>
+      <w:proofErr w:type="spellEnd"/>
+    </w:p>
+    <w:p>
+      <w:pPr>
+        <w:pStyle w:val="Prrafodelista"/>
+        <w:numPr>
+          <w:ilvl w:val="0"/>
+          <w:numId w:val="22"/>
+        </w:numPr>
+        <w:spacing w:line="256" w:lineRule="auto"/>
+        <w:jc w:val="both"/>
+        <w:rPr>
+          <w:rFonts w:ascii="Times New Roman" w:hAnsi="Times New Roman" w:cs="Times New Roman"/>
+          <w:sz w:val="28"/>
+          <w:szCs w:val="28"/>
+        </w:rPr>
+      </w:pPr>
+      <w:r>
+        <w:rPr>
+          <w:rFonts w:ascii="Times New Roman" w:hAnsi="Times New Roman" w:cs="Times New Roman"/>
+          <w:sz w:val="28"/>
+          <w:szCs w:val="28"/>
+        </w:rPr>
+        <w:t xml:space="preserve">Generar </w:t>
+      </w:r>
+      <w:proofErr w:type="spellStart"/>
+      <w:r>
+        <w:rPr>
+          <w:rFonts w:ascii="Times New Roman" w:hAnsi="Times New Roman" w:cs="Times New Roman"/>
+          <w:sz w:val="28"/>
+          <w:szCs w:val="28"/>
+        </w:rPr>
+        <w:t>ComprobantePago</w:t>
+      </w:r>
+      <w:proofErr w:type="spellEnd"/>
+    </w:p>
+    <w:p>
+      <w:pPr>
+        <w:pStyle w:val="Prrafodelista"/>
+        <w:numPr>
+          <w:ilvl w:val="0"/>
+          <w:numId w:val="22"/>
+        </w:numPr>
+        <w:spacing w:line="256" w:lineRule="auto"/>
+        <w:jc w:val="both"/>
+        <w:rPr>
+          <w:rFonts w:ascii="Times New Roman" w:hAnsi="Times New Roman" w:cs="Times New Roman"/>
+          <w:sz w:val="28"/>
+          <w:szCs w:val="28"/>
+        </w:rPr>
+      </w:pPr>
+      <w:r>
+        <w:rPr>
+          <w:rFonts w:ascii="Times New Roman" w:hAnsi="Times New Roman" w:cs="Times New Roman"/>
+          <w:sz w:val="28"/>
+          <w:szCs w:val="28"/>
+        </w:rPr>
+        <w:t>Buscar Personal</w:t>
+      </w:r>
+    </w:p>
+    <w:p>
+      <w:pPr>
+        <w:spacing w:line="256" w:lineRule="auto"/>
+        <w:jc w:val="both"/>
+        <w:rPr>
+          <w:b/>
+          <w:color w:val="000000" w:themeColor="text1"/>
+          <w:sz w:val="28"/>
+          <w:szCs w:val="28"/>
+        </w:rPr>
+      </w:pPr>
+    </w:p>
+    <w:p>
+      <w:pPr>
+        <w:spacing w:line="256" w:lineRule="auto"/>
+        <w:jc w:val="both"/>
+        <w:rPr>
+          <w:rFonts w:ascii="Times New Roman" w:hAnsi="Times New Roman" w:cs="Times New Roman"/>
           <w:sz w:val="28"/>
           <w:szCs w:val="28"/>
         </w:rPr>
@@ -3497,96 +4120,28 @@
           <w:sz w:val="28"/>
           <w:szCs w:val="28"/>
         </w:rPr>
-        <w:t xml:space="preserve"> “y apoyando a la Metodología se hará uso de el Lenguaje Unificado de Modelado.</w:t>
-      </w:r>
-    </w:p>
-    <w:p>
-      <w:pPr>
-        <w:rPr>
-          <w:b/>
-          <w:color w:val="FF0000"/>
-        </w:rPr>
-      </w:pPr>
-    </w:p>
-    <w:p>
-      <w:pPr>
-        <w:rPr>
-          <w:b/>
-          <w:color w:val="FF0000"/>
-        </w:rPr>
-      </w:pPr>
-    </w:p>
-    <w:p>
-      <w:pPr>
-        <w:rPr>
-          <w:b/>
-          <w:color w:val="FF0000"/>
-        </w:rPr>
-      </w:pPr>
-    </w:p>
-    <w:p>
-      <w:pPr>
-        <w:rPr>
-          <w:b/>
-          <w:color w:val="FF0000"/>
-        </w:rPr>
-      </w:pPr>
-    </w:p>
-    <w:p>
-      <w:pPr>
-        <w:rPr>
-          <w:b/>
-          <w:color w:val="FF0000"/>
-        </w:rPr>
-      </w:pPr>
-    </w:p>
-    <w:p>
-      <w:pPr>
-        <w:rPr>
-          <w:b/>
-          <w:color w:val="FF0000"/>
-        </w:rPr>
-      </w:pPr>
-    </w:p>
-    <w:p>
-      <w:pPr>
-        <w:rPr>
-          <w:b/>
-          <w:color w:val="FF0000"/>
-        </w:rPr>
-      </w:pPr>
-    </w:p>
-    <w:p>
-      <w:pPr>
-        <w:rPr>
-          <w:b/>
-          <w:color w:val="FF0000"/>
-        </w:rPr>
-      </w:pPr>
-    </w:p>
-    <w:p>
-      <w:pPr>
-        <w:rPr>
-          <w:b/>
-          <w:color w:val="FF0000"/>
-        </w:rPr>
-      </w:pPr>
-    </w:p>
-    <w:p>
-      <w:pPr>
-        <w:rPr>
-          <w:b/>
-          <w:color w:val="FF0000"/>
-        </w:rPr>
-      </w:pPr>
-    </w:p>
-    <w:p>
-      <w:pPr>
-        <w:rPr>
-          <w:b/>
-          <w:color w:val="FF0000"/>
-        </w:rPr>
-      </w:pPr>
+        <w:t xml:space="preserve"> “y apoyando a la Metodología se hará uso </w:t>
+      </w:r>
+      <w:proofErr w:type="spellStart"/>
+      <w:r>
+        <w:rPr>
+          <w:bCs/>
+          <w:color w:val="000000" w:themeColor="text1"/>
+          <w:sz w:val="28"/>
+          <w:szCs w:val="28"/>
+        </w:rPr>
+        <w:t>de el</w:t>
+      </w:r>
+      <w:proofErr w:type="spellEnd"/>
+      <w:r>
+        <w:rPr>
+          <w:bCs/>
+          <w:color w:val="000000" w:themeColor="text1"/>
+          <w:sz w:val="28"/>
+          <w:szCs w:val="28"/>
+        </w:rPr>
+        <w:t xml:space="preserve"> Lenguaje Unificado de Modelado.</w:t>
+      </w:r>
     </w:p>
     <w:p>
       <w:pPr>
@@ -4434,8 +4989,9 @@
           <w:sz w:val="28"/>
           <w:szCs w:val="28"/>
         </w:rPr>
-        <w:t>(IdRegistro</w:t>
-      </w:r>
+        <w:t>(</w:t>
+      </w:r>
+      <w:proofErr w:type="spellStart"/>
       <w:r>
         <w:rPr>
           <w:rFonts w:ascii="Times New Roman" w:eastAsia="Times New Roman" w:hAnsi="Times New Roman" w:cs="Times New Roman"/>
@@ -4443,8 +4999,19 @@
           <w:sz w:val="28"/>
           <w:szCs w:val="28"/>
         </w:rPr>
+        <w:t>IdRegistro</w:t>
+      </w:r>
+      <w:proofErr w:type="spellEnd"/>
+      <w:r>
+        <w:rPr>
+          <w:rFonts w:ascii="Times New Roman" w:eastAsia="Times New Roman" w:hAnsi="Times New Roman" w:cs="Times New Roman"/>
+          <w:color w:val="000000" w:themeColor="text1"/>
+          <w:sz w:val="28"/>
+          <w:szCs w:val="28"/>
+        </w:rPr>
         <w:t xml:space="preserve">, </w:t>
       </w:r>
+      <w:proofErr w:type="spellStart"/>
       <w:r>
         <w:rPr>
           <w:rFonts w:ascii="Times New Roman" w:eastAsia="Times New Roman" w:hAnsi="Times New Roman" w:cs="Times New Roman"/>
@@ -4452,8 +5019,9 @@
           <w:sz w:val="28"/>
           <w:szCs w:val="28"/>
         </w:rPr>
-        <w:t>HoraEntrada,</w:t>
-      </w:r>
+        <w:t>HoraEntrada</w:t>
+      </w:r>
+      <w:proofErr w:type="spellEnd"/>
       <w:r>
         <w:rPr>
           <w:rFonts w:ascii="Times New Roman" w:eastAsia="Times New Roman" w:hAnsi="Times New Roman" w:cs="Times New Roman"/>
@@ -4461,7 +5029,36 @@
           <w:sz w:val="28"/>
           <w:szCs w:val="28"/>
         </w:rPr>
-        <w:t xml:space="preserve"> HoraSalida)</w:t>
+        <w:t>,</w:t>
+      </w:r>
+      <w:r>
+        <w:rPr>
+          <w:rFonts w:ascii="Times New Roman" w:eastAsia="Times New Roman" w:hAnsi="Times New Roman" w:cs="Times New Roman"/>
+          <w:color w:val="000000" w:themeColor="text1"/>
+          <w:sz w:val="28"/>
+          <w:szCs w:val="28"/>
+        </w:rPr>
+        <w:t xml:space="preserve"> </w:t>
+      </w:r>
+      <w:proofErr w:type="spellStart"/>
+      <w:r>
+        <w:rPr>
+          <w:rFonts w:ascii="Times New Roman" w:eastAsia="Times New Roman" w:hAnsi="Times New Roman" w:cs="Times New Roman"/>
+          <w:color w:val="000000" w:themeColor="text1"/>
+          <w:sz w:val="28"/>
+          <w:szCs w:val="28"/>
+        </w:rPr>
+        <w:t>HoraSalida</w:t>
+      </w:r>
+      <w:proofErr w:type="spellEnd"/>
+      <w:r>
+        <w:rPr>
+          <w:rFonts w:ascii="Times New Roman" w:eastAsia="Times New Roman" w:hAnsi="Times New Roman" w:cs="Times New Roman"/>
+          <w:color w:val="000000" w:themeColor="text1"/>
+          <w:sz w:val="28"/>
+          <w:szCs w:val="28"/>
+        </w:rPr>
+        <w:t>)</w:t>
       </w:r>
     </w:p>
     <w:p>
@@ -4482,6 +5079,7 @@
           <w:szCs w:val="28"/>
         </w:rPr>
       </w:pPr>
+      <w:proofErr w:type="spellStart"/>
       <w:r>
         <w:rPr>
           <w:rFonts w:ascii="Times New Roman" w:eastAsia="Times New Roman" w:hAnsi="Times New Roman" w:cs="Times New Roman"/>
@@ -4504,6 +5102,7 @@
         </w:rPr>
         <w:t>Estacionamiento</w:t>
       </w:r>
+      <w:proofErr w:type="spellEnd"/>
     </w:p>
     <w:p>
       <w:pPr>
@@ -4527,8 +5126,9 @@
           <w:sz w:val="28"/>
           <w:szCs w:val="28"/>
         </w:rPr>
-        <w:t>(IdEstacionamiento,</w:t>
-      </w:r>
+        <w:t>(</w:t>
+      </w:r>
+      <w:proofErr w:type="spellStart"/>
       <w:r>
         <w:rPr>
           <w:rFonts w:ascii="Times New Roman" w:eastAsia="Times New Roman" w:hAnsi="Times New Roman" w:cs="Times New Roman"/>
@@ -4536,8 +5136,28 @@
           <w:sz w:val="28"/>
           <w:szCs w:val="28"/>
         </w:rPr>
+        <w:t>IdEstacionamiento</w:t>
+      </w:r>
+      <w:proofErr w:type="spellEnd"/>
+      <w:r>
+        <w:rPr>
+          <w:rFonts w:ascii="Times New Roman" w:eastAsia="Times New Roman" w:hAnsi="Times New Roman" w:cs="Times New Roman"/>
+          <w:color w:val="000000" w:themeColor="text1"/>
+          <w:sz w:val="28"/>
+          <w:szCs w:val="28"/>
+        </w:rPr>
+        <w:t>,</w:t>
+      </w:r>
+      <w:r>
+        <w:rPr>
+          <w:rFonts w:ascii="Times New Roman" w:eastAsia="Times New Roman" w:hAnsi="Times New Roman" w:cs="Times New Roman"/>
+          <w:color w:val="000000" w:themeColor="text1"/>
+          <w:sz w:val="28"/>
+          <w:szCs w:val="28"/>
+        </w:rPr>
         <w:t xml:space="preserve"> </w:t>
       </w:r>
+      <w:proofErr w:type="spellStart"/>
       <w:r>
         <w:rPr>
           <w:rFonts w:ascii="Times New Roman" w:eastAsia="Times New Roman" w:hAnsi="Times New Roman" w:cs="Times New Roman"/>
@@ -4545,7 +5165,17 @@
           <w:sz w:val="28"/>
           <w:szCs w:val="28"/>
         </w:rPr>
-        <w:t>NumEstacionamiento,</w:t>
+        <w:t>NumEstacionamiento</w:t>
+      </w:r>
+      <w:proofErr w:type="spellEnd"/>
+      <w:r>
+        <w:rPr>
+          <w:rFonts w:ascii="Times New Roman" w:eastAsia="Times New Roman" w:hAnsi="Times New Roman" w:cs="Times New Roman"/>
+          <w:color w:val="000000" w:themeColor="text1"/>
+          <w:sz w:val="28"/>
+          <w:szCs w:val="28"/>
+        </w:rPr>
+        <w:t>,</w:t>
       </w:r>
       <w:r>
         <w:rPr>
@@ -4633,6 +5263,7 @@
         </w:rPr>
         <w:t xml:space="preserve">( CI , Nombre, </w:t>
       </w:r>
+      <w:proofErr w:type="spellStart"/>
       <w:r>
         <w:rPr>
           <w:rFonts w:ascii="Times New Roman" w:eastAsia="Times New Roman" w:hAnsi="Times New Roman" w:cs="Times New Roman"/>
@@ -4640,8 +5271,9 @@
           <w:sz w:val="28"/>
           <w:szCs w:val="28"/>
         </w:rPr>
-        <w:t>ApellidoPaterno,</w:t>
-      </w:r>
+        <w:t>ApellidoPaterno</w:t>
+      </w:r>
+      <w:proofErr w:type="spellEnd"/>
       <w:r>
         <w:rPr>
           <w:rFonts w:ascii="Times New Roman" w:eastAsia="Times New Roman" w:hAnsi="Times New Roman" w:cs="Times New Roman"/>
@@ -4649,7 +5281,36 @@
           <w:sz w:val="28"/>
           <w:szCs w:val="28"/>
         </w:rPr>
-        <w:t xml:space="preserve"> ApellidoMaterno, Sexo, </w:t>
+        <w:t>,</w:t>
+      </w:r>
+      <w:r>
+        <w:rPr>
+          <w:rFonts w:ascii="Times New Roman" w:eastAsia="Times New Roman" w:hAnsi="Times New Roman" w:cs="Times New Roman"/>
+          <w:color w:val="000000" w:themeColor="text1"/>
+          <w:sz w:val="28"/>
+          <w:szCs w:val="28"/>
+        </w:rPr>
+        <w:t xml:space="preserve"> </w:t>
+      </w:r>
+      <w:proofErr w:type="spellStart"/>
+      <w:r>
+        <w:rPr>
+          <w:rFonts w:ascii="Times New Roman" w:eastAsia="Times New Roman" w:hAnsi="Times New Roman" w:cs="Times New Roman"/>
+          <w:color w:val="000000" w:themeColor="text1"/>
+          <w:sz w:val="28"/>
+          <w:szCs w:val="28"/>
+        </w:rPr>
+        <w:t>ApellidoMaterno</w:t>
+      </w:r>
+      <w:proofErr w:type="spellEnd"/>
+      <w:r>
+        <w:rPr>
+          <w:rFonts w:ascii="Times New Roman" w:eastAsia="Times New Roman" w:hAnsi="Times New Roman" w:cs="Times New Roman"/>
+          <w:color w:val="000000" w:themeColor="text1"/>
+          <w:sz w:val="28"/>
+          <w:szCs w:val="28"/>
+        </w:rPr>
+        <w:t xml:space="preserve">, Sexo, </w:t>
       </w:r>
       <w:r>
         <w:rPr>
@@ -4749,8 +5410,9 @@
           <w:sz w:val="28"/>
           <w:szCs w:val="28"/>
         </w:rPr>
-        <w:t>(IdTurno,</w:t>
-      </w:r>
+        <w:t>(</w:t>
+      </w:r>
+      <w:proofErr w:type="spellStart"/>
       <w:r>
         <w:rPr>
           <w:rFonts w:ascii="Times New Roman" w:eastAsia="Times New Roman" w:hAnsi="Times New Roman" w:cs="Times New Roman"/>
@@ -4758,8 +5420,9 @@
           <w:sz w:val="28"/>
           <w:szCs w:val="28"/>
         </w:rPr>
-        <w:t xml:space="preserve"> TurnoInicio, </w:t>
-      </w:r>
+        <w:t>IdTurno</w:t>
+      </w:r>
+      <w:proofErr w:type="spellEnd"/>
       <w:r>
         <w:rPr>
           <w:rFonts w:ascii="Times New Roman" w:eastAsia="Times New Roman" w:hAnsi="Times New Roman" w:cs="Times New Roman"/>
@@ -4767,7 +5430,56 @@
           <w:sz w:val="28"/>
           <w:szCs w:val="28"/>
         </w:rPr>
-        <w:t>TurnoFin,</w:t>
+        <w:t>,</w:t>
+      </w:r>
+      <w:r>
+        <w:rPr>
+          <w:rFonts w:ascii="Times New Roman" w:eastAsia="Times New Roman" w:hAnsi="Times New Roman" w:cs="Times New Roman"/>
+          <w:color w:val="000000" w:themeColor="text1"/>
+          <w:sz w:val="28"/>
+          <w:szCs w:val="28"/>
+        </w:rPr>
+        <w:t xml:space="preserve"> </w:t>
+      </w:r>
+      <w:proofErr w:type="spellStart"/>
+      <w:r>
+        <w:rPr>
+          <w:rFonts w:ascii="Times New Roman" w:eastAsia="Times New Roman" w:hAnsi="Times New Roman" w:cs="Times New Roman"/>
+          <w:color w:val="000000" w:themeColor="text1"/>
+          <w:sz w:val="28"/>
+          <w:szCs w:val="28"/>
+        </w:rPr>
+        <w:t>TurnoInicio</w:t>
+      </w:r>
+      <w:proofErr w:type="spellEnd"/>
+      <w:r>
+        <w:rPr>
+          <w:rFonts w:ascii="Times New Roman" w:eastAsia="Times New Roman" w:hAnsi="Times New Roman" w:cs="Times New Roman"/>
+          <w:color w:val="000000" w:themeColor="text1"/>
+          <w:sz w:val="28"/>
+          <w:szCs w:val="28"/>
+        </w:rPr>
+        <w:t xml:space="preserve">, </w:t>
+      </w:r>
+      <w:proofErr w:type="spellStart"/>
+      <w:r>
+        <w:rPr>
+          <w:rFonts w:ascii="Times New Roman" w:eastAsia="Times New Roman" w:hAnsi="Times New Roman" w:cs="Times New Roman"/>
+          <w:color w:val="000000" w:themeColor="text1"/>
+          <w:sz w:val="28"/>
+          <w:szCs w:val="28"/>
+        </w:rPr>
+        <w:t>TurnoFin</w:t>
+      </w:r>
+      <w:proofErr w:type="spellEnd"/>
+      <w:r>
+        <w:rPr>
+          <w:rFonts w:ascii="Times New Roman" w:eastAsia="Times New Roman" w:hAnsi="Times New Roman" w:cs="Times New Roman"/>
+          <w:color w:val="000000" w:themeColor="text1"/>
+          <w:sz w:val="28"/>
+          <w:szCs w:val="28"/>
+        </w:rPr>
+        <w:t>,</w:t>
       </w:r>
       <w:r>
         <w:rPr>
@@ -4824,6 +5536,7 @@
           <w:szCs w:val="28"/>
         </w:rPr>
       </w:pPr>
+      <w:proofErr w:type="spellStart"/>
       <w:r>
         <w:rPr>
           <w:rFonts w:ascii="Times New Roman" w:eastAsia="Times New Roman" w:hAnsi="Times New Roman" w:cs="Times New Roman"/>
@@ -4835,6 +5548,7 @@
         </w:rPr>
         <w:t>PersonalTurno</w:t>
       </w:r>
+      <w:proofErr w:type="spellEnd"/>
     </w:p>
     <w:p>
       <w:pPr>
@@ -4897,6 +5611,7 @@
           <w:szCs w:val="28"/>
         </w:rPr>
       </w:pPr>
+      <w:proofErr w:type="spellStart"/>
       <w:r>
         <w:rPr>
           <w:rFonts w:ascii="Times New Roman" w:eastAsia="Times New Roman" w:hAnsi="Times New Roman" w:cs="Times New Roman"/>
@@ -4908,6 +5623,7 @@
         </w:rPr>
         <w:t>TipoPersonal</w:t>
       </w:r>
+      <w:proofErr w:type="spellEnd"/>
     </w:p>
     <w:p>
       <w:pPr>
@@ -4931,7 +5647,27 @@
           <w:sz w:val="28"/>
           <w:szCs w:val="28"/>
         </w:rPr>
-        <w:t>(IDTPer, Cargo)</w:t>
+        <w:t>(</w:t>
+      </w:r>
+      <w:proofErr w:type="spellStart"/>
+      <w:r>
+        <w:rPr>
+          <w:rFonts w:ascii="Times New Roman" w:eastAsia="Times New Roman" w:hAnsi="Times New Roman" w:cs="Times New Roman"/>
+          <w:color w:val="000000" w:themeColor="text1"/>
+          <w:sz w:val="28"/>
+          <w:szCs w:val="28"/>
+        </w:rPr>
+        <w:t>IDTPer</w:t>
+      </w:r>
+      <w:proofErr w:type="spellEnd"/>
+      <w:r>
+        <w:rPr>
+          <w:rFonts w:ascii="Times New Roman" w:eastAsia="Times New Roman" w:hAnsi="Times New Roman" w:cs="Times New Roman"/>
+          <w:color w:val="000000" w:themeColor="text1"/>
+          <w:sz w:val="28"/>
+          <w:szCs w:val="28"/>
+        </w:rPr>
+        <w:t>, Cargo)</w:t>
       </w:r>
     </w:p>
     <w:p>
@@ -4972,6 +5708,7 @@
           <w:szCs w:val="28"/>
         </w:rPr>
       </w:pPr>
+      <w:proofErr w:type="spellStart"/>
       <w:r>
         <w:rPr>
           <w:rFonts w:ascii="Times New Roman" w:eastAsia="Times New Roman" w:hAnsi="Times New Roman" w:cs="Times New Roman"/>
@@ -4983,6 +5720,7 @@
         </w:rPr>
         <w:t>User</w:t>
       </w:r>
+      <w:proofErr w:type="spellEnd"/>
     </w:p>
     <w:p>
       <w:pPr>
@@ -5008,6 +5746,7 @@
         </w:rPr>
         <w:t>(</w:t>
       </w:r>
+      <w:proofErr w:type="spellStart"/>
       <w:r>
         <w:rPr>
           <w:rFonts w:ascii="Times New Roman" w:eastAsia="Times New Roman" w:hAnsi="Times New Roman" w:cs="Times New Roman"/>
@@ -5024,8 +5763,9 @@
           <w:sz w:val="28"/>
           <w:szCs w:val="28"/>
         </w:rPr>
-        <w:t>user, name</w:t>
-      </w:r>
+        <w:t>user</w:t>
+      </w:r>
+      <w:proofErr w:type="spellEnd"/>
       <w:r>
         <w:rPr>
           <w:rFonts w:ascii="Times New Roman" w:eastAsia="Times New Roman" w:hAnsi="Times New Roman" w:cs="Times New Roman"/>
@@ -5035,6 +5775,7 @@
         </w:rPr>
         <w:t xml:space="preserve">, </w:t>
       </w:r>
+      <w:proofErr w:type="spellStart"/>
       <w:r>
         <w:rPr>
           <w:rFonts w:ascii="Times New Roman" w:eastAsia="Times New Roman" w:hAnsi="Times New Roman" w:cs="Times New Roman"/>
@@ -5042,8 +5783,38 @@
           <w:sz w:val="28"/>
           <w:szCs w:val="28"/>
         </w:rPr>
-        <w:t>email, password</w:t>
-      </w:r>
+        <w:t>name</w:t>
+      </w:r>
+      <w:proofErr w:type="spellEnd"/>
+      <w:r>
+        <w:rPr>
+          <w:rFonts w:ascii="Times New Roman" w:eastAsia="Times New Roman" w:hAnsi="Times New Roman" w:cs="Times New Roman"/>
+          <w:color w:val="000000" w:themeColor="text1"/>
+          <w:sz w:val="28"/>
+          <w:szCs w:val="28"/>
+        </w:rPr>
+        <w:t xml:space="preserve">, </w:t>
+      </w:r>
+      <w:r>
+        <w:rPr>
+          <w:rFonts w:ascii="Times New Roman" w:eastAsia="Times New Roman" w:hAnsi="Times New Roman" w:cs="Times New Roman"/>
+          <w:color w:val="000000" w:themeColor="text1"/>
+          <w:sz w:val="28"/>
+          <w:szCs w:val="28"/>
+        </w:rPr>
+        <w:t xml:space="preserve">email, </w:t>
+      </w:r>
+      <w:proofErr w:type="spellStart"/>
+      <w:r>
+        <w:rPr>
+          <w:rFonts w:ascii="Times New Roman" w:eastAsia="Times New Roman" w:hAnsi="Times New Roman" w:cs="Times New Roman"/>
+          <w:color w:val="000000" w:themeColor="text1"/>
+          <w:sz w:val="28"/>
+          <w:szCs w:val="28"/>
+        </w:rPr>
+        <w:t>password</w:t>
+      </w:r>
+      <w:proofErr w:type="spellEnd"/>
       <w:r>
         <w:rPr>
           <w:rFonts w:ascii="Times New Roman" w:eastAsia="Times New Roman" w:hAnsi="Times New Roman" w:cs="Times New Roman"/>
@@ -5197,6 +5968,7 @@
           <w:szCs w:val="28"/>
         </w:rPr>
       </w:pPr>
+      <w:proofErr w:type="spellStart"/>
       <w:r>
         <w:rPr>
           <w:rFonts w:ascii="Times New Roman" w:eastAsia="Times New Roman" w:hAnsi="Times New Roman" w:cs="Times New Roman"/>
@@ -5219,6 +5991,7 @@
         </w:rPr>
         <w:t>Pago</w:t>
       </w:r>
+      <w:proofErr w:type="spellEnd"/>
     </w:p>
     <w:p>
       <w:pPr>
@@ -5242,8 +6015,9 @@
           <w:sz w:val="28"/>
           <w:szCs w:val="28"/>
         </w:rPr>
-        <w:t>(ID</w:t>
-      </w:r>
+        <w:t>(</w:t>
+      </w:r>
+      <w:proofErr w:type="spellStart"/>
       <w:r>
         <w:rPr>
           <w:rFonts w:ascii="Times New Roman" w:eastAsia="Times New Roman" w:hAnsi="Times New Roman" w:cs="Times New Roman"/>
@@ -5251,6 +6025,15 @@
           <w:sz w:val="28"/>
           <w:szCs w:val="28"/>
         </w:rPr>
+        <w:t>ID</w:t>
+      </w:r>
+      <w:r>
+        <w:rPr>
+          <w:rFonts w:ascii="Times New Roman" w:eastAsia="Times New Roman" w:hAnsi="Times New Roman" w:cs="Times New Roman"/>
+          <w:color w:val="000000" w:themeColor="text1"/>
+          <w:sz w:val="28"/>
+          <w:szCs w:val="28"/>
+        </w:rPr>
         <w:t>Fp</w:t>
       </w:r>
       <w:r>
@@ -5260,7 +6043,17 @@
           <w:sz w:val="28"/>
           <w:szCs w:val="28"/>
         </w:rPr>
-        <w:t xml:space="preserve">ago, </w:t>
+        <w:t>ago</w:t>
+      </w:r>
+      <w:proofErr w:type="spellEnd"/>
+      <w:r>
+        <w:rPr>
+          <w:rFonts w:ascii="Times New Roman" w:eastAsia="Times New Roman" w:hAnsi="Times New Roman" w:cs="Times New Roman"/>
+          <w:color w:val="000000" w:themeColor="text1"/>
+          <w:sz w:val="28"/>
+          <w:szCs w:val="28"/>
+        </w:rPr>
+        <w:t xml:space="preserve">, </w:t>
       </w:r>
       <w:r>
         <w:rPr>
@@ -5315,6 +6108,7 @@
           <w:szCs w:val="28"/>
         </w:rPr>
       </w:pPr>
+      <w:proofErr w:type="spellStart"/>
       <w:r>
         <w:rPr>
           <w:rFonts w:ascii="Times New Roman" w:eastAsia="Times New Roman" w:hAnsi="Times New Roman" w:cs="Times New Roman"/>
@@ -5326,6 +6120,7 @@
         </w:rPr>
         <w:t>ComprobantePago</w:t>
       </w:r>
+      <w:proofErr w:type="spellEnd"/>
     </w:p>
     <w:p>
       <w:pPr>
@@ -5351,6 +6146,7 @@
         </w:rPr>
         <w:t>(</w:t>
       </w:r>
+      <w:proofErr w:type="spellStart"/>
       <w:r>
         <w:rPr>
           <w:rFonts w:ascii="Times New Roman" w:eastAsia="Times New Roman" w:hAnsi="Times New Roman" w:cs="Times New Roman"/>
@@ -5367,7 +6163,17 @@
           <w:sz w:val="28"/>
           <w:szCs w:val="28"/>
         </w:rPr>
-        <w:t>Cpago,</w:t>
+        <w:t>Cpago</w:t>
+      </w:r>
+      <w:proofErr w:type="spellEnd"/>
+      <w:r>
+        <w:rPr>
+          <w:rFonts w:ascii="Times New Roman" w:eastAsia="Times New Roman" w:hAnsi="Times New Roman" w:cs="Times New Roman"/>
+          <w:color w:val="000000" w:themeColor="text1"/>
+          <w:sz w:val="28"/>
+          <w:szCs w:val="28"/>
+        </w:rPr>
+        <w:t>,</w:t>
       </w:r>
       <w:r>
         <w:rPr>
@@ -5422,6 +6228,7 @@
           <w:szCs w:val="28"/>
         </w:rPr>
       </w:pPr>
+      <w:proofErr w:type="spellStart"/>
       <w:r>
         <w:rPr>
           <w:rFonts w:ascii="Times New Roman" w:eastAsia="Times New Roman" w:hAnsi="Times New Roman" w:cs="Times New Roman"/>
@@ -5433,6 +6240,7 @@
         </w:rPr>
         <w:t>TipoVehículo</w:t>
       </w:r>
+      <w:proofErr w:type="spellEnd"/>
     </w:p>
     <w:p>
       <w:pPr>
@@ -5458,6 +6266,7 @@
         </w:rPr>
         <w:t>(</w:t>
       </w:r>
+      <w:proofErr w:type="spellStart"/>
       <w:r>
         <w:rPr>
           <w:rFonts w:ascii="Times New Roman" w:eastAsia="Times New Roman" w:hAnsi="Times New Roman" w:cs="Times New Roman"/>
@@ -5467,6 +6276,7 @@
         </w:rPr>
         <w:t>IDTipo</w:t>
       </w:r>
+      <w:proofErr w:type="spellEnd"/>
       <w:r>
         <w:rPr>
           <w:rFonts w:ascii="Times New Roman" w:eastAsia="Times New Roman" w:hAnsi="Times New Roman" w:cs="Times New Roman"/>
@@ -5485,6 +6295,7 @@
         </w:rPr>
         <w:t xml:space="preserve"> </w:t>
       </w:r>
+      <w:proofErr w:type="spellStart"/>
       <w:r>
         <w:rPr>
           <w:rFonts w:ascii="Times New Roman" w:eastAsia="Times New Roman" w:hAnsi="Times New Roman" w:cs="Times New Roman"/>
@@ -5494,6 +6305,7 @@
         </w:rPr>
         <w:t>Descripcion</w:t>
       </w:r>
+      <w:proofErr w:type="spellEnd"/>
       <w:r>
         <w:rPr>
           <w:rFonts w:ascii="Times New Roman" w:eastAsia="Times New Roman" w:hAnsi="Times New Roman" w:cs="Times New Roman"/>
@@ -5538,6 +6350,7 @@
           <w:szCs w:val="28"/>
         </w:rPr>
       </w:pPr>
+      <w:proofErr w:type="spellStart"/>
       <w:r>
         <w:rPr>
           <w:rFonts w:ascii="Times New Roman" w:eastAsia="Times New Roman" w:hAnsi="Times New Roman" w:cs="Times New Roman"/>
@@ -5560,6 +6373,7 @@
         </w:rPr>
         <w:t>Vehiculo</w:t>
       </w:r>
+      <w:proofErr w:type="spellEnd"/>
     </w:p>
     <w:p>
       <w:pPr>
@@ -6383,7 +7197,27 @@
           <w:sz w:val="28"/>
           <w:szCs w:val="28"/>
         </w:rPr>
-        <w:t xml:space="preserve">Administrador : Registra a los nuevos usuarios y les asigna el horario laboral , genera reportes y genera backup </w:t>
+        <w:t xml:space="preserve">Administrador : Registra a los nuevos usuarios y les asigna el horario laboral , genera reportes y genera </w:t>
+      </w:r>
+      <w:proofErr w:type="spellStart"/>
+      <w:r>
+        <w:rPr>
+          <w:rFonts w:ascii="Times New Roman" w:hAnsi="Times New Roman" w:cs="Times New Roman"/>
+          <w:color w:val="000000" w:themeColor="text1"/>
+          <w:sz w:val="28"/>
+          <w:szCs w:val="28"/>
+        </w:rPr>
+        <w:t>backup</w:t>
+      </w:r>
+      <w:proofErr w:type="spellEnd"/>
+      <w:r>
+        <w:rPr>
+          <w:rFonts w:ascii="Times New Roman" w:hAnsi="Times New Roman" w:cs="Times New Roman"/>
+          <w:color w:val="000000" w:themeColor="text1"/>
+          <w:sz w:val="28"/>
+          <w:szCs w:val="28"/>
+        </w:rPr>
+        <w:t xml:space="preserve"> </w:t>
       </w:r>
     </w:p>
     <w:p>
@@ -6910,6 +7744,7 @@
               </w:rPr>
               <w:t xml:space="preserve"> </w:t>
             </w:r>
+            <w:proofErr w:type="spellStart"/>
             <w:r>
               <w:rPr>
                 <w:rFonts w:ascii="Times New Roman" w:eastAsia="Arial Unicode MS" w:hAnsi="Times New Roman" w:cs="Times New Roman"/>
@@ -6928,6 +7763,7 @@
               </w:rPr>
               <w:t>s</w:t>
             </w:r>
+            <w:proofErr w:type="spellEnd"/>
           </w:p>
         </w:tc>
         <w:tc>
@@ -7353,6 +8189,7 @@
                 <w:lang w:val="es-ES"/>
               </w:rPr>
             </w:pPr>
+            <w:proofErr w:type="spellStart"/>
             <w:r>
               <w:rPr>
                 <w:rFonts w:ascii="Times New Roman" w:eastAsia="Arial Unicode MS" w:hAnsi="Times New Roman" w:cs="Times New Roman"/>
@@ -7360,7 +8197,17 @@
                 <w:szCs w:val="24"/>
                 <w:lang w:val="en-US"/>
               </w:rPr>
-              <w:t>Costo Total</w:t>
+              <w:t>Costo</w:t>
+            </w:r>
+            <w:proofErr w:type="spellEnd"/>
+            <w:r>
+              <w:rPr>
+                <w:rFonts w:ascii="Times New Roman" w:eastAsia="Arial Unicode MS" w:hAnsi="Times New Roman" w:cs="Times New Roman"/>
+                <w:sz w:val="24"/>
+                <w:szCs w:val="24"/>
+                <w:lang w:val="en-US"/>
+              </w:rPr>
+              <w:t xml:space="preserve"> Total</w:t>
             </w:r>
           </w:p>
         </w:tc>
@@ -12867,27 +13714,43 @@
           <w:bCs/>
         </w:rPr>
       </w:pPr>
-      <w:r>
-        <w:rPr>
-          <w:b/>
-          <w:bCs/>
-        </w:rPr>
-        <w:t>AreaEstacionamiento (</w:t>
-      </w:r>
+      <w:proofErr w:type="spellStart"/>
+      <w:r>
+        <w:rPr>
+          <w:b/>
+          <w:bCs/>
+        </w:rPr>
+        <w:t>AreaEstacionamiento</w:t>
+      </w:r>
+      <w:proofErr w:type="spellEnd"/>
+      <w:r>
+        <w:rPr>
+          <w:b/>
+          <w:bCs/>
+        </w:rPr>
+        <w:t xml:space="preserve"> (</w:t>
+      </w:r>
+      <w:proofErr w:type="spellStart"/>
       <w:r>
         <w:rPr>
           <w:u w:val="single"/>
         </w:rPr>
         <w:t>IDEstacionamiento</w:t>
       </w:r>
+      <w:proofErr w:type="spellEnd"/>
       <w:r>
         <w:t>,</w:t>
       </w:r>
       <w:r>
         <w:t xml:space="preserve"> </w:t>
       </w:r>
-      <w:r>
-        <w:t>NumEstacionamiento,</w:t>
+      <w:proofErr w:type="spellStart"/>
+      <w:r>
+        <w:t>NumEstacionamiento</w:t>
+      </w:r>
+      <w:proofErr w:type="spellEnd"/>
+      <w:r>
+        <w:t>,</w:t>
       </w:r>
       <w:r>
         <w:t xml:space="preserve"> </w:t>
@@ -12916,8 +13779,13 @@
       <w:r>
         <w:br/>
       </w:r>
-      <w:r>
-        <w:t>PisoEstacionamiento)</w:t>
+      <w:proofErr w:type="spellStart"/>
+      <w:r>
+        <w:t>PisoEstacionamiento</w:t>
+      </w:r>
+      <w:proofErr w:type="spellEnd"/>
+      <w:r>
+        <w:t>)</w:t>
       </w:r>
     </w:p>
     <w:p>
@@ -12998,16 +13866,50 @@
           <w:b/>
           <w:bCs/>
         </w:rPr>
-        <w:t xml:space="preserve">              FK                FK      FK</w:t>
-      </w:r>
+        <w:t xml:space="preserve">              FK                </w:t>
+      </w:r>
+      <w:proofErr w:type="spellStart"/>
+      <w:r>
+        <w:rPr>
+          <w:b/>
+          <w:bCs/>
+        </w:rPr>
+        <w:t>FK</w:t>
+      </w:r>
+      <w:proofErr w:type="spellEnd"/>
+      <w:r>
+        <w:rPr>
+          <w:b/>
+          <w:bCs/>
+        </w:rPr>
+        <w:t xml:space="preserve">      </w:t>
+      </w:r>
+      <w:proofErr w:type="spellStart"/>
+      <w:r>
+        <w:rPr>
+          <w:b/>
+          <w:bCs/>
+        </w:rPr>
+        <w:t>FK</w:t>
+      </w:r>
+      <w:proofErr w:type="spellEnd"/>
       <w:r>
         <w:rPr>
           <w:b/>
           <w:bCs/>
         </w:rPr>
         <w:tab/>
-        <w:t xml:space="preserve"> FK</w:t>
-      </w:r>
+        <w:t xml:space="preserve"> </w:t>
+      </w:r>
+      <w:proofErr w:type="spellStart"/>
+      <w:r>
+        <w:rPr>
+          <w:b/>
+          <w:bCs/>
+        </w:rPr>
+        <w:t>FK</w:t>
+      </w:r>
+      <w:proofErr w:type="spellEnd"/>
     </w:p>
     <w:p>
       <w:pPr>
@@ -13031,6 +13933,7 @@
         </w:rPr>
         <w:t>(</w:t>
       </w:r>
+      <w:proofErr w:type="spellStart"/>
       <w:r>
         <w:rPr>
           <w:u w:val="single"/>
@@ -13049,21 +13952,29 @@
         </w:rPr>
         <w:t>Registro</w:t>
       </w:r>
+      <w:proofErr w:type="spellEnd"/>
       <w:r>
         <w:t>,</w:t>
       </w:r>
       <w:r>
         <w:t xml:space="preserve"> </w:t>
       </w:r>
-      <w:r>
-        <w:t>HoraEntrada,</w:t>
+      <w:proofErr w:type="spellStart"/>
+      <w:r>
+        <w:t>HoraEntrada</w:t>
+      </w:r>
+      <w:proofErr w:type="spellEnd"/>
+      <w:r>
+        <w:t>,</w:t>
       </w:r>
       <w:r>
         <w:t xml:space="preserve"> </w:t>
       </w:r>
+      <w:proofErr w:type="spellStart"/>
       <w:r>
         <w:t>HoraSalida</w:t>
       </w:r>
+      <w:proofErr w:type="spellEnd"/>
       <w:r>
         <w:rPr>
           <w:b/>
@@ -13074,8 +13985,13 @@
       <w:r>
         <w:t xml:space="preserve"> </w:t>
       </w:r>
-      <w:r>
-        <w:t>IDEstacionamiento,</w:t>
+      <w:proofErr w:type="spellStart"/>
+      <w:r>
+        <w:t>IDEstacionamiento</w:t>
+      </w:r>
+      <w:proofErr w:type="spellEnd"/>
+      <w:r>
+        <w:t>,</w:t>
       </w:r>
       <w:r>
         <w:t xml:space="preserve"> </w:t>
@@ -13092,9 +14008,11 @@
       <w:r>
         <w:t xml:space="preserve"> , </w:t>
       </w:r>
+      <w:proofErr w:type="spellStart"/>
       <w:r>
         <w:t>IDFpago</w:t>
       </w:r>
+      <w:proofErr w:type="spellEnd"/>
       <w:r>
         <w:t>)</w:t>
       </w:r>
@@ -13182,20 +14100,35 @@
       <w:r>
         <w:t xml:space="preserve"> </w:t>
       </w:r>
-      <w:r>
-        <w:t>ApellidoPaterno,</w:t>
+      <w:proofErr w:type="spellStart"/>
+      <w:r>
+        <w:t>ApellidoPaterno</w:t>
+      </w:r>
+      <w:proofErr w:type="spellEnd"/>
+      <w:r>
+        <w:t>,</w:t>
       </w:r>
       <w:r>
         <w:t xml:space="preserve"> </w:t>
       </w:r>
-      <w:r>
-        <w:t>ApellidoMaterno,</w:t>
+      <w:proofErr w:type="spellStart"/>
+      <w:r>
+        <w:t>ApellidoMaterno</w:t>
+      </w:r>
+      <w:proofErr w:type="spellEnd"/>
+      <w:r>
+        <w:t>,</w:t>
       </w:r>
       <w:r>
         <w:t xml:space="preserve"> </w:t>
       </w:r>
-      <w:r>
-        <w:t>Direccion,</w:t>
+      <w:proofErr w:type="spellStart"/>
+      <w:r>
+        <w:t>Direccion</w:t>
+      </w:r>
+      <w:proofErr w:type="spellEnd"/>
+      <w:r>
+        <w:t>,</w:t>
       </w:r>
       <w:r>
         <w:t xml:space="preserve"> </w:t>
@@ -13210,8 +14143,13 @@
         <w:t>Cel</w:t>
       </w:r>
       <w:r>
-        <w:t>, IDTPer</w:t>
-      </w:r>
+        <w:t xml:space="preserve">, </w:t>
+      </w:r>
+      <w:proofErr w:type="spellStart"/>
+      <w:r>
+        <w:t>IDTPer</w:t>
+      </w:r>
+      <w:proofErr w:type="spellEnd"/>
       <w:r>
         <w:rPr>
           <w:b/>
@@ -13280,33 +14218,47 @@
         </w:rPr>
         <w:t>(</w:t>
       </w:r>
+      <w:proofErr w:type="spellStart"/>
       <w:r>
         <w:rPr>
           <w:u w:val="single"/>
         </w:rPr>
         <w:t>IDTurno</w:t>
       </w:r>
+      <w:proofErr w:type="spellEnd"/>
       <w:r>
         <w:t>,</w:t>
       </w:r>
       <w:r>
         <w:t xml:space="preserve"> </w:t>
       </w:r>
-      <w:r>
-        <w:t>turnoInicio,</w:t>
+      <w:proofErr w:type="spellStart"/>
+      <w:r>
+        <w:t>turnoInicio</w:t>
+      </w:r>
+      <w:proofErr w:type="spellEnd"/>
+      <w:r>
+        <w:t>,</w:t>
       </w:r>
       <w:r>
         <w:t xml:space="preserve"> </w:t>
       </w:r>
-      <w:r>
-        <w:t>TurnoFin,</w:t>
+      <w:proofErr w:type="spellStart"/>
+      <w:r>
+        <w:t>TurnoFin</w:t>
+      </w:r>
+      <w:proofErr w:type="spellEnd"/>
+      <w:r>
+        <w:t>,</w:t>
       </w:r>
       <w:r>
         <w:t xml:space="preserve"> </w:t>
       </w:r>
+      <w:proofErr w:type="spellStart"/>
       <w:r>
         <w:t>Descripcion</w:t>
       </w:r>
+      <w:proofErr w:type="spellEnd"/>
       <w:r>
         <w:rPr>
           <w:b/>
@@ -13363,8 +14315,17 @@
           <w:b/>
           <w:bCs/>
         </w:rPr>
-        <w:t xml:space="preserve">     FK</w:t>
-      </w:r>
+        <w:t xml:space="preserve">     </w:t>
+      </w:r>
+      <w:proofErr w:type="spellStart"/>
+      <w:r>
+        <w:rPr>
+          <w:b/>
+          <w:bCs/>
+        </w:rPr>
+        <w:t>FK</w:t>
+      </w:r>
+      <w:proofErr w:type="spellEnd"/>
       <w:r>
         <w:rPr>
           <w:b/>
@@ -13396,6 +14357,7 @@
           <w:bCs/>
         </w:rPr>
       </w:pPr>
+      <w:proofErr w:type="spellStart"/>
       <w:r>
         <w:rPr>
           <w:b/>
@@ -13403,6 +14365,7 @@
         </w:rPr>
         <w:t>PersonalTurno</w:t>
       </w:r>
+      <w:proofErr w:type="spellEnd"/>
       <w:r>
         <w:rPr>
           <w:b/>
@@ -13441,12 +14404,14 @@
         </w:rPr>
         <w:t xml:space="preserve"> </w:t>
       </w:r>
+      <w:proofErr w:type="spellStart"/>
       <w:r>
         <w:rPr>
           <w:u w:val="single"/>
         </w:rPr>
         <w:t>IDTurno</w:t>
       </w:r>
+      <w:proofErr w:type="spellEnd"/>
       <w:r>
         <w:t>)</w:t>
       </w:r>
@@ -13498,19 +14463,30 @@
           <w:bCs/>
         </w:rPr>
       </w:pPr>
-      <w:r>
-        <w:rPr>
-          <w:b/>
-          <w:bCs/>
-        </w:rPr>
-        <w:t>TipoPersonal (</w:t>
-      </w:r>
+      <w:proofErr w:type="spellStart"/>
+      <w:r>
+        <w:rPr>
+          <w:b/>
+          <w:bCs/>
+        </w:rPr>
+        <w:t>TipoPersonal</w:t>
+      </w:r>
+      <w:proofErr w:type="spellEnd"/>
+      <w:r>
+        <w:rPr>
+          <w:b/>
+          <w:bCs/>
+        </w:rPr>
+        <w:t xml:space="preserve"> (</w:t>
+      </w:r>
+      <w:proofErr w:type="spellStart"/>
       <w:r>
         <w:rPr>
           <w:u w:val="single"/>
         </w:rPr>
         <w:t>IDTPer</w:t>
       </w:r>
+      <w:proofErr w:type="spellEnd"/>
       <w:r>
         <w:t>, Cargo</w:t>
       </w:r>
@@ -13688,6 +14664,7 @@
         </w:rPr>
         <w:t>(</w:t>
       </w:r>
+      <w:proofErr w:type="spellStart"/>
       <w:r>
         <w:rPr>
           <w:rFonts w:asciiTheme="majorHAnsi" w:eastAsia="Times New Roman" w:hAnsiTheme="majorHAnsi" w:cstheme="majorHAnsi"/>
@@ -13697,6 +14674,7 @@
         </w:rPr>
         <w:t>IDuser</w:t>
       </w:r>
+      <w:proofErr w:type="spellEnd"/>
       <w:r>
         <w:rPr>
           <w:rFonts w:asciiTheme="majorHAnsi" w:eastAsia="Times New Roman" w:hAnsiTheme="majorHAnsi" w:cstheme="majorHAnsi"/>
@@ -13771,8 +14749,17 @@
           <w:b/>
           <w:bCs/>
         </w:rPr>
-        <w:t>FK     FK</w:t>
-      </w:r>
+        <w:t xml:space="preserve">FK     </w:t>
+      </w:r>
+      <w:proofErr w:type="spellStart"/>
+      <w:r>
+        <w:rPr>
+          <w:b/>
+          <w:bCs/>
+        </w:rPr>
+        <w:t>FK</w:t>
+      </w:r>
+      <w:proofErr w:type="spellEnd"/>
     </w:p>
     <w:p>
       <w:pPr>
@@ -13799,7 +14786,15 @@
         <w:t>, Modelo, Color</w:t>
       </w:r>
       <w:r>
-        <w:t>, IDTipo, CI</w:t>
+        <w:t xml:space="preserve">, </w:t>
+      </w:r>
+      <w:proofErr w:type="spellStart"/>
+      <w:r>
+        <w:t>IDTipo</w:t>
+      </w:r>
+      <w:proofErr w:type="spellEnd"/>
+      <w:r>
+        <w:t>, CI</w:t>
       </w:r>
       <w:r>
         <w:t>P</w:t>
@@ -13854,19 +14849,30 @@
           <w:bCs/>
         </w:rPr>
       </w:pPr>
-      <w:r>
-        <w:rPr>
-          <w:b/>
-          <w:bCs/>
-        </w:rPr>
-        <w:t>TipoVehículo (</w:t>
-      </w:r>
+      <w:proofErr w:type="spellStart"/>
+      <w:r>
+        <w:rPr>
+          <w:b/>
+          <w:bCs/>
+        </w:rPr>
+        <w:t>TipoVehículo</w:t>
+      </w:r>
+      <w:proofErr w:type="spellEnd"/>
+      <w:r>
+        <w:rPr>
+          <w:b/>
+          <w:bCs/>
+        </w:rPr>
+        <w:t xml:space="preserve"> (</w:t>
+      </w:r>
+      <w:proofErr w:type="spellStart"/>
       <w:r>
         <w:rPr>
           <w:u w:val="single"/>
         </w:rPr>
         <w:t>IDTipo</w:t>
       </w:r>
+      <w:proofErr w:type="spellEnd"/>
       <w:r>
         <w:t>, Descripción</w:t>
       </w:r>
@@ -14027,8 +15033,17 @@
           <w:b/>
           <w:bCs/>
         </w:rPr>
-        <w:t xml:space="preserve">               FK                        FK</w:t>
-      </w:r>
+        <w:t xml:space="preserve">               FK                        </w:t>
+      </w:r>
+      <w:proofErr w:type="spellStart"/>
+      <w:r>
+        <w:rPr>
+          <w:b/>
+          <w:bCs/>
+        </w:rPr>
+        <w:t>FK</w:t>
+      </w:r>
+      <w:proofErr w:type="spellEnd"/>
     </w:p>
     <w:p>
       <w:pPr>
@@ -14303,9 +15318,11 @@
         </w:rPr>
         <w:t xml:space="preserve">, Costo, </w:t>
       </w:r>
+      <w:proofErr w:type="spellStart"/>
       <w:r>
         <w:t>IdRegistro</w:t>
       </w:r>
+      <w:proofErr w:type="spellEnd"/>
       <w:r>
         <w:rPr>
           <w:b/>

</xml_diff>

<commit_message>
modificacion en la ennumeracion del proyecto
</commit_message>
<xml_diff>
--- a/proyecto-garaje.docx
+++ b/proyecto-garaje.docx
@@ -40,7 +40,7 @@
                     <pic:cNvPicPr/>
                   </pic:nvPicPr>
                   <pic:blipFill>
-                    <a:blip r:embed="rId7">
+                    <a:blip r:embed="rId8">
                       <a:extLst>
                         <a:ext uri="{28A0092B-C50C-407E-A947-70E740481C1C}">
                           <a14:useLocalDpi xmlns:a14="http://schemas.microsoft.com/office/drawing/2010/main" val="0"/>
@@ -393,11 +393,11 @@
                     <pic:cNvPicPr/>
                   </pic:nvPicPr>
                   <pic:blipFill>
-                    <a:blip r:embed="rId8">
+                    <a:blip r:embed="rId9">
                       <a:extLst>
                         <a:ext uri="{BEBA8EAE-BF5A-486C-A8C5-ECC9F3942E4B}">
                           <a14:imgProps xmlns:a14="http://schemas.microsoft.com/office/drawing/2010/main">
-                            <a14:imgLayer r:embed="rId9">
+                            <a14:imgLayer r:embed="rId10">
                               <a14:imgEffect>
                                 <a14:backgroundRemoval t="0" b="100000" l="0" r="100000"/>
                               </a14:imgEffect>
@@ -1869,28 +1869,8 @@
           <w:sz w:val="32"/>
           <w:szCs w:val="32"/>
         </w:rPr>
-        <w:t xml:space="preserve">Alexander Velarde </w:t>
-      </w:r>
-      <w:proofErr w:type="spellStart"/>
-      <w:r>
-        <w:rPr>
-          <w:bCs/>
-          <w:color w:val="000000" w:themeColor="text1"/>
-          <w:sz w:val="32"/>
-          <w:szCs w:val="32"/>
-        </w:rPr>
-        <w:t>Melendres</w:t>
-      </w:r>
-      <w:r>
-        <w:rPr>
-          <w:bCs/>
-          <w:color w:val="000000" w:themeColor="text1"/>
-          <w:sz w:val="32"/>
-          <w:szCs w:val="32"/>
-        </w:rPr>
-        <w:t>PEPE</w:t>
-      </w:r>
-      <w:proofErr w:type="spellEnd"/>
+        <w:t>Alexander Velarde Melendres</w:t>
+      </w:r>
       <w:r>
         <w:rPr>
           <w:bCs/>
@@ -1943,9 +1923,8 @@
           <w:sz w:val="32"/>
           <w:szCs w:val="32"/>
         </w:rPr>
-        <w:t xml:space="preserve"> </w:t>
-      </w:r>
-      <w:proofErr w:type="spellStart"/>
+        <w:t xml:space="preserve"> Morale</w:t>
+      </w:r>
       <w:r>
         <w:rPr>
           <w:bCs/>
@@ -1953,27 +1932,8 @@
           <w:sz w:val="32"/>
           <w:szCs w:val="32"/>
         </w:rPr>
-        <w:t>Morale</w:t>
-      </w:r>
-      <w:r>
-        <w:rPr>
-          <w:bCs/>
-          <w:color w:val="000000" w:themeColor="text1"/>
-          <w:sz w:val="32"/>
-          <w:szCs w:val="32"/>
-        </w:rPr>
-        <w:t>sss</w:t>
-      </w:r>
-      <w:r>
-        <w:rPr>
-          <w:bCs/>
-          <w:color w:val="000000" w:themeColor="text1"/>
-          <w:sz w:val="32"/>
-          <w:szCs w:val="32"/>
-        </w:rPr>
         <w:t>s</w:t>
       </w:r>
-      <w:proofErr w:type="spellEnd"/>
       <w:r>
         <w:rPr>
           <w:bCs/>
@@ -2056,15 +2016,6 @@
           <w:sz w:val="32"/>
           <w:szCs w:val="32"/>
         </w:rPr>
-        <w:t>ss</w:t>
-      </w:r>
-      <w:r>
-        <w:rPr>
-          <w:bCs/>
-          <w:color w:val="000000" w:themeColor="text1"/>
-          <w:sz w:val="32"/>
-          <w:szCs w:val="32"/>
-        </w:rPr>
         <w:t>s</w:t>
       </w:r>
       <w:proofErr w:type="spellEnd"/>
@@ -2210,24 +2161,75 @@
     </w:p>
     <w:p>
       <w:pPr>
-        <w:jc w:val="both"/>
         <w:rPr>
           <w:b/>
           <w:color w:val="FF0000"/>
         </w:rPr>
       </w:pPr>
-    </w:p>
-    <w:p>
-      <w:pPr>
-        <w:jc w:val="both"/>
+      <w:r>
         <w:rPr>
           <w:b/>
           <w:color w:val="FF0000"/>
         </w:rPr>
-      </w:pPr>
-    </w:p>
-    <w:p>
-      <w:pPr>
+        <w:br w:type="page"/>
+      </w:r>
+    </w:p>
+    <w:p>
+      <w:pPr>
+        <w:jc w:val="center"/>
+        <w:rPr>
+          <w:b/>
+          <w:color w:val="FF0000"/>
+          <w:sz w:val="96"/>
+          <w:szCs w:val="96"/>
+        </w:rPr>
+      </w:pPr>
+    </w:p>
+    <w:p>
+      <w:pPr>
+        <w:jc w:val="center"/>
+        <w:rPr>
+          <w:b/>
+          <w:color w:val="FF0000"/>
+          <w:sz w:val="96"/>
+          <w:szCs w:val="96"/>
+        </w:rPr>
+      </w:pPr>
+    </w:p>
+    <w:p>
+      <w:pPr>
+        <w:jc w:val="center"/>
+        <w:rPr>
+          <w:b/>
+          <w:color w:val="FF0000"/>
+          <w:sz w:val="96"/>
+          <w:szCs w:val="96"/>
+        </w:rPr>
+      </w:pPr>
+    </w:p>
+    <w:p>
+      <w:pPr>
+        <w:jc w:val="center"/>
+        <w:rPr>
+          <w:b/>
+          <w:color w:val="4389D7" w:themeColor="text2" w:themeTint="99"/>
+          <w:sz w:val="96"/>
+          <w:szCs w:val="96"/>
+        </w:rPr>
+      </w:pPr>
+      <w:r>
+        <w:rPr>
+          <w:b/>
+          <w:color w:val="4389D7" w:themeColor="text2" w:themeTint="99"/>
+          <w:sz w:val="96"/>
+          <w:szCs w:val="96"/>
+        </w:rPr>
+        <w:t>PARTE 1</w:t>
+      </w:r>
+    </w:p>
+    <w:p>
+      <w:pPr>
+        <w:jc w:val="center"/>
         <w:rPr>
           <w:b/>
           <w:color w:val="FF0000"/>
@@ -2238,15 +2240,48 @@
       <w:r>
         <w:rPr>
           <w:b/>
+          <w:color w:val="4389D7" w:themeColor="text2" w:themeTint="99"/>
+          <w:sz w:val="96"/>
+          <w:szCs w:val="96"/>
+        </w:rPr>
+        <w:t>Aspectos Generales</w:t>
+      </w:r>
+      <w:r>
+        <w:rPr>
+          <w:b/>
           <w:color w:val="FF0000"/>
           <w:sz w:val="36"/>
           <w:szCs w:val="36"/>
         </w:rPr>
+        <w:br w:type="page"/>
+      </w:r>
+    </w:p>
+    <w:p>
+      <w:pPr>
+        <w:rPr>
+          <w:b/>
+          <w:color w:val="FF0000"/>
+          <w:sz w:val="36"/>
+          <w:szCs w:val="36"/>
+        </w:rPr>
+      </w:pPr>
+      <w:r>
+        <w:rPr>
+          <w:b/>
+          <w:color w:val="FF0000"/>
+          <w:sz w:val="36"/>
+          <w:szCs w:val="36"/>
+        </w:rPr>
         <w:t>CAPÍTULO I</w:t>
       </w:r>
     </w:p>
     <w:p>
       <w:pPr>
+        <w:pStyle w:val="Prrafodelista"/>
+        <w:numPr>
+          <w:ilvl w:val="0"/>
+          <w:numId w:val="34"/>
+        </w:numPr>
         <w:rPr>
           <w:rFonts w:ascii="Times New Roman" w:hAnsi="Times New Roman" w:cs="Times New Roman"/>
           <w:b/>
@@ -2485,6 +2520,12 @@
     </w:p>
     <w:p>
       <w:pPr>
+        <w:pStyle w:val="Prrafodelista"/>
+        <w:numPr>
+          <w:ilvl w:val="0"/>
+          <w:numId w:val="34"/>
+        </w:numPr>
+        <w:ind w:left="426"/>
         <w:jc w:val="both"/>
         <w:rPr>
           <w:rFonts w:ascii="Times New Roman" w:hAnsi="Times New Roman" w:cs="Times New Roman"/>
@@ -2728,6 +2769,11 @@
     </w:p>
     <w:p>
       <w:pPr>
+        <w:pStyle w:val="Prrafodelista"/>
+        <w:numPr>
+          <w:ilvl w:val="0"/>
+          <w:numId w:val="34"/>
+        </w:numPr>
         <w:jc w:val="both"/>
         <w:rPr>
           <w:rFonts w:ascii="Times New Roman" w:hAnsi="Times New Roman" w:cs="Times New Roman"/>
@@ -2745,11 +2791,26 @@
           <w:sz w:val="28"/>
           <w:szCs w:val="28"/>
         </w:rPr>
+        <w:t xml:space="preserve"> </w:t>
+      </w:r>
+      <w:r>
+        <w:rPr>
+          <w:rFonts w:ascii="Times New Roman" w:hAnsi="Times New Roman" w:cs="Times New Roman"/>
+          <w:b/>
+          <w:bCs/>
+          <w:sz w:val="28"/>
+          <w:szCs w:val="28"/>
+        </w:rPr>
         <w:t>Objetivos:</w:t>
       </w:r>
     </w:p>
     <w:p>
       <w:pPr>
+        <w:pStyle w:val="Prrafodelista"/>
+        <w:numPr>
+          <w:ilvl w:val="2"/>
+          <w:numId w:val="34"/>
+        </w:numPr>
         <w:jc w:val="both"/>
         <w:rPr>
           <w:rFonts w:ascii="Times New Roman" w:hAnsi="Times New Roman" w:cs="Times New Roman"/>
@@ -2759,6 +2820,16 @@
           <w:szCs w:val="28"/>
         </w:rPr>
       </w:pPr>
+      <w:r>
+        <w:rPr>
+          <w:rFonts w:ascii="Times New Roman" w:hAnsi="Times New Roman" w:cs="Times New Roman"/>
+          <w:b/>
+          <w:bCs/>
+          <w:sz w:val="28"/>
+          <w:szCs w:val="28"/>
+        </w:rPr>
+        <w:t xml:space="preserve"> </w:t>
+      </w:r>
       <w:r>
         <w:rPr>
           <w:rFonts w:ascii="Times New Roman" w:hAnsi="Times New Roman" w:cs="Times New Roman"/>
@@ -2797,7 +2868,15 @@
           <w:sz w:val="28"/>
           <w:szCs w:val="28"/>
         </w:rPr>
-        <w:t xml:space="preserve">_Desarrollar un </w:t>
+        <w:tab/>
+      </w:r>
+      <w:r>
+        <w:rPr>
+          <w:rFonts w:ascii="Times New Roman" w:hAnsi="Times New Roman" w:cs="Times New Roman"/>
+          <w:sz w:val="28"/>
+          <w:szCs w:val="28"/>
+        </w:rPr>
+        <w:t xml:space="preserve">Desarrollar un </w:t>
       </w:r>
       <w:r>
         <w:rPr>
@@ -2869,11 +2948,24 @@
           <w:sz w:val="28"/>
           <w:szCs w:val="28"/>
         </w:rPr>
+        <w:tab/>
+      </w:r>
+      <w:r>
+        <w:rPr>
+          <w:rFonts w:ascii="Times New Roman" w:hAnsi="Times New Roman" w:cs="Times New Roman"/>
+          <w:sz w:val="28"/>
+          <w:szCs w:val="28"/>
+        </w:rPr>
         <w:t>estacionamiento del Cine Salamanca en la Ciudad de Tarija.</w:t>
       </w:r>
     </w:p>
     <w:p>
       <w:pPr>
+        <w:pStyle w:val="Prrafodelista"/>
+        <w:numPr>
+          <w:ilvl w:val="2"/>
+          <w:numId w:val="34"/>
+        </w:numPr>
         <w:jc w:val="both"/>
         <w:rPr>
           <w:rFonts w:ascii="Times New Roman" w:hAnsi="Times New Roman" w:cs="Times New Roman"/>
@@ -2909,7 +3001,32 @@
           <w:sz w:val="28"/>
           <w:szCs w:val="28"/>
         </w:rPr>
-        <w:t>_Requisitos: Definir los requerimientos a través de los diagramas de caso de uso funcionales elaborando un modelo de dominio inicial</w:t>
+        <w:tab/>
+        <w:t>-</w:t>
+      </w:r>
+      <w:r>
+        <w:rPr>
+          <w:rFonts w:ascii="Times New Roman" w:hAnsi="Times New Roman" w:cs="Times New Roman"/>
+          <w:sz w:val="28"/>
+          <w:szCs w:val="28"/>
+        </w:rPr>
+        <w:t xml:space="preserve">Requisitos: Definir los requerimientos a través de los diagramas de </w:t>
+      </w:r>
+      <w:r>
+        <w:rPr>
+          <w:rFonts w:ascii="Times New Roman" w:hAnsi="Times New Roman" w:cs="Times New Roman"/>
+          <w:sz w:val="28"/>
+          <w:szCs w:val="28"/>
+        </w:rPr>
+        <w:tab/>
+      </w:r>
+      <w:r>
+        <w:rPr>
+          <w:rFonts w:ascii="Times New Roman" w:hAnsi="Times New Roman" w:cs="Times New Roman"/>
+          <w:sz w:val="28"/>
+          <w:szCs w:val="28"/>
+        </w:rPr>
+        <w:t>caso de uso funcionales elaborando un modelo de dominio inicial</w:t>
       </w:r>
     </w:p>
     <w:p>
@@ -2927,7 +3044,48 @@
           <w:sz w:val="28"/>
           <w:szCs w:val="28"/>
         </w:rPr>
-        <w:t>_ Análisis: De cada caso de uso identificado en la etapa de requisito así mismo se realizarán los diagramas de colaboración de cada caso de uso funcional</w:t>
+        <w:tab/>
+        <w:t>-</w:t>
+      </w:r>
+      <w:r>
+        <w:rPr>
+          <w:rFonts w:ascii="Times New Roman" w:hAnsi="Times New Roman" w:cs="Times New Roman"/>
+          <w:sz w:val="28"/>
+          <w:szCs w:val="28"/>
+        </w:rPr>
+        <w:t xml:space="preserve"> Análisis: De cada caso de uso identificado en la etapa de requisito </w:t>
+      </w:r>
+      <w:r>
+        <w:rPr>
+          <w:rFonts w:ascii="Times New Roman" w:hAnsi="Times New Roman" w:cs="Times New Roman"/>
+          <w:sz w:val="28"/>
+          <w:szCs w:val="28"/>
+        </w:rPr>
+        <w:tab/>
+      </w:r>
+      <w:r>
+        <w:rPr>
+          <w:rFonts w:ascii="Times New Roman" w:hAnsi="Times New Roman" w:cs="Times New Roman"/>
+          <w:sz w:val="28"/>
+          <w:szCs w:val="28"/>
+        </w:rPr>
+        <w:t xml:space="preserve">así mismo se realizarán los diagramas de colaboración de cada caso de </w:t>
+      </w:r>
+      <w:r>
+        <w:rPr>
+          <w:rFonts w:ascii="Times New Roman" w:hAnsi="Times New Roman" w:cs="Times New Roman"/>
+          <w:sz w:val="28"/>
+          <w:szCs w:val="28"/>
+        </w:rPr>
+        <w:tab/>
+      </w:r>
+      <w:r>
+        <w:rPr>
+          <w:rFonts w:ascii="Times New Roman" w:hAnsi="Times New Roman" w:cs="Times New Roman"/>
+          <w:sz w:val="28"/>
+          <w:szCs w:val="28"/>
+        </w:rPr>
+        <w:t>uso funcional</w:t>
       </w:r>
     </w:p>
     <w:p>
@@ -2945,7 +3103,48 @@
           <w:sz w:val="28"/>
           <w:szCs w:val="28"/>
         </w:rPr>
-        <w:t>_ Diseño: Se realizarán los diagramas de clase como modelo de dominio final elaboración del diseño lógico o mapeo, físico, interfaces.</w:t>
+        <w:tab/>
+        <w:t>-</w:t>
+      </w:r>
+      <w:r>
+        <w:rPr>
+          <w:rFonts w:ascii="Times New Roman" w:hAnsi="Times New Roman" w:cs="Times New Roman"/>
+          <w:sz w:val="28"/>
+          <w:szCs w:val="28"/>
+        </w:rPr>
+        <w:t xml:space="preserve">Diseño: Se realizarán los diagramas de clase como modelo de </w:t>
+      </w:r>
+      <w:r>
+        <w:rPr>
+          <w:rFonts w:ascii="Times New Roman" w:hAnsi="Times New Roman" w:cs="Times New Roman"/>
+          <w:sz w:val="28"/>
+          <w:szCs w:val="28"/>
+        </w:rPr>
+        <w:tab/>
+      </w:r>
+      <w:r>
+        <w:rPr>
+          <w:rFonts w:ascii="Times New Roman" w:hAnsi="Times New Roman" w:cs="Times New Roman"/>
+          <w:sz w:val="28"/>
+          <w:szCs w:val="28"/>
+        </w:rPr>
+        <w:t xml:space="preserve">dominio final elaboración del diseño lógico o mapeo, físico, </w:t>
+      </w:r>
+      <w:r>
+        <w:rPr>
+          <w:rFonts w:ascii="Times New Roman" w:hAnsi="Times New Roman" w:cs="Times New Roman"/>
+          <w:sz w:val="28"/>
+          <w:szCs w:val="28"/>
+        </w:rPr>
+        <w:tab/>
+      </w:r>
+      <w:r>
+        <w:rPr>
+          <w:rFonts w:ascii="Times New Roman" w:hAnsi="Times New Roman" w:cs="Times New Roman"/>
+          <w:sz w:val="28"/>
+          <w:szCs w:val="28"/>
+        </w:rPr>
+        <w:t>interfaces.</w:t>
       </w:r>
     </w:p>
     <w:p>
@@ -2963,7 +3162,32 @@
           <w:sz w:val="28"/>
           <w:szCs w:val="28"/>
         </w:rPr>
-        <w:t>_Implementación: Para la etapa de la implementación se utilizará como gestor de base de datos</w:t>
+        <w:tab/>
+        <w:t>-</w:t>
+      </w:r>
+      <w:r>
+        <w:rPr>
+          <w:rFonts w:ascii="Times New Roman" w:hAnsi="Times New Roman" w:cs="Times New Roman"/>
+          <w:sz w:val="28"/>
+          <w:szCs w:val="28"/>
+        </w:rPr>
+        <w:t xml:space="preserve">Implementación: Para la etapa de la implementación se utilizará como </w:t>
+      </w:r>
+      <w:r>
+        <w:rPr>
+          <w:rFonts w:ascii="Times New Roman" w:hAnsi="Times New Roman" w:cs="Times New Roman"/>
+          <w:sz w:val="28"/>
+          <w:szCs w:val="28"/>
+        </w:rPr>
+        <w:tab/>
+      </w:r>
+      <w:r>
+        <w:rPr>
+          <w:rFonts w:ascii="Times New Roman" w:hAnsi="Times New Roman" w:cs="Times New Roman"/>
+          <w:sz w:val="28"/>
+          <w:szCs w:val="28"/>
+        </w:rPr>
+        <w:t>gestor de base de datos</w:t>
       </w:r>
       <w:r>
         <w:rPr>
@@ -2987,6 +3211,14 @@
           <w:sz w:val="28"/>
           <w:szCs w:val="28"/>
         </w:rPr>
+        <w:tab/>
+      </w:r>
+      <w:r>
+        <w:rPr>
+          <w:rFonts w:ascii="Times New Roman" w:hAnsi="Times New Roman" w:cs="Times New Roman"/>
+          <w:sz w:val="28"/>
+          <w:szCs w:val="28"/>
+        </w:rPr>
         <w:t xml:space="preserve">PHP, </w:t>
       </w:r>
       <w:r>
@@ -3021,6 +3253,14 @@
         </w:rPr>
         <w:t xml:space="preserve"> acompañado del </w:t>
       </w:r>
+      <w:r>
+        <w:rPr>
+          <w:rFonts w:ascii="Times New Roman" w:hAnsi="Times New Roman" w:cs="Times New Roman"/>
+          <w:sz w:val="28"/>
+          <w:szCs w:val="28"/>
+        </w:rPr>
+        <w:tab/>
+      </w:r>
       <w:proofErr w:type="spellStart"/>
       <w:r>
         <w:rPr>
@@ -3067,198 +3307,239 @@
           <w:szCs w:val="36"/>
         </w:rPr>
       </w:pPr>
-    </w:p>
-    <w:p>
-      <w:pPr>
-        <w:jc w:val="both"/>
-        <w:rPr>
-          <w:rFonts w:ascii="Times New Roman" w:hAnsi="Times New Roman" w:cs="Times New Roman"/>
-          <w:b/>
-          <w:bCs/>
-          <w:sz w:val="28"/>
-          <w:szCs w:val="28"/>
-          <w:lang w:val="es-ES"/>
-        </w:rPr>
-      </w:pPr>
-      <w:r>
-        <w:rPr>
-          <w:rFonts w:ascii="Times New Roman" w:hAnsi="Times New Roman" w:cs="Times New Roman"/>
-          <w:b/>
-          <w:bCs/>
-          <w:sz w:val="28"/>
-          <w:szCs w:val="28"/>
-        </w:rPr>
-        <w:t>Justificación</w:t>
-      </w:r>
-    </w:p>
-    <w:p>
-      <w:pPr>
-        <w:jc w:val="both"/>
-        <w:rPr>
-          <w:rFonts w:ascii="Times New Roman" w:hAnsi="Times New Roman" w:cs="Times New Roman"/>
-          <w:sz w:val="28"/>
-          <w:szCs w:val="28"/>
-        </w:rPr>
-      </w:pPr>
-      <w:r>
-        <w:rPr>
-          <w:rFonts w:ascii="Times New Roman" w:hAnsi="Times New Roman" w:cs="Times New Roman"/>
-          <w:sz w:val="28"/>
-          <w:szCs w:val="28"/>
-        </w:rPr>
-        <w:t xml:space="preserve">Mediante el presente proyecto se </w:t>
-      </w:r>
-      <w:r>
-        <w:rPr>
-          <w:rFonts w:ascii="Times New Roman" w:hAnsi="Times New Roman" w:cs="Times New Roman"/>
-          <w:sz w:val="28"/>
-          <w:szCs w:val="28"/>
-        </w:rPr>
-        <w:t>pretende</w:t>
-      </w:r>
-      <w:r>
-        <w:rPr>
-          <w:rFonts w:ascii="Times New Roman" w:hAnsi="Times New Roman" w:cs="Times New Roman"/>
-          <w:sz w:val="28"/>
-          <w:szCs w:val="28"/>
-        </w:rPr>
-        <w:t xml:space="preserve"> controlar el registro del vehículo</w:t>
-      </w:r>
-      <w:r>
-        <w:rPr>
-          <w:rFonts w:ascii="Times New Roman" w:hAnsi="Times New Roman" w:cs="Times New Roman"/>
-          <w:sz w:val="28"/>
-          <w:szCs w:val="28"/>
-        </w:rPr>
-        <w:t xml:space="preserve">, </w:t>
-      </w:r>
-      <w:r>
-        <w:rPr>
-          <w:rFonts w:ascii="Times New Roman" w:hAnsi="Times New Roman" w:cs="Times New Roman"/>
-          <w:sz w:val="28"/>
-          <w:szCs w:val="28"/>
-        </w:rPr>
-        <w:t xml:space="preserve">su ingreso y salida del </w:t>
-      </w:r>
-      <w:r>
-        <w:rPr>
-          <w:rFonts w:ascii="Times New Roman" w:hAnsi="Times New Roman" w:cs="Times New Roman"/>
-          <w:sz w:val="28"/>
-          <w:szCs w:val="28"/>
-        </w:rPr>
-        <w:t>garaje,</w:t>
-      </w:r>
-      <w:r>
-        <w:rPr>
-          <w:rFonts w:ascii="Times New Roman" w:hAnsi="Times New Roman" w:cs="Times New Roman"/>
-          <w:sz w:val="28"/>
-          <w:szCs w:val="28"/>
-        </w:rPr>
-        <w:t xml:space="preserve"> </w:t>
-      </w:r>
-      <w:r>
-        <w:rPr>
-          <w:rFonts w:ascii="Times New Roman" w:hAnsi="Times New Roman" w:cs="Times New Roman"/>
-          <w:sz w:val="28"/>
-          <w:szCs w:val="28"/>
-        </w:rPr>
-        <w:t>llevar un control de los clientes que continuamente hacen uso</w:t>
-      </w:r>
-      <w:r>
-        <w:rPr>
-          <w:rFonts w:ascii="Times New Roman" w:hAnsi="Times New Roman" w:cs="Times New Roman"/>
-          <w:sz w:val="28"/>
-          <w:szCs w:val="28"/>
-        </w:rPr>
-        <w:t xml:space="preserve"> </w:t>
-      </w:r>
-      <w:r>
-        <w:rPr>
-          <w:rFonts w:ascii="Times New Roman" w:hAnsi="Times New Roman" w:cs="Times New Roman"/>
-          <w:sz w:val="28"/>
-          <w:szCs w:val="28"/>
-        </w:rPr>
-        <w:t xml:space="preserve">de este estacionamiento, sacar reportes de la cantidad de vehículos que ingresan durante el mes para posteriormente también mejorar las campañas publicitarias del servicio del </w:t>
-      </w:r>
-      <w:r>
-        <w:rPr>
-          <w:rFonts w:ascii="Times New Roman" w:hAnsi="Times New Roman" w:cs="Times New Roman"/>
-          <w:sz w:val="28"/>
-          <w:szCs w:val="28"/>
-        </w:rPr>
-        <w:t xml:space="preserve">estacionamiento. </w:t>
-      </w:r>
-    </w:p>
-    <w:p>
-      <w:pPr>
-        <w:jc w:val="both"/>
-        <w:rPr>
-          <w:rFonts w:ascii="Times New Roman" w:hAnsi="Times New Roman" w:cs="Times New Roman"/>
-          <w:sz w:val="28"/>
-          <w:szCs w:val="28"/>
-        </w:rPr>
-      </w:pPr>
-    </w:p>
-    <w:p>
-      <w:pPr>
-        <w:jc w:val="both"/>
-        <w:rPr>
-          <w:rFonts w:ascii="Times New Roman" w:hAnsi="Times New Roman" w:cs="Times New Roman"/>
-          <w:sz w:val="28"/>
-          <w:szCs w:val="28"/>
-        </w:rPr>
-      </w:pPr>
-    </w:p>
-    <w:p>
-      <w:pPr>
-        <w:jc w:val="both"/>
-        <w:rPr>
-          <w:rFonts w:ascii="Times New Roman" w:hAnsi="Times New Roman" w:cs="Times New Roman"/>
-          <w:sz w:val="28"/>
-          <w:szCs w:val="28"/>
-        </w:rPr>
-      </w:pPr>
-    </w:p>
-    <w:p>
-      <w:pPr>
-        <w:jc w:val="both"/>
-        <w:rPr>
-          <w:rFonts w:ascii="Times New Roman" w:hAnsi="Times New Roman" w:cs="Times New Roman"/>
-          <w:sz w:val="28"/>
-          <w:szCs w:val="28"/>
-        </w:rPr>
-      </w:pPr>
-    </w:p>
-    <w:p>
-      <w:pPr>
-        <w:jc w:val="both"/>
-        <w:rPr>
-          <w:rFonts w:ascii="Times New Roman" w:hAnsi="Times New Roman" w:cs="Times New Roman"/>
-          <w:b/>
-          <w:bCs/>
-          <w:sz w:val="28"/>
-          <w:szCs w:val="28"/>
-        </w:rPr>
-      </w:pPr>
-      <w:r>
-        <w:rPr>
-          <w:rFonts w:ascii="Times New Roman" w:hAnsi="Times New Roman" w:cs="Times New Roman"/>
-          <w:b/>
-          <w:bCs/>
-          <w:sz w:val="28"/>
-          <w:szCs w:val="28"/>
-        </w:rPr>
-        <w:t>Alcance</w:t>
-      </w:r>
     </w:p>
     <w:p>
       <w:pPr>
         <w:pStyle w:val="Prrafodelista"/>
         <w:numPr>
           <w:ilvl w:val="0"/>
-          <w:numId w:val="21"/>
+          <w:numId w:val="34"/>
+        </w:numPr>
+        <w:jc w:val="both"/>
+        <w:rPr>
+          <w:rFonts w:ascii="Times New Roman" w:hAnsi="Times New Roman" w:cs="Times New Roman"/>
+          <w:b/>
+          <w:bCs/>
+          <w:sz w:val="28"/>
+          <w:szCs w:val="28"/>
+          <w:lang w:val="es-ES"/>
+        </w:rPr>
+      </w:pPr>
+      <w:r>
+        <w:rPr>
+          <w:rFonts w:ascii="Times New Roman" w:hAnsi="Times New Roman" w:cs="Times New Roman"/>
+          <w:b/>
+          <w:bCs/>
+          <w:sz w:val="28"/>
+          <w:szCs w:val="28"/>
+        </w:rPr>
+        <w:t xml:space="preserve"> </w:t>
+      </w:r>
+      <w:r>
+        <w:rPr>
+          <w:rFonts w:ascii="Times New Roman" w:hAnsi="Times New Roman" w:cs="Times New Roman"/>
+          <w:b/>
+          <w:bCs/>
+          <w:sz w:val="28"/>
+          <w:szCs w:val="28"/>
+        </w:rPr>
+        <w:t>Justificación</w:t>
+      </w:r>
+    </w:p>
+    <w:p>
+      <w:pPr>
+        <w:jc w:val="both"/>
+        <w:rPr>
+          <w:rFonts w:ascii="Times New Roman" w:hAnsi="Times New Roman" w:cs="Times New Roman"/>
+          <w:sz w:val="28"/>
+          <w:szCs w:val="28"/>
+        </w:rPr>
+      </w:pPr>
+      <w:r>
+        <w:rPr>
+          <w:rFonts w:ascii="Times New Roman" w:hAnsi="Times New Roman" w:cs="Times New Roman"/>
+          <w:sz w:val="28"/>
+          <w:szCs w:val="28"/>
+        </w:rPr>
+        <w:t xml:space="preserve">Mediante el presente proyecto se </w:t>
+      </w:r>
+      <w:r>
+        <w:rPr>
+          <w:rFonts w:ascii="Times New Roman" w:hAnsi="Times New Roman" w:cs="Times New Roman"/>
+          <w:sz w:val="28"/>
+          <w:szCs w:val="28"/>
+        </w:rPr>
+        <w:t>pretende</w:t>
+      </w:r>
+      <w:r>
+        <w:rPr>
+          <w:rFonts w:ascii="Times New Roman" w:hAnsi="Times New Roman" w:cs="Times New Roman"/>
+          <w:sz w:val="28"/>
+          <w:szCs w:val="28"/>
+        </w:rPr>
+        <w:t xml:space="preserve"> controlar el registro del vehículo</w:t>
+      </w:r>
+      <w:r>
+        <w:rPr>
+          <w:rFonts w:ascii="Times New Roman" w:hAnsi="Times New Roman" w:cs="Times New Roman"/>
+          <w:sz w:val="28"/>
+          <w:szCs w:val="28"/>
+        </w:rPr>
+        <w:t xml:space="preserve">, </w:t>
+      </w:r>
+      <w:r>
+        <w:rPr>
+          <w:rFonts w:ascii="Times New Roman" w:hAnsi="Times New Roman" w:cs="Times New Roman"/>
+          <w:sz w:val="28"/>
+          <w:szCs w:val="28"/>
+        </w:rPr>
+        <w:t xml:space="preserve">su ingreso y salida del </w:t>
+      </w:r>
+      <w:r>
+        <w:rPr>
+          <w:rFonts w:ascii="Times New Roman" w:hAnsi="Times New Roman" w:cs="Times New Roman"/>
+          <w:sz w:val="28"/>
+          <w:szCs w:val="28"/>
+        </w:rPr>
+        <w:t>garaje,</w:t>
+      </w:r>
+      <w:r>
+        <w:rPr>
+          <w:rFonts w:ascii="Times New Roman" w:hAnsi="Times New Roman" w:cs="Times New Roman"/>
+          <w:sz w:val="28"/>
+          <w:szCs w:val="28"/>
+        </w:rPr>
+        <w:t xml:space="preserve"> </w:t>
+      </w:r>
+      <w:r>
+        <w:rPr>
+          <w:rFonts w:ascii="Times New Roman" w:hAnsi="Times New Roman" w:cs="Times New Roman"/>
+          <w:sz w:val="28"/>
+          <w:szCs w:val="28"/>
+        </w:rPr>
+        <w:t>llevar un control de los clientes que continuamente hacen uso</w:t>
+      </w:r>
+      <w:r>
+        <w:rPr>
+          <w:rFonts w:ascii="Times New Roman" w:hAnsi="Times New Roman" w:cs="Times New Roman"/>
+          <w:sz w:val="28"/>
+          <w:szCs w:val="28"/>
+        </w:rPr>
+        <w:t xml:space="preserve"> </w:t>
+      </w:r>
+      <w:r>
+        <w:rPr>
+          <w:rFonts w:ascii="Times New Roman" w:hAnsi="Times New Roman" w:cs="Times New Roman"/>
+          <w:sz w:val="28"/>
+          <w:szCs w:val="28"/>
+        </w:rPr>
+        <w:t xml:space="preserve">de este estacionamiento, sacar reportes de la cantidad de vehículos que ingresan durante el mes para posteriormente también mejorar las campañas publicitarias del servicio del </w:t>
+      </w:r>
+      <w:r>
+        <w:rPr>
+          <w:rFonts w:ascii="Times New Roman" w:hAnsi="Times New Roman" w:cs="Times New Roman"/>
+          <w:sz w:val="28"/>
+          <w:szCs w:val="28"/>
+        </w:rPr>
+        <w:t xml:space="preserve">estacionamiento. </w:t>
+      </w:r>
+    </w:p>
+    <w:p>
+      <w:pPr>
+        <w:jc w:val="both"/>
+        <w:rPr>
+          <w:rFonts w:ascii="Times New Roman" w:hAnsi="Times New Roman" w:cs="Times New Roman"/>
+          <w:sz w:val="28"/>
+          <w:szCs w:val="28"/>
+        </w:rPr>
+      </w:pPr>
+    </w:p>
+    <w:p>
+      <w:pPr>
+        <w:jc w:val="both"/>
+        <w:rPr>
+          <w:rFonts w:ascii="Times New Roman" w:hAnsi="Times New Roman" w:cs="Times New Roman"/>
+          <w:sz w:val="28"/>
+          <w:szCs w:val="28"/>
+        </w:rPr>
+      </w:pPr>
+    </w:p>
+    <w:p>
+      <w:pPr>
+        <w:jc w:val="both"/>
+        <w:rPr>
+          <w:rFonts w:ascii="Times New Roman" w:hAnsi="Times New Roman" w:cs="Times New Roman"/>
+          <w:sz w:val="28"/>
+          <w:szCs w:val="28"/>
+        </w:rPr>
+      </w:pPr>
+    </w:p>
+    <w:p>
+      <w:pPr>
+        <w:jc w:val="both"/>
+        <w:rPr>
+          <w:rFonts w:ascii="Times New Roman" w:hAnsi="Times New Roman" w:cs="Times New Roman"/>
+          <w:sz w:val="28"/>
+          <w:szCs w:val="28"/>
+        </w:rPr>
+      </w:pPr>
+    </w:p>
+    <w:p>
+      <w:pPr>
+        <w:jc w:val="both"/>
+        <w:rPr>
+          <w:rFonts w:ascii="Times New Roman" w:hAnsi="Times New Roman" w:cs="Times New Roman"/>
+          <w:sz w:val="28"/>
+          <w:szCs w:val="28"/>
+        </w:rPr>
+      </w:pPr>
+    </w:p>
+    <w:p>
+      <w:pPr>
+        <w:pStyle w:val="Prrafodelista"/>
+        <w:numPr>
+          <w:ilvl w:val="0"/>
+          <w:numId w:val="34"/>
+        </w:numPr>
+        <w:jc w:val="both"/>
+        <w:rPr>
+          <w:rFonts w:ascii="Times New Roman" w:hAnsi="Times New Roman" w:cs="Times New Roman"/>
+          <w:b/>
+          <w:bCs/>
+          <w:sz w:val="28"/>
+          <w:szCs w:val="28"/>
+        </w:rPr>
+      </w:pPr>
+      <w:r>
+        <w:rPr>
+          <w:rFonts w:ascii="Times New Roman" w:hAnsi="Times New Roman" w:cs="Times New Roman"/>
+          <w:b/>
+          <w:bCs/>
+          <w:sz w:val="28"/>
+          <w:szCs w:val="28"/>
+        </w:rPr>
+        <w:t xml:space="preserve"> </w:t>
+      </w:r>
+      <w:r>
+        <w:rPr>
+          <w:rFonts w:ascii="Times New Roman" w:hAnsi="Times New Roman" w:cs="Times New Roman"/>
+          <w:b/>
+          <w:bCs/>
+          <w:sz w:val="28"/>
+          <w:szCs w:val="28"/>
+        </w:rPr>
+        <w:t>Alcance</w:t>
+      </w:r>
+    </w:p>
+    <w:p>
+      <w:pPr>
+        <w:pStyle w:val="Prrafodelista"/>
+        <w:numPr>
+          <w:ilvl w:val="0"/>
+          <w:numId w:val="31"/>
         </w:numPr>
         <w:spacing w:line="256" w:lineRule="auto"/>
+        <w:ind w:left="709"/>
         <w:jc w:val="both"/>
         <w:rPr>
           <w:rFonts w:ascii="Times New Roman" w:hAnsi="Times New Roman" w:cs="Times New Roman"/>
@@ -3396,9 +3677,10 @@
         <w:pStyle w:val="Prrafodelista"/>
         <w:numPr>
           <w:ilvl w:val="0"/>
-          <w:numId w:val="21"/>
+          <w:numId w:val="31"/>
         </w:numPr>
         <w:spacing w:line="256" w:lineRule="auto"/>
+        <w:ind w:left="709"/>
         <w:jc w:val="both"/>
         <w:rPr>
           <w:rFonts w:ascii="Times New Roman" w:hAnsi="Times New Roman" w:cs="Times New Roman"/>
@@ -3538,9 +3820,10 @@
         <w:pStyle w:val="Prrafodelista"/>
         <w:numPr>
           <w:ilvl w:val="0"/>
-          <w:numId w:val="21"/>
+          <w:numId w:val="31"/>
         </w:numPr>
         <w:spacing w:line="256" w:lineRule="auto"/>
+        <w:ind w:left="709"/>
         <w:jc w:val="both"/>
         <w:rPr>
           <w:rFonts w:ascii="Times New Roman" w:hAnsi="Times New Roman" w:cs="Times New Roman"/>
@@ -3764,9 +4047,10 @@
         <w:pStyle w:val="Prrafodelista"/>
         <w:numPr>
           <w:ilvl w:val="0"/>
-          <w:numId w:val="21"/>
+          <w:numId w:val="31"/>
         </w:numPr>
         <w:spacing w:line="256" w:lineRule="auto"/>
+        <w:ind w:left="709"/>
         <w:jc w:val="both"/>
         <w:rPr>
           <w:rFonts w:ascii="Times New Roman" w:hAnsi="Times New Roman" w:cs="Times New Roman"/>
@@ -4019,7 +4303,9 @@
     </w:p>
     <w:p>
       <w:pPr>
+        <w:pStyle w:val="Prrafodelista"/>
         <w:spacing w:line="256" w:lineRule="auto"/>
+        <w:ind w:left="360"/>
         <w:jc w:val="both"/>
         <w:rPr>
           <w:b/>
@@ -4031,7 +4317,9 @@
     </w:p>
     <w:p>
       <w:pPr>
+        <w:pStyle w:val="Prrafodelista"/>
         <w:spacing w:line="256" w:lineRule="auto"/>
+        <w:ind w:left="0"/>
         <w:jc w:val="both"/>
         <w:rPr>
           <w:rFonts w:ascii="Times New Roman" w:hAnsi="Times New Roman" w:cs="Times New Roman"/>
@@ -4046,6 +4334,15 @@
           <w:sz w:val="28"/>
           <w:szCs w:val="28"/>
         </w:rPr>
+        <w:t xml:space="preserve">1.6 </w:t>
+      </w:r>
+      <w:r>
+        <w:rPr>
+          <w:b/>
+          <w:color w:val="000000" w:themeColor="text1"/>
+          <w:sz w:val="28"/>
+          <w:szCs w:val="28"/>
+        </w:rPr>
         <w:t xml:space="preserve">Metodología </w:t>
       </w:r>
     </w:p>
@@ -4142,6 +4439,14 @@
         </w:rPr>
         <w:t xml:space="preserve"> Lenguaje Unificado de Modelado.</w:t>
       </w:r>
+    </w:p>
+    <w:p>
+      <w:pPr>
+        <w:rPr>
+          <w:b/>
+          <w:color w:val="FF0000"/>
+        </w:rPr>
+      </w:pPr>
     </w:p>
     <w:p>
       <w:pPr>
@@ -4296,6 +4601,22 @@
           <w:szCs w:val="28"/>
         </w:rPr>
       </w:pPr>
+      <w:r>
+        <w:rPr>
+          <w:rFonts w:ascii="Times New Roman" w:hAnsi="Times New Roman" w:cs="Times New Roman"/>
+          <w:sz w:val="28"/>
+          <w:szCs w:val="28"/>
+        </w:rPr>
+        <w:tab/>
+      </w:r>
+      <w:r>
+        <w:rPr>
+          <w:rFonts w:ascii="Times New Roman" w:hAnsi="Times New Roman" w:cs="Times New Roman"/>
+          <w:sz w:val="28"/>
+          <w:szCs w:val="28"/>
+        </w:rPr>
+        <w:tab/>
+      </w:r>
       <w:r>
         <w:rPr>
           <w:rFonts w:ascii="Times New Roman" w:hAnsi="Times New Roman" w:cs="Times New Roman"/>
@@ -4438,6 +4759,22 @@
           <w:szCs w:val="28"/>
         </w:rPr>
       </w:pPr>
+      <w:r>
+        <w:rPr>
+          <w:rFonts w:ascii="Times New Roman" w:hAnsi="Times New Roman" w:cs="Times New Roman"/>
+          <w:sz w:val="28"/>
+          <w:szCs w:val="28"/>
+        </w:rPr>
+        <w:tab/>
+      </w:r>
+      <w:r>
+        <w:rPr>
+          <w:rFonts w:ascii="Times New Roman" w:hAnsi="Times New Roman" w:cs="Times New Roman"/>
+          <w:sz w:val="28"/>
+          <w:szCs w:val="28"/>
+        </w:rPr>
+        <w:tab/>
+      </w:r>
       <w:r>
         <w:rPr>
           <w:rFonts w:ascii="Times New Roman" w:hAnsi="Times New Roman" w:cs="Times New Roman"/>
@@ -8341,7 +8678,7 @@
           <w:ilvl w:val="2"/>
           <w:numId w:val="7"/>
         </w:numPr>
-        <w:ind w:left="709" w:hanging="709"/>
+        <w:ind w:left="709" w:firstLine="0"/>
         <w:jc w:val="both"/>
         <w:rPr>
           <w:rFonts w:ascii="Times New Roman" w:hAnsi="Times New Roman" w:cs="Times New Roman"/>
@@ -8416,6 +8753,7 @@
           <w:ilvl w:val="2"/>
           <w:numId w:val="7"/>
         </w:numPr>
+        <w:ind w:hanging="863"/>
         <w:jc w:val="both"/>
         <w:rPr>
           <w:rFonts w:ascii="Times New Roman" w:hAnsi="Times New Roman" w:cs="Times New Roman"/>
@@ -8532,6 +8870,7 @@
           <w:ilvl w:val="2"/>
           <w:numId w:val="7"/>
         </w:numPr>
+        <w:ind w:left="1560" w:hanging="863"/>
         <w:jc w:val="both"/>
         <w:rPr>
           <w:rFonts w:ascii="Times New Roman" w:hAnsi="Times New Roman" w:cs="Times New Roman"/>
@@ -8634,6 +8973,18 @@
     </w:p>
     <w:p>
       <w:pPr>
+        <w:pStyle w:val="Sinespaciado"/>
+        <w:ind w:left="1701"/>
+        <w:jc w:val="both"/>
+        <w:rPr>
+          <w:rFonts w:ascii="Times New Roman" w:eastAsia="Arial Unicode MS" w:hAnsi="Times New Roman" w:cs="Times New Roman"/>
+          <w:sz w:val="28"/>
+          <w:szCs w:val="28"/>
+        </w:rPr>
+      </w:pPr>
+    </w:p>
+    <w:p>
+      <w:pPr>
         <w:pStyle w:val="Prrafodelista"/>
         <w:numPr>
           <w:ilvl w:val="1"/>
@@ -9023,6 +9374,11 @@
     </w:p>
     <w:p>
       <w:pPr>
+        <w:pStyle w:val="Prrafodelista"/>
+        <w:numPr>
+          <w:ilvl w:val="0"/>
+          <w:numId w:val="38"/>
+        </w:numPr>
         <w:spacing w:line="240" w:lineRule="auto"/>
         <w:rPr>
           <w:rFonts w:ascii="Times New Roman" w:hAnsi="Times New Roman" w:cs="Times New Roman"/>
@@ -9038,16 +9394,25 @@
           <w:sz w:val="28"/>
           <w:szCs w:val="28"/>
         </w:rPr>
-        <w:t>3.1 Elaborar una lista de problemas</w:t>
-      </w:r>
-    </w:p>
-    <w:p>
-      <w:pPr>
-        <w:rPr>
-          <w:sz w:val="28"/>
-          <w:szCs w:val="28"/>
-        </w:rPr>
-      </w:pPr>
+        <w:t>Elaborar una lista de problemas</w:t>
+      </w:r>
+    </w:p>
+    <w:p>
+      <w:pPr>
+        <w:ind w:left="567" w:hanging="567"/>
+        <w:rPr>
+          <w:sz w:val="28"/>
+          <w:szCs w:val="28"/>
+          <w:u w:val="single"/>
+        </w:rPr>
+      </w:pPr>
+      <w:r>
+        <w:rPr>
+          <w:sz w:val="28"/>
+          <w:szCs w:val="28"/>
+        </w:rPr>
+        <w:tab/>
+      </w:r>
       <w:r>
         <w:rPr>
           <w:sz w:val="28"/>
@@ -9279,17 +9644,34 @@
     </w:p>
     <w:p>
       <w:pPr>
-        <w:rPr>
+        <w:pStyle w:val="Prrafodelista"/>
+        <w:numPr>
+          <w:ilvl w:val="0"/>
+          <w:numId w:val="38"/>
+        </w:numPr>
+        <w:rPr>
+          <w:b/>
+          <w:bCs/>
+          <w:sz w:val="28"/>
+          <w:szCs w:val="28"/>
+        </w:rPr>
+      </w:pPr>
+      <w:r>
+        <w:rPr>
+          <w:b/>
+          <w:bCs/>
           <w:sz w:val="28"/>
           <w:szCs w:val="28"/>
           <w:u w:val="single"/>
         </w:rPr>
-      </w:pPr>
-      <w:r>
-        <w:rPr>
-          <w:sz w:val="28"/>
-          <w:szCs w:val="28"/>
-          <w:u w:val="single"/>
+        <w:t xml:space="preserve"> </w:t>
+      </w:r>
+      <w:r>
+        <w:rPr>
+          <w:b/>
+          <w:bCs/>
+          <w:sz w:val="28"/>
+          <w:szCs w:val="28"/>
         </w:rPr>
         <w:t>Depuración de Problemas</w:t>
       </w:r>
@@ -9306,6 +9688,13 @@
           <w:sz w:val="28"/>
           <w:szCs w:val="28"/>
         </w:rPr>
+        <w:tab/>
+      </w:r>
+      <w:r>
+        <w:rPr>
+          <w:sz w:val="28"/>
+          <w:szCs w:val="28"/>
+        </w:rPr>
         <w:t>p</w:t>
       </w:r>
       <w:r>
@@ -9325,13 +9714,31 @@
     </w:p>
     <w:p>
       <w:pPr>
-        <w:rPr>
-          <w:sz w:val="28"/>
-          <w:szCs w:val="28"/>
-        </w:rPr>
-      </w:pPr>
-      <w:r>
-        <w:rPr>
+        <w:pStyle w:val="Prrafodelista"/>
+        <w:numPr>
+          <w:ilvl w:val="0"/>
+          <w:numId w:val="38"/>
+        </w:numPr>
+        <w:rPr>
+          <w:b/>
+          <w:bCs/>
+          <w:sz w:val="28"/>
+          <w:szCs w:val="28"/>
+        </w:rPr>
+      </w:pPr>
+      <w:r>
+        <w:rPr>
+          <w:b/>
+          <w:bCs/>
+          <w:sz w:val="28"/>
+          <w:szCs w:val="28"/>
+        </w:rPr>
+        <w:t xml:space="preserve"> </w:t>
+      </w:r>
+      <w:r>
+        <w:rPr>
+          <w:b/>
+          <w:bCs/>
           <w:sz w:val="28"/>
           <w:szCs w:val="28"/>
         </w:rPr>
@@ -9350,6 +9757,13 @@
           <w:sz w:val="28"/>
           <w:szCs w:val="28"/>
         </w:rPr>
+        <w:tab/>
+      </w:r>
+      <w:r>
+        <w:rPr>
+          <w:sz w:val="28"/>
+          <w:szCs w:val="28"/>
+        </w:rPr>
         <w:t>p</w:t>
       </w:r>
       <w:r>
@@ -9383,13 +9797,31 @@
     </w:p>
     <w:p>
       <w:pPr>
-        <w:rPr>
-          <w:sz w:val="28"/>
-          <w:szCs w:val="28"/>
-        </w:rPr>
-      </w:pPr>
-      <w:r>
-        <w:rPr>
+        <w:pStyle w:val="Prrafodelista"/>
+        <w:numPr>
+          <w:ilvl w:val="0"/>
+          <w:numId w:val="38"/>
+        </w:numPr>
+        <w:rPr>
+          <w:b/>
+          <w:bCs/>
+          <w:sz w:val="28"/>
+          <w:szCs w:val="28"/>
+        </w:rPr>
+      </w:pPr>
+      <w:r>
+        <w:rPr>
+          <w:b/>
+          <w:bCs/>
+          <w:sz w:val="28"/>
+          <w:szCs w:val="28"/>
+        </w:rPr>
+        <w:t xml:space="preserve"> </w:t>
+      </w:r>
+      <w:r>
+        <w:rPr>
+          <w:b/>
+          <w:bCs/>
           <w:sz w:val="28"/>
           <w:szCs w:val="28"/>
         </w:rPr>
@@ -9410,6 +9842,15 @@
           <w:sz w:val="28"/>
           <w:szCs w:val="28"/>
         </w:rPr>
+        <w:tab/>
+      </w:r>
+      <w:r>
+        <w:rPr>
+          <w:b/>
+          <w:bCs/>
+          <w:sz w:val="28"/>
+          <w:szCs w:val="28"/>
+        </w:rPr>
         <w:t>P</w:t>
       </w:r>
       <w:r>
@@ -9426,16 +9867,39 @@
           <w:sz w:val="28"/>
           <w:szCs w:val="28"/>
         </w:rPr>
-        <w:t>. inadecuado proceso de facturación. */se realiza de forma manual</w:t>
-      </w:r>
-    </w:p>
-    <w:p>
-      <w:pPr>
-        <w:rPr>
-          <w:sz w:val="28"/>
-          <w:szCs w:val="28"/>
-        </w:rPr>
-      </w:pPr>
+        <w:t xml:space="preserve">. inadecuado proceso de facturación. */se realiza de forma </w:t>
+      </w:r>
+      <w:r>
+        <w:rPr>
+          <w:sz w:val="28"/>
+          <w:szCs w:val="28"/>
+        </w:rPr>
+        <w:tab/>
+      </w:r>
+      <w:r>
+        <w:rPr>
+          <w:sz w:val="28"/>
+          <w:szCs w:val="28"/>
+        </w:rPr>
+        <w:t>manual</w:t>
+      </w:r>
+    </w:p>
+    <w:p>
+      <w:pPr>
+        <w:rPr>
+          <w:sz w:val="28"/>
+          <w:szCs w:val="28"/>
+        </w:rPr>
+      </w:pPr>
+      <w:r>
+        <w:rPr>
+          <w:b/>
+          <w:bCs/>
+          <w:sz w:val="28"/>
+          <w:szCs w:val="28"/>
+        </w:rPr>
+        <w:tab/>
+      </w:r>
       <w:r>
         <w:rPr>
           <w:b/>
@@ -9473,7 +9937,21 @@
           <w:sz w:val="28"/>
           <w:szCs w:val="28"/>
         </w:rPr>
-        <w:t>/Las computadoras están dañadas por antigüedad</w:t>
+        <w:t xml:space="preserve">/Las computadoras están dañadas </w:t>
+      </w:r>
+      <w:r>
+        <w:rPr>
+          <w:sz w:val="28"/>
+          <w:szCs w:val="28"/>
+        </w:rPr>
+        <w:tab/>
+      </w:r>
+      <w:r>
+        <w:rPr>
+          <w:sz w:val="28"/>
+          <w:szCs w:val="28"/>
+        </w:rPr>
+        <w:t>por antigüedad</w:t>
       </w:r>
     </w:p>
     <w:p>
@@ -9491,6 +9969,15 @@
           <w:sz w:val="28"/>
           <w:szCs w:val="28"/>
         </w:rPr>
+        <w:tab/>
+      </w:r>
+      <w:r>
+        <w:rPr>
+          <w:b/>
+          <w:bCs/>
+          <w:sz w:val="28"/>
+          <w:szCs w:val="28"/>
+        </w:rPr>
         <w:t>P</w:t>
       </w:r>
       <w:r>
@@ -9540,6 +10027,7 @@
     </w:p>
     <w:p>
       <w:pPr>
+        <w:ind w:firstLine="709"/>
         <w:rPr>
           <w:sz w:val="28"/>
           <w:szCs w:val="28"/>
@@ -9584,14 +10072,6 @@
         </w:rPr>
         <w:t>reportes. *</w:t>
       </w:r>
-    </w:p>
-    <w:p>
-      <w:pPr>
-        <w:rPr>
-          <w:sz w:val="28"/>
-          <w:szCs w:val="28"/>
-        </w:rPr>
-      </w:pPr>
       <w:r>
         <w:rPr>
           <w:sz w:val="28"/>
@@ -9606,6 +10086,15 @@
           <w:sz w:val="28"/>
           <w:szCs w:val="28"/>
         </w:rPr>
+        <w:tab/>
+      </w:r>
+      <w:r>
+        <w:rPr>
+          <w:b/>
+          <w:bCs/>
+          <w:sz w:val="28"/>
+          <w:szCs w:val="28"/>
+        </w:rPr>
         <w:t>P</w:t>
       </w:r>
       <w:r>
@@ -9636,11 +10125,26 @@
           <w:sz w:val="28"/>
           <w:szCs w:val="28"/>
         </w:rPr>
-        <w:t xml:space="preserve"> El sistema no estaba normalizado</w:t>
-      </w:r>
-    </w:p>
-    <w:p>
-      <w:pPr>
+        <w:t xml:space="preserve"> El sistema no estaba </w:t>
+      </w:r>
+      <w:r>
+        <w:rPr>
+          <w:sz w:val="28"/>
+          <w:szCs w:val="28"/>
+        </w:rPr>
+        <w:tab/>
+      </w:r>
+      <w:r>
+        <w:rPr>
+          <w:sz w:val="28"/>
+          <w:szCs w:val="28"/>
+        </w:rPr>
+        <w:t>normalizado</w:t>
+      </w:r>
+    </w:p>
+    <w:p>
+      <w:pPr>
+        <w:ind w:firstLine="709"/>
         <w:rPr>
           <w:sz w:val="28"/>
           <w:szCs w:val="28"/>
@@ -9695,6 +10199,7 @@
     </w:p>
     <w:p>
       <w:pPr>
+        <w:ind w:firstLine="709"/>
         <w:rPr>
           <w:sz w:val="28"/>
           <w:szCs w:val="28"/>
@@ -9764,6 +10269,7 @@
     </w:p>
     <w:p>
       <w:pPr>
+        <w:ind w:firstLine="709"/>
         <w:rPr>
           <w:sz w:val="28"/>
           <w:szCs w:val="28"/>
@@ -13183,18 +13689,111 @@
     <w:p/>
     <w:p/>
     <w:p/>
-    <w:p/>
-    <w:p/>
-    <w:p>
-      <w:pPr>
-        <w:rPr>
-          <w:b/>
-          <w:bCs/>
-          <w:color w:val="FF0000"/>
-          <w:sz w:val="36"/>
-          <w:szCs w:val="36"/>
-        </w:rPr>
-      </w:pPr>
+    <w:p>
+      <w:pPr>
+        <w:jc w:val="center"/>
+      </w:pPr>
+      <w:r>
+        <w:br w:type="page"/>
+      </w:r>
+    </w:p>
+    <w:p>
+      <w:pPr>
+        <w:jc w:val="center"/>
+      </w:pPr>
+    </w:p>
+    <w:p>
+      <w:pPr>
+        <w:jc w:val="center"/>
+      </w:pPr>
+    </w:p>
+    <w:p>
+      <w:pPr>
+        <w:jc w:val="center"/>
+      </w:pPr>
+    </w:p>
+    <w:p>
+      <w:pPr>
+        <w:jc w:val="center"/>
+      </w:pPr>
+    </w:p>
+    <w:p>
+      <w:pPr>
+        <w:jc w:val="center"/>
+      </w:pPr>
+    </w:p>
+    <w:p>
+      <w:pPr>
+        <w:jc w:val="center"/>
+      </w:pPr>
+    </w:p>
+    <w:p>
+      <w:pPr>
+        <w:jc w:val="center"/>
+      </w:pPr>
+    </w:p>
+    <w:p>
+      <w:pPr>
+        <w:jc w:val="center"/>
+        <w:rPr>
+          <w:sz w:val="96"/>
+          <w:szCs w:val="96"/>
+        </w:rPr>
+      </w:pPr>
+    </w:p>
+    <w:p>
+      <w:pPr>
+        <w:jc w:val="center"/>
+        <w:rPr>
+          <w:color w:val="4389D7" w:themeColor="text2" w:themeTint="99"/>
+          <w:sz w:val="96"/>
+          <w:szCs w:val="96"/>
+        </w:rPr>
+      </w:pPr>
+      <w:r>
+        <w:rPr>
+          <w:color w:val="4389D7" w:themeColor="text2" w:themeTint="99"/>
+          <w:sz w:val="96"/>
+          <w:szCs w:val="96"/>
+        </w:rPr>
+        <w:t>PARTE II</w:t>
+      </w:r>
+      <w:r>
+        <w:rPr>
+          <w:color w:val="4389D7" w:themeColor="text2" w:themeTint="99"/>
+          <w:sz w:val="96"/>
+          <w:szCs w:val="96"/>
+        </w:rPr>
+        <w:br/>
+      </w:r>
+      <w:r>
+        <w:rPr>
+          <w:color w:val="4389D7" w:themeColor="text2" w:themeTint="99"/>
+          <w:sz w:val="96"/>
+          <w:szCs w:val="96"/>
+        </w:rPr>
+        <w:t>Desarrollo del proyecto</w:t>
+      </w:r>
+      <w:r>
+        <w:rPr>
+          <w:color w:val="4389D7" w:themeColor="text2" w:themeTint="99"/>
+          <w:sz w:val="96"/>
+          <w:szCs w:val="96"/>
+        </w:rPr>
+        <w:t xml:space="preserve">    </w:t>
+      </w:r>
+    </w:p>
+    <w:p>
+      <w:pPr>
+        <w:rPr>
+          <w:color w:val="4389D7" w:themeColor="text2" w:themeTint="99"/>
+          <w:sz w:val="96"/>
+          <w:szCs w:val="96"/>
+        </w:rPr>
+      </w:pPr>
+      <w:r>
+        <w:br w:type="page"/>
+      </w:r>
       <w:r>
         <w:rPr>
           <w:b/>
@@ -13250,7 +13849,7 @@
                     <pic:cNvPicPr/>
                   </pic:nvPicPr>
                   <pic:blipFill rotWithShape="1">
-                    <a:blip r:embed="rId10">
+                    <a:blip r:embed="rId11">
                       <a:extLst>
                         <a:ext uri="{28A0092B-C50C-407E-A947-70E740481C1C}">
                           <a14:useLocalDpi xmlns:a14="http://schemas.microsoft.com/office/drawing/2010/main" val="0"/>
@@ -13462,7 +14061,7 @@
                     <pic:cNvPicPr/>
                   </pic:nvPicPr>
                   <pic:blipFill rotWithShape="1">
-                    <a:blip r:embed="rId11">
+                    <a:blip r:embed="rId12">
                       <a:extLst>
                         <a:ext uri="{28A0092B-C50C-407E-A947-70E740481C1C}">
                           <a14:useLocalDpi xmlns:a14="http://schemas.microsoft.com/office/drawing/2010/main" val="0"/>
@@ -13882,17 +14481,8 @@
           <w:b/>
           <w:bCs/>
         </w:rPr>
-        <w:t xml:space="preserve">      </w:t>
-      </w:r>
-      <w:proofErr w:type="spellStart"/>
-      <w:r>
-        <w:rPr>
-          <w:b/>
-          <w:bCs/>
-        </w:rPr>
-        <w:t>FK</w:t>
-      </w:r>
-      <w:proofErr w:type="spellEnd"/>
+        <w:t xml:space="preserve">      FK</w:t>
+      </w:r>
       <w:r>
         <w:rPr>
           <w:b/>
@@ -15406,7 +15996,7 @@
                     <pic:cNvPicPr/>
                   </pic:nvPicPr>
                   <pic:blipFill rotWithShape="1">
-                    <a:blip r:embed="rId12">
+                    <a:blip r:embed="rId13">
                       <a:extLst>
                         <a:ext uri="{28A0092B-C50C-407E-A947-70E740481C1C}">
                           <a14:useLocalDpi xmlns:a14="http://schemas.microsoft.com/office/drawing/2010/main" val="0"/>
@@ -15457,12 +16047,12 @@
     </w:p>
     <w:p/>
     <w:sectPr>
-      <w:headerReference w:type="even" r:id="rId13"/>
-      <w:headerReference w:type="default" r:id="rId14"/>
-      <w:footerReference w:type="even" r:id="rId15"/>
-      <w:footerReference w:type="default" r:id="rId16"/>
-      <w:headerReference w:type="first" r:id="rId17"/>
-      <w:footerReference w:type="first" r:id="rId18"/>
+      <w:headerReference w:type="even" r:id="rId14"/>
+      <w:headerReference w:type="default" r:id="rId15"/>
+      <w:footerReference w:type="even" r:id="rId16"/>
+      <w:footerReference w:type="default" r:id="rId17"/>
+      <w:headerReference w:type="first" r:id="rId18"/>
+      <w:footerReference w:type="first" r:id="rId19"/>
       <w:pgSz w:w="11906" w:h="16838"/>
       <w:pgMar w:top="1417" w:right="1701" w:bottom="1417" w:left="1701" w:header="708" w:footer="708" w:gutter="0"/>
       <w:pgBorders w:offsetFrom="page">
@@ -15702,7 +16292,7 @@
       <w:lvlText w:val=""/>
       <w:lvlJc w:val="left"/>
       <w:pPr>
-        <w:ind w:left="1068" w:hanging="360"/>
+        <w:ind w:left="1354" w:hanging="360"/>
       </w:pPr>
       <w:rPr>
         <w:rFonts w:ascii="Symbol" w:hAnsi="Symbol" w:hint="default"/>
@@ -15714,7 +16304,7 @@
       <w:lvlText w:val="o"/>
       <w:lvlJc w:val="left"/>
       <w:pPr>
-        <w:ind w:left="1788" w:hanging="360"/>
+        <w:ind w:left="2074" w:hanging="360"/>
       </w:pPr>
       <w:rPr>
         <w:rFonts w:ascii="Courier New" w:hAnsi="Courier New" w:cs="Courier New" w:hint="default"/>
@@ -15726,7 +16316,7 @@
       <w:lvlText w:val=""/>
       <w:lvlJc w:val="left"/>
       <w:pPr>
-        <w:ind w:left="2508" w:hanging="360"/>
+        <w:ind w:left="2794" w:hanging="360"/>
       </w:pPr>
       <w:rPr>
         <w:rFonts w:ascii="Wingdings" w:hAnsi="Wingdings" w:hint="default"/>
@@ -15738,7 +16328,7 @@
       <w:lvlText w:val=""/>
       <w:lvlJc w:val="left"/>
       <w:pPr>
-        <w:ind w:left="3228" w:hanging="360"/>
+        <w:ind w:left="3514" w:hanging="360"/>
       </w:pPr>
       <w:rPr>
         <w:rFonts w:ascii="Symbol" w:hAnsi="Symbol" w:hint="default"/>
@@ -15750,7 +16340,7 @@
       <w:lvlText w:val="o"/>
       <w:lvlJc w:val="left"/>
       <w:pPr>
-        <w:ind w:left="3948" w:hanging="360"/>
+        <w:ind w:left="4234" w:hanging="360"/>
       </w:pPr>
       <w:rPr>
         <w:rFonts w:ascii="Courier New" w:hAnsi="Courier New" w:cs="Courier New" w:hint="default"/>
@@ -15762,7 +16352,7 @@
       <w:lvlText w:val=""/>
       <w:lvlJc w:val="left"/>
       <w:pPr>
-        <w:ind w:left="4668" w:hanging="360"/>
+        <w:ind w:left="4954" w:hanging="360"/>
       </w:pPr>
       <w:rPr>
         <w:rFonts w:ascii="Wingdings" w:hAnsi="Wingdings" w:hint="default"/>
@@ -15774,7 +16364,7 @@
       <w:lvlText w:val=""/>
       <w:lvlJc w:val="left"/>
       <w:pPr>
-        <w:ind w:left="5388" w:hanging="360"/>
+        <w:ind w:left="5674" w:hanging="360"/>
       </w:pPr>
       <w:rPr>
         <w:rFonts w:ascii="Symbol" w:hAnsi="Symbol" w:hint="default"/>
@@ -15786,7 +16376,7 @@
       <w:lvlText w:val="o"/>
       <w:lvlJc w:val="left"/>
       <w:pPr>
-        <w:ind w:left="6108" w:hanging="360"/>
+        <w:ind w:left="6394" w:hanging="360"/>
       </w:pPr>
       <w:rPr>
         <w:rFonts w:ascii="Courier New" w:hAnsi="Courier New" w:cs="Courier New" w:hint="default"/>
@@ -15798,7 +16388,7 @@
       <w:lvlText w:val=""/>
       <w:lvlJc w:val="left"/>
       <w:pPr>
-        <w:ind w:left="6828" w:hanging="360"/>
+        <w:ind w:left="7114" w:hanging="360"/>
       </w:pPr>
       <w:rPr>
         <w:rFonts w:ascii="Wingdings" w:hAnsi="Wingdings" w:hint="default"/>
@@ -15919,6 +16509,92 @@
     </w:lvl>
   </w:abstractNum>
   <w:abstractNum w:abstractNumId="2" w15:restartNumberingAfterBreak="0">
+    <w:nsid w:val="0AB030EF"/>
+    <w:multiLevelType w:val="multilevel"/>
+    <w:tmpl w:val="0C0A001F"/>
+    <w:lvl w:ilvl="0">
+      <w:start w:val="1"/>
+      <w:numFmt w:val="decimal"/>
+      <w:lvlText w:val="%1."/>
+      <w:lvlJc w:val="left"/>
+      <w:pPr>
+        <w:ind w:left="360" w:hanging="360"/>
+      </w:pPr>
+    </w:lvl>
+    <w:lvl w:ilvl="1">
+      <w:start w:val="1"/>
+      <w:numFmt w:val="decimal"/>
+      <w:lvlText w:val="%1.%2."/>
+      <w:lvlJc w:val="left"/>
+      <w:pPr>
+        <w:ind w:left="792" w:hanging="432"/>
+      </w:pPr>
+    </w:lvl>
+    <w:lvl w:ilvl="2">
+      <w:start w:val="1"/>
+      <w:numFmt w:val="decimal"/>
+      <w:lvlText w:val="%1.%2.%3."/>
+      <w:lvlJc w:val="left"/>
+      <w:pPr>
+        <w:ind w:left="1224" w:hanging="504"/>
+      </w:pPr>
+    </w:lvl>
+    <w:lvl w:ilvl="3">
+      <w:start w:val="1"/>
+      <w:numFmt w:val="decimal"/>
+      <w:lvlText w:val="%1.%2.%3.%4."/>
+      <w:lvlJc w:val="left"/>
+      <w:pPr>
+        <w:ind w:left="1728" w:hanging="648"/>
+      </w:pPr>
+    </w:lvl>
+    <w:lvl w:ilvl="4">
+      <w:start w:val="1"/>
+      <w:numFmt w:val="decimal"/>
+      <w:lvlText w:val="%1.%2.%3.%4.%5."/>
+      <w:lvlJc w:val="left"/>
+      <w:pPr>
+        <w:ind w:left="2232" w:hanging="792"/>
+      </w:pPr>
+    </w:lvl>
+    <w:lvl w:ilvl="5">
+      <w:start w:val="1"/>
+      <w:numFmt w:val="decimal"/>
+      <w:lvlText w:val="%1.%2.%3.%4.%5.%6."/>
+      <w:lvlJc w:val="left"/>
+      <w:pPr>
+        <w:ind w:left="2736" w:hanging="936"/>
+      </w:pPr>
+    </w:lvl>
+    <w:lvl w:ilvl="6">
+      <w:start w:val="1"/>
+      <w:numFmt w:val="decimal"/>
+      <w:lvlText w:val="%1.%2.%3.%4.%5.%6.%7."/>
+      <w:lvlJc w:val="left"/>
+      <w:pPr>
+        <w:ind w:left="3240" w:hanging="1080"/>
+      </w:pPr>
+    </w:lvl>
+    <w:lvl w:ilvl="7">
+      <w:start w:val="1"/>
+      <w:numFmt w:val="decimal"/>
+      <w:lvlText w:val="%1.%2.%3.%4.%5.%6.%7.%8."/>
+      <w:lvlJc w:val="left"/>
+      <w:pPr>
+        <w:ind w:left="3744" w:hanging="1224"/>
+      </w:pPr>
+    </w:lvl>
+    <w:lvl w:ilvl="8">
+      <w:start w:val="1"/>
+      <w:numFmt w:val="decimal"/>
+      <w:lvlText w:val="%1.%2.%3.%4.%5.%6.%7.%8.%9."/>
+      <w:lvlJc w:val="left"/>
+      <w:pPr>
+        <w:ind w:left="4320" w:hanging="1440"/>
+      </w:pPr>
+    </w:lvl>
+  </w:abstractNum>
+  <w:abstractNum w:abstractNumId="3" w15:restartNumberingAfterBreak="0">
     <w:nsid w:val="0C611DB3"/>
     <w:multiLevelType w:val="multilevel"/>
     <w:tmpl w:val="6C6E4C8E"/>
@@ -15952,7 +16628,7 @@
       <w:lvlText w:val="%1.%2.%3"/>
       <w:lvlJc w:val="left"/>
       <w:pPr>
-        <w:ind w:left="720" w:hanging="720"/>
+        <w:ind w:left="1572" w:hanging="720"/>
       </w:pPr>
       <w:rPr>
         <w:rFonts w:hint="default"/>
@@ -16031,7 +16707,96 @@
       </w:rPr>
     </w:lvl>
   </w:abstractNum>
-  <w:abstractNum w:abstractNumId="3" w15:restartNumberingAfterBreak="0">
+  <w:abstractNum w:abstractNumId="4" w15:restartNumberingAfterBreak="0">
+    <w:nsid w:val="0C960AB0"/>
+    <w:multiLevelType w:val="hybridMultilevel"/>
+    <w:tmpl w:val="5AA6278A"/>
+    <w:lvl w:ilvl="0" w:tplc="097C3B40">
+      <w:start w:val="1"/>
+      <w:numFmt w:val="decimal"/>
+      <w:lvlText w:val="3.%1"/>
+      <w:lvlJc w:val="left"/>
+      <w:pPr>
+        <w:ind w:left="720" w:hanging="360"/>
+      </w:pPr>
+      <w:rPr>
+        <w:rFonts w:hint="default"/>
+      </w:rPr>
+    </w:lvl>
+    <w:lvl w:ilvl="1" w:tplc="0C0A0019" w:tentative="1">
+      <w:start w:val="1"/>
+      <w:numFmt w:val="lowerLetter"/>
+      <w:lvlText w:val="%2."/>
+      <w:lvlJc w:val="left"/>
+      <w:pPr>
+        <w:ind w:left="1440" w:hanging="360"/>
+      </w:pPr>
+    </w:lvl>
+    <w:lvl w:ilvl="2" w:tplc="0C0A001B" w:tentative="1">
+      <w:start w:val="1"/>
+      <w:numFmt w:val="lowerRoman"/>
+      <w:lvlText w:val="%3."/>
+      <w:lvlJc w:val="right"/>
+      <w:pPr>
+        <w:ind w:left="2160" w:hanging="180"/>
+      </w:pPr>
+    </w:lvl>
+    <w:lvl w:ilvl="3" w:tplc="0C0A000F" w:tentative="1">
+      <w:start w:val="1"/>
+      <w:numFmt w:val="decimal"/>
+      <w:lvlText w:val="%4."/>
+      <w:lvlJc w:val="left"/>
+      <w:pPr>
+        <w:ind w:left="2880" w:hanging="360"/>
+      </w:pPr>
+    </w:lvl>
+    <w:lvl w:ilvl="4" w:tplc="0C0A0019" w:tentative="1">
+      <w:start w:val="1"/>
+      <w:numFmt w:val="lowerLetter"/>
+      <w:lvlText w:val="%5."/>
+      <w:lvlJc w:val="left"/>
+      <w:pPr>
+        <w:ind w:left="3600" w:hanging="360"/>
+      </w:pPr>
+    </w:lvl>
+    <w:lvl w:ilvl="5" w:tplc="0C0A001B" w:tentative="1">
+      <w:start w:val="1"/>
+      <w:numFmt w:val="lowerRoman"/>
+      <w:lvlText w:val="%6."/>
+      <w:lvlJc w:val="right"/>
+      <w:pPr>
+        <w:ind w:left="4320" w:hanging="180"/>
+      </w:pPr>
+    </w:lvl>
+    <w:lvl w:ilvl="6" w:tplc="0C0A000F" w:tentative="1">
+      <w:start w:val="1"/>
+      <w:numFmt w:val="decimal"/>
+      <w:lvlText w:val="%7."/>
+      <w:lvlJc w:val="left"/>
+      <w:pPr>
+        <w:ind w:left="5040" w:hanging="360"/>
+      </w:pPr>
+    </w:lvl>
+    <w:lvl w:ilvl="7" w:tplc="0C0A0019" w:tentative="1">
+      <w:start w:val="1"/>
+      <w:numFmt w:val="lowerLetter"/>
+      <w:lvlText w:val="%8."/>
+      <w:lvlJc w:val="left"/>
+      <w:pPr>
+        <w:ind w:left="5760" w:hanging="360"/>
+      </w:pPr>
+    </w:lvl>
+    <w:lvl w:ilvl="8" w:tplc="0C0A001B" w:tentative="1">
+      <w:start w:val="1"/>
+      <w:numFmt w:val="lowerRoman"/>
+      <w:lvlText w:val="%9."/>
+      <w:lvlJc w:val="right"/>
+      <w:pPr>
+        <w:ind w:left="6480" w:hanging="180"/>
+      </w:pPr>
+    </w:lvl>
+  </w:abstractNum>
+  <w:abstractNum w:abstractNumId="5" w15:restartNumberingAfterBreak="0">
     <w:nsid w:val="146C1F36"/>
     <w:multiLevelType w:val="hybridMultilevel"/>
     <w:tmpl w:val="0158C670"/>
@@ -16144,7 +16909,7 @@
       </w:rPr>
     </w:lvl>
   </w:abstractNum>
-  <w:abstractNum w:abstractNumId="4" w15:restartNumberingAfterBreak="0">
+  <w:abstractNum w:abstractNumId="6" w15:restartNumberingAfterBreak="0">
     <w:nsid w:val="189F3031"/>
     <w:multiLevelType w:val="hybridMultilevel"/>
     <w:tmpl w:val="09C05B1C"/>
@@ -16154,7 +16919,7 @@
       <w:lvlText w:val=""/>
       <w:lvlJc w:val="left"/>
       <w:pPr>
-        <w:ind w:left="720" w:hanging="360"/>
+        <w:ind w:left="2062" w:hanging="360"/>
       </w:pPr>
       <w:rPr>
         <w:rFonts w:ascii="Symbol" w:hAnsi="Symbol" w:hint="default"/>
@@ -16166,7 +16931,7 @@
       <w:lvlText w:val="o"/>
       <w:lvlJc w:val="left"/>
       <w:pPr>
-        <w:ind w:left="1440" w:hanging="360"/>
+        <w:ind w:left="2782" w:hanging="360"/>
       </w:pPr>
       <w:rPr>
         <w:rFonts w:ascii="Courier New" w:hAnsi="Courier New" w:cs="Courier New" w:hint="default"/>
@@ -16178,7 +16943,7 @@
       <w:lvlText w:val=""/>
       <w:lvlJc w:val="left"/>
       <w:pPr>
-        <w:ind w:left="2160" w:hanging="360"/>
+        <w:ind w:left="3502" w:hanging="360"/>
       </w:pPr>
       <w:rPr>
         <w:rFonts w:ascii="Wingdings" w:hAnsi="Wingdings" w:hint="default"/>
@@ -16190,7 +16955,7 @@
       <w:lvlText w:val=""/>
       <w:lvlJc w:val="left"/>
       <w:pPr>
-        <w:ind w:left="2880" w:hanging="360"/>
+        <w:ind w:left="4222" w:hanging="360"/>
       </w:pPr>
       <w:rPr>
         <w:rFonts w:ascii="Symbol" w:hAnsi="Symbol" w:hint="default"/>
@@ -16202,7 +16967,7 @@
       <w:lvlText w:val="o"/>
       <w:lvlJc w:val="left"/>
       <w:pPr>
-        <w:ind w:left="3600" w:hanging="360"/>
+        <w:ind w:left="4942" w:hanging="360"/>
       </w:pPr>
       <w:rPr>
         <w:rFonts w:ascii="Courier New" w:hAnsi="Courier New" w:cs="Courier New" w:hint="default"/>
@@ -16214,7 +16979,7 @@
       <w:lvlText w:val=""/>
       <w:lvlJc w:val="left"/>
       <w:pPr>
-        <w:ind w:left="4320" w:hanging="360"/>
+        <w:ind w:left="5662" w:hanging="360"/>
       </w:pPr>
       <w:rPr>
         <w:rFonts w:ascii="Wingdings" w:hAnsi="Wingdings" w:hint="default"/>
@@ -16226,7 +16991,7 @@
       <w:lvlText w:val=""/>
       <w:lvlJc w:val="left"/>
       <w:pPr>
-        <w:ind w:left="5040" w:hanging="360"/>
+        <w:ind w:left="6382" w:hanging="360"/>
       </w:pPr>
       <w:rPr>
         <w:rFonts w:ascii="Symbol" w:hAnsi="Symbol" w:hint="default"/>
@@ -16238,7 +17003,7 @@
       <w:lvlText w:val="o"/>
       <w:lvlJc w:val="left"/>
       <w:pPr>
-        <w:ind w:left="5760" w:hanging="360"/>
+        <w:ind w:left="7102" w:hanging="360"/>
       </w:pPr>
       <w:rPr>
         <w:rFonts w:ascii="Courier New" w:hAnsi="Courier New" w:cs="Courier New" w:hint="default"/>
@@ -16250,14 +17015,14 @@
       <w:lvlText w:val=""/>
       <w:lvlJc w:val="left"/>
       <w:pPr>
-        <w:ind w:left="6480" w:hanging="360"/>
+        <w:ind w:left="7822" w:hanging="360"/>
       </w:pPr>
       <w:rPr>
         <w:rFonts w:ascii="Wingdings" w:hAnsi="Wingdings" w:hint="default"/>
       </w:rPr>
     </w:lvl>
   </w:abstractNum>
-  <w:abstractNum w:abstractNumId="5" w15:restartNumberingAfterBreak="0">
+  <w:abstractNum w:abstractNumId="7" w15:restartNumberingAfterBreak="0">
     <w:nsid w:val="1C2560F7"/>
     <w:multiLevelType w:val="hybridMultilevel"/>
     <w:tmpl w:val="6DB29E1A"/>
@@ -16267,7 +17032,7 @@
       <w:lvlText w:val=""/>
       <w:lvlJc w:val="left"/>
       <w:pPr>
-        <w:ind w:left="720" w:hanging="360"/>
+        <w:ind w:left="2062" w:hanging="360"/>
       </w:pPr>
       <w:rPr>
         <w:rFonts w:ascii="Symbol" w:hAnsi="Symbol" w:hint="default"/>
@@ -16279,7 +17044,7 @@
       <w:lvlText w:val="o"/>
       <w:lvlJc w:val="left"/>
       <w:pPr>
-        <w:ind w:left="1440" w:hanging="360"/>
+        <w:ind w:left="2924" w:hanging="360"/>
       </w:pPr>
       <w:rPr>
         <w:rFonts w:ascii="Courier New" w:hAnsi="Courier New" w:cs="Courier New" w:hint="default"/>
@@ -16291,7 +17056,7 @@
       <w:lvlText w:val=""/>
       <w:lvlJc w:val="left"/>
       <w:pPr>
-        <w:ind w:left="2160" w:hanging="360"/>
+        <w:ind w:left="3644" w:hanging="360"/>
       </w:pPr>
       <w:rPr>
         <w:rFonts w:ascii="Wingdings" w:hAnsi="Wingdings" w:hint="default"/>
@@ -16303,7 +17068,7 @@
       <w:lvlText w:val=""/>
       <w:lvlJc w:val="left"/>
       <w:pPr>
-        <w:ind w:left="2880" w:hanging="360"/>
+        <w:ind w:left="4364" w:hanging="360"/>
       </w:pPr>
       <w:rPr>
         <w:rFonts w:ascii="Symbol" w:hAnsi="Symbol" w:hint="default"/>
@@ -16315,7 +17080,7 @@
       <w:lvlText w:val="o"/>
       <w:lvlJc w:val="left"/>
       <w:pPr>
-        <w:ind w:left="3600" w:hanging="360"/>
+        <w:ind w:left="5084" w:hanging="360"/>
       </w:pPr>
       <w:rPr>
         <w:rFonts w:ascii="Courier New" w:hAnsi="Courier New" w:cs="Courier New" w:hint="default"/>
@@ -16327,7 +17092,7 @@
       <w:lvlText w:val=""/>
       <w:lvlJc w:val="left"/>
       <w:pPr>
-        <w:ind w:left="4320" w:hanging="360"/>
+        <w:ind w:left="5804" w:hanging="360"/>
       </w:pPr>
       <w:rPr>
         <w:rFonts w:ascii="Wingdings" w:hAnsi="Wingdings" w:hint="default"/>
@@ -16339,7 +17104,7 @@
       <w:lvlText w:val=""/>
       <w:lvlJc w:val="left"/>
       <w:pPr>
-        <w:ind w:left="5040" w:hanging="360"/>
+        <w:ind w:left="6524" w:hanging="360"/>
       </w:pPr>
       <w:rPr>
         <w:rFonts w:ascii="Symbol" w:hAnsi="Symbol" w:hint="default"/>
@@ -16351,7 +17116,7 @@
       <w:lvlText w:val="o"/>
       <w:lvlJc w:val="left"/>
       <w:pPr>
-        <w:ind w:left="5760" w:hanging="360"/>
+        <w:ind w:left="7244" w:hanging="360"/>
       </w:pPr>
       <w:rPr>
         <w:rFonts w:ascii="Courier New" w:hAnsi="Courier New" w:cs="Courier New" w:hint="default"/>
@@ -16363,14 +17128,14 @@
       <w:lvlText w:val=""/>
       <w:lvlJc w:val="left"/>
       <w:pPr>
-        <w:ind w:left="6480" w:hanging="360"/>
+        <w:ind w:left="7964" w:hanging="360"/>
       </w:pPr>
       <w:rPr>
         <w:rFonts w:ascii="Wingdings" w:hAnsi="Wingdings" w:hint="default"/>
       </w:rPr>
     </w:lvl>
   </w:abstractNum>
-  <w:abstractNum w:abstractNumId="6" w15:restartNumberingAfterBreak="0">
+  <w:abstractNum w:abstractNumId="8" w15:restartNumberingAfterBreak="0">
     <w:nsid w:val="1F566478"/>
     <w:multiLevelType w:val="hybridMultilevel"/>
     <w:tmpl w:val="3940C77E"/>
@@ -16483,7 +17248,7 @@
       </w:rPr>
     </w:lvl>
   </w:abstractNum>
-  <w:abstractNum w:abstractNumId="7" w15:restartNumberingAfterBreak="0">
+  <w:abstractNum w:abstractNumId="9" w15:restartNumberingAfterBreak="0">
     <w:nsid w:val="2127116E"/>
     <w:multiLevelType w:val="hybridMultilevel"/>
     <w:tmpl w:val="9894E4FC"/>
@@ -16493,7 +17258,7 @@
       <w:lvlText w:val=""/>
       <w:lvlJc w:val="left"/>
       <w:pPr>
-        <w:ind w:left="720" w:hanging="360"/>
+        <w:ind w:left="2062" w:hanging="360"/>
       </w:pPr>
       <w:rPr>
         <w:rFonts w:ascii="Symbol" w:hAnsi="Symbol" w:hint="default"/>
@@ -16505,7 +17270,7 @@
       <w:lvlText w:val="o"/>
       <w:lvlJc w:val="left"/>
       <w:pPr>
-        <w:ind w:left="1440" w:hanging="360"/>
+        <w:ind w:left="2782" w:hanging="360"/>
       </w:pPr>
       <w:rPr>
         <w:rFonts w:ascii="Courier New" w:hAnsi="Courier New" w:cs="Courier New" w:hint="default"/>
@@ -16517,7 +17282,7 @@
       <w:lvlText w:val=""/>
       <w:lvlJc w:val="left"/>
       <w:pPr>
-        <w:ind w:left="2160" w:hanging="360"/>
+        <w:ind w:left="3502" w:hanging="360"/>
       </w:pPr>
       <w:rPr>
         <w:rFonts w:ascii="Wingdings" w:hAnsi="Wingdings" w:hint="default"/>
@@ -16529,7 +17294,7 @@
       <w:lvlText w:val=""/>
       <w:lvlJc w:val="left"/>
       <w:pPr>
-        <w:ind w:left="2880" w:hanging="360"/>
+        <w:ind w:left="4222" w:hanging="360"/>
       </w:pPr>
       <w:rPr>
         <w:rFonts w:ascii="Symbol" w:hAnsi="Symbol" w:hint="default"/>
@@ -16541,7 +17306,7 @@
       <w:lvlText w:val="o"/>
       <w:lvlJc w:val="left"/>
       <w:pPr>
-        <w:ind w:left="3600" w:hanging="360"/>
+        <w:ind w:left="4942" w:hanging="360"/>
       </w:pPr>
       <w:rPr>
         <w:rFonts w:ascii="Courier New" w:hAnsi="Courier New" w:cs="Courier New" w:hint="default"/>
@@ -16553,7 +17318,7 @@
       <w:lvlText w:val=""/>
       <w:lvlJc w:val="left"/>
       <w:pPr>
-        <w:ind w:left="4320" w:hanging="360"/>
+        <w:ind w:left="5662" w:hanging="360"/>
       </w:pPr>
       <w:rPr>
         <w:rFonts w:ascii="Wingdings" w:hAnsi="Wingdings" w:hint="default"/>
@@ -16565,7 +17330,7 @@
       <w:lvlText w:val=""/>
       <w:lvlJc w:val="left"/>
       <w:pPr>
-        <w:ind w:left="5040" w:hanging="360"/>
+        <w:ind w:left="6382" w:hanging="360"/>
       </w:pPr>
       <w:rPr>
         <w:rFonts w:ascii="Symbol" w:hAnsi="Symbol" w:hint="default"/>
@@ -16577,7 +17342,7 @@
       <w:lvlText w:val="o"/>
       <w:lvlJc w:val="left"/>
       <w:pPr>
-        <w:ind w:left="5760" w:hanging="360"/>
+        <w:ind w:left="7102" w:hanging="360"/>
       </w:pPr>
       <w:rPr>
         <w:rFonts w:ascii="Courier New" w:hAnsi="Courier New" w:cs="Courier New" w:hint="default"/>
@@ -16589,14 +17354,14 @@
       <w:lvlText w:val=""/>
       <w:lvlJc w:val="left"/>
       <w:pPr>
-        <w:ind w:left="6480" w:hanging="360"/>
+        <w:ind w:left="7822" w:hanging="360"/>
       </w:pPr>
       <w:rPr>
         <w:rFonts w:ascii="Wingdings" w:hAnsi="Wingdings" w:hint="default"/>
       </w:rPr>
     </w:lvl>
   </w:abstractNum>
-  <w:abstractNum w:abstractNumId="8" w15:restartNumberingAfterBreak="0">
+  <w:abstractNum w:abstractNumId="10" w15:restartNumberingAfterBreak="0">
     <w:nsid w:val="280B770C"/>
     <w:multiLevelType w:val="multilevel"/>
     <w:tmpl w:val="D9F8A400"/>
@@ -16722,7 +17487,7 @@
       </w:rPr>
     </w:lvl>
   </w:abstractNum>
-  <w:abstractNum w:abstractNumId="9" w15:restartNumberingAfterBreak="0">
+  <w:abstractNum w:abstractNumId="11" w15:restartNumberingAfterBreak="0">
     <w:nsid w:val="292939F3"/>
     <w:multiLevelType w:val="hybridMultilevel"/>
     <w:tmpl w:val="E1E47C30"/>
@@ -16808,7 +17573,7 @@
       </w:pPr>
     </w:lvl>
   </w:abstractNum>
-  <w:abstractNum w:abstractNumId="10" w15:restartNumberingAfterBreak="0">
+  <w:abstractNum w:abstractNumId="12" w15:restartNumberingAfterBreak="0">
     <w:nsid w:val="2C394B51"/>
     <w:multiLevelType w:val="hybridMultilevel"/>
     <w:tmpl w:val="329CF074"/>
@@ -16921,7 +17686,7 @@
       </w:rPr>
     </w:lvl>
   </w:abstractNum>
-  <w:abstractNum w:abstractNumId="11" w15:restartNumberingAfterBreak="0">
+  <w:abstractNum w:abstractNumId="13" w15:restartNumberingAfterBreak="0">
     <w:nsid w:val="30F1488A"/>
     <w:multiLevelType w:val="hybridMultilevel"/>
     <w:tmpl w:val="1F6E123E"/>
@@ -17034,7 +17799,96 @@
       </w:rPr>
     </w:lvl>
   </w:abstractNum>
-  <w:abstractNum w:abstractNumId="12" w15:restartNumberingAfterBreak="0">
+  <w:abstractNum w:abstractNumId="14" w15:restartNumberingAfterBreak="0">
+    <w:nsid w:val="318F0AD3"/>
+    <w:multiLevelType w:val="multilevel"/>
+    <w:tmpl w:val="95D0B6FA"/>
+    <w:lvl w:ilvl="0">
+      <w:start w:val="1"/>
+      <w:numFmt w:val="decimal"/>
+      <w:lvlText w:val="%1."/>
+      <w:lvlJc w:val="left"/>
+      <w:pPr>
+        <w:ind w:left="360" w:hanging="360"/>
+      </w:pPr>
+    </w:lvl>
+    <w:lvl w:ilvl="1">
+      <w:start w:val="1"/>
+      <w:numFmt w:val="decimal"/>
+      <w:lvlText w:val="3.2%2"/>
+      <w:lvlJc w:val="left"/>
+      <w:pPr>
+        <w:ind w:left="792" w:hanging="432"/>
+      </w:pPr>
+      <w:rPr>
+        <w:rFonts w:hint="default"/>
+      </w:rPr>
+    </w:lvl>
+    <w:lvl w:ilvl="2">
+      <w:start w:val="1"/>
+      <w:numFmt w:val="decimal"/>
+      <w:lvlText w:val="%1.%2.%3."/>
+      <w:lvlJc w:val="left"/>
+      <w:pPr>
+        <w:ind w:left="1224" w:hanging="504"/>
+      </w:pPr>
+    </w:lvl>
+    <w:lvl w:ilvl="3">
+      <w:start w:val="1"/>
+      <w:numFmt w:val="decimal"/>
+      <w:lvlText w:val="%1.%2.%3.%4."/>
+      <w:lvlJc w:val="left"/>
+      <w:pPr>
+        <w:ind w:left="1728" w:hanging="648"/>
+      </w:pPr>
+    </w:lvl>
+    <w:lvl w:ilvl="4">
+      <w:start w:val="1"/>
+      <w:numFmt w:val="decimal"/>
+      <w:lvlText w:val="%1.%2.%3.%4.%5."/>
+      <w:lvlJc w:val="left"/>
+      <w:pPr>
+        <w:ind w:left="2232" w:hanging="792"/>
+      </w:pPr>
+    </w:lvl>
+    <w:lvl w:ilvl="5">
+      <w:start w:val="1"/>
+      <w:numFmt w:val="decimal"/>
+      <w:lvlText w:val="%1.%2.%3.%4.%5.%6."/>
+      <w:lvlJc w:val="left"/>
+      <w:pPr>
+        <w:ind w:left="2736" w:hanging="936"/>
+      </w:pPr>
+    </w:lvl>
+    <w:lvl w:ilvl="6">
+      <w:start w:val="1"/>
+      <w:numFmt w:val="decimal"/>
+      <w:lvlText w:val="%1.%2.%3.%4.%5.%6.%7."/>
+      <w:lvlJc w:val="left"/>
+      <w:pPr>
+        <w:ind w:left="3240" w:hanging="1080"/>
+      </w:pPr>
+    </w:lvl>
+    <w:lvl w:ilvl="7">
+      <w:start w:val="1"/>
+      <w:numFmt w:val="decimal"/>
+      <w:lvlText w:val="%1.%2.%3.%4.%5.%6.%7.%8."/>
+      <w:lvlJc w:val="left"/>
+      <w:pPr>
+        <w:ind w:left="3744" w:hanging="1224"/>
+      </w:pPr>
+    </w:lvl>
+    <w:lvl w:ilvl="8">
+      <w:start w:val="1"/>
+      <w:numFmt w:val="decimal"/>
+      <w:lvlText w:val="%1.%2.%3.%4.%5.%6.%7.%8.%9."/>
+      <w:lvlJc w:val="left"/>
+      <w:pPr>
+        <w:ind w:left="4320" w:hanging="1440"/>
+      </w:pPr>
+    </w:lvl>
+  </w:abstractNum>
+  <w:abstractNum w:abstractNumId="15" w15:restartNumberingAfterBreak="0">
     <w:nsid w:val="39BD43C6"/>
     <w:multiLevelType w:val="hybridMultilevel"/>
     <w:tmpl w:val="8CF037EE"/>
@@ -17043,7 +17897,7 @@
       <w:lvlText w:val="-"/>
       <w:lvlJc w:val="left"/>
       <w:pPr>
-        <w:ind w:left="1776" w:hanging="360"/>
+        <w:ind w:left="2629" w:hanging="360"/>
       </w:pPr>
       <w:rPr>
         <w:rFonts w:ascii="Calibri" w:eastAsiaTheme="minorHAnsi" w:hAnsi="Calibri" w:cs="Calibri" w:hint="default"/>
@@ -17055,7 +17909,7 @@
       <w:lvlText w:val="o"/>
       <w:lvlJc w:val="left"/>
       <w:pPr>
-        <w:ind w:left="2496" w:hanging="360"/>
+        <w:ind w:left="3349" w:hanging="360"/>
       </w:pPr>
       <w:rPr>
         <w:rFonts w:ascii="Courier New" w:hAnsi="Courier New" w:cs="Courier New" w:hint="default"/>
@@ -17067,7 +17921,7 @@
       <w:lvlText w:val=""/>
       <w:lvlJc w:val="left"/>
       <w:pPr>
-        <w:ind w:left="3216" w:hanging="360"/>
+        <w:ind w:left="4069" w:hanging="360"/>
       </w:pPr>
       <w:rPr>
         <w:rFonts w:ascii="Wingdings" w:hAnsi="Wingdings" w:hint="default"/>
@@ -17079,7 +17933,7 @@
       <w:lvlText w:val=""/>
       <w:lvlJc w:val="left"/>
       <w:pPr>
-        <w:ind w:left="3936" w:hanging="360"/>
+        <w:ind w:left="4789" w:hanging="360"/>
       </w:pPr>
       <w:rPr>
         <w:rFonts w:ascii="Symbol" w:hAnsi="Symbol" w:hint="default"/>
@@ -17091,7 +17945,7 @@
       <w:lvlText w:val="o"/>
       <w:lvlJc w:val="left"/>
       <w:pPr>
-        <w:ind w:left="4656" w:hanging="360"/>
+        <w:ind w:left="5509" w:hanging="360"/>
       </w:pPr>
       <w:rPr>
         <w:rFonts w:ascii="Courier New" w:hAnsi="Courier New" w:cs="Courier New" w:hint="default"/>
@@ -17103,7 +17957,7 @@
       <w:lvlText w:val=""/>
       <w:lvlJc w:val="left"/>
       <w:pPr>
-        <w:ind w:left="5376" w:hanging="360"/>
+        <w:ind w:left="6229" w:hanging="360"/>
       </w:pPr>
       <w:rPr>
         <w:rFonts w:ascii="Wingdings" w:hAnsi="Wingdings" w:hint="default"/>
@@ -17115,7 +17969,7 @@
       <w:lvlText w:val=""/>
       <w:lvlJc w:val="left"/>
       <w:pPr>
-        <w:ind w:left="6096" w:hanging="360"/>
+        <w:ind w:left="6949" w:hanging="360"/>
       </w:pPr>
       <w:rPr>
         <w:rFonts w:ascii="Symbol" w:hAnsi="Symbol" w:hint="default"/>
@@ -17127,7 +17981,7 @@
       <w:lvlText w:val="o"/>
       <w:lvlJc w:val="left"/>
       <w:pPr>
-        <w:ind w:left="6816" w:hanging="360"/>
+        <w:ind w:left="7669" w:hanging="360"/>
       </w:pPr>
       <w:rPr>
         <w:rFonts w:ascii="Courier New" w:hAnsi="Courier New" w:cs="Courier New" w:hint="default"/>
@@ -17139,14 +17993,14 @@
       <w:lvlText w:val=""/>
       <w:lvlJc w:val="left"/>
       <w:pPr>
-        <w:ind w:left="7536" w:hanging="360"/>
+        <w:ind w:left="8389" w:hanging="360"/>
       </w:pPr>
       <w:rPr>
         <w:rFonts w:ascii="Wingdings" w:hAnsi="Wingdings" w:hint="default"/>
       </w:rPr>
     </w:lvl>
   </w:abstractNum>
-  <w:abstractNum w:abstractNumId="13" w15:restartNumberingAfterBreak="0">
+  <w:abstractNum w:abstractNumId="16" w15:restartNumberingAfterBreak="0">
     <w:nsid w:val="3AC024D5"/>
     <w:multiLevelType w:val="multilevel"/>
     <w:tmpl w:val="2504782E"/>
@@ -17259,7 +18113,359 @@
       </w:rPr>
     </w:lvl>
   </w:abstractNum>
-  <w:abstractNum w:abstractNumId="14" w15:restartNumberingAfterBreak="0">
+  <w:abstractNum w:abstractNumId="17" w15:restartNumberingAfterBreak="0">
+    <w:nsid w:val="3BB43763"/>
+    <w:multiLevelType w:val="hybridMultilevel"/>
+    <w:tmpl w:val="E116C17C"/>
+    <w:lvl w:ilvl="0" w:tplc="0C0A000F">
+      <w:start w:val="1"/>
+      <w:numFmt w:val="decimal"/>
+      <w:lvlText w:val="%1."/>
+      <w:lvlJc w:val="left"/>
+      <w:pPr>
+        <w:ind w:left="720" w:hanging="360"/>
+      </w:pPr>
+    </w:lvl>
+    <w:lvl w:ilvl="1" w:tplc="0C0A0019" w:tentative="1">
+      <w:start w:val="1"/>
+      <w:numFmt w:val="lowerLetter"/>
+      <w:lvlText w:val="%2."/>
+      <w:lvlJc w:val="left"/>
+      <w:pPr>
+        <w:ind w:left="1440" w:hanging="360"/>
+      </w:pPr>
+    </w:lvl>
+    <w:lvl w:ilvl="2" w:tplc="0C0A001B" w:tentative="1">
+      <w:start w:val="1"/>
+      <w:numFmt w:val="lowerRoman"/>
+      <w:lvlText w:val="%3."/>
+      <w:lvlJc w:val="right"/>
+      <w:pPr>
+        <w:ind w:left="2160" w:hanging="180"/>
+      </w:pPr>
+    </w:lvl>
+    <w:lvl w:ilvl="3" w:tplc="0C0A000F" w:tentative="1">
+      <w:start w:val="1"/>
+      <w:numFmt w:val="decimal"/>
+      <w:lvlText w:val="%4."/>
+      <w:lvlJc w:val="left"/>
+      <w:pPr>
+        <w:ind w:left="2880" w:hanging="360"/>
+      </w:pPr>
+    </w:lvl>
+    <w:lvl w:ilvl="4" w:tplc="0C0A0019" w:tentative="1">
+      <w:start w:val="1"/>
+      <w:numFmt w:val="lowerLetter"/>
+      <w:lvlText w:val="%5."/>
+      <w:lvlJc w:val="left"/>
+      <w:pPr>
+        <w:ind w:left="3600" w:hanging="360"/>
+      </w:pPr>
+    </w:lvl>
+    <w:lvl w:ilvl="5" w:tplc="0C0A001B" w:tentative="1">
+      <w:start w:val="1"/>
+      <w:numFmt w:val="lowerRoman"/>
+      <w:lvlText w:val="%6."/>
+      <w:lvlJc w:val="right"/>
+      <w:pPr>
+        <w:ind w:left="4320" w:hanging="180"/>
+      </w:pPr>
+    </w:lvl>
+    <w:lvl w:ilvl="6" w:tplc="0C0A000F" w:tentative="1">
+      <w:start w:val="1"/>
+      <w:numFmt w:val="decimal"/>
+      <w:lvlText w:val="%7."/>
+      <w:lvlJc w:val="left"/>
+      <w:pPr>
+        <w:ind w:left="5040" w:hanging="360"/>
+      </w:pPr>
+    </w:lvl>
+    <w:lvl w:ilvl="7" w:tplc="0C0A0019" w:tentative="1">
+      <w:start w:val="1"/>
+      <w:numFmt w:val="lowerLetter"/>
+      <w:lvlText w:val="%8."/>
+      <w:lvlJc w:val="left"/>
+      <w:pPr>
+        <w:ind w:left="5760" w:hanging="360"/>
+      </w:pPr>
+    </w:lvl>
+    <w:lvl w:ilvl="8" w:tplc="0C0A001B" w:tentative="1">
+      <w:start w:val="1"/>
+      <w:numFmt w:val="lowerRoman"/>
+      <w:lvlText w:val="%9."/>
+      <w:lvlJc w:val="right"/>
+      <w:pPr>
+        <w:ind w:left="6480" w:hanging="180"/>
+      </w:pPr>
+    </w:lvl>
+  </w:abstractNum>
+  <w:abstractNum w:abstractNumId="18" w15:restartNumberingAfterBreak="0">
+    <w:nsid w:val="3E592056"/>
+    <w:multiLevelType w:val="hybridMultilevel"/>
+    <w:tmpl w:val="844CDD78"/>
+    <w:lvl w:ilvl="0" w:tplc="28A0F988">
+      <w:start w:val="1"/>
+      <w:numFmt w:val="decimal"/>
+      <w:lvlText w:val="1.%1"/>
+      <w:lvlJc w:val="left"/>
+      <w:pPr>
+        <w:ind w:left="720" w:hanging="360"/>
+      </w:pPr>
+      <w:rPr>
+        <w:rFonts w:hint="default"/>
+      </w:rPr>
+    </w:lvl>
+    <w:lvl w:ilvl="1" w:tplc="0C0A0019" w:tentative="1">
+      <w:start w:val="1"/>
+      <w:numFmt w:val="lowerLetter"/>
+      <w:lvlText w:val="%2."/>
+      <w:lvlJc w:val="left"/>
+      <w:pPr>
+        <w:ind w:left="1440" w:hanging="360"/>
+      </w:pPr>
+    </w:lvl>
+    <w:lvl w:ilvl="2" w:tplc="0C0A001B" w:tentative="1">
+      <w:start w:val="1"/>
+      <w:numFmt w:val="lowerRoman"/>
+      <w:lvlText w:val="%3."/>
+      <w:lvlJc w:val="right"/>
+      <w:pPr>
+        <w:ind w:left="2160" w:hanging="180"/>
+      </w:pPr>
+    </w:lvl>
+    <w:lvl w:ilvl="3" w:tplc="0C0A000F" w:tentative="1">
+      <w:start w:val="1"/>
+      <w:numFmt w:val="decimal"/>
+      <w:lvlText w:val="%4."/>
+      <w:lvlJc w:val="left"/>
+      <w:pPr>
+        <w:ind w:left="2880" w:hanging="360"/>
+      </w:pPr>
+    </w:lvl>
+    <w:lvl w:ilvl="4" w:tplc="0C0A0019" w:tentative="1">
+      <w:start w:val="1"/>
+      <w:numFmt w:val="lowerLetter"/>
+      <w:lvlText w:val="%5."/>
+      <w:lvlJc w:val="left"/>
+      <w:pPr>
+        <w:ind w:left="3600" w:hanging="360"/>
+      </w:pPr>
+    </w:lvl>
+    <w:lvl w:ilvl="5" w:tplc="0C0A001B" w:tentative="1">
+      <w:start w:val="1"/>
+      <w:numFmt w:val="lowerRoman"/>
+      <w:lvlText w:val="%6."/>
+      <w:lvlJc w:val="right"/>
+      <w:pPr>
+        <w:ind w:left="4320" w:hanging="180"/>
+      </w:pPr>
+    </w:lvl>
+    <w:lvl w:ilvl="6" w:tplc="0C0A000F" w:tentative="1">
+      <w:start w:val="1"/>
+      <w:numFmt w:val="decimal"/>
+      <w:lvlText w:val="%7."/>
+      <w:lvlJc w:val="left"/>
+      <w:pPr>
+        <w:ind w:left="5040" w:hanging="360"/>
+      </w:pPr>
+    </w:lvl>
+    <w:lvl w:ilvl="7" w:tplc="0C0A0019" w:tentative="1">
+      <w:start w:val="1"/>
+      <w:numFmt w:val="lowerLetter"/>
+      <w:lvlText w:val="%8."/>
+      <w:lvlJc w:val="left"/>
+      <w:pPr>
+        <w:ind w:left="5760" w:hanging="360"/>
+      </w:pPr>
+    </w:lvl>
+    <w:lvl w:ilvl="8" w:tplc="0C0A001B" w:tentative="1">
+      <w:start w:val="1"/>
+      <w:numFmt w:val="lowerRoman"/>
+      <w:lvlText w:val="%9."/>
+      <w:lvlJc w:val="right"/>
+      <w:pPr>
+        <w:ind w:left="6480" w:hanging="180"/>
+      </w:pPr>
+    </w:lvl>
+  </w:abstractNum>
+  <w:abstractNum w:abstractNumId="19" w15:restartNumberingAfterBreak="0">
+    <w:nsid w:val="40607064"/>
+    <w:multiLevelType w:val="multilevel"/>
+    <w:tmpl w:val="0C0A001F"/>
+    <w:lvl w:ilvl="0">
+      <w:start w:val="1"/>
+      <w:numFmt w:val="decimal"/>
+      <w:lvlText w:val="%1."/>
+      <w:lvlJc w:val="left"/>
+      <w:pPr>
+        <w:ind w:left="360" w:hanging="360"/>
+      </w:pPr>
+    </w:lvl>
+    <w:lvl w:ilvl="1">
+      <w:start w:val="1"/>
+      <w:numFmt w:val="decimal"/>
+      <w:lvlText w:val="%1.%2."/>
+      <w:lvlJc w:val="left"/>
+      <w:pPr>
+        <w:ind w:left="792" w:hanging="432"/>
+      </w:pPr>
+    </w:lvl>
+    <w:lvl w:ilvl="2">
+      <w:start w:val="1"/>
+      <w:numFmt w:val="decimal"/>
+      <w:lvlText w:val="%1.%2.%3."/>
+      <w:lvlJc w:val="left"/>
+      <w:pPr>
+        <w:ind w:left="1224" w:hanging="504"/>
+      </w:pPr>
+    </w:lvl>
+    <w:lvl w:ilvl="3">
+      <w:start w:val="1"/>
+      <w:numFmt w:val="decimal"/>
+      <w:lvlText w:val="%1.%2.%3.%4."/>
+      <w:lvlJc w:val="left"/>
+      <w:pPr>
+        <w:ind w:left="1728" w:hanging="648"/>
+      </w:pPr>
+    </w:lvl>
+    <w:lvl w:ilvl="4">
+      <w:start w:val="1"/>
+      <w:numFmt w:val="decimal"/>
+      <w:lvlText w:val="%1.%2.%3.%4.%5."/>
+      <w:lvlJc w:val="left"/>
+      <w:pPr>
+        <w:ind w:left="2232" w:hanging="792"/>
+      </w:pPr>
+    </w:lvl>
+    <w:lvl w:ilvl="5">
+      <w:start w:val="1"/>
+      <w:numFmt w:val="decimal"/>
+      <w:lvlText w:val="%1.%2.%3.%4.%5.%6."/>
+      <w:lvlJc w:val="left"/>
+      <w:pPr>
+        <w:ind w:left="2736" w:hanging="936"/>
+      </w:pPr>
+    </w:lvl>
+    <w:lvl w:ilvl="6">
+      <w:start w:val="1"/>
+      <w:numFmt w:val="decimal"/>
+      <w:lvlText w:val="%1.%2.%3.%4.%5.%6.%7."/>
+      <w:lvlJc w:val="left"/>
+      <w:pPr>
+        <w:ind w:left="3240" w:hanging="1080"/>
+      </w:pPr>
+    </w:lvl>
+    <w:lvl w:ilvl="7">
+      <w:start w:val="1"/>
+      <w:numFmt w:val="decimal"/>
+      <w:lvlText w:val="%1.%2.%3.%4.%5.%6.%7.%8."/>
+      <w:lvlJc w:val="left"/>
+      <w:pPr>
+        <w:ind w:left="3744" w:hanging="1224"/>
+      </w:pPr>
+    </w:lvl>
+    <w:lvl w:ilvl="8">
+      <w:start w:val="1"/>
+      <w:numFmt w:val="decimal"/>
+      <w:lvlText w:val="%1.%2.%3.%4.%5.%6.%7.%8.%9."/>
+      <w:lvlJc w:val="left"/>
+      <w:pPr>
+        <w:ind w:left="4320" w:hanging="1440"/>
+      </w:pPr>
+    </w:lvl>
+  </w:abstractNum>
+  <w:abstractNum w:abstractNumId="20" w15:restartNumberingAfterBreak="0">
+    <w:nsid w:val="40692BF3"/>
+    <w:multiLevelType w:val="multilevel"/>
+    <w:tmpl w:val="FDF2CD6A"/>
+    <w:lvl w:ilvl="0">
+      <w:start w:val="1"/>
+      <w:numFmt w:val="decimal"/>
+      <w:lvlText w:val="1.%1"/>
+      <w:lvlJc w:val="left"/>
+      <w:pPr>
+        <w:ind w:left="360" w:hanging="360"/>
+      </w:pPr>
+      <w:rPr>
+        <w:rFonts w:hint="default"/>
+        <w:b/>
+        <w:bCs/>
+      </w:rPr>
+    </w:lvl>
+    <w:lvl w:ilvl="1">
+      <w:start w:val="1"/>
+      <w:numFmt w:val="decimal"/>
+      <w:lvlText w:val="%1.%2."/>
+      <w:lvlJc w:val="left"/>
+      <w:pPr>
+        <w:ind w:left="792" w:hanging="432"/>
+      </w:pPr>
+    </w:lvl>
+    <w:lvl w:ilvl="2">
+      <w:start w:val="1"/>
+      <w:numFmt w:val="decimal"/>
+      <w:lvlText w:val="%1.%2.%3."/>
+      <w:lvlJc w:val="left"/>
+      <w:pPr>
+        <w:ind w:left="1224" w:hanging="504"/>
+      </w:pPr>
+    </w:lvl>
+    <w:lvl w:ilvl="3">
+      <w:start w:val="1"/>
+      <w:numFmt w:val="decimal"/>
+      <w:lvlText w:val="%1.%2.%3.%4."/>
+      <w:lvlJc w:val="left"/>
+      <w:pPr>
+        <w:ind w:left="1728" w:hanging="648"/>
+      </w:pPr>
+    </w:lvl>
+    <w:lvl w:ilvl="4">
+      <w:start w:val="1"/>
+      <w:numFmt w:val="decimal"/>
+      <w:lvlText w:val="%1.%2.%3.%4.%5."/>
+      <w:lvlJc w:val="left"/>
+      <w:pPr>
+        <w:ind w:left="2232" w:hanging="792"/>
+      </w:pPr>
+    </w:lvl>
+    <w:lvl w:ilvl="5">
+      <w:start w:val="1"/>
+      <w:numFmt w:val="decimal"/>
+      <w:lvlText w:val="%1.%2.%3.%4.%5.%6."/>
+      <w:lvlJc w:val="left"/>
+      <w:pPr>
+        <w:ind w:left="2736" w:hanging="936"/>
+      </w:pPr>
+    </w:lvl>
+    <w:lvl w:ilvl="6">
+      <w:start w:val="1"/>
+      <w:numFmt w:val="decimal"/>
+      <w:lvlText w:val="%1.%2.%3.%4.%5.%6.%7."/>
+      <w:lvlJc w:val="left"/>
+      <w:pPr>
+        <w:ind w:left="3240" w:hanging="1080"/>
+      </w:pPr>
+    </w:lvl>
+    <w:lvl w:ilvl="7">
+      <w:start w:val="1"/>
+      <w:numFmt w:val="decimal"/>
+      <w:lvlText w:val="%1.%2.%3.%4.%5.%6.%7.%8."/>
+      <w:lvlJc w:val="left"/>
+      <w:pPr>
+        <w:ind w:left="3744" w:hanging="1224"/>
+      </w:pPr>
+    </w:lvl>
+    <w:lvl w:ilvl="8">
+      <w:start w:val="1"/>
+      <w:numFmt w:val="decimal"/>
+      <w:lvlText w:val="%1.%2.%3.%4.%5.%6.%7.%8.%9."/>
+      <w:lvlJc w:val="left"/>
+      <w:pPr>
+        <w:ind w:left="4320" w:hanging="1440"/>
+      </w:pPr>
+    </w:lvl>
+  </w:abstractNum>
+  <w:abstractNum w:abstractNumId="21" w15:restartNumberingAfterBreak="0">
     <w:nsid w:val="472811BD"/>
     <w:multiLevelType w:val="hybridMultilevel"/>
     <w:tmpl w:val="49C0E2A2"/>
@@ -17269,7 +18475,7 @@
       <w:lvlText w:val=""/>
       <w:lvlJc w:val="left"/>
       <w:pPr>
-        <w:ind w:left="720" w:hanging="360"/>
+        <w:ind w:left="2062" w:hanging="360"/>
       </w:pPr>
       <w:rPr>
         <w:rFonts w:ascii="Symbol" w:hAnsi="Symbol" w:hint="default"/>
@@ -17281,7 +18487,7 @@
       <w:lvlText w:val="o"/>
       <w:lvlJc w:val="left"/>
       <w:pPr>
-        <w:ind w:left="1440" w:hanging="360"/>
+        <w:ind w:left="2782" w:hanging="360"/>
       </w:pPr>
       <w:rPr>
         <w:rFonts w:ascii="Courier New" w:hAnsi="Courier New" w:cs="Courier New" w:hint="default"/>
@@ -17293,7 +18499,7 @@
       <w:lvlText w:val=""/>
       <w:lvlJc w:val="left"/>
       <w:pPr>
-        <w:ind w:left="2160" w:hanging="360"/>
+        <w:ind w:left="3502" w:hanging="360"/>
       </w:pPr>
       <w:rPr>
         <w:rFonts w:ascii="Wingdings" w:hAnsi="Wingdings" w:hint="default"/>
@@ -17305,7 +18511,7 @@
       <w:lvlText w:val=""/>
       <w:lvlJc w:val="left"/>
       <w:pPr>
-        <w:ind w:left="2880" w:hanging="360"/>
+        <w:ind w:left="4222" w:hanging="360"/>
       </w:pPr>
       <w:rPr>
         <w:rFonts w:ascii="Symbol" w:hAnsi="Symbol" w:hint="default"/>
@@ -17317,7 +18523,7 @@
       <w:lvlText w:val="o"/>
       <w:lvlJc w:val="left"/>
       <w:pPr>
-        <w:ind w:left="3600" w:hanging="360"/>
+        <w:ind w:left="4942" w:hanging="360"/>
       </w:pPr>
       <w:rPr>
         <w:rFonts w:ascii="Courier New" w:hAnsi="Courier New" w:cs="Courier New" w:hint="default"/>
@@ -17329,7 +18535,7 @@
       <w:lvlText w:val=""/>
       <w:lvlJc w:val="left"/>
       <w:pPr>
-        <w:ind w:left="4320" w:hanging="360"/>
+        <w:ind w:left="5662" w:hanging="360"/>
       </w:pPr>
       <w:rPr>
         <w:rFonts w:ascii="Wingdings" w:hAnsi="Wingdings" w:hint="default"/>
@@ -17341,7 +18547,7 @@
       <w:lvlText w:val=""/>
       <w:lvlJc w:val="left"/>
       <w:pPr>
-        <w:ind w:left="5040" w:hanging="360"/>
+        <w:ind w:left="6382" w:hanging="360"/>
       </w:pPr>
       <w:rPr>
         <w:rFonts w:ascii="Symbol" w:hAnsi="Symbol" w:hint="default"/>
@@ -17353,7 +18559,7 @@
       <w:lvlText w:val="o"/>
       <w:lvlJc w:val="left"/>
       <w:pPr>
-        <w:ind w:left="5760" w:hanging="360"/>
+        <w:ind w:left="7102" w:hanging="360"/>
       </w:pPr>
       <w:rPr>
         <w:rFonts w:ascii="Courier New" w:hAnsi="Courier New" w:cs="Courier New" w:hint="default"/>
@@ -17365,14 +18571,14 @@
       <w:lvlText w:val=""/>
       <w:lvlJc w:val="left"/>
       <w:pPr>
-        <w:ind w:left="6480" w:hanging="360"/>
+        <w:ind w:left="7822" w:hanging="360"/>
       </w:pPr>
       <w:rPr>
         <w:rFonts w:ascii="Wingdings" w:hAnsi="Wingdings" w:hint="default"/>
       </w:rPr>
     </w:lvl>
   </w:abstractNum>
-  <w:abstractNum w:abstractNumId="15" w15:restartNumberingAfterBreak="0">
+  <w:abstractNum w:abstractNumId="22" w15:restartNumberingAfterBreak="0">
     <w:nsid w:val="4A597A6D"/>
     <w:multiLevelType w:val="multilevel"/>
     <w:tmpl w:val="D9F8A400"/>
@@ -17498,7 +18704,96 @@
       </w:rPr>
     </w:lvl>
   </w:abstractNum>
-  <w:abstractNum w:abstractNumId="16" w15:restartNumberingAfterBreak="0">
+  <w:abstractNum w:abstractNumId="23" w15:restartNumberingAfterBreak="0">
+    <w:nsid w:val="56647CF1"/>
+    <w:multiLevelType w:val="multilevel"/>
+    <w:tmpl w:val="49603940"/>
+    <w:lvl w:ilvl="0">
+      <w:start w:val="1"/>
+      <w:numFmt w:val="decimal"/>
+      <w:lvlText w:val="%1."/>
+      <w:lvlJc w:val="left"/>
+      <w:pPr>
+        <w:ind w:left="360" w:hanging="360"/>
+      </w:pPr>
+    </w:lvl>
+    <w:lvl w:ilvl="1">
+      <w:start w:val="1"/>
+      <w:numFmt w:val="decimal"/>
+      <w:lvlText w:val="%2.1"/>
+      <w:lvlJc w:val="left"/>
+      <w:pPr>
+        <w:ind w:left="792" w:hanging="432"/>
+      </w:pPr>
+      <w:rPr>
+        <w:rFonts w:hint="default"/>
+      </w:rPr>
+    </w:lvl>
+    <w:lvl w:ilvl="2">
+      <w:start w:val="1"/>
+      <w:numFmt w:val="decimal"/>
+      <w:lvlText w:val="%1.%2.%3."/>
+      <w:lvlJc w:val="left"/>
+      <w:pPr>
+        <w:ind w:left="1224" w:hanging="504"/>
+      </w:pPr>
+    </w:lvl>
+    <w:lvl w:ilvl="3">
+      <w:start w:val="1"/>
+      <w:numFmt w:val="decimal"/>
+      <w:lvlText w:val="%1.%2.%3.%4."/>
+      <w:lvlJc w:val="left"/>
+      <w:pPr>
+        <w:ind w:left="1728" w:hanging="648"/>
+      </w:pPr>
+    </w:lvl>
+    <w:lvl w:ilvl="4">
+      <w:start w:val="1"/>
+      <w:numFmt w:val="decimal"/>
+      <w:lvlText w:val="%1.%2.%3.%4.%5."/>
+      <w:lvlJc w:val="left"/>
+      <w:pPr>
+        <w:ind w:left="2232" w:hanging="792"/>
+      </w:pPr>
+    </w:lvl>
+    <w:lvl w:ilvl="5">
+      <w:start w:val="1"/>
+      <w:numFmt w:val="decimal"/>
+      <w:lvlText w:val="%1.%2.%3.%4.%5.%6."/>
+      <w:lvlJc w:val="left"/>
+      <w:pPr>
+        <w:ind w:left="2736" w:hanging="936"/>
+      </w:pPr>
+    </w:lvl>
+    <w:lvl w:ilvl="6">
+      <w:start w:val="1"/>
+      <w:numFmt w:val="decimal"/>
+      <w:lvlText w:val="%1.%2.%3.%4.%5.%6.%7."/>
+      <w:lvlJc w:val="left"/>
+      <w:pPr>
+        <w:ind w:left="3240" w:hanging="1080"/>
+      </w:pPr>
+    </w:lvl>
+    <w:lvl w:ilvl="7">
+      <w:start w:val="1"/>
+      <w:numFmt w:val="decimal"/>
+      <w:lvlText w:val="%1.%2.%3.%4.%5.%6.%7.%8."/>
+      <w:lvlJc w:val="left"/>
+      <w:pPr>
+        <w:ind w:left="3744" w:hanging="1224"/>
+      </w:pPr>
+    </w:lvl>
+    <w:lvl w:ilvl="8">
+      <w:start w:val="1"/>
+      <w:numFmt w:val="decimal"/>
+      <w:lvlText w:val="%1.%2.%3.%4.%5.%6.%7.%8.%9."/>
+      <w:lvlJc w:val="left"/>
+      <w:pPr>
+        <w:ind w:left="4320" w:hanging="1440"/>
+      </w:pPr>
+    </w:lvl>
+  </w:abstractNum>
+  <w:abstractNum w:abstractNumId="24" w15:restartNumberingAfterBreak="0">
     <w:nsid w:val="58003ED3"/>
     <w:multiLevelType w:val="hybridMultilevel"/>
     <w:tmpl w:val="C6B46AA0"/>
@@ -17611,7 +18906,93 @@
       </w:rPr>
     </w:lvl>
   </w:abstractNum>
-  <w:abstractNum w:abstractNumId="17" w15:restartNumberingAfterBreak="0">
+  <w:abstractNum w:abstractNumId="25" w15:restartNumberingAfterBreak="0">
+    <w:nsid w:val="5C417432"/>
+    <w:multiLevelType w:val="multilevel"/>
+    <w:tmpl w:val="0C0A001F"/>
+    <w:lvl w:ilvl="0">
+      <w:start w:val="1"/>
+      <w:numFmt w:val="decimal"/>
+      <w:lvlText w:val="%1."/>
+      <w:lvlJc w:val="left"/>
+      <w:pPr>
+        <w:ind w:left="360" w:hanging="360"/>
+      </w:pPr>
+    </w:lvl>
+    <w:lvl w:ilvl="1">
+      <w:start w:val="1"/>
+      <w:numFmt w:val="decimal"/>
+      <w:lvlText w:val="%1.%2."/>
+      <w:lvlJc w:val="left"/>
+      <w:pPr>
+        <w:ind w:left="792" w:hanging="432"/>
+      </w:pPr>
+    </w:lvl>
+    <w:lvl w:ilvl="2">
+      <w:start w:val="1"/>
+      <w:numFmt w:val="decimal"/>
+      <w:lvlText w:val="%1.%2.%3."/>
+      <w:lvlJc w:val="left"/>
+      <w:pPr>
+        <w:ind w:left="1224" w:hanging="504"/>
+      </w:pPr>
+    </w:lvl>
+    <w:lvl w:ilvl="3">
+      <w:start w:val="1"/>
+      <w:numFmt w:val="decimal"/>
+      <w:lvlText w:val="%1.%2.%3.%4."/>
+      <w:lvlJc w:val="left"/>
+      <w:pPr>
+        <w:ind w:left="1728" w:hanging="648"/>
+      </w:pPr>
+    </w:lvl>
+    <w:lvl w:ilvl="4">
+      <w:start w:val="1"/>
+      <w:numFmt w:val="decimal"/>
+      <w:lvlText w:val="%1.%2.%3.%4.%5."/>
+      <w:lvlJc w:val="left"/>
+      <w:pPr>
+        <w:ind w:left="2232" w:hanging="792"/>
+      </w:pPr>
+    </w:lvl>
+    <w:lvl w:ilvl="5">
+      <w:start w:val="1"/>
+      <w:numFmt w:val="decimal"/>
+      <w:lvlText w:val="%1.%2.%3.%4.%5.%6."/>
+      <w:lvlJc w:val="left"/>
+      <w:pPr>
+        <w:ind w:left="2736" w:hanging="936"/>
+      </w:pPr>
+    </w:lvl>
+    <w:lvl w:ilvl="6">
+      <w:start w:val="1"/>
+      <w:numFmt w:val="decimal"/>
+      <w:lvlText w:val="%1.%2.%3.%4.%5.%6.%7."/>
+      <w:lvlJc w:val="left"/>
+      <w:pPr>
+        <w:ind w:left="3240" w:hanging="1080"/>
+      </w:pPr>
+    </w:lvl>
+    <w:lvl w:ilvl="7">
+      <w:start w:val="1"/>
+      <w:numFmt w:val="decimal"/>
+      <w:lvlText w:val="%1.%2.%3.%4.%5.%6.%7.%8."/>
+      <w:lvlJc w:val="left"/>
+      <w:pPr>
+        <w:ind w:left="3744" w:hanging="1224"/>
+      </w:pPr>
+    </w:lvl>
+    <w:lvl w:ilvl="8">
+      <w:start w:val="1"/>
+      <w:numFmt w:val="decimal"/>
+      <w:lvlText w:val="%1.%2.%3.%4.%5.%6.%7.%8.%9."/>
+      <w:lvlJc w:val="left"/>
+      <w:pPr>
+        <w:ind w:left="4320" w:hanging="1440"/>
+      </w:pPr>
+    </w:lvl>
+  </w:abstractNum>
+  <w:abstractNum w:abstractNumId="26" w15:restartNumberingAfterBreak="0">
     <w:nsid w:val="5F5578AE"/>
     <w:multiLevelType w:val="hybridMultilevel"/>
     <w:tmpl w:val="B5B0CED2"/>
@@ -17724,7 +19105,122 @@
       </w:rPr>
     </w:lvl>
   </w:abstractNum>
-  <w:abstractNum w:abstractNumId="18" w15:restartNumberingAfterBreak="0">
+  <w:abstractNum w:abstractNumId="27" w15:restartNumberingAfterBreak="0">
+    <w:nsid w:val="62005325"/>
+    <w:multiLevelType w:val="multilevel"/>
+    <w:tmpl w:val="68EC848E"/>
+    <w:lvl w:ilvl="0">
+      <w:start w:val="1"/>
+      <w:numFmt w:val="decimal"/>
+      <w:lvlText w:val="1.%1"/>
+      <w:lvlJc w:val="left"/>
+      <w:pPr>
+        <w:ind w:left="360" w:hanging="360"/>
+      </w:pPr>
+      <w:rPr>
+        <w:rFonts w:hint="default"/>
+        <w:b/>
+        <w:bCs/>
+      </w:rPr>
+    </w:lvl>
+    <w:lvl w:ilvl="1">
+      <w:start w:val="1"/>
+      <w:numFmt w:val="decimal"/>
+      <w:lvlText w:val="%1.%2."/>
+      <w:lvlJc w:val="left"/>
+      <w:pPr>
+        <w:ind w:left="792" w:hanging="432"/>
+      </w:pPr>
+      <w:rPr>
+        <w:rFonts w:hint="default"/>
+      </w:rPr>
+    </w:lvl>
+    <w:lvl w:ilvl="2">
+      <w:start w:val="1"/>
+      <w:numFmt w:val="decimal"/>
+      <w:lvlText w:val="%1.%2.%3."/>
+      <w:lvlJc w:val="left"/>
+      <w:pPr>
+        <w:ind w:left="1224" w:hanging="504"/>
+      </w:pPr>
+      <w:rPr>
+        <w:rFonts w:hint="default"/>
+      </w:rPr>
+    </w:lvl>
+    <w:lvl w:ilvl="3">
+      <w:start w:val="1"/>
+      <w:numFmt w:val="decimal"/>
+      <w:lvlText w:val="%1.%2.%3.%4."/>
+      <w:lvlJc w:val="left"/>
+      <w:pPr>
+        <w:ind w:left="1728" w:hanging="648"/>
+      </w:pPr>
+      <w:rPr>
+        <w:rFonts w:hint="default"/>
+      </w:rPr>
+    </w:lvl>
+    <w:lvl w:ilvl="4">
+      <w:start w:val="1"/>
+      <w:numFmt w:val="decimal"/>
+      <w:lvlText w:val="%1.%2.%3.%4.%5."/>
+      <w:lvlJc w:val="left"/>
+      <w:pPr>
+        <w:ind w:left="2232" w:hanging="792"/>
+      </w:pPr>
+      <w:rPr>
+        <w:rFonts w:hint="default"/>
+      </w:rPr>
+    </w:lvl>
+    <w:lvl w:ilvl="5">
+      <w:start w:val="1"/>
+      <w:numFmt w:val="decimal"/>
+      <w:lvlText w:val="%1.%2.%3.%4.%5.%6."/>
+      <w:lvlJc w:val="left"/>
+      <w:pPr>
+        <w:ind w:left="2736" w:hanging="936"/>
+      </w:pPr>
+      <w:rPr>
+        <w:rFonts w:hint="default"/>
+      </w:rPr>
+    </w:lvl>
+    <w:lvl w:ilvl="6">
+      <w:start w:val="1"/>
+      <w:numFmt w:val="decimal"/>
+      <w:lvlText w:val="%1.%2.%3.%4.%5.%6.%7."/>
+      <w:lvlJc w:val="left"/>
+      <w:pPr>
+        <w:ind w:left="3240" w:hanging="1080"/>
+      </w:pPr>
+      <w:rPr>
+        <w:rFonts w:hint="default"/>
+      </w:rPr>
+    </w:lvl>
+    <w:lvl w:ilvl="7">
+      <w:start w:val="1"/>
+      <w:numFmt w:val="decimal"/>
+      <w:lvlText w:val="%1.%2.%3.%4.%5.%6.%7.%8."/>
+      <w:lvlJc w:val="left"/>
+      <w:pPr>
+        <w:ind w:left="3744" w:hanging="1224"/>
+      </w:pPr>
+      <w:rPr>
+        <w:rFonts w:hint="default"/>
+      </w:rPr>
+    </w:lvl>
+    <w:lvl w:ilvl="8">
+      <w:start w:val="1"/>
+      <w:numFmt w:val="decimal"/>
+      <w:lvlText w:val="%1.%2.%3.%4.%5.%6.%7.%8.%9."/>
+      <w:lvlJc w:val="left"/>
+      <w:pPr>
+        <w:ind w:left="4320" w:hanging="1440"/>
+      </w:pPr>
+      <w:rPr>
+        <w:rFonts w:hint="default"/>
+      </w:rPr>
+    </w:lvl>
+  </w:abstractNum>
+  <w:abstractNum w:abstractNumId="28" w15:restartNumberingAfterBreak="0">
     <w:nsid w:val="651057C4"/>
     <w:multiLevelType w:val="hybridMultilevel"/>
     <w:tmpl w:val="A55AE836"/>
@@ -17837,7 +19333,7 @@
       </w:rPr>
     </w:lvl>
   </w:abstractNum>
-  <w:abstractNum w:abstractNumId="19" w15:restartNumberingAfterBreak="0">
+  <w:abstractNum w:abstractNumId="29" w15:restartNumberingAfterBreak="0">
     <w:nsid w:val="656C29EC"/>
     <w:multiLevelType w:val="hybridMultilevel"/>
     <w:tmpl w:val="FCAAAE30"/>
@@ -17847,7 +19343,7 @@
       <w:lvlText w:val=""/>
       <w:lvlJc w:val="left"/>
       <w:pPr>
-        <w:ind w:left="720" w:hanging="360"/>
+        <w:ind w:left="2062" w:hanging="360"/>
       </w:pPr>
       <w:rPr>
         <w:rFonts w:ascii="Symbol" w:hAnsi="Symbol" w:hint="default"/>
@@ -17859,7 +19355,7 @@
       <w:lvlText w:val="o"/>
       <w:lvlJc w:val="left"/>
       <w:pPr>
-        <w:ind w:left="1440" w:hanging="360"/>
+        <w:ind w:left="2782" w:hanging="360"/>
       </w:pPr>
       <w:rPr>
         <w:rFonts w:ascii="Courier New" w:hAnsi="Courier New" w:cs="Courier New" w:hint="default"/>
@@ -17871,7 +19367,7 @@
       <w:lvlText w:val=""/>
       <w:lvlJc w:val="left"/>
       <w:pPr>
-        <w:ind w:left="2160" w:hanging="360"/>
+        <w:ind w:left="3502" w:hanging="360"/>
       </w:pPr>
       <w:rPr>
         <w:rFonts w:ascii="Wingdings" w:hAnsi="Wingdings" w:hint="default"/>
@@ -17883,7 +19379,7 @@
       <w:lvlText w:val=""/>
       <w:lvlJc w:val="left"/>
       <w:pPr>
-        <w:ind w:left="2880" w:hanging="360"/>
+        <w:ind w:left="4222" w:hanging="360"/>
       </w:pPr>
       <w:rPr>
         <w:rFonts w:ascii="Symbol" w:hAnsi="Symbol" w:hint="default"/>
@@ -17895,7 +19391,7 @@
       <w:lvlText w:val="o"/>
       <w:lvlJc w:val="left"/>
       <w:pPr>
-        <w:ind w:left="3600" w:hanging="360"/>
+        <w:ind w:left="4942" w:hanging="360"/>
       </w:pPr>
       <w:rPr>
         <w:rFonts w:ascii="Courier New" w:hAnsi="Courier New" w:cs="Courier New" w:hint="default"/>
@@ -17907,7 +19403,7 @@
       <w:lvlText w:val=""/>
       <w:lvlJc w:val="left"/>
       <w:pPr>
-        <w:ind w:left="4320" w:hanging="360"/>
+        <w:ind w:left="5662" w:hanging="360"/>
       </w:pPr>
       <w:rPr>
         <w:rFonts w:ascii="Wingdings" w:hAnsi="Wingdings" w:hint="default"/>
@@ -17919,7 +19415,7 @@
       <w:lvlText w:val=""/>
       <w:lvlJc w:val="left"/>
       <w:pPr>
-        <w:ind w:left="5040" w:hanging="360"/>
+        <w:ind w:left="6382" w:hanging="360"/>
       </w:pPr>
       <w:rPr>
         <w:rFonts w:ascii="Symbol" w:hAnsi="Symbol" w:hint="default"/>
@@ -17931,7 +19427,7 @@
       <w:lvlText w:val="o"/>
       <w:lvlJc w:val="left"/>
       <w:pPr>
-        <w:ind w:left="5760" w:hanging="360"/>
+        <w:ind w:left="7102" w:hanging="360"/>
       </w:pPr>
       <w:rPr>
         <w:rFonts w:ascii="Courier New" w:hAnsi="Courier New" w:cs="Courier New" w:hint="default"/>
@@ -17943,14 +19439,129 @@
       <w:lvlText w:val=""/>
       <w:lvlJc w:val="left"/>
       <w:pPr>
-        <w:ind w:left="6480" w:hanging="360"/>
+        <w:ind w:left="7822" w:hanging="360"/>
       </w:pPr>
       <w:rPr>
         <w:rFonts w:ascii="Wingdings" w:hAnsi="Wingdings" w:hint="default"/>
       </w:rPr>
     </w:lvl>
   </w:abstractNum>
-  <w:abstractNum w:abstractNumId="20" w15:restartNumberingAfterBreak="0">
+  <w:abstractNum w:abstractNumId="30" w15:restartNumberingAfterBreak="0">
+    <w:nsid w:val="69D966B8"/>
+    <w:multiLevelType w:val="multilevel"/>
+    <w:tmpl w:val="68EC848E"/>
+    <w:lvl w:ilvl="0">
+      <w:start w:val="1"/>
+      <w:numFmt w:val="decimal"/>
+      <w:lvlText w:val="1.%1"/>
+      <w:lvlJc w:val="left"/>
+      <w:pPr>
+        <w:ind w:left="360" w:hanging="360"/>
+      </w:pPr>
+      <w:rPr>
+        <w:rFonts w:hint="default"/>
+        <w:b/>
+        <w:bCs/>
+      </w:rPr>
+    </w:lvl>
+    <w:lvl w:ilvl="1">
+      <w:start w:val="1"/>
+      <w:numFmt w:val="decimal"/>
+      <w:lvlText w:val="%1.%2."/>
+      <w:lvlJc w:val="left"/>
+      <w:pPr>
+        <w:ind w:left="792" w:hanging="432"/>
+      </w:pPr>
+      <w:rPr>
+        <w:rFonts w:hint="default"/>
+      </w:rPr>
+    </w:lvl>
+    <w:lvl w:ilvl="2">
+      <w:start w:val="1"/>
+      <w:numFmt w:val="decimal"/>
+      <w:lvlText w:val="%1.%2.%3."/>
+      <w:lvlJc w:val="left"/>
+      <w:pPr>
+        <w:ind w:left="1224" w:hanging="504"/>
+      </w:pPr>
+      <w:rPr>
+        <w:rFonts w:hint="default"/>
+      </w:rPr>
+    </w:lvl>
+    <w:lvl w:ilvl="3">
+      <w:start w:val="1"/>
+      <w:numFmt w:val="decimal"/>
+      <w:lvlText w:val="%1.%2.%3.%4."/>
+      <w:lvlJc w:val="left"/>
+      <w:pPr>
+        <w:ind w:left="1728" w:hanging="648"/>
+      </w:pPr>
+      <w:rPr>
+        <w:rFonts w:hint="default"/>
+      </w:rPr>
+    </w:lvl>
+    <w:lvl w:ilvl="4">
+      <w:start w:val="1"/>
+      <w:numFmt w:val="decimal"/>
+      <w:lvlText w:val="%1.%2.%3.%4.%5."/>
+      <w:lvlJc w:val="left"/>
+      <w:pPr>
+        <w:ind w:left="2232" w:hanging="792"/>
+      </w:pPr>
+      <w:rPr>
+        <w:rFonts w:hint="default"/>
+      </w:rPr>
+    </w:lvl>
+    <w:lvl w:ilvl="5">
+      <w:start w:val="1"/>
+      <w:numFmt w:val="decimal"/>
+      <w:lvlText w:val="%1.%2.%3.%4.%5.%6."/>
+      <w:lvlJc w:val="left"/>
+      <w:pPr>
+        <w:ind w:left="2736" w:hanging="936"/>
+      </w:pPr>
+      <w:rPr>
+        <w:rFonts w:hint="default"/>
+      </w:rPr>
+    </w:lvl>
+    <w:lvl w:ilvl="6">
+      <w:start w:val="1"/>
+      <w:numFmt w:val="decimal"/>
+      <w:lvlText w:val="%1.%2.%3.%4.%5.%6.%7."/>
+      <w:lvlJc w:val="left"/>
+      <w:pPr>
+        <w:ind w:left="3240" w:hanging="1080"/>
+      </w:pPr>
+      <w:rPr>
+        <w:rFonts w:hint="default"/>
+      </w:rPr>
+    </w:lvl>
+    <w:lvl w:ilvl="7">
+      <w:start w:val="1"/>
+      <w:numFmt w:val="decimal"/>
+      <w:lvlText w:val="%1.%2.%3.%4.%5.%6.%7.%8."/>
+      <w:lvlJc w:val="left"/>
+      <w:pPr>
+        <w:ind w:left="3744" w:hanging="1224"/>
+      </w:pPr>
+      <w:rPr>
+        <w:rFonts w:hint="default"/>
+      </w:rPr>
+    </w:lvl>
+    <w:lvl w:ilvl="8">
+      <w:start w:val="1"/>
+      <w:numFmt w:val="decimal"/>
+      <w:lvlText w:val="%1.%2.%3.%4.%5.%6.%7.%8.%9."/>
+      <w:lvlJc w:val="left"/>
+      <w:pPr>
+        <w:ind w:left="4320" w:hanging="1440"/>
+      </w:pPr>
+      <w:rPr>
+        <w:rFonts w:hint="default"/>
+      </w:rPr>
+    </w:lvl>
+  </w:abstractNum>
+  <w:abstractNum w:abstractNumId="31" w15:restartNumberingAfterBreak="0">
     <w:nsid w:val="6C374BDD"/>
     <w:multiLevelType w:val="multilevel"/>
     <w:tmpl w:val="48320A24"/>
@@ -18063,7 +19674,7 @@
       </w:rPr>
     </w:lvl>
   </w:abstractNum>
-  <w:abstractNum w:abstractNumId="21" w15:restartNumberingAfterBreak="0">
+  <w:abstractNum w:abstractNumId="32" w15:restartNumberingAfterBreak="0">
     <w:nsid w:val="6DFE00C3"/>
     <w:multiLevelType w:val="hybridMultilevel"/>
     <w:tmpl w:val="F4B682A4"/>
@@ -18176,120 +19787,381 @@
       </w:rPr>
     </w:lvl>
   </w:abstractNum>
-  <w:abstractNum w:abstractNumId="22" w15:restartNumberingAfterBreak="0">
+  <w:abstractNum w:abstractNumId="33" w15:restartNumberingAfterBreak="0">
+    <w:nsid w:val="6E475BB2"/>
+    <w:multiLevelType w:val="multilevel"/>
+    <w:tmpl w:val="6EF06A8A"/>
+    <w:lvl w:ilvl="0">
+      <w:start w:val="1"/>
+      <w:numFmt w:val="decimal"/>
+      <w:lvlText w:val="1.%1"/>
+      <w:lvlJc w:val="left"/>
+      <w:pPr>
+        <w:ind w:left="360" w:hanging="360"/>
+      </w:pPr>
+      <w:rPr>
+        <w:rFonts w:hint="default"/>
+      </w:rPr>
+    </w:lvl>
+    <w:lvl w:ilvl="1">
+      <w:start w:val="1"/>
+      <w:numFmt w:val="decimal"/>
+      <w:lvlText w:val="%1.%2."/>
+      <w:lvlJc w:val="left"/>
+      <w:pPr>
+        <w:ind w:left="792" w:hanging="432"/>
+      </w:pPr>
+    </w:lvl>
+    <w:lvl w:ilvl="2">
+      <w:start w:val="1"/>
+      <w:numFmt w:val="decimal"/>
+      <w:lvlText w:val="%1.%2.%3."/>
+      <w:lvlJc w:val="left"/>
+      <w:pPr>
+        <w:ind w:left="1224" w:hanging="504"/>
+      </w:pPr>
+    </w:lvl>
+    <w:lvl w:ilvl="3">
+      <w:start w:val="1"/>
+      <w:numFmt w:val="decimal"/>
+      <w:lvlText w:val="%1.%2.%3.%4."/>
+      <w:lvlJc w:val="left"/>
+      <w:pPr>
+        <w:ind w:left="1728" w:hanging="648"/>
+      </w:pPr>
+    </w:lvl>
+    <w:lvl w:ilvl="4">
+      <w:start w:val="1"/>
+      <w:numFmt w:val="decimal"/>
+      <w:lvlText w:val="%1.%2.%3.%4.%5."/>
+      <w:lvlJc w:val="left"/>
+      <w:pPr>
+        <w:ind w:left="2232" w:hanging="792"/>
+      </w:pPr>
+    </w:lvl>
+    <w:lvl w:ilvl="5">
+      <w:start w:val="1"/>
+      <w:numFmt w:val="decimal"/>
+      <w:lvlText w:val="%1.%2.%3.%4.%5.%6."/>
+      <w:lvlJc w:val="left"/>
+      <w:pPr>
+        <w:ind w:left="2736" w:hanging="936"/>
+      </w:pPr>
+    </w:lvl>
+    <w:lvl w:ilvl="6">
+      <w:start w:val="1"/>
+      <w:numFmt w:val="decimal"/>
+      <w:lvlText w:val="%1.%2.%3.%4.%5.%6.%7."/>
+      <w:lvlJc w:val="left"/>
+      <w:pPr>
+        <w:ind w:left="3240" w:hanging="1080"/>
+      </w:pPr>
+    </w:lvl>
+    <w:lvl w:ilvl="7">
+      <w:start w:val="1"/>
+      <w:numFmt w:val="decimal"/>
+      <w:lvlText w:val="%1.%2.%3.%4.%5.%6.%7.%8."/>
+      <w:lvlJc w:val="left"/>
+      <w:pPr>
+        <w:ind w:left="3744" w:hanging="1224"/>
+      </w:pPr>
+    </w:lvl>
+    <w:lvl w:ilvl="8">
+      <w:start w:val="1"/>
+      <w:numFmt w:val="decimal"/>
+      <w:lvlText w:val="%1.%2.%3.%4.%5.%6.%7.%8.%9."/>
+      <w:lvlJc w:val="left"/>
+      <w:pPr>
+        <w:ind w:left="4320" w:hanging="1440"/>
+      </w:pPr>
+    </w:lvl>
+  </w:abstractNum>
+  <w:abstractNum w:abstractNumId="34" w15:restartNumberingAfterBreak="0">
+    <w:nsid w:val="6E6A2C0C"/>
+    <w:multiLevelType w:val="multilevel"/>
+    <w:tmpl w:val="0C0A001F"/>
+    <w:lvl w:ilvl="0">
+      <w:start w:val="1"/>
+      <w:numFmt w:val="decimal"/>
+      <w:lvlText w:val="%1."/>
+      <w:lvlJc w:val="left"/>
+      <w:pPr>
+        <w:ind w:left="360" w:hanging="360"/>
+      </w:pPr>
+    </w:lvl>
+    <w:lvl w:ilvl="1">
+      <w:start w:val="1"/>
+      <w:numFmt w:val="decimal"/>
+      <w:lvlText w:val="%1.%2."/>
+      <w:lvlJc w:val="left"/>
+      <w:pPr>
+        <w:ind w:left="792" w:hanging="432"/>
+      </w:pPr>
+    </w:lvl>
+    <w:lvl w:ilvl="2">
+      <w:start w:val="1"/>
+      <w:numFmt w:val="decimal"/>
+      <w:lvlText w:val="%1.%2.%3."/>
+      <w:lvlJc w:val="left"/>
+      <w:pPr>
+        <w:ind w:left="1224" w:hanging="504"/>
+      </w:pPr>
+    </w:lvl>
+    <w:lvl w:ilvl="3">
+      <w:start w:val="1"/>
+      <w:numFmt w:val="decimal"/>
+      <w:lvlText w:val="%1.%2.%3.%4."/>
+      <w:lvlJc w:val="left"/>
+      <w:pPr>
+        <w:ind w:left="1728" w:hanging="648"/>
+      </w:pPr>
+    </w:lvl>
+    <w:lvl w:ilvl="4">
+      <w:start w:val="1"/>
+      <w:numFmt w:val="decimal"/>
+      <w:lvlText w:val="%1.%2.%3.%4.%5."/>
+      <w:lvlJc w:val="left"/>
+      <w:pPr>
+        <w:ind w:left="2232" w:hanging="792"/>
+      </w:pPr>
+    </w:lvl>
+    <w:lvl w:ilvl="5">
+      <w:start w:val="1"/>
+      <w:numFmt w:val="decimal"/>
+      <w:lvlText w:val="%1.%2.%3.%4.%5.%6."/>
+      <w:lvlJc w:val="left"/>
+      <w:pPr>
+        <w:ind w:left="2736" w:hanging="936"/>
+      </w:pPr>
+    </w:lvl>
+    <w:lvl w:ilvl="6">
+      <w:start w:val="1"/>
+      <w:numFmt w:val="decimal"/>
+      <w:lvlText w:val="%1.%2.%3.%4.%5.%6.%7."/>
+      <w:lvlJc w:val="left"/>
+      <w:pPr>
+        <w:ind w:left="3240" w:hanging="1080"/>
+      </w:pPr>
+    </w:lvl>
+    <w:lvl w:ilvl="7">
+      <w:start w:val="1"/>
+      <w:numFmt w:val="decimal"/>
+      <w:lvlText w:val="%1.%2.%3.%4.%5.%6.%7.%8."/>
+      <w:lvlJc w:val="left"/>
+      <w:pPr>
+        <w:ind w:left="3744" w:hanging="1224"/>
+      </w:pPr>
+    </w:lvl>
+    <w:lvl w:ilvl="8">
+      <w:start w:val="1"/>
+      <w:numFmt w:val="decimal"/>
+      <w:lvlText w:val="%1.%2.%3.%4.%5.%6.%7.%8.%9."/>
+      <w:lvlJc w:val="left"/>
+      <w:pPr>
+        <w:ind w:left="4320" w:hanging="1440"/>
+      </w:pPr>
+    </w:lvl>
+  </w:abstractNum>
+  <w:abstractNum w:abstractNumId="35" w15:restartNumberingAfterBreak="0">
+    <w:nsid w:val="72EE6037"/>
+    <w:multiLevelType w:val="multilevel"/>
+    <w:tmpl w:val="0C0A001F"/>
+    <w:lvl w:ilvl="0">
+      <w:start w:val="1"/>
+      <w:numFmt w:val="decimal"/>
+      <w:lvlText w:val="%1."/>
+      <w:lvlJc w:val="left"/>
+      <w:pPr>
+        <w:ind w:left="360" w:hanging="360"/>
+      </w:pPr>
+    </w:lvl>
+    <w:lvl w:ilvl="1">
+      <w:start w:val="1"/>
+      <w:numFmt w:val="decimal"/>
+      <w:lvlText w:val="%1.%2."/>
+      <w:lvlJc w:val="left"/>
+      <w:pPr>
+        <w:ind w:left="792" w:hanging="432"/>
+      </w:pPr>
+    </w:lvl>
+    <w:lvl w:ilvl="2">
+      <w:start w:val="1"/>
+      <w:numFmt w:val="decimal"/>
+      <w:lvlText w:val="%1.%2.%3."/>
+      <w:lvlJc w:val="left"/>
+      <w:pPr>
+        <w:ind w:left="1224" w:hanging="504"/>
+      </w:pPr>
+    </w:lvl>
+    <w:lvl w:ilvl="3">
+      <w:start w:val="1"/>
+      <w:numFmt w:val="decimal"/>
+      <w:lvlText w:val="%1.%2.%3.%4."/>
+      <w:lvlJc w:val="left"/>
+      <w:pPr>
+        <w:ind w:left="1728" w:hanging="648"/>
+      </w:pPr>
+    </w:lvl>
+    <w:lvl w:ilvl="4">
+      <w:start w:val="1"/>
+      <w:numFmt w:val="decimal"/>
+      <w:lvlText w:val="%1.%2.%3.%4.%5."/>
+      <w:lvlJc w:val="left"/>
+      <w:pPr>
+        <w:ind w:left="2232" w:hanging="792"/>
+      </w:pPr>
+    </w:lvl>
+    <w:lvl w:ilvl="5">
+      <w:start w:val="1"/>
+      <w:numFmt w:val="decimal"/>
+      <w:lvlText w:val="%1.%2.%3.%4.%5.%6."/>
+      <w:lvlJc w:val="left"/>
+      <w:pPr>
+        <w:ind w:left="2736" w:hanging="936"/>
+      </w:pPr>
+    </w:lvl>
+    <w:lvl w:ilvl="6">
+      <w:start w:val="1"/>
+      <w:numFmt w:val="decimal"/>
+      <w:lvlText w:val="%1.%2.%3.%4.%5.%6.%7."/>
+      <w:lvlJc w:val="left"/>
+      <w:pPr>
+        <w:ind w:left="3240" w:hanging="1080"/>
+      </w:pPr>
+    </w:lvl>
+    <w:lvl w:ilvl="7">
+      <w:start w:val="1"/>
+      <w:numFmt w:val="decimal"/>
+      <w:lvlText w:val="%1.%2.%3.%4.%5.%6.%7.%8."/>
+      <w:lvlJc w:val="left"/>
+      <w:pPr>
+        <w:ind w:left="3744" w:hanging="1224"/>
+      </w:pPr>
+    </w:lvl>
+    <w:lvl w:ilvl="8">
+      <w:start w:val="1"/>
+      <w:numFmt w:val="decimal"/>
+      <w:lvlText w:val="%1.%2.%3.%4.%5.%6.%7.%8.%9."/>
+      <w:lvlJc w:val="left"/>
+      <w:pPr>
+        <w:ind w:left="4320" w:hanging="1440"/>
+      </w:pPr>
+    </w:lvl>
+  </w:abstractNum>
+  <w:abstractNum w:abstractNumId="36" w15:restartNumberingAfterBreak="0">
     <w:nsid w:val="76795DA6"/>
-    <w:multiLevelType w:val="hybridMultilevel"/>
-    <w:tmpl w:val="59A43A36"/>
-    <w:lvl w:ilvl="0" w:tplc="0C0A0001">
-      <w:start w:val="1"/>
-      <w:numFmt w:val="bullet"/>
-      <w:lvlText w:val=""/>
-      <w:lvlJc w:val="left"/>
-      <w:pPr>
-        <w:ind w:left="720" w:hanging="360"/>
-      </w:pPr>
-      <w:rPr>
-        <w:rFonts w:ascii="Symbol" w:hAnsi="Symbol" w:hint="default"/>
-      </w:rPr>
-    </w:lvl>
-    <w:lvl w:ilvl="1" w:tplc="0C0A0003">
-      <w:start w:val="1"/>
-      <w:numFmt w:val="bullet"/>
-      <w:lvlText w:val="o"/>
-      <w:lvlJc w:val="left"/>
-      <w:pPr>
-        <w:ind w:left="1440" w:hanging="360"/>
-      </w:pPr>
-      <w:rPr>
-        <w:rFonts w:ascii="Courier New" w:hAnsi="Courier New" w:cs="Courier New" w:hint="default"/>
-      </w:rPr>
-    </w:lvl>
-    <w:lvl w:ilvl="2" w:tplc="0C0A0005">
-      <w:start w:val="1"/>
-      <w:numFmt w:val="bullet"/>
-      <w:lvlText w:val=""/>
-      <w:lvlJc w:val="left"/>
-      <w:pPr>
-        <w:ind w:left="2160" w:hanging="360"/>
-      </w:pPr>
-      <w:rPr>
-        <w:rFonts w:ascii="Wingdings" w:hAnsi="Wingdings" w:hint="default"/>
-      </w:rPr>
-    </w:lvl>
-    <w:lvl w:ilvl="3" w:tplc="0C0A0001">
-      <w:start w:val="1"/>
-      <w:numFmt w:val="bullet"/>
-      <w:lvlText w:val=""/>
-      <w:lvlJc w:val="left"/>
-      <w:pPr>
-        <w:ind w:left="2880" w:hanging="360"/>
-      </w:pPr>
-      <w:rPr>
-        <w:rFonts w:ascii="Symbol" w:hAnsi="Symbol" w:hint="default"/>
-      </w:rPr>
-    </w:lvl>
-    <w:lvl w:ilvl="4" w:tplc="0C0A0003">
-      <w:start w:val="1"/>
-      <w:numFmt w:val="bullet"/>
-      <w:lvlText w:val="o"/>
-      <w:lvlJc w:val="left"/>
-      <w:pPr>
-        <w:ind w:left="3600" w:hanging="360"/>
-      </w:pPr>
-      <w:rPr>
-        <w:rFonts w:ascii="Courier New" w:hAnsi="Courier New" w:cs="Courier New" w:hint="default"/>
-      </w:rPr>
-    </w:lvl>
-    <w:lvl w:ilvl="5" w:tplc="0C0A0005">
-      <w:start w:val="1"/>
-      <w:numFmt w:val="bullet"/>
-      <w:lvlText w:val=""/>
-      <w:lvlJc w:val="left"/>
-      <w:pPr>
-        <w:ind w:left="4320" w:hanging="360"/>
-      </w:pPr>
-      <w:rPr>
-        <w:rFonts w:ascii="Wingdings" w:hAnsi="Wingdings" w:hint="default"/>
-      </w:rPr>
-    </w:lvl>
-    <w:lvl w:ilvl="6" w:tplc="0C0A0001">
-      <w:start w:val="1"/>
-      <w:numFmt w:val="bullet"/>
-      <w:lvlText w:val=""/>
-      <w:lvlJc w:val="left"/>
-      <w:pPr>
-        <w:ind w:left="5040" w:hanging="360"/>
-      </w:pPr>
-      <w:rPr>
-        <w:rFonts w:ascii="Symbol" w:hAnsi="Symbol" w:hint="default"/>
-      </w:rPr>
-    </w:lvl>
-    <w:lvl w:ilvl="7" w:tplc="0C0A0003">
-      <w:start w:val="1"/>
-      <w:numFmt w:val="bullet"/>
-      <w:lvlText w:val="o"/>
-      <w:lvlJc w:val="left"/>
-      <w:pPr>
-        <w:ind w:left="5760" w:hanging="360"/>
-      </w:pPr>
-      <w:rPr>
-        <w:rFonts w:ascii="Courier New" w:hAnsi="Courier New" w:cs="Courier New" w:hint="default"/>
-      </w:rPr>
-    </w:lvl>
-    <w:lvl w:ilvl="8" w:tplc="0C0A0005">
-      <w:start w:val="1"/>
-      <w:numFmt w:val="bullet"/>
-      <w:lvlText w:val=""/>
-      <w:lvlJc w:val="left"/>
-      <w:pPr>
-        <w:ind w:left="6480" w:hanging="360"/>
-      </w:pPr>
-      <w:rPr>
-        <w:rFonts w:ascii="Wingdings" w:hAnsi="Wingdings" w:hint="default"/>
+    <w:multiLevelType w:val="multilevel"/>
+    <w:tmpl w:val="0C0A001F"/>
+    <w:lvl w:ilvl="0">
+      <w:start w:val="1"/>
+      <w:numFmt w:val="decimal"/>
+      <w:lvlText w:val="%1."/>
+      <w:lvlJc w:val="left"/>
+      <w:pPr>
+        <w:ind w:left="360" w:hanging="360"/>
+      </w:pPr>
+      <w:rPr>
+        <w:rFonts w:hint="default"/>
+      </w:rPr>
+    </w:lvl>
+    <w:lvl w:ilvl="1">
+      <w:start w:val="1"/>
+      <w:numFmt w:val="decimal"/>
+      <w:lvlText w:val="%1.%2."/>
+      <w:lvlJc w:val="left"/>
+      <w:pPr>
+        <w:ind w:left="792" w:hanging="432"/>
+      </w:pPr>
+      <w:rPr>
+        <w:rFonts w:hint="default"/>
+      </w:rPr>
+    </w:lvl>
+    <w:lvl w:ilvl="2">
+      <w:start w:val="1"/>
+      <w:numFmt w:val="decimal"/>
+      <w:lvlText w:val="%1.%2.%3."/>
+      <w:lvlJc w:val="left"/>
+      <w:pPr>
+        <w:ind w:left="1224" w:hanging="504"/>
+      </w:pPr>
+      <w:rPr>
+        <w:rFonts w:hint="default"/>
+      </w:rPr>
+    </w:lvl>
+    <w:lvl w:ilvl="3">
+      <w:start w:val="1"/>
+      <w:numFmt w:val="decimal"/>
+      <w:lvlText w:val="%1.%2.%3.%4."/>
+      <w:lvlJc w:val="left"/>
+      <w:pPr>
+        <w:ind w:left="1728" w:hanging="648"/>
+      </w:pPr>
+      <w:rPr>
+        <w:rFonts w:hint="default"/>
+      </w:rPr>
+    </w:lvl>
+    <w:lvl w:ilvl="4">
+      <w:start w:val="1"/>
+      <w:numFmt w:val="decimal"/>
+      <w:lvlText w:val="%1.%2.%3.%4.%5."/>
+      <w:lvlJc w:val="left"/>
+      <w:pPr>
+        <w:ind w:left="2232" w:hanging="792"/>
+      </w:pPr>
+      <w:rPr>
+        <w:rFonts w:hint="default"/>
+      </w:rPr>
+    </w:lvl>
+    <w:lvl w:ilvl="5">
+      <w:start w:val="1"/>
+      <w:numFmt w:val="decimal"/>
+      <w:lvlText w:val="%1.%2.%3.%4.%5.%6."/>
+      <w:lvlJc w:val="left"/>
+      <w:pPr>
+        <w:ind w:left="2736" w:hanging="936"/>
+      </w:pPr>
+      <w:rPr>
+        <w:rFonts w:hint="default"/>
+      </w:rPr>
+    </w:lvl>
+    <w:lvl w:ilvl="6">
+      <w:start w:val="1"/>
+      <w:numFmt w:val="decimal"/>
+      <w:lvlText w:val="%1.%2.%3.%4.%5.%6.%7."/>
+      <w:lvlJc w:val="left"/>
+      <w:pPr>
+        <w:ind w:left="3240" w:hanging="1080"/>
+      </w:pPr>
+      <w:rPr>
+        <w:rFonts w:hint="default"/>
+      </w:rPr>
+    </w:lvl>
+    <w:lvl w:ilvl="7">
+      <w:start w:val="1"/>
+      <w:numFmt w:val="decimal"/>
+      <w:lvlText w:val="%1.%2.%3.%4.%5.%6.%7.%8."/>
+      <w:lvlJc w:val="left"/>
+      <w:pPr>
+        <w:ind w:left="3744" w:hanging="1224"/>
+      </w:pPr>
+      <w:rPr>
+        <w:rFonts w:hint="default"/>
+      </w:rPr>
+    </w:lvl>
+    <w:lvl w:ilvl="8">
+      <w:start w:val="1"/>
+      <w:numFmt w:val="decimal"/>
+      <w:lvlText w:val="%1.%2.%3.%4.%5.%6.%7.%8.%9."/>
+      <w:lvlJc w:val="left"/>
+      <w:pPr>
+        <w:ind w:left="4320" w:hanging="1440"/>
+      </w:pPr>
+      <w:rPr>
+        <w:rFonts w:hint="default"/>
       </w:rPr>
     </w:lvl>
   </w:abstractNum>
-  <w:abstractNum w:abstractNumId="23" w15:restartNumberingAfterBreak="0">
+  <w:abstractNum w:abstractNumId="37" w15:restartNumberingAfterBreak="0">
     <w:nsid w:val="7F8A1FB8"/>
     <w:multiLevelType w:val="hybridMultilevel"/>
     <w:tmpl w:val="1FCC2140"/>
@@ -18299,7 +20171,7 @@
       <w:lvlText w:val=""/>
       <w:lvlJc w:val="left"/>
       <w:pPr>
-        <w:ind w:left="720" w:hanging="360"/>
+        <w:ind w:left="1920" w:hanging="360"/>
       </w:pPr>
       <w:rPr>
         <w:rFonts w:ascii="Symbol" w:hAnsi="Symbol" w:hint="default"/>
@@ -18311,7 +20183,7 @@
       <w:lvlText w:val="o"/>
       <w:lvlJc w:val="left"/>
       <w:pPr>
-        <w:ind w:left="1440" w:hanging="360"/>
+        <w:ind w:left="1865" w:hanging="360"/>
       </w:pPr>
       <w:rPr>
         <w:rFonts w:ascii="Courier New" w:hAnsi="Courier New" w:cs="Courier New" w:hint="default"/>
@@ -18323,7 +20195,7 @@
       <w:lvlText w:val=""/>
       <w:lvlJc w:val="left"/>
       <w:pPr>
-        <w:ind w:left="2160" w:hanging="360"/>
+        <w:ind w:left="2585" w:hanging="360"/>
       </w:pPr>
       <w:rPr>
         <w:rFonts w:ascii="Wingdings" w:hAnsi="Wingdings" w:hint="default"/>
@@ -18335,7 +20207,7 @@
       <w:lvlText w:val=""/>
       <w:lvlJc w:val="left"/>
       <w:pPr>
-        <w:ind w:left="2880" w:hanging="360"/>
+        <w:ind w:left="3305" w:hanging="360"/>
       </w:pPr>
       <w:rPr>
         <w:rFonts w:ascii="Symbol" w:hAnsi="Symbol" w:hint="default"/>
@@ -18347,7 +20219,7 @@
       <w:lvlText w:val="o"/>
       <w:lvlJc w:val="left"/>
       <w:pPr>
-        <w:ind w:left="3600" w:hanging="360"/>
+        <w:ind w:left="4025" w:hanging="360"/>
       </w:pPr>
       <w:rPr>
         <w:rFonts w:ascii="Courier New" w:hAnsi="Courier New" w:cs="Courier New" w:hint="default"/>
@@ -18359,7 +20231,7 @@
       <w:lvlText w:val=""/>
       <w:lvlJc w:val="left"/>
       <w:pPr>
-        <w:ind w:left="4320" w:hanging="360"/>
+        <w:ind w:left="4745" w:hanging="360"/>
       </w:pPr>
       <w:rPr>
         <w:rFonts w:ascii="Wingdings" w:hAnsi="Wingdings" w:hint="default"/>
@@ -18371,7 +20243,7 @@
       <w:lvlText w:val=""/>
       <w:lvlJc w:val="left"/>
       <w:pPr>
-        <w:ind w:left="5040" w:hanging="360"/>
+        <w:ind w:left="5465" w:hanging="360"/>
       </w:pPr>
       <w:rPr>
         <w:rFonts w:ascii="Symbol" w:hAnsi="Symbol" w:hint="default"/>
@@ -18383,7 +20255,7 @@
       <w:lvlText w:val="o"/>
       <w:lvlJc w:val="left"/>
       <w:pPr>
-        <w:ind w:left="5760" w:hanging="360"/>
+        <w:ind w:left="6185" w:hanging="360"/>
       </w:pPr>
       <w:rPr>
         <w:rFonts w:ascii="Courier New" w:hAnsi="Courier New" w:cs="Courier New" w:hint="default"/>
@@ -18395,7 +20267,7 @@
       <w:lvlText w:val=""/>
       <w:lvlJc w:val="left"/>
       <w:pPr>
-        <w:ind w:left="6480" w:hanging="360"/>
+        <w:ind w:left="6905" w:hanging="360"/>
       </w:pPr>
       <w:rPr>
         <w:rFonts w:ascii="Wingdings" w:hAnsi="Wingdings" w:hint="default"/>
@@ -18403,79 +20275,121 @@
     </w:lvl>
   </w:abstractNum>
   <w:num w:numId="1">
-    <w:abstractNumId w:val="23"/>
+    <w:abstractNumId w:val="37"/>
   </w:num>
   <w:num w:numId="2">
-    <w:abstractNumId w:val="14"/>
+    <w:abstractNumId w:val="21"/>
   </w:num>
   <w:num w:numId="3">
+    <w:abstractNumId w:val="9"/>
+  </w:num>
+  <w:num w:numId="4">
     <w:abstractNumId w:val="7"/>
   </w:num>
-  <w:num w:numId="4">
+  <w:num w:numId="5">
+    <w:abstractNumId w:val="29"/>
+  </w:num>
+  <w:num w:numId="6">
+    <w:abstractNumId w:val="6"/>
+  </w:num>
+  <w:num w:numId="7">
+    <w:abstractNumId w:val="3"/>
+  </w:num>
+  <w:num w:numId="8">
+    <w:abstractNumId w:val="24"/>
+  </w:num>
+  <w:num w:numId="9">
+    <w:abstractNumId w:val="28"/>
+  </w:num>
+  <w:num w:numId="10">
+    <w:abstractNumId w:val="26"/>
+  </w:num>
+  <w:num w:numId="11">
+    <w:abstractNumId w:val="11"/>
+  </w:num>
+  <w:num w:numId="12">
+    <w:abstractNumId w:val="22"/>
+  </w:num>
+  <w:num w:numId="13">
+    <w:abstractNumId w:val="10"/>
+  </w:num>
+  <w:num w:numId="14">
     <w:abstractNumId w:val="5"/>
   </w:num>
-  <w:num w:numId="5">
-    <w:abstractNumId w:val="19"/>
-  </w:num>
-  <w:num w:numId="6">
-    <w:abstractNumId w:val="4"/>
-  </w:num>
-  <w:num w:numId="7">
-    <w:abstractNumId w:val="2"/>
-  </w:num>
-  <w:num w:numId="8">
-    <w:abstractNumId w:val="16"/>
-  </w:num>
-  <w:num w:numId="9">
-    <w:abstractNumId w:val="18"/>
-  </w:num>
-  <w:num w:numId="10">
-    <w:abstractNumId w:val="17"/>
-  </w:num>
-  <w:num w:numId="11">
-    <w:abstractNumId w:val="9"/>
-  </w:num>
-  <w:num w:numId="12">
-    <w:abstractNumId w:val="15"/>
-  </w:num>
-  <w:num w:numId="13">
-    <w:abstractNumId w:val="8"/>
-  </w:num>
-  <w:num w:numId="14">
-    <w:abstractNumId w:val="3"/>
-  </w:num>
   <w:num w:numId="15">
-    <w:abstractNumId w:val="10"/>
+    <w:abstractNumId w:val="12"/>
   </w:num>
   <w:num w:numId="16">
     <w:abstractNumId w:val="0"/>
   </w:num>
   <w:num w:numId="17">
-    <w:abstractNumId w:val="20"/>
+    <w:abstractNumId w:val="31"/>
   </w:num>
   <w:num w:numId="18">
-    <w:abstractNumId w:val="13"/>
+    <w:abstractNumId w:val="16"/>
   </w:num>
   <w:num w:numId="19">
     <w:abstractNumId w:val="1"/>
   </w:num>
   <w:num w:numId="20">
-    <w:abstractNumId w:val="6"/>
+    <w:abstractNumId w:val="8"/>
   </w:num>
   <w:num w:numId="21">
-    <w:abstractNumId w:val="22"/>
+    <w:abstractNumId w:val="36"/>
   </w:num>
   <w:num w:numId="22">
-    <w:abstractNumId w:val="12"/>
+    <w:abstractNumId w:val="15"/>
   </w:num>
   <w:num w:numId="23">
-    <w:abstractNumId w:val="12"/>
+    <w:abstractNumId w:val="15"/>
   </w:num>
   <w:num w:numId="24">
-    <w:abstractNumId w:val="11"/>
+    <w:abstractNumId w:val="13"/>
   </w:num>
   <w:num w:numId="25">
-    <w:abstractNumId w:val="21"/>
+    <w:abstractNumId w:val="32"/>
+  </w:num>
+  <w:num w:numId="26">
+    <w:abstractNumId w:val="35"/>
+  </w:num>
+  <w:num w:numId="27">
+    <w:abstractNumId w:val="17"/>
+  </w:num>
+  <w:num w:numId="28">
+    <w:abstractNumId w:val="34"/>
+  </w:num>
+  <w:num w:numId="29">
+    <w:abstractNumId w:val="19"/>
+  </w:num>
+  <w:num w:numId="30">
+    <w:abstractNumId w:val="23"/>
+  </w:num>
+  <w:num w:numId="31">
+    <w:abstractNumId w:val="20"/>
+  </w:num>
+  <w:num w:numId="32">
+    <w:abstractNumId w:val="27"/>
+  </w:num>
+  <w:num w:numId="33">
+    <w:abstractNumId w:val="14"/>
+  </w:num>
+  <w:num w:numId="34">
+    <w:abstractNumId w:val="33"/>
+  </w:num>
+  <w:num w:numId="35">
+    <w:abstractNumId w:val="2"/>
+  </w:num>
+  <w:num w:numId="36">
+    <w:abstractNumId w:val="25"/>
+  </w:num>
+  <w:num w:numId="37">
+    <w:abstractNumId w:val="30"/>
+  </w:num>
+  <w:num w:numId="38">
+    <w:abstractNumId w:val="4"/>
+  </w:num>
+  <w:num w:numId="39">
+    <w:abstractNumId w:val="18"/>
   </w:num>
 </w:numbering>
 </file>
@@ -20499,4 +22413,16 @@
     </a:ext>
   </a:extLst>
 </a:theme>
+</file>
+
+<file path=customXml/item1.xml><?xml version="1.0" encoding="utf-8"?>
+<b:Sources xmlns:b="http://schemas.openxmlformats.org/officeDocument/2006/bibliography" xmlns="http://schemas.openxmlformats.org/officeDocument/2006/bibliography" SelectedStyle="\APASixthEditionOfficeOnline.xsl" StyleName="APA" Version="6"/>
+</file>
+
+<file path=customXml/itemProps1.xml><?xml version="1.0" encoding="utf-8"?>
+<ds:datastoreItem xmlns:ds="http://schemas.openxmlformats.org/officeDocument/2006/customXml" ds:itemID="{37B77CC5-96A1-40F2-82D0-D968C4252EAE}">
+  <ds:schemaRefs>
+    <ds:schemaRef ds:uri="http://schemas.openxmlformats.org/officeDocument/2006/bibliography"/>
+  </ds:schemaRefs>
+</ds:datastoreItem>
 </file>
</xml_diff>

<commit_message>
Actualizacion en alcance modificacion de datos en pescado
</commit_message>
<xml_diff>
--- a/proyecto-garaje.docx
+++ b/proyecto-garaje.docx
@@ -1997,36 +1997,7 @@
           <w:sz w:val="32"/>
           <w:szCs w:val="32"/>
         </w:rPr>
-        <w:t xml:space="preserve"> </w:t>
-      </w:r>
-      <w:proofErr w:type="spellStart"/>
-      <w:r>
-        <w:rPr>
-          <w:bCs/>
-          <w:color w:val="000000" w:themeColor="text1"/>
-          <w:sz w:val="32"/>
-          <w:szCs w:val="32"/>
-        </w:rPr>
-        <w:t>Segovia</w:t>
-      </w:r>
-      <w:r>
-        <w:rPr>
-          <w:bCs/>
-          <w:color w:val="000000" w:themeColor="text1"/>
-          <w:sz w:val="32"/>
-          <w:szCs w:val="32"/>
-        </w:rPr>
-        <w:t>s</w:t>
-      </w:r>
-      <w:proofErr w:type="spellEnd"/>
-      <w:r>
-        <w:rPr>
-          <w:bCs/>
-          <w:color w:val="000000" w:themeColor="text1"/>
-          <w:sz w:val="32"/>
-          <w:szCs w:val="32"/>
-        </w:rPr>
-        <w:t>.</w:t>
+        <w:t xml:space="preserve"> Segovia.</w:t>
       </w:r>
     </w:p>
     <w:p>
@@ -3653,6 +3624,49 @@
         <w:pStyle w:val="Prrafodelista"/>
         <w:numPr>
           <w:ilvl w:val="0"/>
+          <w:numId w:val="31"/>
+        </w:numPr>
+        <w:spacing w:line="256" w:lineRule="auto"/>
+        <w:ind w:left="709"/>
+        <w:jc w:val="both"/>
+        <w:rPr>
+          <w:rFonts w:ascii="Times New Roman" w:hAnsi="Times New Roman" w:cs="Times New Roman"/>
+          <w:sz w:val="28"/>
+          <w:szCs w:val="28"/>
+        </w:rPr>
+      </w:pPr>
+      <w:r>
+        <w:rPr>
+          <w:rFonts w:ascii="Times New Roman" w:hAnsi="Times New Roman" w:cs="Times New Roman"/>
+          <w:sz w:val="28"/>
+          <w:szCs w:val="28"/>
+        </w:rPr>
+        <w:t>Modulo Usurario</w:t>
+      </w:r>
+      <w:r>
+        <w:rPr>
+          <w:rFonts w:ascii="Times New Roman" w:hAnsi="Times New Roman" w:cs="Times New Roman"/>
+          <w:sz w:val="28"/>
+          <w:szCs w:val="28"/>
+        </w:rPr>
+        <w:t xml:space="preserve"> y </w:t>
+      </w:r>
+      <w:proofErr w:type="spellStart"/>
+      <w:r>
+        <w:rPr>
+          <w:rFonts w:ascii="Times New Roman" w:hAnsi="Times New Roman" w:cs="Times New Roman"/>
+          <w:sz w:val="28"/>
+          <w:szCs w:val="28"/>
+        </w:rPr>
+        <w:t>Backup</w:t>
+      </w:r>
+      <w:proofErr w:type="spellEnd"/>
+    </w:p>
+    <w:p>
+      <w:pPr>
+        <w:pStyle w:val="Prrafodelista"/>
+        <w:numPr>
+          <w:ilvl w:val="0"/>
           <w:numId w:val="22"/>
         </w:numPr>
         <w:spacing w:line="256" w:lineRule="auto"/>
@@ -3669,8 +3683,84 @@
           <w:sz w:val="28"/>
           <w:szCs w:val="28"/>
         </w:rPr>
-        <w:t>Buscar Personal</w:t>
-      </w:r>
+        <w:t>Gestionar usuario</w:t>
+      </w:r>
+    </w:p>
+    <w:p>
+      <w:pPr>
+        <w:pStyle w:val="Prrafodelista"/>
+        <w:numPr>
+          <w:ilvl w:val="0"/>
+          <w:numId w:val="22"/>
+        </w:numPr>
+        <w:spacing w:line="256" w:lineRule="auto"/>
+        <w:jc w:val="both"/>
+        <w:rPr>
+          <w:rFonts w:ascii="Times New Roman" w:hAnsi="Times New Roman" w:cs="Times New Roman"/>
+          <w:sz w:val="28"/>
+          <w:szCs w:val="28"/>
+        </w:rPr>
+      </w:pPr>
+      <w:r>
+        <w:rPr>
+          <w:rFonts w:ascii="Times New Roman" w:hAnsi="Times New Roman" w:cs="Times New Roman"/>
+          <w:sz w:val="28"/>
+          <w:szCs w:val="28"/>
+        </w:rPr>
+        <w:t xml:space="preserve">Generar </w:t>
+      </w:r>
+      <w:proofErr w:type="spellStart"/>
+      <w:r>
+        <w:rPr>
+          <w:rFonts w:ascii="Times New Roman" w:hAnsi="Times New Roman" w:cs="Times New Roman"/>
+          <w:sz w:val="28"/>
+          <w:szCs w:val="28"/>
+        </w:rPr>
+        <w:t>B</w:t>
+      </w:r>
+      <w:r>
+        <w:rPr>
+          <w:rFonts w:ascii="Times New Roman" w:hAnsi="Times New Roman" w:cs="Times New Roman"/>
+          <w:sz w:val="28"/>
+          <w:szCs w:val="28"/>
+        </w:rPr>
+        <w:t>ackup</w:t>
+      </w:r>
+      <w:proofErr w:type="spellEnd"/>
+    </w:p>
+    <w:p>
+      <w:pPr>
+        <w:pStyle w:val="Prrafodelista"/>
+        <w:numPr>
+          <w:ilvl w:val="0"/>
+          <w:numId w:val="22"/>
+        </w:numPr>
+        <w:spacing w:line="256" w:lineRule="auto"/>
+        <w:jc w:val="both"/>
+        <w:rPr>
+          <w:rFonts w:ascii="Times New Roman" w:hAnsi="Times New Roman" w:cs="Times New Roman"/>
+          <w:sz w:val="28"/>
+          <w:szCs w:val="28"/>
+        </w:rPr>
+      </w:pPr>
+      <w:r>
+        <w:rPr>
+          <w:rFonts w:ascii="Times New Roman" w:hAnsi="Times New Roman" w:cs="Times New Roman"/>
+          <w:sz w:val="28"/>
+          <w:szCs w:val="28"/>
+        </w:rPr>
+        <w:t xml:space="preserve">Restaurar </w:t>
+      </w:r>
+      <w:proofErr w:type="spellStart"/>
+      <w:r>
+        <w:rPr>
+          <w:rFonts w:ascii="Times New Roman" w:hAnsi="Times New Roman" w:cs="Times New Roman"/>
+          <w:sz w:val="28"/>
+          <w:szCs w:val="28"/>
+        </w:rPr>
+        <w:t>Backup</w:t>
+      </w:r>
+      <w:proofErr w:type="spellEnd"/>
     </w:p>
     <w:p>
       <w:pPr>
@@ -3694,26 +3784,8 @@
           <w:sz w:val="28"/>
           <w:szCs w:val="28"/>
         </w:rPr>
-        <w:t>Modulo Usurario</w:t>
-      </w:r>
-      <w:r>
-        <w:rPr>
-          <w:rFonts w:ascii="Times New Roman" w:hAnsi="Times New Roman" w:cs="Times New Roman"/>
-          <w:sz w:val="28"/>
-          <w:szCs w:val="28"/>
-        </w:rPr>
-        <w:t xml:space="preserve"> y </w:t>
-      </w:r>
-      <w:proofErr w:type="spellStart"/>
-      <w:r>
-        <w:rPr>
-          <w:rFonts w:ascii="Times New Roman" w:hAnsi="Times New Roman" w:cs="Times New Roman"/>
-          <w:sz w:val="28"/>
-          <w:szCs w:val="28"/>
-        </w:rPr>
-        <w:t>Backup</w:t>
-      </w:r>
-      <w:proofErr w:type="spellEnd"/>
+        <w:t>Modulo vehículo</w:t>
+      </w:r>
     </w:p>
     <w:p>
       <w:pPr>
@@ -3736,7 +3808,7 @@
           <w:sz w:val="28"/>
           <w:szCs w:val="28"/>
         </w:rPr>
-        <w:t>Gestionar usuario</w:t>
+        <w:t xml:space="preserve">Gestionar vehículo </w:t>
       </w:r>
     </w:p>
     <w:p>
@@ -3760,7 +3832,7 @@
           <w:sz w:val="28"/>
           <w:szCs w:val="28"/>
         </w:rPr>
-        <w:t xml:space="preserve">Generar </w:t>
+        <w:t xml:space="preserve">Gestionar </w:t>
       </w:r>
       <w:proofErr w:type="spellStart"/>
       <w:r>
@@ -3769,15 +3841,15 @@
           <w:sz w:val="28"/>
           <w:szCs w:val="28"/>
         </w:rPr>
-        <w:t>B</w:t>
-      </w:r>
-      <w:r>
-        <w:rPr>
-          <w:rFonts w:ascii="Times New Roman" w:hAnsi="Times New Roman" w:cs="Times New Roman"/>
-          <w:sz w:val="28"/>
-          <w:szCs w:val="28"/>
-        </w:rPr>
-        <w:t>ackup</w:t>
+        <w:t>Propietario</w:t>
+      </w:r>
+      <w:r>
+        <w:rPr>
+          <w:rFonts w:ascii="Times New Roman" w:hAnsi="Times New Roman" w:cs="Times New Roman"/>
+          <w:sz w:val="28"/>
+          <w:szCs w:val="28"/>
+        </w:rPr>
+        <w:t>Vehiculo</w:t>
       </w:r>
       <w:proofErr w:type="spellEnd"/>
     </w:p>
@@ -3802,7 +3874,7 @@
           <w:sz w:val="28"/>
           <w:szCs w:val="28"/>
         </w:rPr>
-        <w:t xml:space="preserve">Restaurar </w:t>
+        <w:t xml:space="preserve">Gestionar </w:t>
       </w:r>
       <w:proofErr w:type="spellStart"/>
       <w:r>
@@ -3811,7 +3883,41 @@
           <w:sz w:val="28"/>
           <w:szCs w:val="28"/>
         </w:rPr>
-        <w:t>Backup</w:t>
+        <w:t>TipoVehiculo</w:t>
+      </w:r>
+      <w:proofErr w:type="spellEnd"/>
+    </w:p>
+    <w:p>
+      <w:pPr>
+        <w:pStyle w:val="Prrafodelista"/>
+        <w:numPr>
+          <w:ilvl w:val="0"/>
+          <w:numId w:val="22"/>
+        </w:numPr>
+        <w:spacing w:line="256" w:lineRule="auto"/>
+        <w:jc w:val="both"/>
+        <w:rPr>
+          <w:rFonts w:ascii="Times New Roman" w:hAnsi="Times New Roman" w:cs="Times New Roman"/>
+          <w:sz w:val="28"/>
+          <w:szCs w:val="28"/>
+        </w:rPr>
+      </w:pPr>
+      <w:r>
+        <w:rPr>
+          <w:rFonts w:ascii="Times New Roman" w:hAnsi="Times New Roman" w:cs="Times New Roman"/>
+          <w:sz w:val="28"/>
+          <w:szCs w:val="28"/>
+        </w:rPr>
+        <w:t xml:space="preserve">Gestionar </w:t>
+      </w:r>
+      <w:proofErr w:type="spellStart"/>
+      <w:r>
+        <w:rPr>
+          <w:rFonts w:ascii="Times New Roman" w:hAnsi="Times New Roman" w:cs="Times New Roman"/>
+          <w:sz w:val="28"/>
+          <w:szCs w:val="28"/>
+        </w:rPr>
+        <w:t>AreaEstacionamiento</w:t>
       </w:r>
       <w:proofErr w:type="spellEnd"/>
     </w:p>
@@ -3837,7 +3943,7 @@
           <w:sz w:val="28"/>
           <w:szCs w:val="28"/>
         </w:rPr>
-        <w:t>Modulo vehículo</w:t>
+        <w:t>Modulo Registro</w:t>
       </w:r>
     </w:p>
     <w:p>
@@ -3861,7 +3967,15 @@
           <w:sz w:val="28"/>
           <w:szCs w:val="28"/>
         </w:rPr>
-        <w:t xml:space="preserve">Gestionar vehículo </w:t>
+        <w:t>Gestionar</w:t>
+      </w:r>
+      <w:r>
+        <w:rPr>
+          <w:rFonts w:ascii="Times New Roman" w:hAnsi="Times New Roman" w:cs="Times New Roman"/>
+          <w:sz w:val="28"/>
+          <w:szCs w:val="28"/>
+        </w:rPr>
+        <w:t xml:space="preserve">  Registro</w:t>
       </w:r>
     </w:p>
     <w:p>
@@ -3894,15 +4008,7 @@
           <w:sz w:val="28"/>
           <w:szCs w:val="28"/>
         </w:rPr>
-        <w:t>Propietario</w:t>
-      </w:r>
-      <w:r>
-        <w:rPr>
-          <w:rFonts w:ascii="Times New Roman" w:hAnsi="Times New Roman" w:cs="Times New Roman"/>
-          <w:sz w:val="28"/>
-          <w:szCs w:val="28"/>
-        </w:rPr>
-        <w:t>Vehiculo</w:t>
+        <w:t>FormaPago</w:t>
       </w:r>
       <w:proofErr w:type="spellEnd"/>
     </w:p>
@@ -3927,7 +4033,7 @@
           <w:sz w:val="28"/>
           <w:szCs w:val="28"/>
         </w:rPr>
-        <w:t xml:space="preserve">Gestionar </w:t>
+        <w:t xml:space="preserve">Generar </w:t>
       </w:r>
       <w:proofErr w:type="spellStart"/>
       <w:r>
@@ -3936,370 +4042,9 @@
           <w:sz w:val="28"/>
           <w:szCs w:val="28"/>
         </w:rPr>
-        <w:t>TipoVehiculo</w:t>
+        <w:t>ComprobantePago</w:t>
       </w:r>
       <w:proofErr w:type="spellEnd"/>
-    </w:p>
-    <w:p>
-      <w:pPr>
-        <w:pStyle w:val="Prrafodelista"/>
-        <w:numPr>
-          <w:ilvl w:val="0"/>
-          <w:numId w:val="22"/>
-        </w:numPr>
-        <w:spacing w:line="256" w:lineRule="auto"/>
-        <w:jc w:val="both"/>
-        <w:rPr>
-          <w:rFonts w:ascii="Times New Roman" w:hAnsi="Times New Roman" w:cs="Times New Roman"/>
-          <w:sz w:val="28"/>
-          <w:szCs w:val="28"/>
-        </w:rPr>
-      </w:pPr>
-      <w:r>
-        <w:rPr>
-          <w:rFonts w:ascii="Times New Roman" w:hAnsi="Times New Roman" w:cs="Times New Roman"/>
-          <w:sz w:val="28"/>
-          <w:szCs w:val="28"/>
-        </w:rPr>
-        <w:t xml:space="preserve">Gestionar </w:t>
-      </w:r>
-      <w:proofErr w:type="spellStart"/>
-      <w:r>
-        <w:rPr>
-          <w:rFonts w:ascii="Times New Roman" w:hAnsi="Times New Roman" w:cs="Times New Roman"/>
-          <w:sz w:val="28"/>
-          <w:szCs w:val="28"/>
-        </w:rPr>
-        <w:t>AreaEstacionamiento</w:t>
-      </w:r>
-      <w:proofErr w:type="spellEnd"/>
-    </w:p>
-    <w:p>
-      <w:pPr>
-        <w:pStyle w:val="Prrafodelista"/>
-        <w:numPr>
-          <w:ilvl w:val="0"/>
-          <w:numId w:val="22"/>
-        </w:numPr>
-        <w:spacing w:line="256" w:lineRule="auto"/>
-        <w:jc w:val="both"/>
-        <w:rPr>
-          <w:rFonts w:ascii="Times New Roman" w:hAnsi="Times New Roman" w:cs="Times New Roman"/>
-          <w:sz w:val="28"/>
-          <w:szCs w:val="28"/>
-        </w:rPr>
-      </w:pPr>
-      <w:r>
-        <w:rPr>
-          <w:rFonts w:ascii="Times New Roman" w:hAnsi="Times New Roman" w:cs="Times New Roman"/>
-          <w:sz w:val="28"/>
-          <w:szCs w:val="28"/>
-        </w:rPr>
-        <w:t xml:space="preserve">Buscar </w:t>
-      </w:r>
-      <w:proofErr w:type="spellStart"/>
-      <w:r>
-        <w:rPr>
-          <w:rFonts w:ascii="Times New Roman" w:hAnsi="Times New Roman" w:cs="Times New Roman"/>
-          <w:sz w:val="28"/>
-          <w:szCs w:val="28"/>
-        </w:rPr>
-        <w:t>PropietarioVehiculo</w:t>
-      </w:r>
-      <w:proofErr w:type="spellEnd"/>
-    </w:p>
-    <w:p>
-      <w:pPr>
-        <w:pStyle w:val="Prrafodelista"/>
-        <w:numPr>
-          <w:ilvl w:val="0"/>
-          <w:numId w:val="22"/>
-        </w:numPr>
-        <w:spacing w:line="256" w:lineRule="auto"/>
-        <w:jc w:val="both"/>
-        <w:rPr>
-          <w:rFonts w:ascii="Times New Roman" w:hAnsi="Times New Roman" w:cs="Times New Roman"/>
-          <w:sz w:val="28"/>
-          <w:szCs w:val="28"/>
-        </w:rPr>
-      </w:pPr>
-      <w:r>
-        <w:rPr>
-          <w:rFonts w:ascii="Times New Roman" w:hAnsi="Times New Roman" w:cs="Times New Roman"/>
-          <w:sz w:val="28"/>
-          <w:szCs w:val="28"/>
-        </w:rPr>
-        <w:t xml:space="preserve">Buscar </w:t>
-      </w:r>
-      <w:proofErr w:type="spellStart"/>
-      <w:r>
-        <w:rPr>
-          <w:rFonts w:ascii="Times New Roman" w:hAnsi="Times New Roman" w:cs="Times New Roman"/>
-          <w:sz w:val="28"/>
-          <w:szCs w:val="28"/>
-        </w:rPr>
-        <w:t>TipoVehiculo</w:t>
-      </w:r>
-      <w:proofErr w:type="spellEnd"/>
-    </w:p>
-    <w:p>
-      <w:pPr>
-        <w:pStyle w:val="Prrafodelista"/>
-        <w:numPr>
-          <w:ilvl w:val="0"/>
-          <w:numId w:val="31"/>
-        </w:numPr>
-        <w:spacing w:line="256" w:lineRule="auto"/>
-        <w:ind w:left="709"/>
-        <w:jc w:val="both"/>
-        <w:rPr>
-          <w:rFonts w:ascii="Times New Roman" w:hAnsi="Times New Roman" w:cs="Times New Roman"/>
-          <w:sz w:val="28"/>
-          <w:szCs w:val="28"/>
-        </w:rPr>
-      </w:pPr>
-      <w:r>
-        <w:rPr>
-          <w:rFonts w:ascii="Times New Roman" w:hAnsi="Times New Roman" w:cs="Times New Roman"/>
-          <w:sz w:val="28"/>
-          <w:szCs w:val="28"/>
-        </w:rPr>
-        <w:t>Modulo Registro</w:t>
-      </w:r>
-    </w:p>
-    <w:p>
-      <w:pPr>
-        <w:pStyle w:val="Prrafodelista"/>
-        <w:numPr>
-          <w:ilvl w:val="0"/>
-          <w:numId w:val="22"/>
-        </w:numPr>
-        <w:spacing w:line="256" w:lineRule="auto"/>
-        <w:jc w:val="both"/>
-        <w:rPr>
-          <w:rFonts w:ascii="Times New Roman" w:hAnsi="Times New Roman" w:cs="Times New Roman"/>
-          <w:sz w:val="28"/>
-          <w:szCs w:val="28"/>
-        </w:rPr>
-      </w:pPr>
-      <w:r>
-        <w:rPr>
-          <w:rFonts w:ascii="Times New Roman" w:hAnsi="Times New Roman" w:cs="Times New Roman"/>
-          <w:sz w:val="28"/>
-          <w:szCs w:val="28"/>
-        </w:rPr>
-        <w:t>Gestionar</w:t>
-      </w:r>
-      <w:r>
-        <w:rPr>
-          <w:rFonts w:ascii="Times New Roman" w:hAnsi="Times New Roman" w:cs="Times New Roman"/>
-          <w:sz w:val="28"/>
-          <w:szCs w:val="28"/>
-        </w:rPr>
-        <w:t xml:space="preserve">  Registro</w:t>
-      </w:r>
-    </w:p>
-    <w:p>
-      <w:pPr>
-        <w:pStyle w:val="Prrafodelista"/>
-        <w:numPr>
-          <w:ilvl w:val="0"/>
-          <w:numId w:val="22"/>
-        </w:numPr>
-        <w:spacing w:line="256" w:lineRule="auto"/>
-        <w:jc w:val="both"/>
-        <w:rPr>
-          <w:rFonts w:ascii="Times New Roman" w:hAnsi="Times New Roman" w:cs="Times New Roman"/>
-          <w:sz w:val="28"/>
-          <w:szCs w:val="28"/>
-        </w:rPr>
-      </w:pPr>
-      <w:r>
-        <w:rPr>
-          <w:rFonts w:ascii="Times New Roman" w:hAnsi="Times New Roman" w:cs="Times New Roman"/>
-          <w:sz w:val="28"/>
-          <w:szCs w:val="28"/>
-        </w:rPr>
-        <w:t xml:space="preserve">Gestionar </w:t>
-      </w:r>
-      <w:proofErr w:type="spellStart"/>
-      <w:r>
-        <w:rPr>
-          <w:rFonts w:ascii="Times New Roman" w:hAnsi="Times New Roman" w:cs="Times New Roman"/>
-          <w:sz w:val="28"/>
-          <w:szCs w:val="28"/>
-        </w:rPr>
-        <w:t>FormaPago</w:t>
-      </w:r>
-      <w:proofErr w:type="spellEnd"/>
-    </w:p>
-    <w:p>
-      <w:pPr>
-        <w:pStyle w:val="Prrafodelista"/>
-        <w:numPr>
-          <w:ilvl w:val="0"/>
-          <w:numId w:val="22"/>
-        </w:numPr>
-        <w:spacing w:line="256" w:lineRule="auto"/>
-        <w:jc w:val="both"/>
-        <w:rPr>
-          <w:rFonts w:ascii="Times New Roman" w:hAnsi="Times New Roman" w:cs="Times New Roman"/>
-          <w:sz w:val="28"/>
-          <w:szCs w:val="28"/>
-        </w:rPr>
-      </w:pPr>
-      <w:r>
-        <w:rPr>
-          <w:rFonts w:ascii="Times New Roman" w:hAnsi="Times New Roman" w:cs="Times New Roman"/>
-          <w:sz w:val="28"/>
-          <w:szCs w:val="28"/>
-        </w:rPr>
-        <w:t xml:space="preserve">Buscar </w:t>
-      </w:r>
-      <w:proofErr w:type="spellStart"/>
-      <w:r>
-        <w:rPr>
-          <w:rFonts w:ascii="Times New Roman" w:hAnsi="Times New Roman" w:cs="Times New Roman"/>
-          <w:sz w:val="28"/>
-          <w:szCs w:val="28"/>
-        </w:rPr>
-        <w:t>Vehiculo</w:t>
-      </w:r>
-      <w:proofErr w:type="spellEnd"/>
-    </w:p>
-    <w:p>
-      <w:pPr>
-        <w:pStyle w:val="Prrafodelista"/>
-        <w:numPr>
-          <w:ilvl w:val="0"/>
-          <w:numId w:val="22"/>
-        </w:numPr>
-        <w:spacing w:line="256" w:lineRule="auto"/>
-        <w:jc w:val="both"/>
-        <w:rPr>
-          <w:rFonts w:ascii="Times New Roman" w:hAnsi="Times New Roman" w:cs="Times New Roman"/>
-          <w:sz w:val="28"/>
-          <w:szCs w:val="28"/>
-        </w:rPr>
-      </w:pPr>
-      <w:r>
-        <w:rPr>
-          <w:rFonts w:ascii="Times New Roman" w:hAnsi="Times New Roman" w:cs="Times New Roman"/>
-          <w:sz w:val="28"/>
-          <w:szCs w:val="28"/>
-        </w:rPr>
-        <w:t xml:space="preserve">Buscar </w:t>
-      </w:r>
-      <w:proofErr w:type="spellStart"/>
-      <w:r>
-        <w:rPr>
-          <w:rFonts w:ascii="Times New Roman" w:hAnsi="Times New Roman" w:cs="Times New Roman"/>
-          <w:sz w:val="28"/>
-          <w:szCs w:val="28"/>
-        </w:rPr>
-        <w:t>AreaEstacionamiento</w:t>
-      </w:r>
-      <w:proofErr w:type="spellEnd"/>
-      <w:r>
-        <w:rPr>
-          <w:rFonts w:ascii="Times New Roman" w:hAnsi="Times New Roman" w:cs="Times New Roman"/>
-          <w:sz w:val="28"/>
-          <w:szCs w:val="28"/>
-        </w:rPr>
-        <w:t xml:space="preserve"> </w:t>
-      </w:r>
-    </w:p>
-    <w:p>
-      <w:pPr>
-        <w:pStyle w:val="Prrafodelista"/>
-        <w:numPr>
-          <w:ilvl w:val="0"/>
-          <w:numId w:val="22"/>
-        </w:numPr>
-        <w:spacing w:line="256" w:lineRule="auto"/>
-        <w:jc w:val="both"/>
-        <w:rPr>
-          <w:rFonts w:ascii="Times New Roman" w:hAnsi="Times New Roman" w:cs="Times New Roman"/>
-          <w:sz w:val="28"/>
-          <w:szCs w:val="28"/>
-        </w:rPr>
-      </w:pPr>
-      <w:r>
-        <w:rPr>
-          <w:rFonts w:ascii="Times New Roman" w:hAnsi="Times New Roman" w:cs="Times New Roman"/>
-          <w:sz w:val="28"/>
-          <w:szCs w:val="28"/>
-        </w:rPr>
-        <w:t xml:space="preserve">Buscar </w:t>
-      </w:r>
-      <w:proofErr w:type="spellStart"/>
-      <w:r>
-        <w:rPr>
-          <w:rFonts w:ascii="Times New Roman" w:hAnsi="Times New Roman" w:cs="Times New Roman"/>
-          <w:sz w:val="28"/>
-          <w:szCs w:val="28"/>
-        </w:rPr>
-        <w:t>FormaPago</w:t>
-      </w:r>
-      <w:proofErr w:type="spellEnd"/>
-    </w:p>
-    <w:p>
-      <w:pPr>
-        <w:pStyle w:val="Prrafodelista"/>
-        <w:numPr>
-          <w:ilvl w:val="0"/>
-          <w:numId w:val="22"/>
-        </w:numPr>
-        <w:spacing w:line="256" w:lineRule="auto"/>
-        <w:jc w:val="both"/>
-        <w:rPr>
-          <w:rFonts w:ascii="Times New Roman" w:hAnsi="Times New Roman" w:cs="Times New Roman"/>
-          <w:sz w:val="28"/>
-          <w:szCs w:val="28"/>
-        </w:rPr>
-      </w:pPr>
-      <w:r>
-        <w:rPr>
-          <w:rFonts w:ascii="Times New Roman" w:hAnsi="Times New Roman" w:cs="Times New Roman"/>
-          <w:sz w:val="28"/>
-          <w:szCs w:val="28"/>
-        </w:rPr>
-        <w:t xml:space="preserve">Generar </w:t>
-      </w:r>
-      <w:proofErr w:type="spellStart"/>
-      <w:r>
-        <w:rPr>
-          <w:rFonts w:ascii="Times New Roman" w:hAnsi="Times New Roman" w:cs="Times New Roman"/>
-          <w:sz w:val="28"/>
-          <w:szCs w:val="28"/>
-        </w:rPr>
-        <w:t>ComprobantePago</w:t>
-      </w:r>
-      <w:proofErr w:type="spellEnd"/>
-    </w:p>
-    <w:p>
-      <w:pPr>
-        <w:pStyle w:val="Prrafodelista"/>
-        <w:numPr>
-          <w:ilvl w:val="0"/>
-          <w:numId w:val="22"/>
-        </w:numPr>
-        <w:spacing w:line="256" w:lineRule="auto"/>
-        <w:jc w:val="both"/>
-        <w:rPr>
-          <w:rFonts w:ascii="Times New Roman" w:hAnsi="Times New Roman" w:cs="Times New Roman"/>
-          <w:sz w:val="28"/>
-          <w:szCs w:val="28"/>
-        </w:rPr>
-      </w:pPr>
-      <w:r>
-        <w:rPr>
-          <w:rFonts w:ascii="Times New Roman" w:hAnsi="Times New Roman" w:cs="Times New Roman"/>
-          <w:sz w:val="28"/>
-          <w:szCs w:val="28"/>
-        </w:rPr>
-        <w:t>Buscar Personal</w:t>
-      </w:r>
     </w:p>
     <w:p>
       <w:pPr>
@@ -7575,6 +7320,306 @@
     <w:p>
       <w:pPr>
         <w:pStyle w:val="Prrafodelista"/>
+        <w:spacing w:after="200" w:line="276" w:lineRule="auto"/>
+        <w:ind w:left="1008"/>
+        <w:jc w:val="both"/>
+        <w:rPr>
+          <w:rFonts w:ascii="Times New Roman" w:hAnsi="Times New Roman" w:cs="Times New Roman"/>
+          <w:b/>
+          <w:color w:val="000000" w:themeColor="text1"/>
+          <w:sz w:val="28"/>
+          <w:szCs w:val="28"/>
+        </w:rPr>
+      </w:pPr>
+    </w:p>
+    <w:p>
+      <w:pPr>
+        <w:pStyle w:val="Prrafodelista"/>
+        <w:spacing w:after="200" w:line="276" w:lineRule="auto"/>
+        <w:ind w:left="1008"/>
+        <w:jc w:val="both"/>
+        <w:rPr>
+          <w:rFonts w:ascii="Times New Roman" w:hAnsi="Times New Roman" w:cs="Times New Roman"/>
+          <w:b/>
+          <w:color w:val="000000" w:themeColor="text1"/>
+          <w:sz w:val="28"/>
+          <w:szCs w:val="28"/>
+        </w:rPr>
+      </w:pPr>
+    </w:p>
+    <w:p>
+      <w:pPr>
+        <w:pStyle w:val="Prrafodelista"/>
+        <w:spacing w:after="200" w:line="276" w:lineRule="auto"/>
+        <w:ind w:left="1008"/>
+        <w:jc w:val="both"/>
+        <w:rPr>
+          <w:rFonts w:ascii="Times New Roman" w:hAnsi="Times New Roman" w:cs="Times New Roman"/>
+          <w:b/>
+          <w:color w:val="000000" w:themeColor="text1"/>
+          <w:sz w:val="28"/>
+          <w:szCs w:val="28"/>
+        </w:rPr>
+      </w:pPr>
+    </w:p>
+    <w:p>
+      <w:pPr>
+        <w:pStyle w:val="Prrafodelista"/>
+        <w:spacing w:after="200" w:line="276" w:lineRule="auto"/>
+        <w:ind w:left="1008"/>
+        <w:jc w:val="both"/>
+        <w:rPr>
+          <w:rFonts w:ascii="Times New Roman" w:hAnsi="Times New Roman" w:cs="Times New Roman"/>
+          <w:b/>
+          <w:color w:val="000000" w:themeColor="text1"/>
+          <w:sz w:val="28"/>
+          <w:szCs w:val="28"/>
+        </w:rPr>
+      </w:pPr>
+    </w:p>
+    <w:p>
+      <w:pPr>
+        <w:pStyle w:val="Prrafodelista"/>
+        <w:spacing w:after="200" w:line="276" w:lineRule="auto"/>
+        <w:ind w:left="1008"/>
+        <w:jc w:val="both"/>
+        <w:rPr>
+          <w:rFonts w:ascii="Times New Roman" w:hAnsi="Times New Roman" w:cs="Times New Roman"/>
+          <w:b/>
+          <w:color w:val="000000" w:themeColor="text1"/>
+          <w:sz w:val="28"/>
+          <w:szCs w:val="28"/>
+        </w:rPr>
+      </w:pPr>
+    </w:p>
+    <w:p>
+      <w:pPr>
+        <w:pStyle w:val="Prrafodelista"/>
+        <w:spacing w:after="200" w:line="276" w:lineRule="auto"/>
+        <w:ind w:left="1008"/>
+        <w:jc w:val="both"/>
+        <w:rPr>
+          <w:rFonts w:ascii="Times New Roman" w:hAnsi="Times New Roman" w:cs="Times New Roman"/>
+          <w:b/>
+          <w:color w:val="000000" w:themeColor="text1"/>
+          <w:sz w:val="28"/>
+          <w:szCs w:val="28"/>
+        </w:rPr>
+      </w:pPr>
+    </w:p>
+    <w:p>
+      <w:pPr>
+        <w:pStyle w:val="Prrafodelista"/>
+        <w:spacing w:after="200" w:line="276" w:lineRule="auto"/>
+        <w:ind w:left="1008"/>
+        <w:jc w:val="both"/>
+        <w:rPr>
+          <w:rFonts w:ascii="Times New Roman" w:hAnsi="Times New Roman" w:cs="Times New Roman"/>
+          <w:b/>
+          <w:color w:val="000000" w:themeColor="text1"/>
+          <w:sz w:val="28"/>
+          <w:szCs w:val="28"/>
+        </w:rPr>
+      </w:pPr>
+    </w:p>
+    <w:p>
+      <w:pPr>
+        <w:pStyle w:val="Prrafodelista"/>
+        <w:spacing w:after="200" w:line="276" w:lineRule="auto"/>
+        <w:ind w:left="1008"/>
+        <w:jc w:val="both"/>
+        <w:rPr>
+          <w:rFonts w:ascii="Times New Roman" w:hAnsi="Times New Roman" w:cs="Times New Roman"/>
+          <w:b/>
+          <w:color w:val="000000" w:themeColor="text1"/>
+          <w:sz w:val="28"/>
+          <w:szCs w:val="28"/>
+        </w:rPr>
+      </w:pPr>
+    </w:p>
+    <w:p>
+      <w:pPr>
+        <w:pStyle w:val="Prrafodelista"/>
+        <w:spacing w:after="200" w:line="276" w:lineRule="auto"/>
+        <w:ind w:left="1008"/>
+        <w:jc w:val="both"/>
+        <w:rPr>
+          <w:rFonts w:ascii="Times New Roman" w:hAnsi="Times New Roman" w:cs="Times New Roman"/>
+          <w:b/>
+          <w:color w:val="000000" w:themeColor="text1"/>
+          <w:sz w:val="28"/>
+          <w:szCs w:val="28"/>
+        </w:rPr>
+      </w:pPr>
+    </w:p>
+    <w:p>
+      <w:pPr>
+        <w:pStyle w:val="Prrafodelista"/>
+        <w:spacing w:after="200" w:line="276" w:lineRule="auto"/>
+        <w:ind w:left="1008"/>
+        <w:jc w:val="both"/>
+        <w:rPr>
+          <w:rFonts w:ascii="Times New Roman" w:hAnsi="Times New Roman" w:cs="Times New Roman"/>
+          <w:b/>
+          <w:color w:val="000000" w:themeColor="text1"/>
+          <w:sz w:val="28"/>
+          <w:szCs w:val="28"/>
+        </w:rPr>
+      </w:pPr>
+    </w:p>
+    <w:p>
+      <w:pPr>
+        <w:pStyle w:val="Prrafodelista"/>
+        <w:spacing w:after="200" w:line="276" w:lineRule="auto"/>
+        <w:ind w:left="1008"/>
+        <w:jc w:val="both"/>
+        <w:rPr>
+          <w:rFonts w:ascii="Times New Roman" w:hAnsi="Times New Roman" w:cs="Times New Roman"/>
+          <w:b/>
+          <w:color w:val="000000" w:themeColor="text1"/>
+          <w:sz w:val="28"/>
+          <w:szCs w:val="28"/>
+        </w:rPr>
+      </w:pPr>
+    </w:p>
+    <w:p>
+      <w:pPr>
+        <w:pStyle w:val="Prrafodelista"/>
+        <w:spacing w:after="200" w:line="276" w:lineRule="auto"/>
+        <w:ind w:left="1008"/>
+        <w:jc w:val="both"/>
+        <w:rPr>
+          <w:rFonts w:ascii="Times New Roman" w:hAnsi="Times New Roman" w:cs="Times New Roman"/>
+          <w:b/>
+          <w:color w:val="000000" w:themeColor="text1"/>
+          <w:sz w:val="28"/>
+          <w:szCs w:val="28"/>
+        </w:rPr>
+      </w:pPr>
+    </w:p>
+    <w:p>
+      <w:pPr>
+        <w:pStyle w:val="Prrafodelista"/>
+        <w:spacing w:after="200" w:line="276" w:lineRule="auto"/>
+        <w:ind w:left="1008"/>
+        <w:jc w:val="both"/>
+        <w:rPr>
+          <w:rFonts w:ascii="Times New Roman" w:hAnsi="Times New Roman" w:cs="Times New Roman"/>
+          <w:b/>
+          <w:color w:val="000000" w:themeColor="text1"/>
+          <w:sz w:val="28"/>
+          <w:szCs w:val="28"/>
+        </w:rPr>
+      </w:pPr>
+    </w:p>
+    <w:p>
+      <w:pPr>
+        <w:pStyle w:val="Prrafodelista"/>
+        <w:spacing w:after="200" w:line="276" w:lineRule="auto"/>
+        <w:ind w:left="1008"/>
+        <w:jc w:val="both"/>
+        <w:rPr>
+          <w:rFonts w:ascii="Times New Roman" w:hAnsi="Times New Roman" w:cs="Times New Roman"/>
+          <w:b/>
+          <w:color w:val="000000" w:themeColor="text1"/>
+          <w:sz w:val="28"/>
+          <w:szCs w:val="28"/>
+        </w:rPr>
+      </w:pPr>
+    </w:p>
+    <w:p>
+      <w:pPr>
+        <w:pStyle w:val="Prrafodelista"/>
+        <w:spacing w:after="200" w:line="276" w:lineRule="auto"/>
+        <w:ind w:left="1008"/>
+        <w:jc w:val="both"/>
+        <w:rPr>
+          <w:rFonts w:ascii="Times New Roman" w:hAnsi="Times New Roman" w:cs="Times New Roman"/>
+          <w:b/>
+          <w:color w:val="000000" w:themeColor="text1"/>
+          <w:sz w:val="28"/>
+          <w:szCs w:val="28"/>
+        </w:rPr>
+      </w:pPr>
+    </w:p>
+    <w:p>
+      <w:pPr>
+        <w:pStyle w:val="Prrafodelista"/>
+        <w:spacing w:after="200" w:line="276" w:lineRule="auto"/>
+        <w:ind w:left="1008"/>
+        <w:jc w:val="both"/>
+        <w:rPr>
+          <w:rFonts w:ascii="Times New Roman" w:hAnsi="Times New Roman" w:cs="Times New Roman"/>
+          <w:b/>
+          <w:color w:val="000000" w:themeColor="text1"/>
+          <w:sz w:val="28"/>
+          <w:szCs w:val="28"/>
+        </w:rPr>
+      </w:pPr>
+    </w:p>
+    <w:p>
+      <w:pPr>
+        <w:pStyle w:val="Prrafodelista"/>
+        <w:spacing w:after="200" w:line="276" w:lineRule="auto"/>
+        <w:ind w:left="1008"/>
+        <w:jc w:val="both"/>
+        <w:rPr>
+          <w:rFonts w:ascii="Times New Roman" w:hAnsi="Times New Roman" w:cs="Times New Roman"/>
+          <w:b/>
+          <w:color w:val="000000" w:themeColor="text1"/>
+          <w:sz w:val="28"/>
+          <w:szCs w:val="28"/>
+        </w:rPr>
+      </w:pPr>
+    </w:p>
+    <w:p>
+      <w:pPr>
+        <w:pStyle w:val="Prrafodelista"/>
+        <w:spacing w:after="200" w:line="276" w:lineRule="auto"/>
+        <w:ind w:left="1008"/>
+        <w:jc w:val="both"/>
+        <w:rPr>
+          <w:rFonts w:ascii="Times New Roman" w:hAnsi="Times New Roman" w:cs="Times New Roman"/>
+          <w:b/>
+          <w:color w:val="000000" w:themeColor="text1"/>
+          <w:sz w:val="28"/>
+          <w:szCs w:val="28"/>
+        </w:rPr>
+      </w:pPr>
+    </w:p>
+    <w:p>
+      <w:pPr>
+        <w:pStyle w:val="Prrafodelista"/>
+        <w:spacing w:after="200" w:line="276" w:lineRule="auto"/>
+        <w:ind w:left="1008"/>
+        <w:jc w:val="both"/>
+        <w:rPr>
+          <w:rFonts w:ascii="Times New Roman" w:hAnsi="Times New Roman" w:cs="Times New Roman"/>
+          <w:b/>
+          <w:color w:val="000000" w:themeColor="text1"/>
+          <w:sz w:val="28"/>
+          <w:szCs w:val="28"/>
+        </w:rPr>
+      </w:pPr>
+    </w:p>
+    <w:p>
+      <w:pPr>
+        <w:pStyle w:val="Prrafodelista"/>
+        <w:spacing w:after="200" w:line="276" w:lineRule="auto"/>
+        <w:ind w:left="1008"/>
+        <w:jc w:val="both"/>
+        <w:rPr>
+          <w:rFonts w:ascii="Times New Roman" w:hAnsi="Times New Roman" w:cs="Times New Roman"/>
+          <w:b/>
+          <w:color w:val="000000" w:themeColor="text1"/>
+          <w:sz w:val="28"/>
+          <w:szCs w:val="28"/>
+        </w:rPr>
+      </w:pPr>
+    </w:p>
+    <w:p>
+      <w:pPr>
+        <w:pStyle w:val="Prrafodelista"/>
         <w:numPr>
           <w:ilvl w:val="1"/>
           <w:numId w:val="7"/>
@@ -7596,116 +7641,6 @@
         </w:rPr>
         <w:t>Posibles Costos</w:t>
       </w:r>
-    </w:p>
-    <w:p>
-      <w:pPr>
-        <w:jc w:val="both"/>
-        <w:rPr>
-          <w:rFonts w:ascii="Times New Roman" w:hAnsi="Times New Roman" w:cs="Times New Roman"/>
-          <w:b/>
-          <w:sz w:val="28"/>
-          <w:szCs w:val="28"/>
-        </w:rPr>
-      </w:pPr>
-    </w:p>
-    <w:p>
-      <w:pPr>
-        <w:jc w:val="both"/>
-        <w:rPr>
-          <w:rFonts w:ascii="Times New Roman" w:hAnsi="Times New Roman" w:cs="Times New Roman"/>
-          <w:b/>
-          <w:sz w:val="28"/>
-          <w:szCs w:val="28"/>
-        </w:rPr>
-      </w:pPr>
-    </w:p>
-    <w:p>
-      <w:pPr>
-        <w:jc w:val="both"/>
-        <w:rPr>
-          <w:rFonts w:ascii="Times New Roman" w:hAnsi="Times New Roman" w:cs="Times New Roman"/>
-          <w:b/>
-          <w:sz w:val="28"/>
-          <w:szCs w:val="28"/>
-        </w:rPr>
-      </w:pPr>
-    </w:p>
-    <w:p>
-      <w:pPr>
-        <w:jc w:val="both"/>
-        <w:rPr>
-          <w:rFonts w:ascii="Times New Roman" w:hAnsi="Times New Roman" w:cs="Times New Roman"/>
-          <w:b/>
-          <w:sz w:val="28"/>
-          <w:szCs w:val="28"/>
-        </w:rPr>
-      </w:pPr>
-    </w:p>
-    <w:p>
-      <w:pPr>
-        <w:jc w:val="both"/>
-        <w:rPr>
-          <w:rFonts w:ascii="Times New Roman" w:hAnsi="Times New Roman" w:cs="Times New Roman"/>
-          <w:b/>
-          <w:sz w:val="28"/>
-          <w:szCs w:val="28"/>
-        </w:rPr>
-      </w:pPr>
-    </w:p>
-    <w:p>
-      <w:pPr>
-        <w:jc w:val="both"/>
-        <w:rPr>
-          <w:rFonts w:ascii="Times New Roman" w:hAnsi="Times New Roman" w:cs="Times New Roman"/>
-          <w:b/>
-          <w:sz w:val="28"/>
-          <w:szCs w:val="28"/>
-        </w:rPr>
-      </w:pPr>
-    </w:p>
-    <w:p>
-      <w:pPr>
-        <w:jc w:val="both"/>
-        <w:rPr>
-          <w:rFonts w:ascii="Times New Roman" w:hAnsi="Times New Roman" w:cs="Times New Roman"/>
-          <w:b/>
-          <w:sz w:val="28"/>
-          <w:szCs w:val="28"/>
-        </w:rPr>
-      </w:pPr>
-    </w:p>
-    <w:p>
-      <w:pPr>
-        <w:jc w:val="both"/>
-        <w:rPr>
-          <w:rFonts w:ascii="Times New Roman" w:hAnsi="Times New Roman" w:cs="Times New Roman"/>
-          <w:b/>
-          <w:sz w:val="28"/>
-          <w:szCs w:val="28"/>
-        </w:rPr>
-      </w:pPr>
-    </w:p>
-    <w:p>
-      <w:pPr>
-        <w:jc w:val="both"/>
-        <w:rPr>
-          <w:rFonts w:ascii="Times New Roman" w:hAnsi="Times New Roman" w:cs="Times New Roman"/>
-          <w:b/>
-          <w:sz w:val="28"/>
-          <w:szCs w:val="28"/>
-        </w:rPr>
-      </w:pPr>
-    </w:p>
-    <w:p>
-      <w:pPr>
-        <w:jc w:val="both"/>
-        <w:rPr>
-          <w:rFonts w:ascii="Times New Roman" w:hAnsi="Times New Roman" w:cs="Times New Roman"/>
-          <w:b/>
-          <w:sz w:val="28"/>
-          <w:szCs w:val="28"/>
-        </w:rPr>
-      </w:pPr>
     </w:p>
     <w:p>
       <w:pPr>
@@ -8648,6 +8583,126 @@
     </w:p>
     <w:p>
       <w:pPr>
+        <w:rPr>
+          <w:rFonts w:ascii="Times New Roman" w:hAnsi="Times New Roman" w:cs="Times New Roman"/>
+          <w:b/>
+          <w:sz w:val="24"/>
+          <w:szCs w:val="24"/>
+        </w:rPr>
+      </w:pPr>
+    </w:p>
+    <w:p>
+      <w:pPr>
+        <w:rPr>
+          <w:rFonts w:ascii="Times New Roman" w:hAnsi="Times New Roman" w:cs="Times New Roman"/>
+          <w:b/>
+          <w:sz w:val="24"/>
+          <w:szCs w:val="24"/>
+        </w:rPr>
+      </w:pPr>
+    </w:p>
+    <w:p>
+      <w:pPr>
+        <w:rPr>
+          <w:rFonts w:ascii="Times New Roman" w:hAnsi="Times New Roman" w:cs="Times New Roman"/>
+          <w:b/>
+          <w:sz w:val="24"/>
+          <w:szCs w:val="24"/>
+        </w:rPr>
+      </w:pPr>
+    </w:p>
+    <w:p>
+      <w:pPr>
+        <w:rPr>
+          <w:rFonts w:ascii="Times New Roman" w:hAnsi="Times New Roman" w:cs="Times New Roman"/>
+          <w:b/>
+          <w:sz w:val="24"/>
+          <w:szCs w:val="24"/>
+        </w:rPr>
+      </w:pPr>
+    </w:p>
+    <w:p>
+      <w:pPr>
+        <w:rPr>
+          <w:rFonts w:ascii="Times New Roman" w:hAnsi="Times New Roman" w:cs="Times New Roman"/>
+          <w:b/>
+          <w:sz w:val="24"/>
+          <w:szCs w:val="24"/>
+        </w:rPr>
+      </w:pPr>
+    </w:p>
+    <w:p>
+      <w:pPr>
+        <w:rPr>
+          <w:rFonts w:ascii="Times New Roman" w:hAnsi="Times New Roman" w:cs="Times New Roman"/>
+          <w:b/>
+          <w:sz w:val="24"/>
+          <w:szCs w:val="24"/>
+        </w:rPr>
+      </w:pPr>
+    </w:p>
+    <w:p>
+      <w:pPr>
+        <w:rPr>
+          <w:rFonts w:ascii="Times New Roman" w:hAnsi="Times New Roman" w:cs="Times New Roman"/>
+          <w:b/>
+          <w:sz w:val="24"/>
+          <w:szCs w:val="24"/>
+        </w:rPr>
+      </w:pPr>
+    </w:p>
+    <w:p>
+      <w:pPr>
+        <w:rPr>
+          <w:rFonts w:ascii="Times New Roman" w:hAnsi="Times New Roman" w:cs="Times New Roman"/>
+          <w:b/>
+          <w:sz w:val="24"/>
+          <w:szCs w:val="24"/>
+        </w:rPr>
+      </w:pPr>
+    </w:p>
+    <w:p>
+      <w:pPr>
+        <w:rPr>
+          <w:rFonts w:ascii="Times New Roman" w:hAnsi="Times New Roman" w:cs="Times New Roman"/>
+          <w:b/>
+          <w:sz w:val="24"/>
+          <w:szCs w:val="24"/>
+        </w:rPr>
+      </w:pPr>
+    </w:p>
+    <w:p>
+      <w:pPr>
+        <w:rPr>
+          <w:rFonts w:ascii="Times New Roman" w:hAnsi="Times New Roman" w:cs="Times New Roman"/>
+          <w:b/>
+          <w:sz w:val="24"/>
+          <w:szCs w:val="24"/>
+        </w:rPr>
+      </w:pPr>
+    </w:p>
+    <w:p>
+      <w:pPr>
+        <w:rPr>
+          <w:rFonts w:ascii="Times New Roman" w:hAnsi="Times New Roman" w:cs="Times New Roman"/>
+          <w:b/>
+          <w:sz w:val="24"/>
+          <w:szCs w:val="24"/>
+        </w:rPr>
+      </w:pPr>
+    </w:p>
+    <w:p>
+      <w:pPr>
+        <w:rPr>
+          <w:rFonts w:ascii="Times New Roman" w:hAnsi="Times New Roman" w:cs="Times New Roman"/>
+          <w:b/>
+          <w:sz w:val="24"/>
+          <w:szCs w:val="24"/>
+        </w:rPr>
+      </w:pPr>
+    </w:p>
+    <w:p>
+      <w:pPr>
         <w:pStyle w:val="Prrafodelista"/>
         <w:numPr>
           <w:ilvl w:val="1"/>
@@ -9241,94 +9296,6 @@
     <w:p>
       <w:pPr>
         <w:rPr>
-          <w:sz w:val="28"/>
-          <w:szCs w:val="28"/>
-        </w:rPr>
-      </w:pPr>
-    </w:p>
-    <w:p>
-      <w:pPr>
-        <w:rPr>
-          <w:sz w:val="28"/>
-          <w:szCs w:val="28"/>
-        </w:rPr>
-      </w:pPr>
-    </w:p>
-    <w:p>
-      <w:pPr>
-        <w:rPr>
-          <w:sz w:val="28"/>
-          <w:szCs w:val="28"/>
-        </w:rPr>
-      </w:pPr>
-    </w:p>
-    <w:p>
-      <w:pPr>
-        <w:rPr>
-          <w:sz w:val="28"/>
-          <w:szCs w:val="28"/>
-        </w:rPr>
-      </w:pPr>
-    </w:p>
-    <w:p>
-      <w:pPr>
-        <w:rPr>
-          <w:sz w:val="28"/>
-          <w:szCs w:val="28"/>
-        </w:rPr>
-      </w:pPr>
-    </w:p>
-    <w:p>
-      <w:pPr>
-        <w:rPr>
-          <w:sz w:val="28"/>
-          <w:szCs w:val="28"/>
-        </w:rPr>
-      </w:pPr>
-    </w:p>
-    <w:p>
-      <w:pPr>
-        <w:rPr>
-          <w:sz w:val="28"/>
-          <w:szCs w:val="28"/>
-        </w:rPr>
-      </w:pPr>
-    </w:p>
-    <w:p>
-      <w:pPr>
-        <w:rPr>
-          <w:sz w:val="28"/>
-          <w:szCs w:val="28"/>
-        </w:rPr>
-      </w:pPr>
-    </w:p>
-    <w:p>
-      <w:pPr>
-        <w:rPr>
-          <w:sz w:val="28"/>
-          <w:szCs w:val="28"/>
-        </w:rPr>
-      </w:pPr>
-    </w:p>
-    <w:p>
-      <w:pPr>
-        <w:rPr>
-          <w:sz w:val="28"/>
-          <w:szCs w:val="28"/>
-        </w:rPr>
-      </w:pPr>
-    </w:p>
-    <w:p>
-      <w:pPr>
-        <w:rPr>
-          <w:sz w:val="28"/>
-          <w:szCs w:val="28"/>
-        </w:rPr>
-      </w:pPr>
-    </w:p>
-    <w:p>
-      <w:pPr>
-        <w:rPr>
           <w:b/>
           <w:color w:val="FF0000"/>
           <w:sz w:val="36"/>
@@ -9403,7 +9370,6 @@
         <w:rPr>
           <w:sz w:val="28"/>
           <w:szCs w:val="28"/>
-          <w:u w:val="single"/>
         </w:rPr>
       </w:pPr>
       <w:r>
@@ -9455,14 +9421,41 @@
           <w:szCs w:val="28"/>
           <w:highlight w:val="yellow"/>
         </w:rPr>
-        <w:t>p3.inadecuado proceso de facturación.</w:t>
-      </w:r>
-      <w:r>
-        <w:rPr>
-          <w:sz w:val="28"/>
-          <w:szCs w:val="28"/>
-        </w:rPr>
-        <w:t>--</w:t>
+        <w:t xml:space="preserve">p3. </w:t>
+      </w:r>
+      <w:r>
+        <w:rPr>
+          <w:sz w:val="28"/>
+          <w:szCs w:val="28"/>
+          <w:highlight w:val="yellow"/>
+        </w:rPr>
+        <w:t xml:space="preserve">Dificultad en el </w:t>
+      </w:r>
+      <w:r>
+        <w:rPr>
+          <w:sz w:val="28"/>
+          <w:szCs w:val="28"/>
+          <w:highlight w:val="yellow"/>
+        </w:rPr>
+        <w:t xml:space="preserve">proceso de </w:t>
+      </w:r>
+      <w:proofErr w:type="spellStart"/>
+      <w:r>
+        <w:rPr>
+          <w:sz w:val="28"/>
+          <w:szCs w:val="28"/>
+          <w:highlight w:val="yellow"/>
+        </w:rPr>
+        <w:t>comprobantePago</w:t>
+      </w:r>
+      <w:proofErr w:type="spellEnd"/>
+      <w:r>
+        <w:rPr>
+          <w:sz w:val="28"/>
+          <w:szCs w:val="28"/>
+          <w:highlight w:val="yellow"/>
+        </w:rPr>
+        <w:t>.</w:t>
       </w:r>
       <w:r>
         <w:rPr>
@@ -9501,7 +9494,21 @@
           <w:szCs w:val="28"/>
         </w:rPr>
         <w:br/>
-        <w:t>p7.Retraso del personal.</w:t>
+        <w:t>p7.</w:t>
+      </w:r>
+      <w:r>
+        <w:rPr>
+          <w:sz w:val="28"/>
+          <w:szCs w:val="28"/>
+        </w:rPr>
+        <w:t xml:space="preserve">Incumpliento por  parte </w:t>
+      </w:r>
+      <w:r>
+        <w:rPr>
+          <w:sz w:val="28"/>
+          <w:szCs w:val="28"/>
+        </w:rPr>
+        <w:t xml:space="preserve"> del personal.</w:t>
       </w:r>
       <w:r>
         <w:rPr>
@@ -9516,7 +9523,23 @@
           <w:szCs w:val="28"/>
           <w:highlight w:val="yellow"/>
         </w:rPr>
-        <w:t>p8.demora en la realización de reportes.</w:t>
+        <w:t>p8.</w:t>
+      </w:r>
+      <w:r>
+        <w:rPr>
+          <w:sz w:val="28"/>
+          <w:szCs w:val="28"/>
+          <w:highlight w:val="yellow"/>
+        </w:rPr>
+        <w:t>lentitud</w:t>
+      </w:r>
+      <w:r>
+        <w:rPr>
+          <w:sz w:val="28"/>
+          <w:szCs w:val="28"/>
+          <w:highlight w:val="yellow"/>
+        </w:rPr>
+        <w:t xml:space="preserve"> en la realización de reportes.</w:t>
       </w:r>
       <w:r>
         <w:rPr>
@@ -9608,7 +9631,23 @@
           <w:szCs w:val="28"/>
           <w:highlight w:val="yellow"/>
         </w:rPr>
-        <w:t xml:space="preserve"> de tiempo en el registro de nuevos trabajadores.</w:t>
+        <w:t xml:space="preserve"> de tiempo en el registro de nuevo </w:t>
+      </w:r>
+      <w:r>
+        <w:rPr>
+          <w:sz w:val="28"/>
+          <w:szCs w:val="28"/>
+          <w:highlight w:val="yellow"/>
+        </w:rPr>
+        <w:t>personal</w:t>
+      </w:r>
+      <w:r>
+        <w:rPr>
+          <w:sz w:val="28"/>
+          <w:szCs w:val="28"/>
+          <w:highlight w:val="yellow"/>
+        </w:rPr>
+        <w:t>.</w:t>
       </w:r>
       <w:r>
         <w:rPr>
@@ -9632,7 +9671,73 @@
           <w:szCs w:val="28"/>
           <w:highlight w:val="yellow"/>
         </w:rPr>
-        <w:t>p16.No existe un registro de vehículos</w:t>
+        <w:t xml:space="preserve">p16.No existe un registro de </w:t>
+      </w:r>
+      <w:proofErr w:type="spellStart"/>
+      <w:r>
+        <w:rPr>
+          <w:sz w:val="28"/>
+          <w:szCs w:val="28"/>
+          <w:highlight w:val="yellow"/>
+        </w:rPr>
+        <w:t>Tipo</w:t>
+      </w:r>
+      <w:r>
+        <w:rPr>
+          <w:sz w:val="28"/>
+          <w:szCs w:val="28"/>
+          <w:highlight w:val="yellow"/>
+        </w:rPr>
+        <w:t>vehículos</w:t>
+      </w:r>
+      <w:proofErr w:type="spellEnd"/>
+      <w:r>
+        <w:rPr>
+          <w:sz w:val="28"/>
+          <w:szCs w:val="28"/>
+        </w:rPr>
+        <w:br/>
+      </w:r>
+      <w:r>
+        <w:rPr>
+          <w:sz w:val="28"/>
+          <w:szCs w:val="28"/>
+          <w:highlight w:val="yellow"/>
+        </w:rPr>
+        <w:t>p17</w:t>
+      </w:r>
+      <w:r>
+        <w:rPr>
+          <w:sz w:val="28"/>
+          <w:szCs w:val="28"/>
+          <w:highlight w:val="yellow"/>
+        </w:rPr>
+        <w:t>.</w:t>
+      </w:r>
+      <w:r>
+        <w:rPr>
+          <w:sz w:val="28"/>
+          <w:szCs w:val="28"/>
+          <w:highlight w:val="yellow"/>
+        </w:rPr>
+        <w:t xml:space="preserve">no hay una asignación de </w:t>
+      </w:r>
+      <w:proofErr w:type="spellStart"/>
+      <w:r>
+        <w:rPr>
+          <w:sz w:val="28"/>
+          <w:szCs w:val="28"/>
+          <w:highlight w:val="yellow"/>
+        </w:rPr>
+        <w:t>AreaEstacionamiento</w:t>
+      </w:r>
+      <w:proofErr w:type="spellEnd"/>
+      <w:r>
+        <w:rPr>
+          <w:sz w:val="28"/>
+          <w:szCs w:val="28"/>
+        </w:rPr>
+        <w:t xml:space="preserve"> </w:t>
       </w:r>
       <w:r>
         <w:rPr>
@@ -9702,7 +9807,21 @@
           <w:sz w:val="28"/>
           <w:szCs w:val="28"/>
         </w:rPr>
-        <w:t>1, p2, p4, p7, p9, p11, p12, p</w:t>
+        <w:t xml:space="preserve">1, p2, p4, </w:t>
+      </w:r>
+      <w:r>
+        <w:rPr>
+          <w:sz w:val="28"/>
+          <w:szCs w:val="28"/>
+        </w:rPr>
+        <w:t>p5,</w:t>
+      </w:r>
+      <w:r>
+        <w:rPr>
+          <w:sz w:val="28"/>
+          <w:szCs w:val="28"/>
+        </w:rPr>
+        <w:t>p7, p9, p11, p12, p</w:t>
       </w:r>
       <w:r>
         <w:rPr>
@@ -9771,7 +9890,7 @@
           <w:sz w:val="28"/>
           <w:szCs w:val="28"/>
         </w:rPr>
-        <w:t>3, p5, p6, p8, p10, p14, p</w:t>
+        <w:t>3, p6, p8, p10, p14, p</w:t>
       </w:r>
       <w:r>
         <w:rPr>
@@ -9792,7 +9911,14 @@
           <w:sz w:val="28"/>
           <w:szCs w:val="28"/>
         </w:rPr>
-        <w:t>16.</w:t>
+        <w:t>16</w:t>
+      </w:r>
+      <w:r>
+        <w:rPr>
+          <w:sz w:val="28"/>
+          <w:szCs w:val="28"/>
+        </w:rPr>
+        <w:t>,p17</w:t>
       </w:r>
     </w:p>
     <w:p>
@@ -9867,10 +9993,51 @@
           <w:sz w:val="28"/>
           <w:szCs w:val="28"/>
         </w:rPr>
-        <w:t xml:space="preserve">. inadecuado proceso de facturación. */se realiza de forma </w:t>
-      </w:r>
-      <w:r>
-        <w:rPr>
+        <w:t xml:space="preserve">. </w:t>
+      </w:r>
+      <w:r>
+        <w:rPr>
+          <w:sz w:val="28"/>
+          <w:szCs w:val="28"/>
+        </w:rPr>
+        <w:t xml:space="preserve">Dificultad en el proceso de </w:t>
+      </w:r>
+      <w:proofErr w:type="spellStart"/>
+      <w:r>
+        <w:rPr>
+          <w:sz w:val="28"/>
+          <w:szCs w:val="28"/>
+        </w:rPr>
+        <w:t>comprobantePago</w:t>
+      </w:r>
+      <w:proofErr w:type="spellEnd"/>
+      <w:r>
+        <w:rPr>
+          <w:sz w:val="28"/>
+          <w:szCs w:val="28"/>
+        </w:rPr>
+        <w:t xml:space="preserve">. </w:t>
+      </w:r>
+      <w:r>
+        <w:rPr>
+          <w:sz w:val="28"/>
+          <w:szCs w:val="28"/>
+        </w:rPr>
+        <w:t>*</w:t>
+      </w:r>
+    </w:p>
+    <w:p>
+      <w:pPr>
+        <w:shd w:val="clear" w:color="auto" w:fill="FFFFFF" w:themeFill="background1"/>
+        <w:rPr>
+          <w:sz w:val="28"/>
+          <w:szCs w:val="28"/>
+        </w:rPr>
+      </w:pPr>
+      <w:r>
+        <w:rPr>
+          <w:b/>
+          <w:bCs/>
           <w:sz w:val="28"/>
           <w:szCs w:val="28"/>
         </w:rPr>
@@ -9878,19 +10045,119 @@
       </w:r>
       <w:r>
         <w:rPr>
-          <w:sz w:val="28"/>
-          <w:szCs w:val="28"/>
-        </w:rPr>
-        <w:t>manual</w:t>
-      </w:r>
-    </w:p>
-    <w:p>
-      <w:pPr>
-        <w:rPr>
-          <w:sz w:val="28"/>
-          <w:szCs w:val="28"/>
-        </w:rPr>
-      </w:pPr>
+          <w:b/>
+          <w:bCs/>
+          <w:sz w:val="28"/>
+          <w:szCs w:val="28"/>
+        </w:rPr>
+        <w:t>P</w:t>
+      </w:r>
+      <w:r>
+        <w:rPr>
+          <w:b/>
+          <w:bCs/>
+          <w:sz w:val="28"/>
+          <w:szCs w:val="28"/>
+        </w:rPr>
+        <w:t>6.</w:t>
+      </w:r>
+      <w:r>
+        <w:rPr>
+          <w:sz w:val="28"/>
+          <w:szCs w:val="28"/>
+        </w:rPr>
+        <w:t xml:space="preserve"> demora</w:t>
+      </w:r>
+      <w:r>
+        <w:rPr>
+          <w:sz w:val="28"/>
+          <w:szCs w:val="28"/>
+        </w:rPr>
+        <w:t xml:space="preserve"> en el proceso de registrar a nuevos </w:t>
+      </w:r>
+      <w:r>
+        <w:rPr>
+          <w:sz w:val="28"/>
+          <w:szCs w:val="28"/>
+        </w:rPr>
+        <w:t>clientes</w:t>
+      </w:r>
+      <w:r>
+        <w:rPr>
+          <w:sz w:val="28"/>
+          <w:szCs w:val="28"/>
+        </w:rPr>
+        <w:t>.</w:t>
+      </w:r>
+      <w:r>
+        <w:rPr>
+          <w:sz w:val="28"/>
+          <w:szCs w:val="28"/>
+        </w:rPr>
+        <w:t xml:space="preserve"> *</w:t>
+      </w:r>
+    </w:p>
+    <w:p>
+      <w:pPr>
+        <w:ind w:firstLine="709"/>
+        <w:rPr>
+          <w:sz w:val="28"/>
+          <w:szCs w:val="28"/>
+        </w:rPr>
+      </w:pPr>
+      <w:r>
+        <w:rPr>
+          <w:b/>
+          <w:bCs/>
+          <w:sz w:val="28"/>
+          <w:szCs w:val="28"/>
+        </w:rPr>
+        <w:t>P</w:t>
+      </w:r>
+      <w:r>
+        <w:rPr>
+          <w:b/>
+          <w:bCs/>
+          <w:sz w:val="28"/>
+          <w:szCs w:val="28"/>
+        </w:rPr>
+        <w:t>8.</w:t>
+      </w:r>
+      <w:r>
+        <w:rPr>
+          <w:sz w:val="28"/>
+          <w:szCs w:val="28"/>
+        </w:rPr>
+        <w:t xml:space="preserve"> </w:t>
+      </w:r>
+      <w:r>
+        <w:rPr>
+          <w:sz w:val="28"/>
+          <w:szCs w:val="28"/>
+        </w:rPr>
+        <w:t>lentitud</w:t>
+      </w:r>
+      <w:r>
+        <w:rPr>
+          <w:sz w:val="28"/>
+          <w:szCs w:val="28"/>
+        </w:rPr>
+        <w:t xml:space="preserve"> en la realización de </w:t>
+      </w:r>
+      <w:r>
+        <w:rPr>
+          <w:sz w:val="28"/>
+          <w:szCs w:val="28"/>
+        </w:rPr>
+        <w:t>reportes. *</w:t>
+      </w:r>
+      <w:r>
+        <w:rPr>
+          <w:sz w:val="28"/>
+          <w:szCs w:val="28"/>
+        </w:rPr>
+        <w:br/>
+      </w:r>
       <w:r>
         <w:rPr>
           <w:b/>
@@ -9916,28 +10183,28 @@
           <w:sz w:val="28"/>
           <w:szCs w:val="28"/>
         </w:rPr>
-        <w:t>5.</w:t>
-      </w:r>
-      <w:r>
-        <w:rPr>
-          <w:sz w:val="28"/>
-          <w:szCs w:val="28"/>
-        </w:rPr>
-        <w:t xml:space="preserve"> Computadoras </w:t>
-      </w:r>
-      <w:r>
-        <w:rPr>
-          <w:sz w:val="28"/>
-          <w:szCs w:val="28"/>
-        </w:rPr>
-        <w:t>obsoletas. *</w:t>
-      </w:r>
-      <w:r>
-        <w:rPr>
-          <w:sz w:val="28"/>
-          <w:szCs w:val="28"/>
-        </w:rPr>
-        <w:t xml:space="preserve">/Las computadoras están dañadas </w:t>
+        <w:t>10</w:t>
+      </w:r>
+      <w:r>
+        <w:rPr>
+          <w:sz w:val="28"/>
+          <w:szCs w:val="28"/>
+        </w:rPr>
+        <w:t xml:space="preserve">.datos redundantes de </w:t>
+      </w:r>
+      <w:r>
+        <w:rPr>
+          <w:sz w:val="28"/>
+          <w:szCs w:val="28"/>
+        </w:rPr>
+        <w:t>clientes. *</w:t>
+      </w:r>
+      <w:r>
+        <w:rPr>
+          <w:sz w:val="28"/>
+          <w:szCs w:val="28"/>
+        </w:rPr>
+        <w:t xml:space="preserve"> El sistema no estaba </w:t>
       </w:r>
       <w:r>
         <w:rPr>
@@ -9951,26 +10218,17 @@
           <w:sz w:val="28"/>
           <w:szCs w:val="28"/>
         </w:rPr>
-        <w:t>por antigüedad</w:t>
-      </w:r>
-    </w:p>
-    <w:p>
-      <w:pPr>
-        <w:shd w:val="clear" w:color="auto" w:fill="FFFFFF" w:themeFill="background1"/>
-        <w:rPr>
-          <w:sz w:val="28"/>
-          <w:szCs w:val="28"/>
-        </w:rPr>
-      </w:pPr>
-      <w:r>
-        <w:rPr>
-          <w:b/>
-          <w:bCs/>
-          <w:sz w:val="28"/>
-          <w:szCs w:val="28"/>
-        </w:rPr>
-        <w:tab/>
-      </w:r>
+        <w:t>normalizado</w:t>
+      </w:r>
+    </w:p>
+    <w:p>
+      <w:pPr>
+        <w:ind w:firstLine="709"/>
+        <w:rPr>
+          <w:sz w:val="28"/>
+          <w:szCs w:val="28"/>
+        </w:rPr>
+      </w:pPr>
       <w:r>
         <w:rPr>
           <w:b/>
@@ -9987,28 +10245,7 @@
           <w:sz w:val="28"/>
           <w:szCs w:val="28"/>
         </w:rPr>
-        <w:t>6.</w:t>
-      </w:r>
-      <w:r>
-        <w:rPr>
-          <w:sz w:val="28"/>
-          <w:szCs w:val="28"/>
-        </w:rPr>
-        <w:t xml:space="preserve"> demora</w:t>
-      </w:r>
-      <w:r>
-        <w:rPr>
-          <w:sz w:val="28"/>
-          <w:szCs w:val="28"/>
-        </w:rPr>
-        <w:t xml:space="preserve"> en el proceso de registrar a nuevos </w:t>
-      </w:r>
-      <w:r>
-        <w:rPr>
-          <w:sz w:val="28"/>
-          <w:szCs w:val="28"/>
-        </w:rPr>
-        <w:t>clientes</w:t>
+        <w:t>14</w:t>
       </w:r>
       <w:r>
         <w:rPr>
@@ -10022,6 +10259,106 @@
           <w:sz w:val="28"/>
           <w:szCs w:val="28"/>
         </w:rPr>
+        <w:t>pérdida</w:t>
+      </w:r>
+      <w:r>
+        <w:rPr>
+          <w:sz w:val="28"/>
+          <w:szCs w:val="28"/>
+        </w:rPr>
+        <w:t xml:space="preserve"> de tiempo en el registro de </w:t>
+      </w:r>
+      <w:proofErr w:type="gramStart"/>
+      <w:r>
+        <w:rPr>
+          <w:sz w:val="28"/>
+          <w:szCs w:val="28"/>
+        </w:rPr>
+        <w:t xml:space="preserve">nuevos </w:t>
+      </w:r>
+      <w:r>
+        <w:rPr>
+          <w:sz w:val="28"/>
+          <w:szCs w:val="28"/>
+        </w:rPr>
+        <w:t>personal</w:t>
+      </w:r>
+      <w:proofErr w:type="gramEnd"/>
+      <w:r>
+        <w:rPr>
+          <w:sz w:val="28"/>
+          <w:szCs w:val="28"/>
+        </w:rPr>
+        <w:t>. *</w:t>
+      </w:r>
+    </w:p>
+    <w:p>
+      <w:pPr>
+        <w:ind w:firstLine="709"/>
+        <w:rPr>
+          <w:sz w:val="28"/>
+          <w:szCs w:val="28"/>
+        </w:rPr>
+      </w:pPr>
+      <w:r>
+        <w:rPr>
+          <w:b/>
+          <w:bCs/>
+          <w:sz w:val="28"/>
+          <w:szCs w:val="28"/>
+        </w:rPr>
+        <w:t>P</w:t>
+      </w:r>
+      <w:r>
+        <w:rPr>
+          <w:b/>
+          <w:bCs/>
+          <w:sz w:val="28"/>
+          <w:szCs w:val="28"/>
+        </w:rPr>
+        <w:t>15.</w:t>
+      </w:r>
+      <w:r>
+        <w:rPr>
+          <w:sz w:val="28"/>
+          <w:szCs w:val="28"/>
+        </w:rPr>
+        <w:t>c</w:t>
+      </w:r>
+      <w:r>
+        <w:rPr>
+          <w:sz w:val="28"/>
+          <w:szCs w:val="28"/>
+        </w:rPr>
+        <w:t>á</w:t>
+      </w:r>
+      <w:r>
+        <w:rPr>
+          <w:sz w:val="28"/>
+          <w:szCs w:val="28"/>
+        </w:rPr>
+        <w:t xml:space="preserve">lculo erróneo en el reporte </w:t>
+      </w:r>
+      <w:bookmarkStart w:id="2" w:name="_Hlk91498310"/>
+      <w:r>
+        <w:rPr>
+          <w:sz w:val="28"/>
+          <w:szCs w:val="28"/>
+        </w:rPr>
+        <w:t>diario</w:t>
+      </w:r>
+      <w:r>
+        <w:rPr>
+          <w:sz w:val="28"/>
+          <w:szCs w:val="28"/>
+        </w:rPr>
+        <w:t>.</w:t>
+      </w:r>
+      <w:r>
+        <w:rPr>
+          <w:sz w:val="28"/>
+          <w:szCs w:val="28"/>
+        </w:rPr>
         <w:t xml:space="preserve"> *</w:t>
       </w:r>
     </w:p>
@@ -10040,106 +10377,37 @@
           <w:sz w:val="28"/>
           <w:szCs w:val="28"/>
         </w:rPr>
-        <w:t>P</w:t>
-      </w:r>
-      <w:r>
-        <w:rPr>
-          <w:b/>
-          <w:bCs/>
-          <w:sz w:val="28"/>
-          <w:szCs w:val="28"/>
-        </w:rPr>
-        <w:t>8.</w:t>
-      </w:r>
-      <w:r>
-        <w:rPr>
-          <w:sz w:val="28"/>
-          <w:szCs w:val="28"/>
-        </w:rPr>
-        <w:t xml:space="preserve"> demora</w:t>
-      </w:r>
-      <w:r>
-        <w:rPr>
-          <w:sz w:val="28"/>
-          <w:szCs w:val="28"/>
-        </w:rPr>
-        <w:t xml:space="preserve"> en la realización de </w:t>
-      </w:r>
-      <w:r>
-        <w:rPr>
-          <w:sz w:val="28"/>
-          <w:szCs w:val="28"/>
-        </w:rPr>
-        <w:t>reportes. *</w:t>
-      </w:r>
-      <w:r>
-        <w:rPr>
-          <w:sz w:val="28"/>
-          <w:szCs w:val="28"/>
-        </w:rPr>
-        <w:br/>
-      </w:r>
-      <w:r>
-        <w:rPr>
-          <w:b/>
-          <w:bCs/>
-          <w:sz w:val="28"/>
-          <w:szCs w:val="28"/>
-        </w:rPr>
-        <w:tab/>
-      </w:r>
-      <w:r>
-        <w:rPr>
-          <w:b/>
-          <w:bCs/>
-          <w:sz w:val="28"/>
-          <w:szCs w:val="28"/>
-        </w:rPr>
-        <w:t>P</w:t>
-      </w:r>
-      <w:r>
-        <w:rPr>
-          <w:b/>
-          <w:bCs/>
-          <w:sz w:val="28"/>
-          <w:szCs w:val="28"/>
-        </w:rPr>
-        <w:t>10</w:t>
-      </w:r>
-      <w:r>
-        <w:rPr>
-          <w:sz w:val="28"/>
-          <w:szCs w:val="28"/>
-        </w:rPr>
-        <w:t xml:space="preserve">.datos redundantes de </w:t>
-      </w:r>
-      <w:r>
-        <w:rPr>
-          <w:sz w:val="28"/>
-          <w:szCs w:val="28"/>
-        </w:rPr>
-        <w:t>clientes. *</w:t>
-      </w:r>
-      <w:r>
-        <w:rPr>
-          <w:sz w:val="28"/>
-          <w:szCs w:val="28"/>
-        </w:rPr>
-        <w:t xml:space="preserve"> El sistema no estaba </w:t>
-      </w:r>
-      <w:r>
-        <w:rPr>
-          <w:sz w:val="28"/>
-          <w:szCs w:val="28"/>
-        </w:rPr>
-        <w:tab/>
-      </w:r>
-      <w:r>
-        <w:rPr>
-          <w:sz w:val="28"/>
-          <w:szCs w:val="28"/>
-        </w:rPr>
-        <w:t>normalizado</w:t>
+        <w:t>P16.</w:t>
+      </w:r>
+      <w:r>
+        <w:rPr>
+          <w:sz w:val="28"/>
+          <w:szCs w:val="28"/>
+        </w:rPr>
+        <w:t xml:space="preserve">No existe un registro de </w:t>
+      </w:r>
+      <w:proofErr w:type="spellStart"/>
+      <w:r>
+        <w:rPr>
+          <w:sz w:val="28"/>
+          <w:szCs w:val="28"/>
+        </w:rPr>
+        <w:t>Tipo</w:t>
+      </w:r>
+      <w:r>
+        <w:rPr>
+          <w:sz w:val="28"/>
+          <w:szCs w:val="28"/>
+        </w:rPr>
+        <w:t>vehículos</w:t>
+      </w:r>
+      <w:proofErr w:type="spellEnd"/>
+      <w:r>
+        <w:rPr>
+          <w:sz w:val="28"/>
+          <w:szCs w:val="28"/>
+        </w:rPr>
+        <w:t>. *</w:t>
       </w:r>
     </w:p>
     <w:p>
@@ -10157,147 +10425,33 @@
           <w:sz w:val="28"/>
           <w:szCs w:val="28"/>
         </w:rPr>
-        <w:t>P</w:t>
-      </w:r>
-      <w:r>
-        <w:rPr>
-          <w:b/>
-          <w:bCs/>
-          <w:sz w:val="28"/>
-          <w:szCs w:val="28"/>
-        </w:rPr>
-        <w:t>14</w:t>
-      </w:r>
-      <w:r>
-        <w:rPr>
-          <w:sz w:val="28"/>
-          <w:szCs w:val="28"/>
-        </w:rPr>
-        <w:t>.</w:t>
-      </w:r>
-      <w:r>
-        <w:rPr>
-          <w:sz w:val="28"/>
-          <w:szCs w:val="28"/>
-        </w:rPr>
-        <w:t>pérdida</w:t>
-      </w:r>
-      <w:r>
-        <w:rPr>
-          <w:sz w:val="28"/>
-          <w:szCs w:val="28"/>
-        </w:rPr>
-        <w:t xml:space="preserve"> de tiempo en el registro de nuevos </w:t>
-      </w:r>
-      <w:r>
-        <w:rPr>
-          <w:sz w:val="28"/>
-          <w:szCs w:val="28"/>
-        </w:rPr>
-        <w:t>trabajadores. *</w:t>
-      </w:r>
-    </w:p>
-    <w:p>
-      <w:pPr>
-        <w:ind w:firstLine="709"/>
-        <w:rPr>
-          <w:sz w:val="28"/>
-          <w:szCs w:val="28"/>
-        </w:rPr>
-      </w:pPr>
-      <w:r>
-        <w:rPr>
-          <w:b/>
-          <w:bCs/>
-          <w:sz w:val="28"/>
-          <w:szCs w:val="28"/>
-        </w:rPr>
-        <w:t>P</w:t>
-      </w:r>
-      <w:r>
-        <w:rPr>
-          <w:b/>
-          <w:bCs/>
-          <w:sz w:val="28"/>
-          <w:szCs w:val="28"/>
-        </w:rPr>
-        <w:t>15.</w:t>
-      </w:r>
-      <w:r>
-        <w:rPr>
-          <w:sz w:val="28"/>
-          <w:szCs w:val="28"/>
-        </w:rPr>
-        <w:t>c</w:t>
-      </w:r>
-      <w:r>
-        <w:rPr>
-          <w:sz w:val="28"/>
-          <w:szCs w:val="28"/>
-        </w:rPr>
-        <w:t>á</w:t>
-      </w:r>
-      <w:r>
-        <w:rPr>
-          <w:sz w:val="28"/>
-          <w:szCs w:val="28"/>
-        </w:rPr>
-        <w:t xml:space="preserve">lculo erróneo en el reporte </w:t>
-      </w:r>
-      <w:bookmarkStart w:id="2" w:name="_Hlk91498310"/>
-      <w:r>
-        <w:rPr>
-          <w:sz w:val="28"/>
-          <w:szCs w:val="28"/>
-        </w:rPr>
-        <w:t>diario</w:t>
-      </w:r>
-      <w:r>
-        <w:rPr>
-          <w:sz w:val="28"/>
-          <w:szCs w:val="28"/>
-        </w:rPr>
-        <w:t>.</w:t>
-      </w:r>
-      <w:r>
-        <w:rPr>
-          <w:sz w:val="28"/>
-          <w:szCs w:val="28"/>
-        </w:rPr>
-        <w:t xml:space="preserve"> *</w:t>
-      </w:r>
-    </w:p>
-    <w:p>
-      <w:pPr>
-        <w:ind w:firstLine="709"/>
-        <w:rPr>
-          <w:sz w:val="28"/>
-          <w:szCs w:val="28"/>
-        </w:rPr>
-      </w:pPr>
-      <w:r>
-        <w:rPr>
-          <w:b/>
-          <w:bCs/>
-          <w:sz w:val="28"/>
-          <w:szCs w:val="28"/>
-        </w:rPr>
-        <w:t>P16.</w:t>
-      </w:r>
-      <w:r>
-        <w:rPr>
-          <w:sz w:val="28"/>
-          <w:szCs w:val="28"/>
-        </w:rPr>
-        <w:t>No existe un registro de vehículos</w:t>
-      </w:r>
-      <w:r>
-        <w:rPr>
-          <w:sz w:val="28"/>
-          <w:szCs w:val="28"/>
-        </w:rPr>
-        <w:t>. *</w:t>
-      </w:r>
+        <w:t>P17</w:t>
+      </w:r>
+      <w:r>
+        <w:rPr>
+          <w:b/>
+          <w:bCs/>
+          <w:sz w:val="28"/>
+          <w:szCs w:val="28"/>
+        </w:rPr>
+        <w:t xml:space="preserve"> </w:t>
+      </w:r>
+      <w:r>
+        <w:rPr>
+          <w:sz w:val="28"/>
+          <w:szCs w:val="28"/>
+        </w:rPr>
+        <w:t xml:space="preserve">No hay una asignación de </w:t>
+      </w:r>
+      <w:proofErr w:type="spellStart"/>
+      <w:r>
+        <w:rPr>
+          <w:sz w:val="28"/>
+          <w:szCs w:val="28"/>
+        </w:rPr>
+        <w:t>AreaEstacionamiento</w:t>
+      </w:r>
+      <w:proofErr w:type="spellEnd"/>
     </w:p>
     <w:p>
       <w:pPr>
@@ -10398,7 +10552,7 @@
                                 <w:sz w:val="24"/>
                                 <w:szCs w:val="24"/>
                               </w:rPr>
-                              <w:t>MAQUINARIA</w:t>
+                              <w:t>VEHICULO</w:t>
                             </w:r>
                           </w:p>
                         </w:txbxContent>
@@ -10439,7 +10593,7 @@
                           <w:sz w:val="24"/>
                           <w:szCs w:val="24"/>
                         </w:rPr>
-                        <w:t>MAQUINARIA</w:t>
+                        <w:t>VEHICULO</w:t>
                       </w:r>
                     </w:p>
                   </w:txbxContent>
@@ -10846,15 +11000,15 @@
         <mc:AlternateContent>
           <mc:Choice Requires="wps">
             <w:drawing>
-              <wp:anchor distT="0" distB="0" distL="114300" distR="114300" simplePos="0" relativeHeight="251693056" behindDoc="0" locked="0" layoutInCell="1" allowOverlap="1" wp14:anchorId="2AFB271E" wp14:editId="052F0F0A">
+              <wp:anchor distT="0" distB="0" distL="114300" distR="114300" simplePos="0" relativeHeight="251693056" behindDoc="0" locked="0" layoutInCell="1" allowOverlap="1" wp14:anchorId="2AFB271E" wp14:editId="0E5EFC73">
                 <wp:simplePos x="0" y="0"/>
                 <wp:positionH relativeFrom="column">
-                  <wp:posOffset>2047565</wp:posOffset>
+                  <wp:posOffset>2042206</wp:posOffset>
                 </wp:positionH>
                 <wp:positionV relativeFrom="paragraph">
-                  <wp:posOffset>124328</wp:posOffset>
+                  <wp:posOffset>119101</wp:posOffset>
                 </wp:positionV>
-                <wp:extent cx="952500" cy="352425"/>
+                <wp:extent cx="952500" cy="524108"/>
                 <wp:effectExtent l="0" t="0" r="19050" b="28575"/>
                 <wp:wrapNone/>
                 <wp:docPr id="17" name="Rectángulo 17"/>
@@ -10866,7 +11020,7 @@
                       <wps:spPr>
                         <a:xfrm>
                           <a:off x="0" y="0"/>
-                          <a:ext cx="952500" cy="352425"/>
+                          <a:ext cx="952500" cy="524108"/>
                         </a:xfrm>
                         <a:prstGeom prst="rect">
                           <a:avLst/>
@@ -10916,8 +11070,18 @@
                                 <w:sz w:val="16"/>
                                 <w:szCs w:val="16"/>
                               </w:rPr>
-                              <w:t>Computadoras dañadas</w:t>
+                              <w:t xml:space="preserve">No existe un registro de </w:t>
                             </w:r>
+                            <w:proofErr w:type="spellStart"/>
+                            <w:r>
+                              <w:rPr>
+                                <w:color w:val="000000" w:themeColor="text1"/>
+                                <w:sz w:val="16"/>
+                                <w:szCs w:val="16"/>
+                              </w:rPr>
+                              <w:t>TipoVehiculo</w:t>
+                            </w:r>
+                            <w:proofErr w:type="spellEnd"/>
                           </w:p>
                         </w:txbxContent>
                       </wps:txbx>
@@ -10941,7 +11105,7 @@
           </mc:Choice>
           <mc:Fallback>
             <w:pict>
-              <v:rect w14:anchorId="2AFB271E" id="Rectángulo 17" o:spid="_x0000_s1031" style="position:absolute;margin-left:161.25pt;margin-top:9.8pt;width:75pt;height:27.75pt;z-index:251693056;visibility:visible;mso-wrap-style:square;mso-width-percent:0;mso-height-percent:0;mso-wrap-distance-left:9pt;mso-wrap-distance-top:0;mso-wrap-distance-right:9pt;mso-wrap-distance-bottom:0;mso-position-horizontal:absolute;mso-position-horizontal-relative:text;mso-position-vertical:absolute;mso-position-vertical-relative:text;mso-width-percent:0;mso-height-percent:0;mso-width-relative:margin;mso-height-relative:margin;v-text-anchor:middle" o:gfxdata="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" fillcolor="#b0dfa0 [1944]" strokecolor="#002060" strokeweight="1pt">
+              <v:rect w14:anchorId="2AFB271E" id="Rectángulo 17" o:spid="_x0000_s1031" style="position:absolute;margin-left:160.8pt;margin-top:9.4pt;width:75pt;height:41.25pt;z-index:251693056;visibility:visible;mso-wrap-style:square;mso-width-percent:0;mso-height-percent:0;mso-wrap-distance-left:9pt;mso-wrap-distance-top:0;mso-wrap-distance-right:9pt;mso-wrap-distance-bottom:0;mso-position-horizontal:absolute;mso-position-horizontal-relative:text;mso-position-vertical:absolute;mso-position-vertical-relative:text;mso-width-percent:0;mso-height-percent:0;mso-width-relative:margin;mso-height-relative:margin;v-text-anchor:middle" o:gfxdata="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" fillcolor="#b0dfa0 [1944]" strokecolor="#002060" strokeweight="1pt">
                 <v:textbox>
                   <w:txbxContent>
                     <w:p>
@@ -10959,8 +11123,18 @@
                           <w:sz w:val="16"/>
                           <w:szCs w:val="16"/>
                         </w:rPr>
-                        <w:t>Computadoras dañadas</w:t>
+                        <w:t xml:space="preserve">No existe un registro de </w:t>
                       </w:r>
+                      <w:proofErr w:type="spellStart"/>
+                      <w:r>
+                        <w:rPr>
+                          <w:color w:val="000000" w:themeColor="text1"/>
+                          <w:sz w:val="16"/>
+                          <w:szCs w:val="16"/>
+                        </w:rPr>
+                        <w:t>TipoVehiculo</w:t>
+                      </w:r>
+                      <w:proofErr w:type="spellEnd"/>
                     </w:p>
                   </w:txbxContent>
                 </v:textbox>
@@ -11465,7 +11639,173 @@
         <mc:AlternateContent>
           <mc:Choice Requires="wps">
             <w:drawing>
-              <wp:anchor distT="0" distB="0" distL="114300" distR="114300" simplePos="0" relativeHeight="251678720" behindDoc="0" locked="0" layoutInCell="1" allowOverlap="1" wp14:anchorId="649DEA6E" wp14:editId="5B724F4C">
+              <wp:anchor distT="0" distB="0" distL="114300" distR="114300" simplePos="0" relativeHeight="251710464" behindDoc="0" locked="0" layoutInCell="1" allowOverlap="1" wp14:anchorId="3010C74B" wp14:editId="2B281D6A">
+                <wp:simplePos x="0" y="0"/>
+                <wp:positionH relativeFrom="column">
+                  <wp:posOffset>2357244</wp:posOffset>
+                </wp:positionH>
+                <wp:positionV relativeFrom="paragraph">
+                  <wp:posOffset>149271</wp:posOffset>
+                </wp:positionV>
+                <wp:extent cx="1100455" cy="635325"/>
+                <wp:effectExtent l="0" t="0" r="23495" b="12700"/>
+                <wp:wrapNone/>
+                <wp:docPr id="43" name="Rectángulo 43"/>
+                <wp:cNvGraphicFramePr/>
+                <a:graphic xmlns:a="http://schemas.openxmlformats.org/drawingml/2006/main">
+                  <a:graphicData uri="http://schemas.microsoft.com/office/word/2010/wordprocessingShape">
+                    <wps:wsp>
+                      <wps:cNvSpPr/>
+                      <wps:spPr>
+                        <a:xfrm>
+                          <a:off x="0" y="0"/>
+                          <a:ext cx="1100455" cy="635325"/>
+                        </a:xfrm>
+                        <a:prstGeom prst="rect">
+                          <a:avLst/>
+                        </a:prstGeom>
+                        <a:solidFill>
+                          <a:schemeClr val="accent5">
+                            <a:lumMod val="60000"/>
+                            <a:lumOff val="40000"/>
+                          </a:schemeClr>
+                        </a:solidFill>
+                        <a:ln>
+                          <a:solidFill>
+                            <a:srgbClr val="002060"/>
+                          </a:solidFill>
+                        </a:ln>
+                      </wps:spPr>
+                      <wps:style>
+                        <a:lnRef idx="2">
+                          <a:schemeClr val="accent1">
+                            <a:shade val="50000"/>
+                          </a:schemeClr>
+                        </a:lnRef>
+                        <a:fillRef idx="1">
+                          <a:schemeClr val="accent1"/>
+                        </a:fillRef>
+                        <a:effectRef idx="0">
+                          <a:schemeClr val="accent1"/>
+                        </a:effectRef>
+                        <a:fontRef idx="minor">
+                          <a:schemeClr val="lt1"/>
+                        </a:fontRef>
+                      </wps:style>
+                      <wps:txbx>
+                        <w:txbxContent>
+                          <w:p>
+                            <w:pPr>
+                              <w:jc w:val="center"/>
+                              <w:rPr>
+                                <w:color w:val="000000" w:themeColor="text1"/>
+                                <w:sz w:val="16"/>
+                                <w:szCs w:val="16"/>
+                              </w:rPr>
+                            </w:pPr>
+                            <w:r>
+                              <w:rPr>
+                                <w:color w:val="000000" w:themeColor="text1"/>
+                                <w:sz w:val="16"/>
+                                <w:szCs w:val="16"/>
+                              </w:rPr>
+                              <w:t xml:space="preserve">No </w:t>
+                            </w:r>
+                            <w:r>
+                              <w:rPr>
+                                <w:color w:val="000000" w:themeColor="text1"/>
+                                <w:sz w:val="16"/>
+                                <w:szCs w:val="16"/>
+                              </w:rPr>
+                              <w:t xml:space="preserve">hay una asignación de </w:t>
+                            </w:r>
+                            <w:proofErr w:type="spellStart"/>
+                            <w:r>
+                              <w:rPr>
+                                <w:color w:val="000000" w:themeColor="text1"/>
+                                <w:sz w:val="16"/>
+                                <w:szCs w:val="16"/>
+                              </w:rPr>
+                              <w:t>AreaEstacionamiento</w:t>
+                            </w:r>
+                            <w:proofErr w:type="spellEnd"/>
+                          </w:p>
+                        </w:txbxContent>
+                      </wps:txbx>
+                      <wps:bodyPr rot="0" spcFirstLastPara="0" vertOverflow="overflow" horzOverflow="overflow" vert="horz" wrap="square" lIns="91440" tIns="45720" rIns="91440" bIns="45720" numCol="1" spcCol="0" rtlCol="0" fromWordArt="0" anchor="ctr" anchorCtr="0" forceAA="0" compatLnSpc="1">
+                        <a:prstTxWarp prst="textNoShape">
+                          <a:avLst/>
+                        </a:prstTxWarp>
+                        <a:noAutofit/>
+                      </wps:bodyPr>
+                    </wps:wsp>
+                  </a:graphicData>
+                </a:graphic>
+                <wp14:sizeRelH relativeFrom="margin">
+                  <wp14:pctWidth>0</wp14:pctWidth>
+                </wp14:sizeRelH>
+                <wp14:sizeRelV relativeFrom="margin">
+                  <wp14:pctHeight>0</wp14:pctHeight>
+                </wp14:sizeRelV>
+              </wp:anchor>
+            </w:drawing>
+          </mc:Choice>
+          <mc:Fallback>
+            <w:pict>
+              <v:rect w14:anchorId="3010C74B" id="Rectángulo 43" o:spid="_x0000_s1034" style="position:absolute;margin-left:185.6pt;margin-top:11.75pt;width:86.65pt;height:50.05pt;z-index:251710464;visibility:visible;mso-wrap-style:square;mso-width-percent:0;mso-height-percent:0;mso-wrap-distance-left:9pt;mso-wrap-distance-top:0;mso-wrap-distance-right:9pt;mso-wrap-distance-bottom:0;mso-position-horizontal:absolute;mso-position-horizontal-relative:text;mso-position-vertical:absolute;mso-position-vertical-relative:text;mso-width-percent:0;mso-height-percent:0;mso-width-relative:margin;mso-height-relative:margin;v-text-anchor:middle" o:gfxdata="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" fillcolor="#b0dfa0 [1944]" strokecolor="#002060" strokeweight="1pt">
+                <v:textbox>
+                  <w:txbxContent>
+                    <w:p>
+                      <w:pPr>
+                        <w:jc w:val="center"/>
+                        <w:rPr>
+                          <w:color w:val="000000" w:themeColor="text1"/>
+                          <w:sz w:val="16"/>
+                          <w:szCs w:val="16"/>
+                        </w:rPr>
+                      </w:pPr>
+                      <w:r>
+                        <w:rPr>
+                          <w:color w:val="000000" w:themeColor="text1"/>
+                          <w:sz w:val="16"/>
+                          <w:szCs w:val="16"/>
+                        </w:rPr>
+                        <w:t xml:space="preserve">No </w:t>
+                      </w:r>
+                      <w:r>
+                        <w:rPr>
+                          <w:color w:val="000000" w:themeColor="text1"/>
+                          <w:sz w:val="16"/>
+                          <w:szCs w:val="16"/>
+                        </w:rPr>
+                        <w:t xml:space="preserve">hay una asignación de </w:t>
+                      </w:r>
+                      <w:proofErr w:type="spellStart"/>
+                      <w:r>
+                        <w:rPr>
+                          <w:color w:val="000000" w:themeColor="text1"/>
+                          <w:sz w:val="16"/>
+                          <w:szCs w:val="16"/>
+                        </w:rPr>
+                        <w:t>AreaEstacionamiento</w:t>
+                      </w:r>
+                      <w:proofErr w:type="spellEnd"/>
+                    </w:p>
+                  </w:txbxContent>
+                </v:textbox>
+              </v:rect>
+            </w:pict>
+          </mc:Fallback>
+        </mc:AlternateContent>
+      </w:r>
+      <w:r>
+        <w:rPr>
+          <w:noProof/>
+        </w:rPr>
+        <mc:AlternateContent>
+          <mc:Choice Requires="wps">
+            <w:drawing>
+              <wp:anchor distT="0" distB="0" distL="114300" distR="114300" simplePos="0" relativeHeight="251678720" behindDoc="0" locked="0" layoutInCell="1" allowOverlap="1" wp14:anchorId="649DEA6E" wp14:editId="74DBC7FB">
                 <wp:simplePos x="0" y="0"/>
                 <wp:positionH relativeFrom="margin">
                   <wp:posOffset>1146042</wp:posOffset>
@@ -11520,140 +11860,10 @@
           </mc:Choice>
           <mc:Fallback>
             <w:pict>
-              <v:line w14:anchorId="5CF9C82A" id="Conector recto 26" o:spid="_x0000_s1026" style="position:absolute;flip:y;z-index:251678720;visibility:visible;mso-wrap-style:square;mso-width-percent:0;mso-height-percent:0;mso-wrap-distance-left:9pt;mso-wrap-distance-top:0;mso-wrap-distance-right:9pt;mso-wrap-distance-bottom:0;mso-position-horizontal:absolute;mso-position-horizontal-relative:margin;mso-position-vertical:absolute;mso-position-vertical-relative:text;mso-width-percent:0;mso-height-percent:0;mso-width-relative:margin;mso-height-relative:margin" from="90.25pt,11.45pt" to="140.05pt,12.2pt" o:gfxdata="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" strokecolor="#0f6fc6 [3204]" strokeweight=".5pt">
+              <v:line w14:anchorId="7AD94D17" id="Conector recto 26" o:spid="_x0000_s1026" style="position:absolute;flip:y;z-index:251678720;visibility:visible;mso-wrap-style:square;mso-width-percent:0;mso-height-percent:0;mso-wrap-distance-left:9pt;mso-wrap-distance-top:0;mso-wrap-distance-right:9pt;mso-wrap-distance-bottom:0;mso-position-horizontal:absolute;mso-position-horizontal-relative:margin;mso-position-vertical:absolute;mso-position-vertical-relative:text;mso-width-percent:0;mso-height-percent:0;mso-width-relative:margin;mso-height-relative:margin" from="90.25pt,11.45pt" to="140.05pt,12.2pt" o:gfxdata="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" strokecolor="#0f6fc6 [3204]" strokeweight=".5pt">
                 <v:stroke joinstyle="miter"/>
                 <w10:wrap anchorx="margin"/>
               </v:line>
-            </w:pict>
-          </mc:Fallback>
-        </mc:AlternateContent>
-      </w:r>
-      <w:r>
-        <w:rPr>
-          <w:noProof/>
-        </w:rPr>
-        <mc:AlternateContent>
-          <mc:Choice Requires="wps">
-            <w:drawing>
-              <wp:anchor distT="0" distB="0" distL="114300" distR="114300" simplePos="0" relativeHeight="251710464" behindDoc="0" locked="0" layoutInCell="1" allowOverlap="1" wp14:anchorId="3010C74B" wp14:editId="424B6650">
-                <wp:simplePos x="0" y="0"/>
-                <wp:positionH relativeFrom="column">
-                  <wp:posOffset>2343504</wp:posOffset>
-                </wp:positionH>
-                <wp:positionV relativeFrom="paragraph">
-                  <wp:posOffset>142551</wp:posOffset>
-                </wp:positionV>
-                <wp:extent cx="1101016" cy="382773"/>
-                <wp:effectExtent l="0" t="0" r="23495" b="17780"/>
-                <wp:wrapNone/>
-                <wp:docPr id="43" name="Rectángulo 43"/>
-                <wp:cNvGraphicFramePr/>
-                <a:graphic xmlns:a="http://schemas.openxmlformats.org/drawingml/2006/main">
-                  <a:graphicData uri="http://schemas.microsoft.com/office/word/2010/wordprocessingShape">
-                    <wps:wsp>
-                      <wps:cNvSpPr/>
-                      <wps:spPr>
-                        <a:xfrm>
-                          <a:off x="0" y="0"/>
-                          <a:ext cx="1101016" cy="382773"/>
-                        </a:xfrm>
-                        <a:prstGeom prst="rect">
-                          <a:avLst/>
-                        </a:prstGeom>
-                        <a:solidFill>
-                          <a:schemeClr val="accent5">
-                            <a:lumMod val="60000"/>
-                            <a:lumOff val="40000"/>
-                          </a:schemeClr>
-                        </a:solidFill>
-                        <a:ln>
-                          <a:solidFill>
-                            <a:srgbClr val="002060"/>
-                          </a:solidFill>
-                        </a:ln>
-                      </wps:spPr>
-                      <wps:style>
-                        <a:lnRef idx="2">
-                          <a:schemeClr val="accent1">
-                            <a:shade val="50000"/>
-                          </a:schemeClr>
-                        </a:lnRef>
-                        <a:fillRef idx="1">
-                          <a:schemeClr val="accent1"/>
-                        </a:fillRef>
-                        <a:effectRef idx="0">
-                          <a:schemeClr val="accent1"/>
-                        </a:effectRef>
-                        <a:fontRef idx="minor">
-                          <a:schemeClr val="lt1"/>
-                        </a:fontRef>
-                      </wps:style>
-                      <wps:txbx>
-                        <w:txbxContent>
-                          <w:p>
-                            <w:pPr>
-                              <w:jc w:val="center"/>
-                              <w:rPr>
-                                <w:color w:val="000000" w:themeColor="text1"/>
-                                <w:sz w:val="6"/>
-                                <w:szCs w:val="6"/>
-                              </w:rPr>
-                            </w:pPr>
-                            <w:r>
-                              <w:rPr>
-                                <w:color w:val="000000" w:themeColor="text1"/>
-                                <w:sz w:val="16"/>
-                                <w:szCs w:val="16"/>
-                              </w:rPr>
-                              <w:t>No existe un registro de vehículos</w:t>
-                            </w:r>
-                          </w:p>
-                        </w:txbxContent>
-                      </wps:txbx>
-                      <wps:bodyPr rot="0" spcFirstLastPara="0" vertOverflow="overflow" horzOverflow="overflow" vert="horz" wrap="square" lIns="91440" tIns="45720" rIns="91440" bIns="45720" numCol="1" spcCol="0" rtlCol="0" fromWordArt="0" anchor="ctr" anchorCtr="0" forceAA="0" compatLnSpc="1">
-                        <a:prstTxWarp prst="textNoShape">
-                          <a:avLst/>
-                        </a:prstTxWarp>
-                        <a:noAutofit/>
-                      </wps:bodyPr>
-                    </wps:wsp>
-                  </a:graphicData>
-                </a:graphic>
-                <wp14:sizeRelH relativeFrom="margin">
-                  <wp14:pctWidth>0</wp14:pctWidth>
-                </wp14:sizeRelH>
-                <wp14:sizeRelV relativeFrom="margin">
-                  <wp14:pctHeight>0</wp14:pctHeight>
-                </wp14:sizeRelV>
-              </wp:anchor>
-            </w:drawing>
-          </mc:Choice>
-          <mc:Fallback>
-            <w:pict>
-              <v:rect w14:anchorId="3010C74B" id="Rectángulo 43" o:spid="_x0000_s1034" style="position:absolute;margin-left:184.55pt;margin-top:11.2pt;width:86.7pt;height:30.15pt;z-index:251710464;visibility:visible;mso-wrap-style:square;mso-width-percent:0;mso-height-percent:0;mso-wrap-distance-left:9pt;mso-wrap-distance-top:0;mso-wrap-distance-right:9pt;mso-wrap-distance-bottom:0;mso-position-horizontal:absolute;mso-position-horizontal-relative:text;mso-position-vertical:absolute;mso-position-vertical-relative:text;mso-width-percent:0;mso-height-percent:0;mso-width-relative:margin;mso-height-relative:margin;v-text-anchor:middle" o:gfxdata="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" fillcolor="#b0dfa0 [1944]" strokecolor="#002060" strokeweight="1pt">
-                <v:textbox>
-                  <w:txbxContent>
-                    <w:p>
-                      <w:pPr>
-                        <w:jc w:val="center"/>
-                        <w:rPr>
-                          <w:color w:val="000000" w:themeColor="text1"/>
-                          <w:sz w:val="6"/>
-                          <w:szCs w:val="6"/>
-                        </w:rPr>
-                      </w:pPr>
-                      <w:r>
-                        <w:rPr>
-                          <w:color w:val="000000" w:themeColor="text1"/>
-                          <w:sz w:val="16"/>
-                          <w:szCs w:val="16"/>
-                        </w:rPr>
-                        <w:t>No existe un registro de vehículos</w:t>
-                      </w:r>
-                    </w:p>
-                  </w:txbxContent>
-                </v:textbox>
-              </v:rect>
             </w:pict>
           </mc:Fallback>
         </mc:AlternateContent>
@@ -12300,16 +12510,16 @@
         <mc:AlternateContent>
           <mc:Choice Requires="wps">
             <w:drawing>
-              <wp:anchor distT="0" distB="0" distL="114300" distR="114300" simplePos="0" relativeHeight="251659264" behindDoc="0" locked="0" layoutInCell="1" allowOverlap="1" wp14:anchorId="4FF2D08C" wp14:editId="746AD9BD">
+              <wp:anchor distT="0" distB="0" distL="114300" distR="114300" simplePos="0" relativeHeight="251659264" behindDoc="0" locked="0" layoutInCell="1" allowOverlap="1" wp14:anchorId="4FF2D08C" wp14:editId="55460C43">
                 <wp:simplePos x="0" y="0"/>
                 <wp:positionH relativeFrom="margin">
-                  <wp:posOffset>4533265</wp:posOffset>
+                  <wp:posOffset>4528928</wp:posOffset>
                 </wp:positionH>
                 <wp:positionV relativeFrom="paragraph">
-                  <wp:posOffset>14723</wp:posOffset>
+                  <wp:posOffset>14822</wp:posOffset>
                 </wp:positionV>
-                <wp:extent cx="1537010" cy="935665"/>
-                <wp:effectExtent l="0" t="0" r="25400" b="17145"/>
+                <wp:extent cx="1537010" cy="1037605"/>
+                <wp:effectExtent l="0" t="0" r="25400" b="10160"/>
                 <wp:wrapNone/>
                 <wp:docPr id="1" name="Rectángulo 1"/>
                 <wp:cNvGraphicFramePr/>
@@ -12320,7 +12530,7 @@
                       <wps:spPr>
                         <a:xfrm>
                           <a:off x="0" y="0"/>
-                          <a:ext cx="1537010" cy="935665"/>
+                          <a:ext cx="1537010" cy="1037605"/>
                         </a:xfrm>
                         <a:prstGeom prst="rect">
                           <a:avLst/>
@@ -12364,7 +12574,39 @@
                                 <w:bCs/>
                                 <w:lang w:val="es-ES"/>
                               </w:rPr>
-                              <w:t>Dificultad en el registro de vehículos y clientes en el estacionamiento Salamanca</w:t>
+                              <w:t xml:space="preserve">Dificultad en el </w:t>
+                            </w:r>
+                            <w:r>
+                              <w:rPr>
+                                <w:b/>
+                                <w:bCs/>
+                                <w:lang w:val="es-ES"/>
+                              </w:rPr>
+                              <w:t xml:space="preserve">control de ingreso y salida </w:t>
+                            </w:r>
+                            <w:r>
+                              <w:rPr>
+                                <w:b/>
+                                <w:bCs/>
+                                <w:lang w:val="es-ES"/>
+                              </w:rPr>
+                              <w:t>vehículos en el</w:t>
+                            </w:r>
+                            <w:r>
+                              <w:rPr>
+                                <w:b/>
+                                <w:bCs/>
+                                <w:lang w:val="es-ES"/>
+                              </w:rPr>
+                              <w:t xml:space="preserve"> </w:t>
+                            </w:r>
+                            <w:r>
+                              <w:rPr>
+                                <w:b/>
+                                <w:bCs/>
+                                <w:lang w:val="es-ES"/>
+                              </w:rPr>
+                              <w:t>estacionamiento Salamanca</w:t>
                             </w:r>
                           </w:p>
                         </w:txbxContent>
@@ -12389,7 +12631,7 @@
           </mc:Choice>
           <mc:Fallback>
             <w:pict>
-              <v:rect w14:anchorId="4FF2D08C" id="Rectángulo 1" o:spid="_x0000_s1038" style="position:absolute;margin-left:356.95pt;margin-top:1.15pt;width:121pt;height:73.65pt;z-index:251659264;visibility:visible;mso-wrap-style:square;mso-width-percent:0;mso-height-percent:0;mso-wrap-distance-left:9pt;mso-wrap-distance-top:0;mso-wrap-distance-right:9pt;mso-wrap-distance-bottom:0;mso-position-horizontal:absolute;mso-position-horizontal-relative:margin;mso-position-vertical:absolute;mso-position-vertical-relative:text;mso-width-percent:0;mso-height-percent:0;mso-width-relative:margin;mso-height-relative:margin;v-text-anchor:middle" o:gfxdata="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" fillcolor="#92d050" strokecolor="#0f6fc6 [3204]" strokeweight="1pt">
+              <v:rect w14:anchorId="4FF2D08C" id="Rectángulo 1" o:spid="_x0000_s1038" style="position:absolute;margin-left:356.6pt;margin-top:1.15pt;width:121pt;height:81.7pt;z-index:251659264;visibility:visible;mso-wrap-style:square;mso-width-percent:0;mso-height-percent:0;mso-wrap-distance-left:9pt;mso-wrap-distance-top:0;mso-wrap-distance-right:9pt;mso-wrap-distance-bottom:0;mso-position-horizontal:absolute;mso-position-horizontal-relative:margin;mso-position-vertical:absolute;mso-position-vertical-relative:text;mso-width-percent:0;mso-height-percent:0;mso-width-relative:margin;mso-height-relative:margin;v-text-anchor:middle" o:gfxdata="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" fillcolor="#92d050" strokecolor="#0f6fc6 [3204]" strokeweight="1pt">
                 <v:textbox>
                   <w:txbxContent>
                     <w:p>
@@ -12407,7 +12649,39 @@
                           <w:bCs/>
                           <w:lang w:val="es-ES"/>
                         </w:rPr>
-                        <w:t>Dificultad en el registro de vehículos y clientes en el estacionamiento Salamanca</w:t>
+                        <w:t xml:space="preserve">Dificultad en el </w:t>
+                      </w:r>
+                      <w:r>
+                        <w:rPr>
+                          <w:b/>
+                          <w:bCs/>
+                          <w:lang w:val="es-ES"/>
+                        </w:rPr>
+                        <w:t xml:space="preserve">control de ingreso y salida </w:t>
+                      </w:r>
+                      <w:r>
+                        <w:rPr>
+                          <w:b/>
+                          <w:bCs/>
+                          <w:lang w:val="es-ES"/>
+                        </w:rPr>
+                        <w:t>vehículos en el</w:t>
+                      </w:r>
+                      <w:r>
+                        <w:rPr>
+                          <w:b/>
+                          <w:bCs/>
+                          <w:lang w:val="es-ES"/>
+                        </w:rPr>
+                        <w:t xml:space="preserve"> </w:t>
+                      </w:r>
+                      <w:r>
+                        <w:rPr>
+                          <w:b/>
+                          <w:bCs/>
+                          <w:lang w:val="es-ES"/>
+                        </w:rPr>
+                        <w:t>estacionamiento Salamanca</w:t>
                       </w:r>
                     </w:p>
                   </w:txbxContent>
@@ -13261,7 +13535,15 @@
                                 <w:sz w:val="16"/>
                                 <w:szCs w:val="16"/>
                               </w:rPr>
-                              <w:t>inadecuado proceso de facturación</w:t>
+                              <w:t>Dificultad en el</w:t>
+                            </w:r>
+                            <w:r>
+                              <w:rPr>
+                                <w:color w:val="000000" w:themeColor="text1"/>
+                                <w:sz w:val="16"/>
+                                <w:szCs w:val="16"/>
+                              </w:rPr>
+                              <w:t xml:space="preserve"> proceso de facturación</w:t>
                             </w:r>
                           </w:p>
                         </w:txbxContent>
@@ -13304,7 +13586,15 @@
                           <w:sz w:val="16"/>
                           <w:szCs w:val="16"/>
                         </w:rPr>
-                        <w:t>inadecuado proceso de facturación</w:t>
+                        <w:t>Dificultad en el</w:t>
+                      </w:r>
+                      <w:r>
+                        <w:rPr>
+                          <w:color w:val="000000" w:themeColor="text1"/>
+                          <w:sz w:val="16"/>
+                          <w:szCs w:val="16"/>
+                        </w:rPr>
+                        <w:t xml:space="preserve"> proceso de facturación</w:t>
                       </w:r>
                     </w:p>
                   </w:txbxContent>

</xml_diff>

<commit_message>
creacion Punto1.3 Descripcion del problema
</commit_message>
<xml_diff>
--- a/proyecto-garaje.docx
+++ b/proyecto-garaje.docx
@@ -1413,8 +1413,6 @@
                         </a:schemeClr>
                       </a:solidFill>
                       <a:bevel/>
-                      <a:headEnd/>
-                      <a:tailEnd/>
                     </a:ln>
                   </pic:spPr>
                 </pic:pic>
@@ -1456,8 +1454,6 @@
           <w:lang w:val="es-ES"/>
         </w:rPr>
       </w:pPr>
-      <w:bookmarkStart w:id="3" w:name="_GoBack"/>
-      <w:bookmarkEnd w:id="3"/>
     </w:p>
     <w:p>
       <w:pPr>
@@ -1634,14 +1630,18 @@
           <w:szCs w:val="36"/>
           <w:lang w:val="es-ES"/>
         </w:rPr>
-        <w:t>Casos de Estudio Estacionamiento Digitalización de Procesos</w:t>
+        <w:t>Casos de Estudio Estacionamiento Digitalización de Procesos.</w:t>
       </w:r>
     </w:p>
     <w:p>
       <w:pPr>
         <w:jc w:val="both"/>
         <w:rPr>
-          <w:rFonts w:ascii="Times New Roman" w:hAnsi="Times New Roman" w:cs="Times New Roman"/>
+          <w:rFonts w:hint="default" w:ascii="Times New Roman" w:hAnsi="Times New Roman" w:cs="Times New Roman"/>
+          <w:b/>
+          <w:bCs/>
+          <w:i w:val="0"/>
+          <w:iCs w:val="0"/>
           <w:sz w:val="28"/>
           <w:szCs w:val="36"/>
           <w:lang w:val="es-ES"/>
@@ -1650,14 +1650,235 @@
       <w:r>
         <w:rPr>
           <w:rFonts w:hint="default" w:ascii="Times New Roman" w:hAnsi="Times New Roman" w:cs="Times New Roman"/>
-          <w:i/>
-          <w:iCs/>
+          <w:b/>
+          <w:bCs/>
+          <w:i w:val="0"/>
+          <w:iCs w:val="0"/>
           <w:sz w:val="28"/>
           <w:szCs w:val="36"/>
           <w:lang w:val="es-ES"/>
         </w:rPr>
-        <w:t xml:space="preserve"> </w:t>
-      </w:r>
+        <w:t>1.3 Descripición del problema</w:t>
+      </w:r>
+    </w:p>
+    <w:p>
+      <w:pPr>
+        <w:jc w:val="both"/>
+        <w:rPr>
+          <w:rFonts w:hint="default" w:ascii="Times New Roman" w:hAnsi="Times New Roman" w:cs="Times New Roman"/>
+          <w:b w:val="0"/>
+          <w:bCs w:val="0"/>
+          <w:i w:val="0"/>
+          <w:iCs w:val="0"/>
+          <w:sz w:val="28"/>
+          <w:szCs w:val="36"/>
+          <w:lang w:val="es-ES"/>
+        </w:rPr>
+      </w:pPr>
+      <w:r>
+        <w:rPr>
+          <w:rFonts w:hint="default" w:ascii="Times New Roman" w:hAnsi="Times New Roman" w:cs="Times New Roman"/>
+          <w:b w:val="0"/>
+          <w:bCs w:val="0"/>
+          <w:i w:val="0"/>
+          <w:iCs w:val="0"/>
+          <w:sz w:val="28"/>
+          <w:szCs w:val="36"/>
+          <w:lang w:val="es-ES"/>
+        </w:rPr>
+        <w:t>Los problemas que se presentan en el estacionamiento del cine Salamanca son los siguientes:</w:t>
+      </w:r>
+    </w:p>
+    <w:p>
+      <w:pPr>
+        <w:numPr>
+          <w:ilvl w:val="0"/>
+          <w:numId w:val="3"/>
+        </w:numPr>
+        <w:tabs>
+          <w:tab w:val="clear" w:pos="420"/>
+        </w:tabs>
+        <w:ind w:left="420" w:leftChars="0" w:hanging="420" w:firstLineChars="0"/>
+        <w:jc w:val="both"/>
+        <w:rPr>
+          <w:rFonts w:hint="default" w:ascii="Times New Roman" w:hAnsi="Times New Roman" w:cs="Times New Roman"/>
+          <w:b w:val="0"/>
+          <w:bCs w:val="0"/>
+          <w:i w:val="0"/>
+          <w:iCs w:val="0"/>
+          <w:sz w:val="28"/>
+          <w:szCs w:val="36"/>
+          <w:lang w:val="es-ES"/>
+        </w:rPr>
+      </w:pPr>
+      <w:r>
+        <w:rPr>
+          <w:rFonts w:hint="default" w:ascii="Times New Roman" w:hAnsi="Times New Roman" w:cs="Times New Roman"/>
+          <w:b w:val="0"/>
+          <w:bCs w:val="0"/>
+          <w:i w:val="0"/>
+          <w:iCs w:val="0"/>
+          <w:sz w:val="28"/>
+          <w:szCs w:val="36"/>
+          <w:lang w:val="es-ES"/>
+        </w:rPr>
+        <w:t>Datos redundantes de los clientes ,el mismo que produce una dificultad a la hora de ser registrados.</w:t>
+      </w:r>
+    </w:p>
+    <w:p>
+      <w:pPr>
+        <w:numPr>
+          <w:ilvl w:val="0"/>
+          <w:numId w:val="3"/>
+        </w:numPr>
+        <w:tabs>
+          <w:tab w:val="clear" w:pos="420"/>
+        </w:tabs>
+        <w:ind w:left="420" w:leftChars="0" w:hanging="420" w:firstLineChars="0"/>
+        <w:jc w:val="both"/>
+        <w:rPr>
+          <w:rFonts w:hint="default" w:ascii="Times New Roman" w:hAnsi="Times New Roman" w:cs="Times New Roman"/>
+          <w:b w:val="0"/>
+          <w:bCs w:val="0"/>
+          <w:i w:val="0"/>
+          <w:iCs w:val="0"/>
+          <w:sz w:val="28"/>
+          <w:szCs w:val="36"/>
+          <w:lang w:val="es-ES"/>
+        </w:rPr>
+      </w:pPr>
+      <w:r>
+        <w:rPr>
+          <w:rFonts w:hint="default" w:ascii="Times New Roman" w:hAnsi="Times New Roman" w:cs="Times New Roman"/>
+          <w:b w:val="0"/>
+          <w:bCs w:val="0"/>
+          <w:i w:val="0"/>
+          <w:iCs w:val="0"/>
+          <w:sz w:val="28"/>
+          <w:szCs w:val="36"/>
+          <w:lang w:val="es-ES"/>
+        </w:rPr>
+        <w:t>No se lleva a cabo un registro para los vehiculos, lo que ocasiona problemas para el tiempo de ingreso y salida del mismo.</w:t>
+      </w:r>
+    </w:p>
+    <w:p>
+      <w:pPr>
+        <w:numPr>
+          <w:ilvl w:val="0"/>
+          <w:numId w:val="3"/>
+        </w:numPr>
+        <w:tabs>
+          <w:tab w:val="clear" w:pos="420"/>
+        </w:tabs>
+        <w:ind w:left="420" w:leftChars="0" w:hanging="420" w:firstLineChars="0"/>
+        <w:jc w:val="both"/>
+        <w:rPr>
+          <w:rFonts w:hint="default" w:ascii="Times New Roman" w:hAnsi="Times New Roman" w:cs="Times New Roman"/>
+          <w:b w:val="0"/>
+          <w:bCs w:val="0"/>
+          <w:i w:val="0"/>
+          <w:iCs w:val="0"/>
+          <w:sz w:val="28"/>
+          <w:szCs w:val="36"/>
+          <w:lang w:val="es-ES"/>
+        </w:rPr>
+      </w:pPr>
+      <w:r>
+        <w:rPr>
+          <w:rFonts w:hint="default" w:ascii="Times New Roman" w:hAnsi="Times New Roman" w:cs="Times New Roman"/>
+          <w:b w:val="0"/>
+          <w:bCs w:val="0"/>
+          <w:i w:val="0"/>
+          <w:iCs w:val="0"/>
+          <w:sz w:val="28"/>
+          <w:szCs w:val="36"/>
+          <w:lang w:val="es-ES"/>
+        </w:rPr>
+        <w:t>No existe un control organizado del personal , de su horario ,de sus actividades ,lo que impide una buena organización del estacionamiento Salamanca.</w:t>
+      </w:r>
+    </w:p>
+    <w:p>
+      <w:pPr>
+        <w:numPr>
+          <w:ilvl w:val="0"/>
+          <w:numId w:val="3"/>
+        </w:numPr>
+        <w:tabs>
+          <w:tab w:val="clear" w:pos="420"/>
+        </w:tabs>
+        <w:ind w:left="420" w:leftChars="0" w:hanging="420" w:firstLineChars="0"/>
+        <w:jc w:val="both"/>
+        <w:rPr>
+          <w:rFonts w:hint="default" w:ascii="Times New Roman" w:hAnsi="Times New Roman" w:cs="Times New Roman"/>
+          <w:b w:val="0"/>
+          <w:bCs w:val="0"/>
+          <w:i w:val="0"/>
+          <w:iCs w:val="0"/>
+          <w:sz w:val="28"/>
+          <w:szCs w:val="36"/>
+          <w:lang w:val="es-ES"/>
+        </w:rPr>
+      </w:pPr>
+      <w:r>
+        <w:rPr>
+          <w:rFonts w:hint="default" w:ascii="Times New Roman" w:hAnsi="Times New Roman" w:cs="Times New Roman"/>
+          <w:b w:val="0"/>
+          <w:bCs w:val="0"/>
+          <w:i w:val="0"/>
+          <w:iCs w:val="0"/>
+          <w:sz w:val="28"/>
+          <w:szCs w:val="36"/>
+          <w:lang w:val="es-ES"/>
+        </w:rPr>
+        <w:t>No se realiza el registro del ticket o comprobante que se le entrega al cliente al momento de que realice el pago correspondiente ,lo que ocaciona una tardanza a la hora de realizar los reportes diarios.</w:t>
+      </w:r>
+    </w:p>
+    <w:p>
+      <w:pPr>
+        <w:numPr>
+          <w:ilvl w:val="0"/>
+          <w:numId w:val="3"/>
+        </w:numPr>
+        <w:tabs>
+          <w:tab w:val="clear" w:pos="420"/>
+        </w:tabs>
+        <w:ind w:left="420" w:leftChars="0" w:hanging="420" w:firstLineChars="0"/>
+        <w:jc w:val="both"/>
+        <w:rPr>
+          <w:rFonts w:hint="default" w:ascii="Times New Roman" w:hAnsi="Times New Roman" w:cs="Times New Roman"/>
+          <w:b w:val="0"/>
+          <w:bCs w:val="0"/>
+          <w:i w:val="0"/>
+          <w:iCs w:val="0"/>
+          <w:sz w:val="28"/>
+          <w:szCs w:val="36"/>
+          <w:lang w:val="es-ES"/>
+        </w:rPr>
+      </w:pPr>
+      <w:r>
+        <w:rPr>
+          <w:rFonts w:hint="default" w:ascii="Times New Roman" w:hAnsi="Times New Roman" w:cs="Times New Roman"/>
+          <w:b w:val="0"/>
+          <w:bCs w:val="0"/>
+          <w:i w:val="0"/>
+          <w:iCs w:val="0"/>
+          <w:sz w:val="28"/>
+          <w:szCs w:val="36"/>
+          <w:lang w:val="es-ES"/>
+        </w:rPr>
+        <w:t>No hay un proceso de registro del lugar en donde se va a estacionar el vehiculo ,el mismo que ocasiona problemas entre los clientes a la hora de parquearse.</w:t>
+      </w:r>
+    </w:p>
+    <w:p>
+      <w:pPr>
+        <w:jc w:val="both"/>
+        <w:rPr>
+          <w:rFonts w:ascii="Times New Roman" w:hAnsi="Times New Roman" w:cs="Times New Roman"/>
+          <w:sz w:val="28"/>
+          <w:szCs w:val="36"/>
+          <w:lang w:val="es-ES"/>
+        </w:rPr>
+      </w:pPr>
     </w:p>
     <w:p>
       <w:pPr>
@@ -1675,6 +1896,8 @@
           <w:szCs w:val="28"/>
         </w:rPr>
       </w:pPr>
+      <w:bookmarkStart w:id="3" w:name="_GoBack"/>
+      <w:bookmarkEnd w:id="3"/>
       <w:r>
         <w:rPr>
           <w:rFonts w:ascii="Times New Roman" w:hAnsi="Times New Roman" w:cs="Times New Roman"/>
@@ -1838,6 +2061,91 @@
     </w:p>
     <w:p>
       <w:pPr>
+        <w:jc w:val="left"/>
+        <w:rPr>
+          <w:rFonts w:ascii="Times New Roman" w:hAnsi="Times New Roman" w:cs="Times New Roman"/>
+          <w:sz w:val="28"/>
+          <w:szCs w:val="28"/>
+        </w:rPr>
+      </w:pPr>
+      <w:r>
+        <w:rPr>
+          <w:rFonts w:ascii="Times New Roman" w:hAnsi="Times New Roman" w:cs="Times New Roman"/>
+          <w:sz w:val="28"/>
+          <w:szCs w:val="28"/>
+        </w:rPr>
+        <w:tab/>
+      </w:r>
+      <w:r>
+        <w:rPr>
+          <w:rFonts w:ascii="Times New Roman" w:hAnsi="Times New Roman" w:cs="Times New Roman"/>
+          <w:sz w:val="28"/>
+          <w:szCs w:val="28"/>
+        </w:rPr>
+        <w:t xml:space="preserve">- Análisis: De cada caso de uso identificado en la etapa de requisito </w:t>
+      </w:r>
+      <w:r>
+        <w:rPr>
+          <w:rFonts w:ascii="Times New Roman" w:hAnsi="Times New Roman" w:cs="Times New Roman"/>
+          <w:sz w:val="28"/>
+          <w:szCs w:val="28"/>
+        </w:rPr>
+        <w:tab/>
+      </w:r>
+      <w:r>
+        <w:rPr>
+          <w:rFonts w:ascii="Times New Roman" w:hAnsi="Times New Roman" w:cs="Times New Roman"/>
+          <w:sz w:val="28"/>
+          <w:szCs w:val="28"/>
+        </w:rPr>
+        <w:t xml:space="preserve">así mismo se realizarán los diagramas de colaboración de cada caso </w:t>
+      </w:r>
+      <w:r>
+        <w:rPr>
+          <w:rFonts w:hint="default" w:ascii="Times New Roman" w:hAnsi="Times New Roman" w:cs="Times New Roman"/>
+          <w:sz w:val="28"/>
+          <w:szCs w:val="28"/>
+          <w:lang w:val="es-ES"/>
+        </w:rPr>
+        <w:t xml:space="preserve">  </w:t>
+      </w:r>
+      <w:r>
+        <w:rPr>
+          <w:rFonts w:ascii="Times New Roman" w:hAnsi="Times New Roman" w:cs="Times New Roman"/>
+          <w:sz w:val="28"/>
+          <w:szCs w:val="28"/>
+        </w:rPr>
+        <w:t xml:space="preserve"> </w:t>
+      </w:r>
+      <w:r>
+        <w:rPr>
+          <w:rFonts w:ascii="Times New Roman" w:hAnsi="Times New Roman" w:cs="Times New Roman"/>
+          <w:sz w:val="28"/>
+          <w:szCs w:val="28"/>
+        </w:rPr>
+        <w:tab/>
+      </w:r>
+      <w:r>
+        <w:rPr>
+          <w:rFonts w:hint="default" w:ascii="Times New Roman" w:hAnsi="Times New Roman" w:cs="Times New Roman"/>
+          <w:sz w:val="28"/>
+          <w:szCs w:val="28"/>
+          <w:lang w:val="es-ES"/>
+        </w:rPr>
+        <w:t xml:space="preserve">de </w:t>
+      </w:r>
+      <w:r>
+        <w:rPr>
+          <w:rFonts w:ascii="Times New Roman" w:hAnsi="Times New Roman" w:cs="Times New Roman"/>
+          <w:sz w:val="28"/>
+          <w:szCs w:val="28"/>
+        </w:rPr>
+        <w:t>uso funcional</w:t>
+      </w:r>
+    </w:p>
+    <w:p>
+      <w:pPr>
+        <w:ind w:left="700" w:hanging="700" w:hangingChars="250"/>
         <w:jc w:val="both"/>
         <w:rPr>
           <w:rFonts w:ascii="Times New Roman" w:hAnsi="Times New Roman" w:cs="Times New Roman"/>
@@ -1859,7 +2167,7 @@
           <w:sz w:val="28"/>
           <w:szCs w:val="28"/>
         </w:rPr>
-        <w:t xml:space="preserve">- Análisis: De cada caso de uso identificado en la etapa de requisito </w:t>
+        <w:t>-Diseño: Se realizarán los diagramas de clase como modelo de</w:t>
       </w:r>
       <w:r>
         <w:rPr>
@@ -1875,7 +2183,52 @@
           <w:sz w:val="28"/>
           <w:szCs w:val="28"/>
         </w:rPr>
-        <w:t xml:space="preserve">así mismo se realizarán los diagramas de colaboración de cada caso de </w:t>
+        <w:t>dominio final elaboración del diseño lógico o mapeo, físico, interfaces.</w:t>
+      </w:r>
+    </w:p>
+    <w:p>
+      <w:pPr>
+        <w:ind w:left="699" w:leftChars="127" w:hanging="420" w:hangingChars="150"/>
+        <w:jc w:val="left"/>
+        <w:rPr>
+          <w:rFonts w:ascii="Times New Roman" w:hAnsi="Times New Roman" w:cs="Times New Roman"/>
+          <w:sz w:val="28"/>
+          <w:szCs w:val="28"/>
+        </w:rPr>
+      </w:pPr>
+      <w:r>
+        <w:rPr>
+          <w:rFonts w:hint="default" w:ascii="Times New Roman" w:hAnsi="Times New Roman" w:cs="Times New Roman"/>
+          <w:sz w:val="28"/>
+          <w:szCs w:val="28"/>
+          <w:lang w:val="es-ES"/>
+        </w:rPr>
+        <w:t xml:space="preserve">     </w:t>
+      </w:r>
+      <w:r>
+        <w:rPr>
+          <w:rFonts w:ascii="Times New Roman" w:hAnsi="Times New Roman" w:cs="Times New Roman"/>
+          <w:sz w:val="28"/>
+          <w:szCs w:val="28"/>
+        </w:rPr>
+        <w:t>-Implementación: Para la etapa de la implementación se utilizará</w:t>
+      </w:r>
+      <w:r>
+        <w:rPr>
+          <w:rFonts w:hint="default" w:ascii="Times New Roman" w:hAnsi="Times New Roman" w:cs="Times New Roman"/>
+          <w:sz w:val="28"/>
+          <w:szCs w:val="28"/>
+          <w:lang w:val="es-ES"/>
+        </w:rPr>
+        <w:t xml:space="preserve"> </w:t>
+      </w:r>
+      <w:r>
+        <w:rPr>
+          <w:rFonts w:ascii="Times New Roman" w:hAnsi="Times New Roman" w:cs="Times New Roman"/>
+          <w:sz w:val="28"/>
+          <w:szCs w:val="28"/>
+        </w:rPr>
+        <w:t xml:space="preserve">como gestor de base de datos PostgreSQL, el lenguaje de programación </w:t>
       </w:r>
       <w:r>
         <w:rPr>
@@ -1891,139 +2244,7 @@
           <w:sz w:val="28"/>
           <w:szCs w:val="28"/>
         </w:rPr>
-        <w:t>uso funcional</w:t>
-      </w:r>
-    </w:p>
-    <w:p>
-      <w:pPr>
-        <w:jc w:val="both"/>
-        <w:rPr>
-          <w:rFonts w:ascii="Times New Roman" w:hAnsi="Times New Roman" w:cs="Times New Roman"/>
-          <w:sz w:val="28"/>
-          <w:szCs w:val="28"/>
-        </w:rPr>
-      </w:pPr>
-      <w:r>
-        <w:rPr>
-          <w:rFonts w:ascii="Times New Roman" w:hAnsi="Times New Roman" w:cs="Times New Roman"/>
-          <w:sz w:val="28"/>
-          <w:szCs w:val="28"/>
-        </w:rPr>
-        <w:tab/>
-      </w:r>
-      <w:r>
-        <w:rPr>
-          <w:rFonts w:ascii="Times New Roman" w:hAnsi="Times New Roman" w:cs="Times New Roman"/>
-          <w:sz w:val="28"/>
-          <w:szCs w:val="28"/>
-        </w:rPr>
-        <w:t xml:space="preserve">-Diseño: Se realizarán los diagramas de clase como modelo de </w:t>
-      </w:r>
-      <w:r>
-        <w:rPr>
-          <w:rFonts w:ascii="Times New Roman" w:hAnsi="Times New Roman" w:cs="Times New Roman"/>
-          <w:sz w:val="28"/>
-          <w:szCs w:val="28"/>
-        </w:rPr>
-        <w:tab/>
-      </w:r>
-      <w:r>
-        <w:rPr>
-          <w:rFonts w:ascii="Times New Roman" w:hAnsi="Times New Roman" w:cs="Times New Roman"/>
-          <w:sz w:val="28"/>
-          <w:szCs w:val="28"/>
-        </w:rPr>
-        <w:t xml:space="preserve">dominio final elaboración del diseño lógico o mapeo, físico, </w:t>
-      </w:r>
-      <w:r>
-        <w:rPr>
-          <w:rFonts w:ascii="Times New Roman" w:hAnsi="Times New Roman" w:cs="Times New Roman"/>
-          <w:sz w:val="28"/>
-          <w:szCs w:val="28"/>
-        </w:rPr>
-        <w:tab/>
-      </w:r>
-      <w:r>
-        <w:rPr>
-          <w:rFonts w:ascii="Times New Roman" w:hAnsi="Times New Roman" w:cs="Times New Roman"/>
-          <w:sz w:val="28"/>
-          <w:szCs w:val="28"/>
-        </w:rPr>
-        <w:t>interfaces.</w:t>
-      </w:r>
-    </w:p>
-    <w:p>
-      <w:pPr>
-        <w:jc w:val="both"/>
-        <w:rPr>
-          <w:rFonts w:ascii="Times New Roman" w:hAnsi="Times New Roman" w:cs="Times New Roman"/>
-          <w:sz w:val="28"/>
-          <w:szCs w:val="28"/>
-        </w:rPr>
-      </w:pPr>
-      <w:r>
-        <w:rPr>
-          <w:rFonts w:ascii="Times New Roman" w:hAnsi="Times New Roman" w:cs="Times New Roman"/>
-          <w:sz w:val="28"/>
-          <w:szCs w:val="28"/>
-        </w:rPr>
-        <w:tab/>
-      </w:r>
-      <w:r>
-        <w:rPr>
-          <w:rFonts w:ascii="Times New Roman" w:hAnsi="Times New Roman" w:cs="Times New Roman"/>
-          <w:sz w:val="28"/>
-          <w:szCs w:val="28"/>
-        </w:rPr>
-        <w:t xml:space="preserve">-Implementación: Para la etapa de la implementación se utilizará como </w:t>
-      </w:r>
-      <w:r>
-        <w:rPr>
-          <w:rFonts w:ascii="Times New Roman" w:hAnsi="Times New Roman" w:cs="Times New Roman"/>
-          <w:sz w:val="28"/>
-          <w:szCs w:val="28"/>
-        </w:rPr>
-        <w:tab/>
-      </w:r>
-      <w:r>
-        <w:rPr>
-          <w:rFonts w:ascii="Times New Roman" w:hAnsi="Times New Roman" w:cs="Times New Roman"/>
-          <w:sz w:val="28"/>
-          <w:szCs w:val="28"/>
-        </w:rPr>
-        <w:t xml:space="preserve">gestor de base de datos PostgreSQL, el lenguaje de programación </w:t>
-      </w:r>
-      <w:r>
-        <w:rPr>
-          <w:rFonts w:ascii="Times New Roman" w:hAnsi="Times New Roman" w:cs="Times New Roman"/>
-          <w:sz w:val="28"/>
-          <w:szCs w:val="28"/>
-        </w:rPr>
-        <w:tab/>
-      </w:r>
-      <w:r>
-        <w:rPr>
-          <w:rFonts w:ascii="Times New Roman" w:hAnsi="Times New Roman" w:cs="Times New Roman"/>
-          <w:sz w:val="28"/>
-          <w:szCs w:val="28"/>
-        </w:rPr>
-        <w:t xml:space="preserve">PHP, HTML y CSS para el diseño de las interfaces acompañado del </w:t>
-      </w:r>
-      <w:r>
-        <w:rPr>
-          <w:rFonts w:ascii="Times New Roman" w:hAnsi="Times New Roman" w:cs="Times New Roman"/>
-          <w:sz w:val="28"/>
-          <w:szCs w:val="28"/>
-        </w:rPr>
-        <w:tab/>
-      </w:r>
-      <w:r>
-        <w:rPr>
-          <w:rFonts w:ascii="Times New Roman" w:hAnsi="Times New Roman" w:cs="Times New Roman"/>
-          <w:sz w:val="28"/>
-          <w:szCs w:val="28"/>
-        </w:rPr>
-        <w:t>framework laravel.</w:t>
+        <w:t>PHP, HTML y CSS para el diseño de las interfaces acompañado del framework laravel.</w:t>
       </w:r>
     </w:p>
     <w:p>
@@ -2094,46 +2315,6 @@
     </w:p>
     <w:p>
       <w:pPr>
-        <w:jc w:val="both"/>
-        <w:rPr>
-          <w:rFonts w:ascii="Times New Roman" w:hAnsi="Times New Roman" w:cs="Times New Roman"/>
-          <w:sz w:val="28"/>
-          <w:szCs w:val="28"/>
-        </w:rPr>
-      </w:pPr>
-    </w:p>
-    <w:p>
-      <w:pPr>
-        <w:jc w:val="both"/>
-        <w:rPr>
-          <w:rFonts w:ascii="Times New Roman" w:hAnsi="Times New Roman" w:cs="Times New Roman"/>
-          <w:sz w:val="28"/>
-          <w:szCs w:val="28"/>
-        </w:rPr>
-      </w:pPr>
-    </w:p>
-    <w:p>
-      <w:pPr>
-        <w:jc w:val="both"/>
-        <w:rPr>
-          <w:rFonts w:ascii="Times New Roman" w:hAnsi="Times New Roman" w:cs="Times New Roman"/>
-          <w:sz w:val="28"/>
-          <w:szCs w:val="28"/>
-        </w:rPr>
-      </w:pPr>
-    </w:p>
-    <w:p>
-      <w:pPr>
-        <w:jc w:val="both"/>
-        <w:rPr>
-          <w:rFonts w:ascii="Times New Roman" w:hAnsi="Times New Roman" w:cs="Times New Roman"/>
-          <w:sz w:val="28"/>
-          <w:szCs w:val="28"/>
-        </w:rPr>
-      </w:pPr>
-    </w:p>
-    <w:p>
-      <w:pPr>
         <w:pStyle w:val="6"/>
         <w:numPr>
           <w:ilvl w:val="0"/>
@@ -2164,7 +2345,7 @@
         <w:pStyle w:val="6"/>
         <w:numPr>
           <w:ilvl w:val="0"/>
-          <w:numId w:val="3"/>
+          <w:numId w:val="4"/>
         </w:numPr>
         <w:spacing w:line="256" w:lineRule="auto"/>
         <w:ind w:left="709"/>
@@ -2182,6 +2363,78 @@
           <w:szCs w:val="28"/>
         </w:rPr>
         <w:t xml:space="preserve">Modulo personal </w:t>
+      </w:r>
+    </w:p>
+    <w:p>
+      <w:pPr>
+        <w:pStyle w:val="6"/>
+        <w:numPr>
+          <w:ilvl w:val="0"/>
+          <w:numId w:val="5"/>
+        </w:numPr>
+        <w:spacing w:line="256" w:lineRule="auto"/>
+        <w:jc w:val="both"/>
+        <w:rPr>
+          <w:rFonts w:ascii="Times New Roman" w:hAnsi="Times New Roman" w:cs="Times New Roman"/>
+          <w:sz w:val="28"/>
+          <w:szCs w:val="28"/>
+        </w:rPr>
+      </w:pPr>
+      <w:r>
+        <w:rPr>
+          <w:rFonts w:ascii="Times New Roman" w:hAnsi="Times New Roman" w:cs="Times New Roman"/>
+          <w:sz w:val="28"/>
+          <w:szCs w:val="28"/>
+        </w:rPr>
+        <w:t xml:space="preserve">Gestionar personal </w:t>
+      </w:r>
+    </w:p>
+    <w:p>
+      <w:pPr>
+        <w:pStyle w:val="6"/>
+        <w:numPr>
+          <w:ilvl w:val="0"/>
+          <w:numId w:val="5"/>
+        </w:numPr>
+        <w:spacing w:line="256" w:lineRule="auto"/>
+        <w:jc w:val="both"/>
+        <w:rPr>
+          <w:rFonts w:ascii="Times New Roman" w:hAnsi="Times New Roman" w:cs="Times New Roman"/>
+          <w:sz w:val="28"/>
+          <w:szCs w:val="28"/>
+        </w:rPr>
+      </w:pPr>
+      <w:r>
+        <w:rPr>
+          <w:rFonts w:ascii="Times New Roman" w:hAnsi="Times New Roman" w:cs="Times New Roman"/>
+          <w:sz w:val="28"/>
+          <w:szCs w:val="28"/>
+        </w:rPr>
+        <w:t>Gestionar PersonalTurno</w:t>
+      </w:r>
+    </w:p>
+    <w:p>
+      <w:pPr>
+        <w:pStyle w:val="6"/>
+        <w:numPr>
+          <w:ilvl w:val="0"/>
+          <w:numId w:val="5"/>
+        </w:numPr>
+        <w:spacing w:line="256" w:lineRule="auto"/>
+        <w:jc w:val="both"/>
+        <w:rPr>
+          <w:rFonts w:ascii="Times New Roman" w:hAnsi="Times New Roman" w:cs="Times New Roman"/>
+          <w:sz w:val="28"/>
+          <w:szCs w:val="28"/>
+        </w:rPr>
+      </w:pPr>
+      <w:r>
+        <w:rPr>
+          <w:rFonts w:ascii="Times New Roman" w:hAnsi="Times New Roman" w:cs="Times New Roman"/>
+          <w:sz w:val="28"/>
+          <w:szCs w:val="28"/>
+        </w:rPr>
+        <w:t>Gestionar TipoPersonal</w:t>
       </w:r>
     </w:p>
     <w:p>
@@ -2192,6 +2445,7 @@
           <w:numId w:val="4"/>
         </w:numPr>
         <w:spacing w:line="256" w:lineRule="auto"/>
+        <w:ind w:left="709"/>
         <w:jc w:val="both"/>
         <w:rPr>
           <w:rFonts w:ascii="Times New Roman" w:hAnsi="Times New Roman" w:cs="Times New Roman"/>
@@ -2205,7 +2459,79 @@
           <w:sz w:val="28"/>
           <w:szCs w:val="28"/>
         </w:rPr>
-        <w:t xml:space="preserve">Gestionar personal </w:t>
+        <w:t>Modulo Usurario y Backup</w:t>
+      </w:r>
+    </w:p>
+    <w:p>
+      <w:pPr>
+        <w:pStyle w:val="6"/>
+        <w:numPr>
+          <w:ilvl w:val="0"/>
+          <w:numId w:val="5"/>
+        </w:numPr>
+        <w:spacing w:line="256" w:lineRule="auto"/>
+        <w:jc w:val="both"/>
+        <w:rPr>
+          <w:rFonts w:ascii="Times New Roman" w:hAnsi="Times New Roman" w:cs="Times New Roman"/>
+          <w:sz w:val="28"/>
+          <w:szCs w:val="28"/>
+        </w:rPr>
+      </w:pPr>
+      <w:r>
+        <w:rPr>
+          <w:rFonts w:ascii="Times New Roman" w:hAnsi="Times New Roman" w:cs="Times New Roman"/>
+          <w:sz w:val="28"/>
+          <w:szCs w:val="28"/>
+        </w:rPr>
+        <w:t>Gestionar usuario</w:t>
+      </w:r>
+    </w:p>
+    <w:p>
+      <w:pPr>
+        <w:pStyle w:val="6"/>
+        <w:numPr>
+          <w:ilvl w:val="0"/>
+          <w:numId w:val="5"/>
+        </w:numPr>
+        <w:spacing w:line="256" w:lineRule="auto"/>
+        <w:jc w:val="both"/>
+        <w:rPr>
+          <w:rFonts w:ascii="Times New Roman" w:hAnsi="Times New Roman" w:cs="Times New Roman"/>
+          <w:sz w:val="28"/>
+          <w:szCs w:val="28"/>
+        </w:rPr>
+      </w:pPr>
+      <w:r>
+        <w:rPr>
+          <w:rFonts w:ascii="Times New Roman" w:hAnsi="Times New Roman" w:cs="Times New Roman"/>
+          <w:sz w:val="28"/>
+          <w:szCs w:val="28"/>
+        </w:rPr>
+        <w:t>Generar Backup</w:t>
+      </w:r>
+    </w:p>
+    <w:p>
+      <w:pPr>
+        <w:pStyle w:val="6"/>
+        <w:numPr>
+          <w:ilvl w:val="0"/>
+          <w:numId w:val="5"/>
+        </w:numPr>
+        <w:spacing w:line="256" w:lineRule="auto"/>
+        <w:jc w:val="both"/>
+        <w:rPr>
+          <w:rFonts w:ascii="Times New Roman" w:hAnsi="Times New Roman" w:cs="Times New Roman"/>
+          <w:sz w:val="28"/>
+          <w:szCs w:val="28"/>
+        </w:rPr>
+      </w:pPr>
+      <w:r>
+        <w:rPr>
+          <w:rFonts w:ascii="Times New Roman" w:hAnsi="Times New Roman" w:cs="Times New Roman"/>
+          <w:sz w:val="28"/>
+          <w:szCs w:val="28"/>
+        </w:rPr>
+        <w:t>Restaurar Backup</w:t>
       </w:r>
     </w:p>
     <w:p>
@@ -2216,6 +2542,7 @@
           <w:numId w:val="4"/>
         </w:numPr>
         <w:spacing w:line="256" w:lineRule="auto"/>
+        <w:ind w:left="709"/>
         <w:jc w:val="both"/>
         <w:rPr>
           <w:rFonts w:ascii="Times New Roman" w:hAnsi="Times New Roman" w:cs="Times New Roman"/>
@@ -2229,7 +2556,103 @@
           <w:sz w:val="28"/>
           <w:szCs w:val="28"/>
         </w:rPr>
-        <w:t>Gestionar PersonalTurno</w:t>
+        <w:t>Modulo vehículo</w:t>
+      </w:r>
+    </w:p>
+    <w:p>
+      <w:pPr>
+        <w:pStyle w:val="6"/>
+        <w:numPr>
+          <w:ilvl w:val="0"/>
+          <w:numId w:val="5"/>
+        </w:numPr>
+        <w:spacing w:line="256" w:lineRule="auto"/>
+        <w:jc w:val="both"/>
+        <w:rPr>
+          <w:rFonts w:ascii="Times New Roman" w:hAnsi="Times New Roman" w:cs="Times New Roman"/>
+          <w:sz w:val="28"/>
+          <w:szCs w:val="28"/>
+        </w:rPr>
+      </w:pPr>
+      <w:r>
+        <w:rPr>
+          <w:rFonts w:ascii="Times New Roman" w:hAnsi="Times New Roman" w:cs="Times New Roman"/>
+          <w:sz w:val="28"/>
+          <w:szCs w:val="28"/>
+        </w:rPr>
+        <w:t xml:space="preserve">Gestionar vehículo </w:t>
+      </w:r>
+    </w:p>
+    <w:p>
+      <w:pPr>
+        <w:pStyle w:val="6"/>
+        <w:numPr>
+          <w:ilvl w:val="0"/>
+          <w:numId w:val="5"/>
+        </w:numPr>
+        <w:spacing w:line="256" w:lineRule="auto"/>
+        <w:jc w:val="both"/>
+        <w:rPr>
+          <w:rFonts w:ascii="Times New Roman" w:hAnsi="Times New Roman" w:cs="Times New Roman"/>
+          <w:sz w:val="28"/>
+          <w:szCs w:val="28"/>
+        </w:rPr>
+      </w:pPr>
+      <w:r>
+        <w:rPr>
+          <w:rFonts w:ascii="Times New Roman" w:hAnsi="Times New Roman" w:cs="Times New Roman"/>
+          <w:sz w:val="28"/>
+          <w:szCs w:val="28"/>
+        </w:rPr>
+        <w:t>Gestionar PropietarioVehiculo</w:t>
+      </w:r>
+    </w:p>
+    <w:p>
+      <w:pPr>
+        <w:pStyle w:val="6"/>
+        <w:numPr>
+          <w:ilvl w:val="0"/>
+          <w:numId w:val="5"/>
+        </w:numPr>
+        <w:spacing w:line="256" w:lineRule="auto"/>
+        <w:jc w:val="both"/>
+        <w:rPr>
+          <w:rFonts w:ascii="Times New Roman" w:hAnsi="Times New Roman" w:cs="Times New Roman"/>
+          <w:sz w:val="28"/>
+          <w:szCs w:val="28"/>
+        </w:rPr>
+      </w:pPr>
+      <w:r>
+        <w:rPr>
+          <w:rFonts w:ascii="Times New Roman" w:hAnsi="Times New Roman" w:cs="Times New Roman"/>
+          <w:sz w:val="28"/>
+          <w:szCs w:val="28"/>
+        </w:rPr>
+        <w:t>Gestionar TipoVehiculo</w:t>
+      </w:r>
+    </w:p>
+    <w:p>
+      <w:pPr>
+        <w:pStyle w:val="6"/>
+        <w:numPr>
+          <w:ilvl w:val="0"/>
+          <w:numId w:val="5"/>
+        </w:numPr>
+        <w:spacing w:line="256" w:lineRule="auto"/>
+        <w:jc w:val="both"/>
+        <w:rPr>
+          <w:rFonts w:ascii="Times New Roman" w:hAnsi="Times New Roman" w:cs="Times New Roman"/>
+          <w:sz w:val="28"/>
+          <w:szCs w:val="28"/>
+        </w:rPr>
+      </w:pPr>
+      <w:r>
+        <w:rPr>
+          <w:rFonts w:ascii="Times New Roman" w:hAnsi="Times New Roman" w:cs="Times New Roman"/>
+          <w:sz w:val="28"/>
+          <w:szCs w:val="28"/>
+        </w:rPr>
+        <w:t>Gestionar AreaEstacionamiento</w:t>
       </w:r>
     </w:p>
     <w:p>
@@ -2240,6 +2663,7 @@
           <w:numId w:val="4"/>
         </w:numPr>
         <w:spacing w:line="256" w:lineRule="auto"/>
+        <w:ind w:left="709"/>
         <w:jc w:val="both"/>
         <w:rPr>
           <w:rFonts w:ascii="Times New Roman" w:hAnsi="Times New Roman" w:cs="Times New Roman"/>
@@ -2253,7 +2677,7 @@
           <w:sz w:val="28"/>
           <w:szCs w:val="28"/>
         </w:rPr>
-        <w:t>Gestionar TipoPersonal</w:t>
+        <w:t>Modulo Registro</w:t>
       </w:r>
     </w:p>
     <w:p>
@@ -2261,10 +2685,9 @@
         <w:pStyle w:val="6"/>
         <w:numPr>
           <w:ilvl w:val="0"/>
-          <w:numId w:val="3"/>
+          <w:numId w:val="5"/>
         </w:numPr>
         <w:spacing w:line="256" w:lineRule="auto"/>
-        <w:ind w:left="709"/>
         <w:jc w:val="both"/>
         <w:rPr>
           <w:rFonts w:ascii="Times New Roman" w:hAnsi="Times New Roman" w:cs="Times New Roman"/>
@@ -2278,7 +2701,7 @@
           <w:sz w:val="28"/>
           <w:szCs w:val="28"/>
         </w:rPr>
-        <w:t>Modulo Usurario y Backup</w:t>
+        <w:t>Gestionar  Registro</w:t>
       </w:r>
     </w:p>
     <w:p>
@@ -2286,7 +2709,7 @@
         <w:pStyle w:val="6"/>
         <w:numPr>
           <w:ilvl w:val="0"/>
-          <w:numId w:val="4"/>
+          <w:numId w:val="5"/>
         </w:numPr>
         <w:spacing w:line="256" w:lineRule="auto"/>
         <w:jc w:val="both"/>
@@ -2302,7 +2725,7 @@
           <w:sz w:val="28"/>
           <w:szCs w:val="28"/>
         </w:rPr>
-        <w:t>Gestionar usuario</w:t>
+        <w:t>Gestionar FormaPago</w:t>
       </w:r>
     </w:p>
     <w:p>
@@ -2310,249 +2733,7 @@
         <w:pStyle w:val="6"/>
         <w:numPr>
           <w:ilvl w:val="0"/>
-          <w:numId w:val="4"/>
-        </w:numPr>
-        <w:spacing w:line="256" w:lineRule="auto"/>
-        <w:jc w:val="both"/>
-        <w:rPr>
-          <w:rFonts w:ascii="Times New Roman" w:hAnsi="Times New Roman" w:cs="Times New Roman"/>
-          <w:sz w:val="28"/>
-          <w:szCs w:val="28"/>
-        </w:rPr>
-      </w:pPr>
-      <w:r>
-        <w:rPr>
-          <w:rFonts w:ascii="Times New Roman" w:hAnsi="Times New Roman" w:cs="Times New Roman"/>
-          <w:sz w:val="28"/>
-          <w:szCs w:val="28"/>
-        </w:rPr>
-        <w:t>Generar Backup</w:t>
-      </w:r>
-    </w:p>
-    <w:p>
-      <w:pPr>
-        <w:pStyle w:val="6"/>
-        <w:numPr>
-          <w:ilvl w:val="0"/>
-          <w:numId w:val="4"/>
-        </w:numPr>
-        <w:spacing w:line="256" w:lineRule="auto"/>
-        <w:jc w:val="both"/>
-        <w:rPr>
-          <w:rFonts w:ascii="Times New Roman" w:hAnsi="Times New Roman" w:cs="Times New Roman"/>
-          <w:sz w:val="28"/>
-          <w:szCs w:val="28"/>
-        </w:rPr>
-      </w:pPr>
-      <w:r>
-        <w:rPr>
-          <w:rFonts w:ascii="Times New Roman" w:hAnsi="Times New Roman" w:cs="Times New Roman"/>
-          <w:sz w:val="28"/>
-          <w:szCs w:val="28"/>
-        </w:rPr>
-        <w:t>Restaurar Backup</w:t>
-      </w:r>
-    </w:p>
-    <w:p>
-      <w:pPr>
-        <w:pStyle w:val="6"/>
-        <w:numPr>
-          <w:ilvl w:val="0"/>
-          <w:numId w:val="3"/>
-        </w:numPr>
-        <w:spacing w:line="256" w:lineRule="auto"/>
-        <w:ind w:left="709"/>
-        <w:jc w:val="both"/>
-        <w:rPr>
-          <w:rFonts w:ascii="Times New Roman" w:hAnsi="Times New Roman" w:cs="Times New Roman"/>
-          <w:sz w:val="28"/>
-          <w:szCs w:val="28"/>
-        </w:rPr>
-      </w:pPr>
-      <w:r>
-        <w:rPr>
-          <w:rFonts w:ascii="Times New Roman" w:hAnsi="Times New Roman" w:cs="Times New Roman"/>
-          <w:sz w:val="28"/>
-          <w:szCs w:val="28"/>
-        </w:rPr>
-        <w:t>Modulo vehículo</w:t>
-      </w:r>
-    </w:p>
-    <w:p>
-      <w:pPr>
-        <w:pStyle w:val="6"/>
-        <w:numPr>
-          <w:ilvl w:val="0"/>
-          <w:numId w:val="4"/>
-        </w:numPr>
-        <w:spacing w:line="256" w:lineRule="auto"/>
-        <w:jc w:val="both"/>
-        <w:rPr>
-          <w:rFonts w:ascii="Times New Roman" w:hAnsi="Times New Roman" w:cs="Times New Roman"/>
-          <w:sz w:val="28"/>
-          <w:szCs w:val="28"/>
-        </w:rPr>
-      </w:pPr>
-      <w:r>
-        <w:rPr>
-          <w:rFonts w:ascii="Times New Roman" w:hAnsi="Times New Roman" w:cs="Times New Roman"/>
-          <w:sz w:val="28"/>
-          <w:szCs w:val="28"/>
-        </w:rPr>
-        <w:t xml:space="preserve">Gestionar vehículo </w:t>
-      </w:r>
-    </w:p>
-    <w:p>
-      <w:pPr>
-        <w:pStyle w:val="6"/>
-        <w:numPr>
-          <w:ilvl w:val="0"/>
-          <w:numId w:val="4"/>
-        </w:numPr>
-        <w:spacing w:line="256" w:lineRule="auto"/>
-        <w:jc w:val="both"/>
-        <w:rPr>
-          <w:rFonts w:ascii="Times New Roman" w:hAnsi="Times New Roman" w:cs="Times New Roman"/>
-          <w:sz w:val="28"/>
-          <w:szCs w:val="28"/>
-        </w:rPr>
-      </w:pPr>
-      <w:r>
-        <w:rPr>
-          <w:rFonts w:ascii="Times New Roman" w:hAnsi="Times New Roman" w:cs="Times New Roman"/>
-          <w:sz w:val="28"/>
-          <w:szCs w:val="28"/>
-        </w:rPr>
-        <w:t>Gestionar PropietarioVehiculo</w:t>
-      </w:r>
-    </w:p>
-    <w:p>
-      <w:pPr>
-        <w:pStyle w:val="6"/>
-        <w:numPr>
-          <w:ilvl w:val="0"/>
-          <w:numId w:val="4"/>
-        </w:numPr>
-        <w:spacing w:line="256" w:lineRule="auto"/>
-        <w:jc w:val="both"/>
-        <w:rPr>
-          <w:rFonts w:ascii="Times New Roman" w:hAnsi="Times New Roman" w:cs="Times New Roman"/>
-          <w:sz w:val="28"/>
-          <w:szCs w:val="28"/>
-        </w:rPr>
-      </w:pPr>
-      <w:r>
-        <w:rPr>
-          <w:rFonts w:ascii="Times New Roman" w:hAnsi="Times New Roman" w:cs="Times New Roman"/>
-          <w:sz w:val="28"/>
-          <w:szCs w:val="28"/>
-        </w:rPr>
-        <w:t>Gestionar TipoVehiculo</w:t>
-      </w:r>
-    </w:p>
-    <w:p>
-      <w:pPr>
-        <w:pStyle w:val="6"/>
-        <w:numPr>
-          <w:ilvl w:val="0"/>
-          <w:numId w:val="4"/>
-        </w:numPr>
-        <w:spacing w:line="256" w:lineRule="auto"/>
-        <w:jc w:val="both"/>
-        <w:rPr>
-          <w:rFonts w:ascii="Times New Roman" w:hAnsi="Times New Roman" w:cs="Times New Roman"/>
-          <w:sz w:val="28"/>
-          <w:szCs w:val="28"/>
-        </w:rPr>
-      </w:pPr>
-      <w:r>
-        <w:rPr>
-          <w:rFonts w:ascii="Times New Roman" w:hAnsi="Times New Roman" w:cs="Times New Roman"/>
-          <w:sz w:val="28"/>
-          <w:szCs w:val="28"/>
-        </w:rPr>
-        <w:t>Gestionar AreaEstacionamiento</w:t>
-      </w:r>
-    </w:p>
-    <w:p>
-      <w:pPr>
-        <w:pStyle w:val="6"/>
-        <w:numPr>
-          <w:ilvl w:val="0"/>
-          <w:numId w:val="3"/>
-        </w:numPr>
-        <w:spacing w:line="256" w:lineRule="auto"/>
-        <w:ind w:left="709"/>
-        <w:jc w:val="both"/>
-        <w:rPr>
-          <w:rFonts w:ascii="Times New Roman" w:hAnsi="Times New Roman" w:cs="Times New Roman"/>
-          <w:sz w:val="28"/>
-          <w:szCs w:val="28"/>
-        </w:rPr>
-      </w:pPr>
-      <w:r>
-        <w:rPr>
-          <w:rFonts w:ascii="Times New Roman" w:hAnsi="Times New Roman" w:cs="Times New Roman"/>
-          <w:sz w:val="28"/>
-          <w:szCs w:val="28"/>
-        </w:rPr>
-        <w:t>Modulo Registro</w:t>
-      </w:r>
-    </w:p>
-    <w:p>
-      <w:pPr>
-        <w:pStyle w:val="6"/>
-        <w:numPr>
-          <w:ilvl w:val="0"/>
-          <w:numId w:val="4"/>
-        </w:numPr>
-        <w:spacing w:line="256" w:lineRule="auto"/>
-        <w:jc w:val="both"/>
-        <w:rPr>
-          <w:rFonts w:ascii="Times New Roman" w:hAnsi="Times New Roman" w:cs="Times New Roman"/>
-          <w:sz w:val="28"/>
-          <w:szCs w:val="28"/>
-        </w:rPr>
-      </w:pPr>
-      <w:r>
-        <w:rPr>
-          <w:rFonts w:ascii="Times New Roman" w:hAnsi="Times New Roman" w:cs="Times New Roman"/>
-          <w:sz w:val="28"/>
-          <w:szCs w:val="28"/>
-        </w:rPr>
-        <w:t>Gestionar  Registro</w:t>
-      </w:r>
-    </w:p>
-    <w:p>
-      <w:pPr>
-        <w:pStyle w:val="6"/>
-        <w:numPr>
-          <w:ilvl w:val="0"/>
-          <w:numId w:val="4"/>
-        </w:numPr>
-        <w:spacing w:line="256" w:lineRule="auto"/>
-        <w:jc w:val="both"/>
-        <w:rPr>
-          <w:rFonts w:ascii="Times New Roman" w:hAnsi="Times New Roman" w:cs="Times New Roman"/>
-          <w:sz w:val="28"/>
-          <w:szCs w:val="28"/>
-        </w:rPr>
-      </w:pPr>
-      <w:r>
-        <w:rPr>
-          <w:rFonts w:ascii="Times New Roman" w:hAnsi="Times New Roman" w:cs="Times New Roman"/>
-          <w:sz w:val="28"/>
-          <w:szCs w:val="28"/>
-        </w:rPr>
-        <w:t>Gestionar FormaPago</w:t>
-      </w:r>
-    </w:p>
-    <w:p>
-      <w:pPr>
-        <w:pStyle w:val="6"/>
-        <w:numPr>
-          <w:ilvl w:val="0"/>
-          <w:numId w:val="4"/>
+          <w:numId w:val="5"/>
         </w:numPr>
         <w:spacing w:line="256" w:lineRule="auto"/>
         <w:jc w:val="both"/>
@@ -2756,7 +2937,7 @@
         <w:pStyle w:val="6"/>
         <w:numPr>
           <w:ilvl w:val="1"/>
-          <w:numId w:val="5"/>
+          <w:numId w:val="6"/>
         </w:numPr>
         <w:rPr>
           <w:rFonts w:ascii="Times New Roman" w:hAnsi="Times New Roman" w:cs="Times New Roman"/>
@@ -2781,158 +2962,8 @@
         <w:pStyle w:val="6"/>
         <w:numPr>
           <w:ilvl w:val="2"/>
-          <w:numId w:val="5"/>
-        </w:numPr>
-        <w:rPr>
-          <w:rFonts w:ascii="Times New Roman" w:hAnsi="Times New Roman" w:cs="Times New Roman"/>
-          <w:b/>
-          <w:sz w:val="28"/>
-          <w:szCs w:val="28"/>
-        </w:rPr>
-      </w:pPr>
-      <w:r>
-        <w:rPr>
-          <w:rFonts w:ascii="Times New Roman" w:hAnsi="Times New Roman" w:cs="Times New Roman"/>
-          <w:b/>
-          <w:sz w:val="28"/>
-          <w:szCs w:val="28"/>
-          <w:lang w:val="es-ES"/>
-        </w:rPr>
-        <w:t>Servidor</w:t>
-      </w:r>
-    </w:p>
-    <w:p>
-      <w:pPr>
-        <w:rPr>
-          <w:rFonts w:ascii="Times New Roman" w:hAnsi="Times New Roman" w:cs="Times New Roman"/>
-          <w:sz w:val="28"/>
-          <w:szCs w:val="28"/>
-        </w:rPr>
-      </w:pPr>
-      <w:r>
-        <w:rPr>
-          <w:rFonts w:ascii="Times New Roman" w:hAnsi="Times New Roman" w:cs="Times New Roman"/>
-          <w:sz w:val="28"/>
-          <w:szCs w:val="28"/>
-        </w:rPr>
-        <w:tab/>
-      </w:r>
-      <w:r>
-        <w:rPr>
-          <w:rFonts w:ascii="Times New Roman" w:hAnsi="Times New Roman" w:cs="Times New Roman"/>
-          <w:sz w:val="28"/>
-          <w:szCs w:val="28"/>
-        </w:rPr>
-        <w:tab/>
-      </w:r>
-      <w:r>
-        <w:rPr>
-          <w:rFonts w:ascii="Times New Roman" w:hAnsi="Times New Roman" w:cs="Times New Roman"/>
-          <w:sz w:val="28"/>
-          <w:szCs w:val="28"/>
-        </w:rPr>
-        <w:t>Describir el Servidor que se requiere:</w:t>
-      </w:r>
-    </w:p>
-    <w:p>
-      <w:pPr>
-        <w:pStyle w:val="6"/>
-        <w:numPr>
-          <w:ilvl w:val="0"/>
           <w:numId w:val="6"/>
         </w:numPr>
-        <w:spacing w:after="200" w:line="276" w:lineRule="auto"/>
-        <w:rPr>
-          <w:rFonts w:ascii="Times New Roman" w:hAnsi="Times New Roman" w:cs="Times New Roman"/>
-          <w:sz w:val="28"/>
-          <w:szCs w:val="28"/>
-        </w:rPr>
-      </w:pPr>
-      <w:r>
-        <w:rPr>
-          <w:rFonts w:ascii="Times New Roman" w:hAnsi="Times New Roman" w:cs="Times New Roman"/>
-          <w:sz w:val="28"/>
-          <w:szCs w:val="28"/>
-        </w:rPr>
-        <w:t>Memoria RAM 4Gb.</w:t>
-      </w:r>
-    </w:p>
-    <w:p>
-      <w:pPr>
-        <w:pStyle w:val="6"/>
-        <w:numPr>
-          <w:ilvl w:val="0"/>
-          <w:numId w:val="6"/>
-        </w:numPr>
-        <w:spacing w:after="200" w:line="276" w:lineRule="auto"/>
-        <w:rPr>
-          <w:rFonts w:ascii="Times New Roman" w:hAnsi="Times New Roman" w:cs="Times New Roman"/>
-          <w:sz w:val="28"/>
-          <w:szCs w:val="28"/>
-        </w:rPr>
-      </w:pPr>
-      <w:r>
-        <w:rPr>
-          <w:rFonts w:ascii="Times New Roman" w:hAnsi="Times New Roman" w:cs="Times New Roman"/>
-          <w:sz w:val="28"/>
-          <w:szCs w:val="28"/>
-        </w:rPr>
-        <w:t>Disco Duro 500 Gb.</w:t>
-      </w:r>
-    </w:p>
-    <w:p>
-      <w:pPr>
-        <w:pStyle w:val="6"/>
-        <w:numPr>
-          <w:ilvl w:val="0"/>
-          <w:numId w:val="6"/>
-        </w:numPr>
-        <w:spacing w:after="200" w:line="276" w:lineRule="auto"/>
-        <w:rPr>
-          <w:rFonts w:ascii="Times New Roman" w:hAnsi="Times New Roman" w:cs="Times New Roman"/>
-          <w:sz w:val="28"/>
-          <w:szCs w:val="28"/>
-        </w:rPr>
-      </w:pPr>
-      <w:r>
-        <w:rPr>
-          <w:rFonts w:ascii="Times New Roman" w:hAnsi="Times New Roman" w:cs="Times New Roman"/>
-          <w:sz w:val="28"/>
-          <w:szCs w:val="28"/>
-        </w:rPr>
-        <w:t>Tarjeta Madre Intel</w:t>
-      </w:r>
-    </w:p>
-    <w:p>
-      <w:pPr>
-        <w:pStyle w:val="6"/>
-        <w:numPr>
-          <w:ilvl w:val="0"/>
-          <w:numId w:val="6"/>
-        </w:numPr>
-        <w:spacing w:after="200" w:line="276" w:lineRule="auto"/>
-        <w:rPr>
-          <w:rFonts w:ascii="Times New Roman" w:hAnsi="Times New Roman" w:cs="Times New Roman"/>
-          <w:sz w:val="28"/>
-          <w:szCs w:val="28"/>
-        </w:rPr>
-      </w:pPr>
-      <w:r>
-        <w:rPr>
-          <w:rFonts w:ascii="Times New Roman" w:hAnsi="Times New Roman" w:cs="Times New Roman"/>
-          <w:sz w:val="28"/>
-          <w:szCs w:val="28"/>
-        </w:rPr>
-        <w:t>Micro Procesador CD-ROM</w:t>
-      </w:r>
-    </w:p>
-    <w:p>
-      <w:pPr>
-        <w:pStyle w:val="6"/>
-        <w:numPr>
-          <w:ilvl w:val="2"/>
-          <w:numId w:val="5"/>
-        </w:numPr>
         <w:rPr>
           <w:rFonts w:ascii="Times New Roman" w:hAnsi="Times New Roman" w:cs="Times New Roman"/>
           <w:b/>
@@ -2948,7 +2979,7 @@
           <w:szCs w:val="28"/>
           <w:lang w:val="es-ES"/>
         </w:rPr>
-        <w:t>Cliente</w:t>
+        <w:t>Servidor</w:t>
       </w:r>
     </w:p>
     <w:p>
@@ -2981,7 +3012,7 @@
           <w:sz w:val="28"/>
           <w:szCs w:val="28"/>
         </w:rPr>
-        <w:t>Describir el Cliente que se requiere:</w:t>
+        <w:t>Describir el Servidor que se requiere:</w:t>
       </w:r>
     </w:p>
     <w:p>
@@ -3004,7 +3035,7 @@
           <w:sz w:val="28"/>
           <w:szCs w:val="28"/>
         </w:rPr>
-        <w:t>1 computadora con los requisitos básicos del sistema</w:t>
+        <w:t>Memoria RAM 4Gb.</w:t>
       </w:r>
     </w:p>
     <w:p>
@@ -3027,7 +3058,7 @@
           <w:sz w:val="28"/>
           <w:szCs w:val="28"/>
         </w:rPr>
-        <w:t xml:space="preserve">impresora </w:t>
+        <w:t>Disco Duro 500 Gb.</w:t>
       </w:r>
     </w:p>
     <w:p>
@@ -3050,7 +3081,30 @@
           <w:sz w:val="28"/>
           <w:szCs w:val="28"/>
         </w:rPr>
-        <w:t xml:space="preserve">Cables de red </w:t>
+        <w:t>Tarjeta Madre Intel</w:t>
+      </w:r>
+    </w:p>
+    <w:p>
+      <w:pPr>
+        <w:pStyle w:val="6"/>
+        <w:numPr>
+          <w:ilvl w:val="0"/>
+          <w:numId w:val="7"/>
+        </w:numPr>
+        <w:spacing w:after="200" w:line="276" w:lineRule="auto"/>
+        <w:rPr>
+          <w:rFonts w:ascii="Times New Roman" w:hAnsi="Times New Roman" w:cs="Times New Roman"/>
+          <w:sz w:val="28"/>
+          <w:szCs w:val="28"/>
+        </w:rPr>
+      </w:pPr>
+      <w:r>
+        <w:rPr>
+          <w:rFonts w:ascii="Times New Roman" w:hAnsi="Times New Roman" w:cs="Times New Roman"/>
+          <w:sz w:val="28"/>
+          <w:szCs w:val="28"/>
+        </w:rPr>
+        <w:t>Micro Procesador CD-ROM</w:t>
       </w:r>
     </w:p>
     <w:p>
@@ -3058,7 +3112,7 @@
         <w:pStyle w:val="6"/>
         <w:numPr>
           <w:ilvl w:val="2"/>
-          <w:numId w:val="5"/>
+          <w:numId w:val="6"/>
         </w:numPr>
         <w:rPr>
           <w:rFonts w:ascii="Times New Roman" w:hAnsi="Times New Roman" w:cs="Times New Roman"/>
@@ -3075,17 +3129,40 @@
           <w:szCs w:val="28"/>
           <w:lang w:val="es-ES"/>
         </w:rPr>
-        <w:t>Medios de Comunicación</w:t>
-      </w:r>
-      <w:r>
-        <w:rPr>
-          <w:rFonts w:ascii="Times New Roman" w:hAnsi="Times New Roman" w:cs="Times New Roman"/>
-          <w:b/>
-          <w:sz w:val="28"/>
-          <w:szCs w:val="28"/>
-          <w:lang w:val="es-ES"/>
-        </w:rPr>
-        <w:br w:type="textWrapping"/>
+        <w:t>Cliente</w:t>
+      </w:r>
+    </w:p>
+    <w:p>
+      <w:pPr>
+        <w:rPr>
+          <w:rFonts w:ascii="Times New Roman" w:hAnsi="Times New Roman" w:cs="Times New Roman"/>
+          <w:sz w:val="28"/>
+          <w:szCs w:val="28"/>
+        </w:rPr>
+      </w:pPr>
+      <w:r>
+        <w:rPr>
+          <w:rFonts w:ascii="Times New Roman" w:hAnsi="Times New Roman" w:cs="Times New Roman"/>
+          <w:sz w:val="28"/>
+          <w:szCs w:val="28"/>
+        </w:rPr>
+        <w:tab/>
+      </w:r>
+      <w:r>
+        <w:rPr>
+          <w:rFonts w:ascii="Times New Roman" w:hAnsi="Times New Roman" w:cs="Times New Roman"/>
+          <w:sz w:val="28"/>
+          <w:szCs w:val="28"/>
+        </w:rPr>
+        <w:tab/>
+      </w:r>
+      <w:r>
+        <w:rPr>
+          <w:rFonts w:ascii="Times New Roman" w:hAnsi="Times New Roman" w:cs="Times New Roman"/>
+          <w:sz w:val="28"/>
+          <w:szCs w:val="28"/>
+        </w:rPr>
+        <w:t>Describir el Cliente que se requiere:</w:t>
       </w:r>
     </w:p>
     <w:p>
@@ -3108,32 +3185,53 @@
           <w:sz w:val="28"/>
           <w:szCs w:val="28"/>
         </w:rPr>
-        <w:t>Wifi (para la comunicación inalámbrica de la información)</w:t>
+        <w:t>1 computadora con los requisitos básicos del sistema</w:t>
       </w:r>
     </w:p>
     <w:p>
       <w:pPr>
         <w:pStyle w:val="6"/>
         <w:numPr>
-          <w:ilvl w:val="1"/>
-          <w:numId w:val="5"/>
+          <w:ilvl w:val="0"/>
+          <w:numId w:val="8"/>
         </w:numPr>
-        <w:rPr>
-          <w:rFonts w:ascii="Times New Roman" w:hAnsi="Times New Roman" w:cs="Times New Roman"/>
-          <w:b/>
-          <w:sz w:val="28"/>
-          <w:szCs w:val="28"/>
-        </w:rPr>
-      </w:pPr>
-      <w:r>
-        <w:rPr>
-          <w:rFonts w:ascii="Times New Roman" w:hAnsi="Times New Roman" w:cs="Times New Roman"/>
-          <w:b/>
-          <w:sz w:val="28"/>
-          <w:szCs w:val="28"/>
-          <w:lang w:val="es-ES"/>
-        </w:rPr>
-        <w:t>Software</w:t>
+        <w:spacing w:after="200" w:line="276" w:lineRule="auto"/>
+        <w:rPr>
+          <w:rFonts w:ascii="Times New Roman" w:hAnsi="Times New Roman" w:cs="Times New Roman"/>
+          <w:sz w:val="28"/>
+          <w:szCs w:val="28"/>
+        </w:rPr>
+      </w:pPr>
+      <w:r>
+        <w:rPr>
+          <w:rFonts w:ascii="Times New Roman" w:hAnsi="Times New Roman" w:cs="Times New Roman"/>
+          <w:sz w:val="28"/>
+          <w:szCs w:val="28"/>
+        </w:rPr>
+        <w:t xml:space="preserve">impresora </w:t>
+      </w:r>
+    </w:p>
+    <w:p>
+      <w:pPr>
+        <w:pStyle w:val="6"/>
+        <w:numPr>
+          <w:ilvl w:val="0"/>
+          <w:numId w:val="8"/>
+        </w:numPr>
+        <w:spacing w:after="200" w:line="276" w:lineRule="auto"/>
+        <w:rPr>
+          <w:rFonts w:ascii="Times New Roman" w:hAnsi="Times New Roman" w:cs="Times New Roman"/>
+          <w:sz w:val="28"/>
+          <w:szCs w:val="28"/>
+        </w:rPr>
+      </w:pPr>
+      <w:r>
+        <w:rPr>
+          <w:rFonts w:ascii="Times New Roman" w:hAnsi="Times New Roman" w:cs="Times New Roman"/>
+          <w:sz w:val="28"/>
+          <w:szCs w:val="28"/>
+        </w:rPr>
+        <w:t xml:space="preserve">Cables de red </w:t>
       </w:r>
     </w:p>
     <w:p>
@@ -3141,7 +3239,7 @@
         <w:pStyle w:val="6"/>
         <w:numPr>
           <w:ilvl w:val="2"/>
-          <w:numId w:val="5"/>
+          <w:numId w:val="6"/>
         </w:numPr>
         <w:rPr>
           <w:rFonts w:ascii="Times New Roman" w:hAnsi="Times New Roman" w:cs="Times New Roman"/>
@@ -3158,7 +3256,17 @@
           <w:szCs w:val="28"/>
           <w:lang w:val="es-ES"/>
         </w:rPr>
-        <w:t>Servidor</w:t>
+        <w:t>Medios de Comunicación</w:t>
+      </w:r>
+      <w:r>
+        <w:rPr>
+          <w:rFonts w:ascii="Times New Roman" w:hAnsi="Times New Roman" w:cs="Times New Roman"/>
+          <w:b/>
+          <w:sz w:val="28"/>
+          <w:szCs w:val="28"/>
+          <w:lang w:val="es-ES"/>
+        </w:rPr>
+        <w:br w:type="textWrapping"/>
       </w:r>
     </w:p>
     <w:p>
@@ -3181,76 +3289,32 @@
           <w:sz w:val="28"/>
           <w:szCs w:val="28"/>
         </w:rPr>
-        <w:t>PostgreSQL</w:t>
+        <w:t>Wifi (para la comunicación inalámbrica de la información)</w:t>
       </w:r>
     </w:p>
     <w:p>
       <w:pPr>
         <w:pStyle w:val="6"/>
         <w:numPr>
-          <w:ilvl w:val="0"/>
-          <w:numId w:val="9"/>
+          <w:ilvl w:val="1"/>
+          <w:numId w:val="6"/>
         </w:numPr>
-        <w:spacing w:after="200" w:line="276" w:lineRule="auto"/>
-        <w:rPr>
-          <w:rFonts w:ascii="Times New Roman" w:hAnsi="Times New Roman" w:cs="Times New Roman"/>
-          <w:sz w:val="28"/>
-          <w:szCs w:val="28"/>
-        </w:rPr>
-      </w:pPr>
-      <w:r>
-        <w:rPr>
-          <w:rFonts w:ascii="Times New Roman" w:hAnsi="Times New Roman" w:cs="Times New Roman"/>
-          <w:sz w:val="28"/>
-          <w:szCs w:val="28"/>
-        </w:rPr>
-        <w:t>Laravel</w:t>
-      </w:r>
-    </w:p>
-    <w:p>
-      <w:pPr>
-        <w:pStyle w:val="6"/>
-        <w:numPr>
-          <w:ilvl w:val="0"/>
-          <w:numId w:val="9"/>
-        </w:numPr>
-        <w:spacing w:after="200" w:line="276" w:lineRule="auto"/>
-        <w:rPr>
-          <w:rFonts w:ascii="Times New Roman" w:hAnsi="Times New Roman" w:cs="Times New Roman"/>
-          <w:sz w:val="28"/>
-          <w:szCs w:val="28"/>
-        </w:rPr>
-      </w:pPr>
-      <w:r>
-        <w:rPr>
-          <w:rFonts w:ascii="Times New Roman" w:hAnsi="Times New Roman" w:cs="Times New Roman"/>
-          <w:sz w:val="28"/>
-          <w:szCs w:val="28"/>
-        </w:rPr>
-        <w:t>PHP</w:t>
-      </w:r>
-    </w:p>
-    <w:p>
-      <w:pPr>
-        <w:pStyle w:val="6"/>
-        <w:numPr>
-          <w:ilvl w:val="0"/>
-          <w:numId w:val="9"/>
-        </w:numPr>
-        <w:spacing w:after="200" w:line="276" w:lineRule="auto"/>
-        <w:rPr>
-          <w:rFonts w:ascii="Times New Roman" w:hAnsi="Times New Roman" w:cs="Times New Roman"/>
-          <w:sz w:val="28"/>
-          <w:szCs w:val="28"/>
-        </w:rPr>
-      </w:pPr>
-      <w:r>
-        <w:rPr>
-          <w:rFonts w:ascii="Times New Roman" w:hAnsi="Times New Roman" w:cs="Times New Roman"/>
-          <w:sz w:val="28"/>
-          <w:szCs w:val="28"/>
-        </w:rPr>
-        <w:t>Sistema operativo WINDOWS</w:t>
+        <w:rPr>
+          <w:rFonts w:ascii="Times New Roman" w:hAnsi="Times New Roman" w:cs="Times New Roman"/>
+          <w:b/>
+          <w:sz w:val="28"/>
+          <w:szCs w:val="28"/>
+        </w:rPr>
+      </w:pPr>
+      <w:r>
+        <w:rPr>
+          <w:rFonts w:ascii="Times New Roman" w:hAnsi="Times New Roman" w:cs="Times New Roman"/>
+          <w:b/>
+          <w:sz w:val="28"/>
+          <w:szCs w:val="28"/>
+          <w:lang w:val="es-ES"/>
+        </w:rPr>
+        <w:t>Software</w:t>
       </w:r>
     </w:p>
     <w:p>
@@ -3258,7 +3322,7 @@
         <w:pStyle w:val="6"/>
         <w:numPr>
           <w:ilvl w:val="2"/>
-          <w:numId w:val="5"/>
+          <w:numId w:val="6"/>
         </w:numPr>
         <w:rPr>
           <w:rFonts w:ascii="Times New Roman" w:hAnsi="Times New Roman" w:cs="Times New Roman"/>
@@ -3275,7 +3339,7 @@
           <w:szCs w:val="28"/>
           <w:lang w:val="es-ES"/>
         </w:rPr>
-        <w:t>Cliente</w:t>
+        <w:t>Servidor</w:t>
       </w:r>
     </w:p>
     <w:p>
@@ -3298,7 +3362,76 @@
           <w:sz w:val="28"/>
           <w:szCs w:val="28"/>
         </w:rPr>
-        <w:t>Sistema Operativo Windows 10 pro</w:t>
+        <w:t>PostgreSQL</w:t>
+      </w:r>
+    </w:p>
+    <w:p>
+      <w:pPr>
+        <w:pStyle w:val="6"/>
+        <w:numPr>
+          <w:ilvl w:val="0"/>
+          <w:numId w:val="10"/>
+        </w:numPr>
+        <w:spacing w:after="200" w:line="276" w:lineRule="auto"/>
+        <w:rPr>
+          <w:rFonts w:ascii="Times New Roman" w:hAnsi="Times New Roman" w:cs="Times New Roman"/>
+          <w:sz w:val="28"/>
+          <w:szCs w:val="28"/>
+        </w:rPr>
+      </w:pPr>
+      <w:r>
+        <w:rPr>
+          <w:rFonts w:ascii="Times New Roman" w:hAnsi="Times New Roman" w:cs="Times New Roman"/>
+          <w:sz w:val="28"/>
+          <w:szCs w:val="28"/>
+        </w:rPr>
+        <w:t>Laravel</w:t>
+      </w:r>
+    </w:p>
+    <w:p>
+      <w:pPr>
+        <w:pStyle w:val="6"/>
+        <w:numPr>
+          <w:ilvl w:val="0"/>
+          <w:numId w:val="10"/>
+        </w:numPr>
+        <w:spacing w:after="200" w:line="276" w:lineRule="auto"/>
+        <w:rPr>
+          <w:rFonts w:ascii="Times New Roman" w:hAnsi="Times New Roman" w:cs="Times New Roman"/>
+          <w:sz w:val="28"/>
+          <w:szCs w:val="28"/>
+        </w:rPr>
+      </w:pPr>
+      <w:r>
+        <w:rPr>
+          <w:rFonts w:ascii="Times New Roman" w:hAnsi="Times New Roman" w:cs="Times New Roman"/>
+          <w:sz w:val="28"/>
+          <w:szCs w:val="28"/>
+        </w:rPr>
+        <w:t>PHP</w:t>
+      </w:r>
+    </w:p>
+    <w:p>
+      <w:pPr>
+        <w:pStyle w:val="6"/>
+        <w:numPr>
+          <w:ilvl w:val="0"/>
+          <w:numId w:val="10"/>
+        </w:numPr>
+        <w:spacing w:after="200" w:line="276" w:lineRule="auto"/>
+        <w:rPr>
+          <w:rFonts w:ascii="Times New Roman" w:hAnsi="Times New Roman" w:cs="Times New Roman"/>
+          <w:sz w:val="28"/>
+          <w:szCs w:val="28"/>
+        </w:rPr>
+      </w:pPr>
+      <w:r>
+        <w:rPr>
+          <w:rFonts w:ascii="Times New Roman" w:hAnsi="Times New Roman" w:cs="Times New Roman"/>
+          <w:sz w:val="28"/>
+          <w:szCs w:val="28"/>
+        </w:rPr>
+        <w:t>Sistema operativo WINDOWS</w:t>
       </w:r>
     </w:p>
     <w:p>
@@ -3306,7 +3439,7 @@
         <w:pStyle w:val="6"/>
         <w:numPr>
           <w:ilvl w:val="2"/>
-          <w:numId w:val="5"/>
+          <w:numId w:val="6"/>
         </w:numPr>
         <w:rPr>
           <w:rFonts w:ascii="Times New Roman" w:hAnsi="Times New Roman" w:cs="Times New Roman"/>
@@ -3323,20 +3456,8 @@
           <w:szCs w:val="28"/>
           <w:lang w:val="es-ES"/>
         </w:rPr>
-        <w:t>Otro software adicional</w:t>
-      </w:r>
-    </w:p>
-    <w:p>
-      <w:pPr>
-        <w:pStyle w:val="6"/>
-        <w:rPr>
-          <w:rFonts w:ascii="Times New Roman" w:hAnsi="Times New Roman" w:cs="Times New Roman"/>
-          <w:b/>
-          <w:sz w:val="28"/>
-          <w:szCs w:val="28"/>
-          <w:lang w:val="es-ES"/>
-        </w:rPr>
-      </w:pPr>
+        <w:t>Cliente</w:t>
+      </w:r>
     </w:p>
     <w:p>
       <w:pPr>
@@ -3350,25 +3471,60 @@
           <w:rFonts w:ascii="Times New Roman" w:hAnsi="Times New Roman" w:cs="Times New Roman"/>
           <w:sz w:val="28"/>
           <w:szCs w:val="28"/>
-          <w:lang w:val="en-US"/>
-        </w:rPr>
-      </w:pPr>
-      <w:r>
-        <w:rPr>
-          <w:rFonts w:ascii="Times New Roman" w:hAnsi="Times New Roman" w:cs="Times New Roman"/>
-          <w:sz w:val="28"/>
-          <w:szCs w:val="28"/>
-          <w:lang w:val="en-US"/>
-        </w:rPr>
-        <w:t>Microsoft Office Excel 2019</w:t>
-      </w:r>
+        </w:rPr>
+      </w:pPr>
+      <w:r>
+        <w:rPr>
+          <w:rFonts w:ascii="Times New Roman" w:hAnsi="Times New Roman" w:cs="Times New Roman"/>
+          <w:sz w:val="28"/>
+          <w:szCs w:val="28"/>
+        </w:rPr>
+        <w:t>Sistema Operativo Windows 10 pro</w:t>
+      </w:r>
+    </w:p>
+    <w:p>
+      <w:pPr>
+        <w:pStyle w:val="6"/>
+        <w:numPr>
+          <w:ilvl w:val="2"/>
+          <w:numId w:val="6"/>
+        </w:numPr>
+        <w:rPr>
+          <w:rFonts w:ascii="Times New Roman" w:hAnsi="Times New Roman" w:cs="Times New Roman"/>
+          <w:b/>
+          <w:sz w:val="28"/>
+          <w:szCs w:val="28"/>
+        </w:rPr>
+      </w:pPr>
+      <w:r>
+        <w:rPr>
+          <w:rFonts w:ascii="Times New Roman" w:hAnsi="Times New Roman" w:cs="Times New Roman"/>
+          <w:b/>
+          <w:sz w:val="28"/>
+          <w:szCs w:val="28"/>
+          <w:lang w:val="es-ES"/>
+        </w:rPr>
+        <w:t>Otro software adicional</w:t>
+      </w:r>
+    </w:p>
+    <w:p>
+      <w:pPr>
+        <w:pStyle w:val="6"/>
+        <w:rPr>
+          <w:rFonts w:ascii="Times New Roman" w:hAnsi="Times New Roman" w:cs="Times New Roman"/>
+          <w:b/>
+          <w:sz w:val="28"/>
+          <w:szCs w:val="28"/>
+          <w:lang w:val="es-ES"/>
+        </w:rPr>
+      </w:pPr>
     </w:p>
     <w:p>
       <w:pPr>
         <w:pStyle w:val="6"/>
         <w:numPr>
           <w:ilvl w:val="0"/>
-          <w:numId w:val="11"/>
+          <w:numId w:val="12"/>
         </w:numPr>
         <w:spacing w:after="200" w:line="276" w:lineRule="auto"/>
         <w:rPr>
@@ -3385,7 +3541,7 @@
           <w:szCs w:val="28"/>
           <w:lang w:val="en-US"/>
         </w:rPr>
-        <w:t>Microsoft Office Word 2019</w:t>
+        <w:t>Microsoft Office Excel 2019</w:t>
       </w:r>
     </w:p>
     <w:p>
@@ -3393,7 +3549,32 @@
         <w:pStyle w:val="6"/>
         <w:numPr>
           <w:ilvl w:val="0"/>
-          <w:numId w:val="11"/>
+          <w:numId w:val="12"/>
+        </w:numPr>
+        <w:spacing w:after="200" w:line="276" w:lineRule="auto"/>
+        <w:rPr>
+          <w:rFonts w:ascii="Times New Roman" w:hAnsi="Times New Roman" w:cs="Times New Roman"/>
+          <w:sz w:val="28"/>
+          <w:szCs w:val="28"/>
+          <w:lang w:val="en-US"/>
+        </w:rPr>
+      </w:pPr>
+      <w:r>
+        <w:rPr>
+          <w:rFonts w:ascii="Times New Roman" w:hAnsi="Times New Roman" w:cs="Times New Roman"/>
+          <w:sz w:val="28"/>
+          <w:szCs w:val="28"/>
+          <w:lang w:val="en-US"/>
+        </w:rPr>
+        <w:t>Microsoft Office Word 2019</w:t>
+      </w:r>
+    </w:p>
+    <w:p>
+      <w:pPr>
+        <w:pStyle w:val="6"/>
+        <w:numPr>
+          <w:ilvl w:val="0"/>
+          <w:numId w:val="12"/>
         </w:numPr>
         <w:spacing w:after="200" w:line="276" w:lineRule="auto"/>
         <w:rPr>
@@ -3418,7 +3599,7 @@
         <w:pStyle w:val="6"/>
         <w:numPr>
           <w:ilvl w:val="1"/>
-          <w:numId w:val="5"/>
+          <w:numId w:val="6"/>
         </w:numPr>
         <w:rPr>
           <w:rFonts w:ascii="Times New Roman" w:hAnsi="Times New Roman" w:cs="Times New Roman"/>
@@ -3454,7 +3635,7 @@
         <w:pStyle w:val="6"/>
         <w:numPr>
           <w:ilvl w:val="0"/>
-          <w:numId w:val="12"/>
+          <w:numId w:val="13"/>
         </w:numPr>
         <w:tabs>
           <w:tab w:val="left" w:pos="1722"/>
@@ -3528,7 +3709,7 @@
         <w:pStyle w:val="6"/>
         <w:numPr>
           <w:ilvl w:val="0"/>
-          <w:numId w:val="12"/>
+          <w:numId w:val="13"/>
         </w:numPr>
         <w:tabs>
           <w:tab w:val="left" w:pos="1722"/>
@@ -3624,7 +3805,7 @@
         <w:pStyle w:val="6"/>
         <w:numPr>
           <w:ilvl w:val="0"/>
-          <w:numId w:val="12"/>
+          <w:numId w:val="13"/>
         </w:numPr>
         <w:tabs>
           <w:tab w:val="left" w:pos="1722"/>
@@ -3696,7 +3877,7 @@
         <w:pStyle w:val="6"/>
         <w:numPr>
           <w:ilvl w:val="0"/>
-          <w:numId w:val="12"/>
+          <w:numId w:val="13"/>
         </w:numPr>
         <w:tabs>
           <w:tab w:val="left" w:pos="1722"/>
@@ -3792,7 +3973,7 @@
         <w:pStyle w:val="6"/>
         <w:numPr>
           <w:ilvl w:val="0"/>
-          <w:numId w:val="12"/>
+          <w:numId w:val="13"/>
         </w:numPr>
         <w:tabs>
           <w:tab w:val="left" w:pos="1722"/>
@@ -3890,7 +4071,7 @@
         <w:pStyle w:val="6"/>
         <w:numPr>
           <w:ilvl w:val="0"/>
-          <w:numId w:val="12"/>
+          <w:numId w:val="13"/>
         </w:numPr>
         <w:tabs>
           <w:tab w:val="left" w:pos="1722"/>
@@ -3990,7 +4171,7 @@
         <w:pStyle w:val="6"/>
         <w:numPr>
           <w:ilvl w:val="0"/>
-          <w:numId w:val="12"/>
+          <w:numId w:val="13"/>
         </w:numPr>
         <w:tabs>
           <w:tab w:val="left" w:pos="1722"/>
@@ -4088,7 +4269,7 @@
         <w:pStyle w:val="6"/>
         <w:numPr>
           <w:ilvl w:val="0"/>
-          <w:numId w:val="12"/>
+          <w:numId w:val="13"/>
         </w:numPr>
         <w:tabs>
           <w:tab w:val="left" w:pos="1722"/>
@@ -4186,7 +4367,7 @@
         <w:pStyle w:val="6"/>
         <w:numPr>
           <w:ilvl w:val="0"/>
-          <w:numId w:val="12"/>
+          <w:numId w:val="13"/>
         </w:numPr>
         <w:tabs>
           <w:tab w:val="left" w:pos="1722"/>
@@ -4282,7 +4463,7 @@
         <w:pStyle w:val="6"/>
         <w:numPr>
           <w:ilvl w:val="0"/>
-          <w:numId w:val="12"/>
+          <w:numId w:val="13"/>
         </w:numPr>
         <w:tabs>
           <w:tab w:val="left" w:pos="1722"/>
@@ -4378,7 +4559,7 @@
         <w:pStyle w:val="6"/>
         <w:numPr>
           <w:ilvl w:val="0"/>
-          <w:numId w:val="12"/>
+          <w:numId w:val="13"/>
         </w:numPr>
         <w:tabs>
           <w:tab w:val="left" w:pos="1722"/>
@@ -4474,7 +4655,7 @@
         <w:pStyle w:val="6"/>
         <w:numPr>
           <w:ilvl w:val="0"/>
-          <w:numId w:val="12"/>
+          <w:numId w:val="13"/>
         </w:numPr>
         <w:tabs>
           <w:tab w:val="left" w:pos="1722"/>
@@ -4570,7 +4751,7 @@
         <w:pStyle w:val="6"/>
         <w:numPr>
           <w:ilvl w:val="0"/>
-          <w:numId w:val="12"/>
+          <w:numId w:val="13"/>
         </w:numPr>
         <w:tabs>
           <w:tab w:val="left" w:pos="1722"/>
@@ -4645,7 +4826,7 @@
         <w:pStyle w:val="6"/>
         <w:numPr>
           <w:ilvl w:val="0"/>
-          <w:numId w:val="12"/>
+          <w:numId w:val="13"/>
         </w:numPr>
         <w:tabs>
           <w:tab w:val="left" w:pos="1722"/>
@@ -4720,7 +4901,7 @@
         <w:pStyle w:val="6"/>
         <w:numPr>
           <w:ilvl w:val="1"/>
-          <w:numId w:val="5"/>
+          <w:numId w:val="6"/>
         </w:numPr>
         <w:rPr>
           <w:rFonts w:ascii="Times New Roman" w:hAnsi="Times New Roman" w:cs="Times New Roman"/>
@@ -4846,7 +5027,7 @@
         <w:pStyle w:val="6"/>
         <w:numPr>
           <w:ilvl w:val="1"/>
-          <w:numId w:val="5"/>
+          <w:numId w:val="6"/>
         </w:numPr>
         <w:jc w:val="both"/>
         <w:rPr>
@@ -4883,7 +5064,7 @@
         <w:pStyle w:val="6"/>
         <w:numPr>
           <w:ilvl w:val="2"/>
-          <w:numId w:val="5"/>
+          <w:numId w:val="6"/>
         </w:numPr>
         <w:jc w:val="both"/>
         <w:rPr>
@@ -4913,206 +5094,6 @@
           </w14:textFill>
         </w:rPr>
         <w:t>Super-Usuario</w:t>
-      </w:r>
-    </w:p>
-    <w:p>
-      <w:pPr>
-        <w:pStyle w:val="6"/>
-        <w:numPr>
-          <w:ilvl w:val="0"/>
-          <w:numId w:val="13"/>
-        </w:numPr>
-        <w:spacing w:after="200" w:line="276" w:lineRule="auto"/>
-        <w:jc w:val="both"/>
-        <w:rPr>
-          <w:rFonts w:ascii="Times New Roman" w:hAnsi="Times New Roman" w:cs="Times New Roman"/>
-          <w:color w:val="000000" w:themeColor="text1"/>
-          <w:sz w:val="28"/>
-          <w:szCs w:val="28"/>
-          <w14:textFill>
-            <w14:solidFill>
-              <w14:schemeClr w14:val="tx1"/>
-            </w14:solidFill>
-          </w14:textFill>
-        </w:rPr>
-      </w:pPr>
-      <w:r>
-        <w:rPr>
-          <w:rFonts w:ascii="Times New Roman" w:hAnsi="Times New Roman" w:cs="Times New Roman"/>
-          <w:color w:val="000000" w:themeColor="text1"/>
-          <w:sz w:val="28"/>
-          <w:szCs w:val="28"/>
-          <w14:textFill>
-            <w14:solidFill>
-              <w14:schemeClr w14:val="tx1"/>
-            </w14:solidFill>
-          </w14:textFill>
-        </w:rPr>
-        <w:t>Insertar a nuevo Personal.</w:t>
-      </w:r>
-    </w:p>
-    <w:p>
-      <w:pPr>
-        <w:pStyle w:val="6"/>
-        <w:numPr>
-          <w:ilvl w:val="0"/>
-          <w:numId w:val="13"/>
-        </w:numPr>
-        <w:spacing w:after="200" w:line="276" w:lineRule="auto"/>
-        <w:jc w:val="both"/>
-        <w:rPr>
-          <w:rFonts w:ascii="Times New Roman" w:hAnsi="Times New Roman" w:cs="Times New Roman"/>
-          <w:color w:val="000000" w:themeColor="text1"/>
-          <w:sz w:val="28"/>
-          <w:szCs w:val="28"/>
-          <w14:textFill>
-            <w14:solidFill>
-              <w14:schemeClr w14:val="tx1"/>
-            </w14:solidFill>
-          </w14:textFill>
-        </w:rPr>
-      </w:pPr>
-      <w:r>
-        <w:rPr>
-          <w:rFonts w:ascii="Times New Roman" w:hAnsi="Times New Roman" w:cs="Times New Roman"/>
-          <w:color w:val="000000" w:themeColor="text1"/>
-          <w:sz w:val="28"/>
-          <w:szCs w:val="28"/>
-          <w14:textFill>
-            <w14:solidFill>
-              <w14:schemeClr w14:val="tx1"/>
-            </w14:solidFill>
-          </w14:textFill>
-        </w:rPr>
-        <w:t>Modificar, aquellos valores de los atributos en los cuales haya habido error</w:t>
-      </w:r>
-    </w:p>
-    <w:p>
-      <w:pPr>
-        <w:pStyle w:val="6"/>
-        <w:numPr>
-          <w:ilvl w:val="0"/>
-          <w:numId w:val="13"/>
-        </w:numPr>
-        <w:spacing w:after="200" w:line="276" w:lineRule="auto"/>
-        <w:jc w:val="both"/>
-        <w:rPr>
-          <w:rFonts w:ascii="Times New Roman" w:hAnsi="Times New Roman" w:cs="Times New Roman"/>
-          <w:color w:val="000000" w:themeColor="text1"/>
-          <w:sz w:val="28"/>
-          <w:szCs w:val="28"/>
-          <w14:textFill>
-            <w14:solidFill>
-              <w14:schemeClr w14:val="tx1"/>
-            </w14:solidFill>
-          </w14:textFill>
-        </w:rPr>
-      </w:pPr>
-      <w:r>
-        <w:rPr>
-          <w:rFonts w:ascii="Times New Roman" w:hAnsi="Times New Roman" w:cs="Times New Roman"/>
-          <w:color w:val="000000" w:themeColor="text1"/>
-          <w:sz w:val="28"/>
-          <w:szCs w:val="28"/>
-          <w14:textFill>
-            <w14:solidFill>
-              <w14:schemeClr w14:val="tx1"/>
-            </w14:solidFill>
-          </w14:textFill>
-        </w:rPr>
-        <w:t>Eliminar los datos de los clientes que se han registrados en la gestión anterior</w:t>
-      </w:r>
-    </w:p>
-    <w:p>
-      <w:pPr>
-        <w:pStyle w:val="6"/>
-        <w:numPr>
-          <w:ilvl w:val="0"/>
-          <w:numId w:val="13"/>
-        </w:numPr>
-        <w:spacing w:after="200" w:line="276" w:lineRule="auto"/>
-        <w:jc w:val="both"/>
-        <w:rPr>
-          <w:rFonts w:ascii="Times New Roman" w:hAnsi="Times New Roman" w:cs="Times New Roman"/>
-          <w:color w:val="000000" w:themeColor="text1"/>
-          <w:sz w:val="28"/>
-          <w:szCs w:val="28"/>
-          <w14:textFill>
-            <w14:solidFill>
-              <w14:schemeClr w14:val="tx1"/>
-            </w14:solidFill>
-          </w14:textFill>
-        </w:rPr>
-      </w:pPr>
-      <w:r>
-        <w:rPr>
-          <w:rFonts w:ascii="Times New Roman" w:hAnsi="Times New Roman" w:cs="Times New Roman"/>
-          <w:color w:val="000000" w:themeColor="text1"/>
-          <w:sz w:val="28"/>
-          <w:szCs w:val="28"/>
-          <w14:textFill>
-            <w14:solidFill>
-              <w14:schemeClr w14:val="tx1"/>
-            </w14:solidFill>
-          </w14:textFill>
-        </w:rPr>
-        <w:t>Imprimir la boleta de pago</w:t>
-      </w:r>
-    </w:p>
-    <w:p>
-      <w:pPr>
-        <w:pStyle w:val="6"/>
-        <w:spacing w:after="200" w:line="276" w:lineRule="auto"/>
-        <w:ind w:left="805"/>
-        <w:jc w:val="both"/>
-        <w:rPr>
-          <w:rFonts w:ascii="Times New Roman" w:hAnsi="Times New Roman" w:cs="Times New Roman"/>
-          <w:color w:val="000000" w:themeColor="text1"/>
-          <w:sz w:val="28"/>
-          <w:szCs w:val="28"/>
-          <w14:textFill>
-            <w14:solidFill>
-              <w14:schemeClr w14:val="tx1"/>
-            </w14:solidFill>
-          </w14:textFill>
-        </w:rPr>
-      </w:pPr>
-    </w:p>
-    <w:p>
-      <w:pPr>
-        <w:pStyle w:val="6"/>
-        <w:numPr>
-          <w:ilvl w:val="2"/>
-          <w:numId w:val="5"/>
-        </w:numPr>
-        <w:jc w:val="both"/>
-        <w:rPr>
-          <w:rFonts w:ascii="Times New Roman" w:hAnsi="Times New Roman" w:cs="Times New Roman"/>
-          <w:b/>
-          <w:color w:val="000000" w:themeColor="text1"/>
-          <w:sz w:val="28"/>
-          <w:szCs w:val="28"/>
-          <w14:textFill>
-            <w14:solidFill>
-              <w14:schemeClr w14:val="tx1"/>
-            </w14:solidFill>
-          </w14:textFill>
-        </w:rPr>
-      </w:pPr>
-      <w:r>
-        <w:rPr>
-          <w:rFonts w:ascii="Times New Roman" w:hAnsi="Times New Roman" w:cs="Times New Roman"/>
-          <w:b/>
-          <w:color w:val="000000" w:themeColor="text1"/>
-          <w:sz w:val="28"/>
-          <w:szCs w:val="28"/>
-          <w14:textFill>
-            <w14:solidFill>
-              <w14:schemeClr w14:val="tx1"/>
-            </w14:solidFill>
-          </w14:textFill>
-        </w:rPr>
-        <w:t>Usuario</w:t>
       </w:r>
     </w:p>
     <w:p>
@@ -5126,7 +5107,6 @@
         <w:jc w:val="both"/>
         <w:rPr>
           <w:rFonts w:ascii="Times New Roman" w:hAnsi="Times New Roman" w:cs="Times New Roman"/>
-          <w:b/>
           <w:color w:val="000000" w:themeColor="text1"/>
           <w:sz w:val="28"/>
           <w:szCs w:val="28"/>
@@ -5149,7 +5129,7 @@
             </w14:solidFill>
           </w14:textFill>
         </w:rPr>
-        <w:t>Guardia: Registra el ingreso de los clientes y les asigna un lugar de estacionamiento.</w:t>
+        <w:t>Insertar a nuevo Personal.</w:t>
       </w:r>
     </w:p>
     <w:p>
@@ -5163,7 +5143,6 @@
         <w:jc w:val="both"/>
         <w:rPr>
           <w:rFonts w:ascii="Times New Roman" w:hAnsi="Times New Roman" w:cs="Times New Roman"/>
-          <w:b/>
           <w:color w:val="000000" w:themeColor="text1"/>
           <w:sz w:val="28"/>
           <w:szCs w:val="28"/>
@@ -5186,18 +5165,20 @@
             </w14:solidFill>
           </w14:textFill>
         </w:rPr>
-        <w:t xml:space="preserve">Administrador : Registra a los nuevos usuarios y les asigna el horario laboral , genera reportes y genera backup </w:t>
+        <w:t>Modificar, aquellos valores de los atributos en los cuales haya habido error</w:t>
       </w:r>
     </w:p>
     <w:p>
       <w:pPr>
         <w:pStyle w:val="6"/>
+        <w:numPr>
+          <w:ilvl w:val="0"/>
+          <w:numId w:val="14"/>
+        </w:numPr>
         <w:spacing w:after="200" w:line="276" w:lineRule="auto"/>
-        <w:ind w:left="1008"/>
         <w:jc w:val="both"/>
         <w:rPr>
           <w:rFonts w:ascii="Times New Roman" w:hAnsi="Times New Roman" w:cs="Times New Roman"/>
-          <w:b/>
           <w:color w:val="000000" w:themeColor="text1"/>
           <w:sz w:val="28"/>
           <w:szCs w:val="28"/>
@@ -5208,16 +5189,9 @@
           </w14:textFill>
         </w:rPr>
       </w:pPr>
-    </w:p>
-    <w:p>
-      <w:pPr>
-        <w:pStyle w:val="6"/>
-        <w:spacing w:after="200" w:line="276" w:lineRule="auto"/>
-        <w:ind w:left="1008"/>
-        <w:jc w:val="both"/>
-        <w:rPr>
-          <w:rFonts w:ascii="Times New Roman" w:hAnsi="Times New Roman" w:cs="Times New Roman"/>
-          <w:b/>
+      <w:r>
+        <w:rPr>
+          <w:rFonts w:ascii="Times New Roman" w:hAnsi="Times New Roman" w:cs="Times New Roman"/>
           <w:color w:val="000000" w:themeColor="text1"/>
           <w:sz w:val="28"/>
           <w:szCs w:val="28"/>
@@ -5227,17 +5201,20 @@
             </w14:solidFill>
           </w14:textFill>
         </w:rPr>
-      </w:pPr>
+        <w:t>Eliminar los datos de los clientes que se han registrados en la gestión anterior</w:t>
+      </w:r>
     </w:p>
     <w:p>
       <w:pPr>
         <w:pStyle w:val="6"/>
+        <w:numPr>
+          <w:ilvl w:val="0"/>
+          <w:numId w:val="14"/>
+        </w:numPr>
         <w:spacing w:after="200" w:line="276" w:lineRule="auto"/>
-        <w:ind w:left="1008"/>
         <w:jc w:val="both"/>
         <w:rPr>
           <w:rFonts w:ascii="Times New Roman" w:hAnsi="Times New Roman" w:cs="Times New Roman"/>
-          <w:b/>
           <w:color w:val="000000" w:themeColor="text1"/>
           <w:sz w:val="28"/>
           <w:szCs w:val="28"/>
@@ -5248,16 +5225,9 @@
           </w14:textFill>
         </w:rPr>
       </w:pPr>
-    </w:p>
-    <w:p>
-      <w:pPr>
-        <w:pStyle w:val="6"/>
-        <w:spacing w:after="200" w:line="276" w:lineRule="auto"/>
-        <w:ind w:left="1008"/>
-        <w:jc w:val="both"/>
-        <w:rPr>
-          <w:rFonts w:ascii="Times New Roman" w:hAnsi="Times New Roman" w:cs="Times New Roman"/>
-          <w:b/>
+      <w:r>
+        <w:rPr>
+          <w:rFonts w:ascii="Times New Roman" w:hAnsi="Times New Roman" w:cs="Times New Roman"/>
           <w:color w:val="000000" w:themeColor="text1"/>
           <w:sz w:val="28"/>
           <w:szCs w:val="28"/>
@@ -5267,17 +5237,17 @@
             </w14:solidFill>
           </w14:textFill>
         </w:rPr>
-      </w:pPr>
+        <w:t>Imprimir la boleta de pago</w:t>
+      </w:r>
     </w:p>
     <w:p>
       <w:pPr>
         <w:pStyle w:val="6"/>
         <w:spacing w:after="200" w:line="276" w:lineRule="auto"/>
-        <w:ind w:left="1008"/>
+        <w:ind w:left="805"/>
         <w:jc w:val="both"/>
         <w:rPr>
           <w:rFonts w:ascii="Times New Roman" w:hAnsi="Times New Roman" w:cs="Times New Roman"/>
-          <w:b/>
           <w:color w:val="000000" w:themeColor="text1"/>
           <w:sz w:val="28"/>
           <w:szCs w:val="28"/>
@@ -5292,8 +5262,10 @@
     <w:p>
       <w:pPr>
         <w:pStyle w:val="6"/>
-        <w:spacing w:after="200" w:line="276" w:lineRule="auto"/>
-        <w:ind w:left="1008"/>
+        <w:numPr>
+          <w:ilvl w:val="2"/>
+          <w:numId w:val="6"/>
+        </w:numPr>
         <w:jc w:val="both"/>
         <w:rPr>
           <w:rFonts w:ascii="Times New Roman" w:hAnsi="Times New Roman" w:cs="Times New Roman"/>
@@ -5308,13 +5280,7 @@
           </w14:textFill>
         </w:rPr>
       </w:pPr>
-    </w:p>
-    <w:p>
-      <w:pPr>
-        <w:pStyle w:val="6"/>
-        <w:spacing w:after="200" w:line="276" w:lineRule="auto"/>
-        <w:ind w:left="1008"/>
-        <w:jc w:val="both"/>
+      <w:r>
         <w:rPr>
           <w:rFonts w:ascii="Times New Roman" w:hAnsi="Times New Roman" w:cs="Times New Roman"/>
           <w:b/>
@@ -5327,13 +5293,17 @@
             </w14:solidFill>
           </w14:textFill>
         </w:rPr>
-      </w:pPr>
+        <w:t>Usuario</w:t>
+      </w:r>
     </w:p>
     <w:p>
       <w:pPr>
         <w:pStyle w:val="6"/>
+        <w:numPr>
+          <w:ilvl w:val="0"/>
+          <w:numId w:val="15"/>
+        </w:numPr>
         <w:spacing w:after="200" w:line="276" w:lineRule="auto"/>
-        <w:ind w:left="1008"/>
         <w:jc w:val="both"/>
         <w:rPr>
           <w:rFonts w:ascii="Times New Roman" w:hAnsi="Times New Roman" w:cs="Times New Roman"/>
@@ -5348,16 +5318,9 @@
           </w14:textFill>
         </w:rPr>
       </w:pPr>
-    </w:p>
-    <w:p>
-      <w:pPr>
-        <w:pStyle w:val="6"/>
-        <w:spacing w:after="200" w:line="276" w:lineRule="auto"/>
-        <w:ind w:left="1008"/>
-        <w:jc w:val="both"/>
-        <w:rPr>
-          <w:rFonts w:ascii="Times New Roman" w:hAnsi="Times New Roman" w:cs="Times New Roman"/>
-          <w:b/>
+      <w:r>
+        <w:rPr>
+          <w:rFonts w:ascii="Times New Roman" w:hAnsi="Times New Roman" w:cs="Times New Roman"/>
           <w:color w:val="000000" w:themeColor="text1"/>
           <w:sz w:val="28"/>
           <w:szCs w:val="28"/>
@@ -5367,13 +5330,17 @@
             </w14:solidFill>
           </w14:textFill>
         </w:rPr>
-      </w:pPr>
+        <w:t>Guardia: Registra el ingreso de los clientes y les asigna un lugar de estacionamiento.</w:t>
+      </w:r>
     </w:p>
     <w:p>
       <w:pPr>
         <w:pStyle w:val="6"/>
+        <w:numPr>
+          <w:ilvl w:val="0"/>
+          <w:numId w:val="15"/>
+        </w:numPr>
         <w:spacing w:after="200" w:line="276" w:lineRule="auto"/>
-        <w:ind w:left="1008"/>
         <w:jc w:val="both"/>
         <w:rPr>
           <w:rFonts w:ascii="Times New Roman" w:hAnsi="Times New Roman" w:cs="Times New Roman"/>
@@ -5388,16 +5355,9 @@
           </w14:textFill>
         </w:rPr>
       </w:pPr>
-    </w:p>
-    <w:p>
-      <w:pPr>
-        <w:pStyle w:val="6"/>
-        <w:spacing w:after="200" w:line="276" w:lineRule="auto"/>
-        <w:ind w:left="1008"/>
-        <w:jc w:val="both"/>
-        <w:rPr>
-          <w:rFonts w:ascii="Times New Roman" w:hAnsi="Times New Roman" w:cs="Times New Roman"/>
-          <w:b/>
+      <w:r>
+        <w:rPr>
+          <w:rFonts w:ascii="Times New Roman" w:hAnsi="Times New Roman" w:cs="Times New Roman"/>
           <w:color w:val="000000" w:themeColor="text1"/>
           <w:sz w:val="28"/>
           <w:szCs w:val="28"/>
@@ -5407,13 +5367,14 @@
             </w14:solidFill>
           </w14:textFill>
         </w:rPr>
-      </w:pPr>
+        <w:t xml:space="preserve">Administrador : Registra a los nuevos usuarios y les asigna el horario laboral , genera reportes y genera backup </w:t>
+      </w:r>
     </w:p>
     <w:p>
       <w:pPr>
         <w:pStyle w:val="6"/>
         <w:spacing w:after="200" w:line="276" w:lineRule="auto"/>
-        <w:ind w:left="1008"/>
+        <w:ind w:left="0" w:leftChars="0" w:firstLine="0" w:firstLineChars="0"/>
         <w:jc w:val="both"/>
         <w:rPr>
           <w:rFonts w:ascii="Times New Roman" w:hAnsi="Times New Roman" w:cs="Times New Roman"/>
@@ -5452,169 +5413,9 @@
     <w:p>
       <w:pPr>
         <w:pStyle w:val="6"/>
-        <w:spacing w:after="200" w:line="276" w:lineRule="auto"/>
-        <w:ind w:left="1008"/>
-        <w:jc w:val="both"/>
-        <w:rPr>
-          <w:rFonts w:ascii="Times New Roman" w:hAnsi="Times New Roman" w:cs="Times New Roman"/>
-          <w:b/>
-          <w:color w:val="000000" w:themeColor="text1"/>
-          <w:sz w:val="28"/>
-          <w:szCs w:val="28"/>
-          <w14:textFill>
-            <w14:solidFill>
-              <w14:schemeClr w14:val="tx1"/>
-            </w14:solidFill>
-          </w14:textFill>
-        </w:rPr>
-      </w:pPr>
-    </w:p>
-    <w:p>
-      <w:pPr>
-        <w:pStyle w:val="6"/>
-        <w:spacing w:after="200" w:line="276" w:lineRule="auto"/>
-        <w:ind w:left="1008"/>
-        <w:jc w:val="both"/>
-        <w:rPr>
-          <w:rFonts w:ascii="Times New Roman" w:hAnsi="Times New Roman" w:cs="Times New Roman"/>
-          <w:b/>
-          <w:color w:val="000000" w:themeColor="text1"/>
-          <w:sz w:val="28"/>
-          <w:szCs w:val="28"/>
-          <w14:textFill>
-            <w14:solidFill>
-              <w14:schemeClr w14:val="tx1"/>
-            </w14:solidFill>
-          </w14:textFill>
-        </w:rPr>
-      </w:pPr>
-    </w:p>
-    <w:p>
-      <w:pPr>
-        <w:pStyle w:val="6"/>
-        <w:spacing w:after="200" w:line="276" w:lineRule="auto"/>
-        <w:ind w:left="1008"/>
-        <w:jc w:val="both"/>
-        <w:rPr>
-          <w:rFonts w:ascii="Times New Roman" w:hAnsi="Times New Roman" w:cs="Times New Roman"/>
-          <w:b/>
-          <w:color w:val="000000" w:themeColor="text1"/>
-          <w:sz w:val="28"/>
-          <w:szCs w:val="28"/>
-          <w14:textFill>
-            <w14:solidFill>
-              <w14:schemeClr w14:val="tx1"/>
-            </w14:solidFill>
-          </w14:textFill>
-        </w:rPr>
-      </w:pPr>
-    </w:p>
-    <w:p>
-      <w:pPr>
-        <w:pStyle w:val="6"/>
-        <w:spacing w:after="200" w:line="276" w:lineRule="auto"/>
-        <w:ind w:left="1008"/>
-        <w:jc w:val="both"/>
-        <w:rPr>
-          <w:rFonts w:ascii="Times New Roman" w:hAnsi="Times New Roman" w:cs="Times New Roman"/>
-          <w:b/>
-          <w:color w:val="000000" w:themeColor="text1"/>
-          <w:sz w:val="28"/>
-          <w:szCs w:val="28"/>
-          <w14:textFill>
-            <w14:solidFill>
-              <w14:schemeClr w14:val="tx1"/>
-            </w14:solidFill>
-          </w14:textFill>
-        </w:rPr>
-      </w:pPr>
-    </w:p>
-    <w:p>
-      <w:pPr>
-        <w:pStyle w:val="6"/>
-        <w:spacing w:after="200" w:line="276" w:lineRule="auto"/>
-        <w:ind w:left="1008"/>
-        <w:jc w:val="both"/>
-        <w:rPr>
-          <w:rFonts w:ascii="Times New Roman" w:hAnsi="Times New Roman" w:cs="Times New Roman"/>
-          <w:b/>
-          <w:color w:val="000000" w:themeColor="text1"/>
-          <w:sz w:val="28"/>
-          <w:szCs w:val="28"/>
-          <w14:textFill>
-            <w14:solidFill>
-              <w14:schemeClr w14:val="tx1"/>
-            </w14:solidFill>
-          </w14:textFill>
-        </w:rPr>
-      </w:pPr>
-    </w:p>
-    <w:p>
-      <w:pPr>
-        <w:pStyle w:val="6"/>
-        <w:spacing w:after="200" w:line="276" w:lineRule="auto"/>
-        <w:ind w:left="1008"/>
-        <w:jc w:val="both"/>
-        <w:rPr>
-          <w:rFonts w:ascii="Times New Roman" w:hAnsi="Times New Roman" w:cs="Times New Roman"/>
-          <w:b/>
-          <w:color w:val="000000" w:themeColor="text1"/>
-          <w:sz w:val="28"/>
-          <w:szCs w:val="28"/>
-          <w14:textFill>
-            <w14:solidFill>
-              <w14:schemeClr w14:val="tx1"/>
-            </w14:solidFill>
-          </w14:textFill>
-        </w:rPr>
-      </w:pPr>
-    </w:p>
-    <w:p>
-      <w:pPr>
-        <w:pStyle w:val="6"/>
-        <w:spacing w:after="200" w:line="276" w:lineRule="auto"/>
-        <w:ind w:left="1008"/>
-        <w:jc w:val="both"/>
-        <w:rPr>
-          <w:rFonts w:ascii="Times New Roman" w:hAnsi="Times New Roman" w:cs="Times New Roman"/>
-          <w:b/>
-          <w:color w:val="000000" w:themeColor="text1"/>
-          <w:sz w:val="28"/>
-          <w:szCs w:val="28"/>
-          <w14:textFill>
-            <w14:solidFill>
-              <w14:schemeClr w14:val="tx1"/>
-            </w14:solidFill>
-          </w14:textFill>
-        </w:rPr>
-      </w:pPr>
-    </w:p>
-    <w:p>
-      <w:pPr>
-        <w:pStyle w:val="6"/>
-        <w:spacing w:after="200" w:line="276" w:lineRule="auto"/>
-        <w:ind w:left="1008"/>
-        <w:jc w:val="both"/>
-        <w:rPr>
-          <w:rFonts w:ascii="Times New Roman" w:hAnsi="Times New Roman" w:cs="Times New Roman"/>
-          <w:b/>
-          <w:color w:val="000000" w:themeColor="text1"/>
-          <w:sz w:val="28"/>
-          <w:szCs w:val="28"/>
-          <w14:textFill>
-            <w14:solidFill>
-              <w14:schemeClr w14:val="tx1"/>
-            </w14:solidFill>
-          </w14:textFill>
-        </w:rPr>
-      </w:pPr>
-    </w:p>
-    <w:p>
-      <w:pPr>
-        <w:pStyle w:val="6"/>
         <w:numPr>
           <w:ilvl w:val="1"/>
-          <w:numId w:val="5"/>
+          <w:numId w:val="6"/>
         </w:numPr>
         <w:jc w:val="both"/>
         <w:rPr>
@@ -5681,6 +5482,12 @@
             <w:insideH w:val="single" w:color="BEBEBE" w:themeColor="background1" w:themeShade="BF" w:sz="4" w:space="0"/>
             <w:insideV w:val="single" w:color="BEBEBE" w:themeColor="background1" w:themeShade="BF" w:sz="4" w:space="0"/>
           </w:tblBorders>
+          <w:tblCellMar>
+            <w:top w:w="0" w:type="dxa"/>
+            <w:left w:w="108" w:type="dxa"/>
+            <w:bottom w:w="0" w:type="dxa"/>
+            <w:right w:w="108" w:type="dxa"/>
+          </w:tblCellMar>
         </w:tblPrEx>
         <w:tc>
           <w:tcPr>
@@ -6192,6 +5999,12 @@
             <w:insideH w:val="single" w:color="BEBEBE" w:themeColor="background1" w:themeShade="BF" w:sz="4" w:space="0"/>
             <w:insideV w:val="single" w:color="BEBEBE" w:themeColor="background1" w:themeShade="BF" w:sz="4" w:space="0"/>
           </w:tblBorders>
+          <w:tblCellMar>
+            <w:top w:w="0" w:type="dxa"/>
+            <w:left w:w="108" w:type="dxa"/>
+            <w:bottom w:w="0" w:type="dxa"/>
+            <w:right w:w="108" w:type="dxa"/>
+          </w:tblCellMar>
         </w:tblPrEx>
         <w:trPr>
           <w:trHeight w:val="837" w:hRule="atLeast"/>
@@ -6636,7 +6449,7 @@
         <w:pStyle w:val="6"/>
         <w:numPr>
           <w:ilvl w:val="1"/>
-          <w:numId w:val="5"/>
+          <w:numId w:val="6"/>
         </w:numPr>
         <w:jc w:val="both"/>
         <w:rPr>
@@ -6661,7 +6474,7 @@
         <w:pStyle w:val="6"/>
         <w:numPr>
           <w:ilvl w:val="2"/>
-          <w:numId w:val="5"/>
+          <w:numId w:val="6"/>
         </w:numPr>
         <w:ind w:left="709" w:firstLine="0"/>
         <w:jc w:val="both"/>
@@ -6681,84 +6494,6 @@
         </w:rPr>
         <w:t>Tiempo</w:t>
       </w:r>
-    </w:p>
-    <w:p>
-      <w:pPr>
-        <w:pStyle w:val="7"/>
-        <w:numPr>
-          <w:ilvl w:val="0"/>
-          <w:numId w:val="15"/>
-        </w:numPr>
-        <w:ind w:left="1701"/>
-        <w:jc w:val="both"/>
-        <w:rPr>
-          <w:rFonts w:ascii="Times New Roman" w:hAnsi="Times New Roman" w:eastAsia="Arial Unicode MS" w:cs="Times New Roman"/>
-          <w:sz w:val="28"/>
-          <w:szCs w:val="28"/>
-        </w:rPr>
-      </w:pPr>
-      <w:r>
-        <w:rPr>
-          <w:rFonts w:ascii="Times New Roman" w:hAnsi="Times New Roman" w:eastAsia="Arial Unicode MS" w:cs="Times New Roman"/>
-          <w:sz w:val="28"/>
-          <w:szCs w:val="28"/>
-        </w:rPr>
-        <w:t>Búsqueda de datos, obtención de los reportes con mayor velocidad.</w:t>
-      </w:r>
-    </w:p>
-    <w:p>
-      <w:pPr>
-        <w:pStyle w:val="7"/>
-        <w:numPr>
-          <w:ilvl w:val="0"/>
-          <w:numId w:val="15"/>
-        </w:numPr>
-        <w:ind w:left="1701"/>
-        <w:jc w:val="both"/>
-        <w:rPr>
-          <w:rFonts w:ascii="Times New Roman" w:hAnsi="Times New Roman" w:eastAsia="Arial Unicode MS" w:cs="Times New Roman"/>
-          <w:sz w:val="28"/>
-          <w:szCs w:val="28"/>
-        </w:rPr>
-      </w:pPr>
-      <w:r>
-        <w:rPr>
-          <w:rFonts w:ascii="Times New Roman" w:hAnsi="Times New Roman" w:eastAsia="Arial Unicode MS" w:cs="Times New Roman"/>
-          <w:sz w:val="28"/>
-          <w:szCs w:val="28"/>
-        </w:rPr>
-        <w:t>Procesar los registros con mayor rapidez</w:t>
-      </w:r>
-      <w:bookmarkStart w:id="0" w:name="_Toc343143941"/>
-    </w:p>
-    <w:p>
-      <w:pPr>
-        <w:pStyle w:val="6"/>
-        <w:numPr>
-          <w:ilvl w:val="2"/>
-          <w:numId w:val="5"/>
-        </w:numPr>
-        <w:ind w:hanging="863"/>
-        <w:jc w:val="both"/>
-        <w:rPr>
-          <w:rFonts w:ascii="Times New Roman" w:hAnsi="Times New Roman" w:cs="Times New Roman"/>
-          <w:b/>
-          <w:sz w:val="28"/>
-          <w:szCs w:val="28"/>
-        </w:rPr>
-      </w:pPr>
-      <w:bookmarkStart w:id="1" w:name="_Toc384824271"/>
-      <w:r>
-        <w:rPr>
-          <w:rFonts w:ascii="Times New Roman" w:hAnsi="Times New Roman" w:cs="Times New Roman"/>
-          <w:b/>
-          <w:sz w:val="28"/>
-          <w:szCs w:val="28"/>
-        </w:rPr>
-        <w:t>Esfuerzo</w:t>
-      </w:r>
-      <w:bookmarkEnd w:id="0"/>
-      <w:bookmarkEnd w:id="1"/>
     </w:p>
     <w:p>
       <w:pPr>
@@ -6767,7 +6502,7 @@
           <w:ilvl w:val="0"/>
           <w:numId w:val="16"/>
         </w:numPr>
-        <w:ind w:left="1701" w:hanging="425"/>
+        <w:ind w:left="1701"/>
         <w:jc w:val="both"/>
         <w:rPr>
           <w:rFonts w:ascii="Times New Roman" w:hAnsi="Times New Roman" w:eastAsia="Arial Unicode MS" w:cs="Times New Roman"/>
@@ -6781,7 +6516,7 @@
           <w:sz w:val="28"/>
           <w:szCs w:val="28"/>
         </w:rPr>
-        <w:t>Facilita en el Manejo de la información.</w:t>
+        <w:t>Búsqueda de datos, obtención de los reportes con mayor velocidad.</w:t>
       </w:r>
     </w:p>
     <w:p>
@@ -6791,7 +6526,7 @@
           <w:ilvl w:val="0"/>
           <w:numId w:val="16"/>
         </w:numPr>
-        <w:ind w:left="1701" w:hanging="425"/>
+        <w:ind w:left="1701"/>
         <w:jc w:val="both"/>
         <w:rPr>
           <w:rFonts w:ascii="Times New Roman" w:hAnsi="Times New Roman" w:eastAsia="Arial Unicode MS" w:cs="Times New Roman"/>
@@ -6805,41 +6540,18 @@
           <w:sz w:val="28"/>
           <w:szCs w:val="28"/>
         </w:rPr>
-        <w:t>Facilita la Verificación de los clientes registrados</w:t>
-      </w:r>
-    </w:p>
-    <w:p>
-      <w:pPr>
-        <w:pStyle w:val="7"/>
-        <w:numPr>
-          <w:ilvl w:val="0"/>
-          <w:numId w:val="16"/>
-        </w:numPr>
-        <w:ind w:left="1701" w:hanging="425"/>
-        <w:jc w:val="both"/>
-        <w:rPr>
-          <w:rFonts w:ascii="Times New Roman" w:hAnsi="Times New Roman" w:eastAsia="Arial Unicode MS" w:cs="Times New Roman"/>
-          <w:sz w:val="28"/>
-          <w:szCs w:val="28"/>
-        </w:rPr>
-      </w:pPr>
-      <w:r>
-        <w:rPr>
-          <w:rFonts w:ascii="Times New Roman" w:hAnsi="Times New Roman" w:eastAsia="Arial Unicode MS" w:cs="Times New Roman"/>
-          <w:sz w:val="28"/>
-          <w:szCs w:val="28"/>
-        </w:rPr>
-        <w:t>Llenado del extracto de pago.</w:t>
-      </w:r>
+        <w:t>Procesar los registros con mayor rapidez</w:t>
+      </w:r>
+      <w:bookmarkStart w:id="0" w:name="_Toc343143941"/>
     </w:p>
     <w:p>
       <w:pPr>
         <w:pStyle w:val="6"/>
         <w:numPr>
           <w:ilvl w:val="2"/>
-          <w:numId w:val="5"/>
+          <w:numId w:val="6"/>
         </w:numPr>
-        <w:ind w:left="1560" w:hanging="863"/>
+        <w:ind w:hanging="863"/>
         <w:jc w:val="both"/>
         <w:rPr>
           <w:rFonts w:ascii="Times New Roman" w:hAnsi="Times New Roman" w:cs="Times New Roman"/>
@@ -6848,33 +6560,18 @@
           <w:szCs w:val="28"/>
         </w:rPr>
       </w:pPr>
-      <w:r>
-        <w:rPr>
-          <w:rFonts w:ascii="Times New Roman" w:hAnsi="Times New Roman" w:cs="Times New Roman"/>
-          <w:b/>
-          <w:sz w:val="28"/>
-          <w:szCs w:val="28"/>
-        </w:rPr>
-        <w:t>Costos</w:t>
-      </w:r>
-    </w:p>
-    <w:p>
-      <w:pPr>
-        <w:jc w:val="both"/>
-        <w:rPr>
-          <w:rFonts w:ascii="Times New Roman" w:hAnsi="Times New Roman" w:cs="Times New Roman"/>
-          <w:sz w:val="28"/>
-          <w:szCs w:val="28"/>
-        </w:rPr>
-      </w:pPr>
-      <w:r>
-        <w:rPr>
-          <w:rFonts w:ascii="Times New Roman" w:hAnsi="Times New Roman" w:cs="Times New Roman"/>
-          <w:sz w:val="28"/>
-          <w:szCs w:val="28"/>
-        </w:rPr>
-        <w:t xml:space="preserve">             Reduce el costo en:</w:t>
-      </w:r>
+      <w:bookmarkStart w:id="1" w:name="_Toc384824271"/>
+      <w:r>
+        <w:rPr>
+          <w:rFonts w:ascii="Times New Roman" w:hAnsi="Times New Roman" w:cs="Times New Roman"/>
+          <w:b/>
+          <w:sz w:val="28"/>
+          <w:szCs w:val="28"/>
+        </w:rPr>
+        <w:t>Esfuerzo</w:t>
+      </w:r>
+      <w:bookmarkEnd w:id="0"/>
+      <w:bookmarkEnd w:id="1"/>
     </w:p>
     <w:p>
       <w:pPr>
@@ -6883,7 +6580,7 @@
           <w:ilvl w:val="0"/>
           <w:numId w:val="17"/>
         </w:numPr>
-        <w:ind w:left="1701"/>
+        <w:ind w:left="1701" w:hanging="425"/>
         <w:jc w:val="both"/>
         <w:rPr>
           <w:rFonts w:ascii="Times New Roman" w:hAnsi="Times New Roman" w:eastAsia="Arial Unicode MS" w:cs="Times New Roman"/>
@@ -6897,7 +6594,7 @@
           <w:sz w:val="28"/>
           <w:szCs w:val="28"/>
         </w:rPr>
-        <w:t>En los tickets de estacionamiento.</w:t>
+        <w:t>Facilita en el Manejo de la información.</w:t>
       </w:r>
     </w:p>
     <w:p>
@@ -6907,7 +6604,7 @@
           <w:ilvl w:val="0"/>
           <w:numId w:val="17"/>
         </w:numPr>
-        <w:ind w:left="1701"/>
+        <w:ind w:left="1701" w:hanging="425"/>
         <w:jc w:val="both"/>
         <w:rPr>
           <w:rFonts w:ascii="Times New Roman" w:hAnsi="Times New Roman" w:eastAsia="Arial Unicode MS" w:cs="Times New Roman"/>
@@ -6921,13 +6618,17 @@
           <w:sz w:val="28"/>
           <w:szCs w:val="28"/>
         </w:rPr>
-        <w:t>En las planillas de los registros.</w:t>
+        <w:t>Facilita la Verificación de los clientes registrados</w:t>
       </w:r>
     </w:p>
     <w:p>
       <w:pPr>
         <w:pStyle w:val="7"/>
-        <w:ind w:left="1701"/>
+        <w:numPr>
+          <w:ilvl w:val="0"/>
+          <w:numId w:val="17"/>
+        </w:numPr>
+        <w:ind w:left="1701" w:hanging="425"/>
         <w:jc w:val="both"/>
         <w:rPr>
           <w:rFonts w:ascii="Times New Roman" w:hAnsi="Times New Roman" w:eastAsia="Arial Unicode MS" w:cs="Times New Roman"/>
@@ -6935,14 +6636,23 @@
           <w:szCs w:val="28"/>
         </w:rPr>
       </w:pPr>
+      <w:r>
+        <w:rPr>
+          <w:rFonts w:ascii="Times New Roman" w:hAnsi="Times New Roman" w:eastAsia="Arial Unicode MS" w:cs="Times New Roman"/>
+          <w:sz w:val="28"/>
+          <w:szCs w:val="28"/>
+        </w:rPr>
+        <w:t>Llenado del extracto de pago.</w:t>
+      </w:r>
     </w:p>
     <w:p>
       <w:pPr>
         <w:pStyle w:val="6"/>
         <w:numPr>
-          <w:ilvl w:val="1"/>
-          <w:numId w:val="5"/>
+          <w:ilvl w:val="2"/>
+          <w:numId w:val="6"/>
         </w:numPr>
+        <w:ind w:left="1560" w:hanging="863"/>
         <w:jc w:val="both"/>
         <w:rPr>
           <w:rFonts w:ascii="Times New Roman" w:hAnsi="Times New Roman" w:cs="Times New Roman"/>
@@ -6958,7 +6668,7 @@
           <w:sz w:val="28"/>
           <w:szCs w:val="28"/>
         </w:rPr>
-        <w:t>Posibles Clientes</w:t>
+        <w:t>Costos</w:t>
       </w:r>
     </w:p>
     <w:p>
@@ -6976,218 +6686,111 @@
           <w:sz w:val="28"/>
           <w:szCs w:val="28"/>
         </w:rPr>
-        <w:t>Este Software está diseñado para que entre en el mercado de los Sistemas de información, por lo tanto, los posibles clientes son: toda organización que cuente con un área de parqueo/estacionamiento como, por ejemplo:</w:t>
-      </w:r>
-    </w:p>
-    <w:p>
-      <w:pPr>
-        <w:pStyle w:val="6"/>
+        <w:t xml:space="preserve">             Reduce el costo en:</w:t>
+      </w:r>
+    </w:p>
+    <w:p>
+      <w:pPr>
+        <w:pStyle w:val="7"/>
         <w:numPr>
           <w:ilvl w:val="0"/>
           <w:numId w:val="18"/>
         </w:numPr>
+        <w:ind w:left="1701"/>
         <w:jc w:val="both"/>
         <w:rPr>
-          <w:sz w:val="28"/>
-          <w:szCs w:val="28"/>
-        </w:rPr>
-      </w:pPr>
-      <w:r>
-        <w:rPr>
-          <w:sz w:val="28"/>
-          <w:szCs w:val="28"/>
-        </w:rPr>
-        <w:t>Cine</w:t>
-      </w:r>
-    </w:p>
-    <w:p>
-      <w:pPr>
-        <w:pStyle w:val="6"/>
+          <w:rFonts w:ascii="Times New Roman" w:hAnsi="Times New Roman" w:eastAsia="Arial Unicode MS" w:cs="Times New Roman"/>
+          <w:sz w:val="28"/>
+          <w:szCs w:val="28"/>
+        </w:rPr>
+      </w:pPr>
+      <w:r>
+        <w:rPr>
+          <w:rFonts w:ascii="Times New Roman" w:hAnsi="Times New Roman" w:eastAsia="Arial Unicode MS" w:cs="Times New Roman"/>
+          <w:sz w:val="28"/>
+          <w:szCs w:val="28"/>
+        </w:rPr>
+        <w:t>En los tickets de estacionamiento.</w:t>
+      </w:r>
+    </w:p>
+    <w:p>
+      <w:pPr>
+        <w:pStyle w:val="7"/>
         <w:numPr>
           <w:ilvl w:val="0"/>
           <w:numId w:val="18"/>
         </w:numPr>
+        <w:ind w:left="1701"/>
         <w:jc w:val="both"/>
         <w:rPr>
-          <w:sz w:val="28"/>
-          <w:szCs w:val="28"/>
-        </w:rPr>
-      </w:pPr>
-      <w:r>
-        <w:rPr>
-          <w:sz w:val="28"/>
-          <w:szCs w:val="28"/>
-        </w:rPr>
-        <w:t>Centro comercial</w:t>
-      </w:r>
+          <w:rFonts w:ascii="Times New Roman" w:hAnsi="Times New Roman" w:eastAsia="Arial Unicode MS" w:cs="Times New Roman"/>
+          <w:sz w:val="28"/>
+          <w:szCs w:val="28"/>
+        </w:rPr>
+      </w:pPr>
+      <w:r>
+        <w:rPr>
+          <w:rFonts w:ascii="Times New Roman" w:hAnsi="Times New Roman" w:eastAsia="Arial Unicode MS" w:cs="Times New Roman"/>
+          <w:sz w:val="28"/>
+          <w:szCs w:val="28"/>
+        </w:rPr>
+        <w:t>En las planillas de los registros.</w:t>
+      </w:r>
+    </w:p>
+    <w:p>
+      <w:pPr>
+        <w:pStyle w:val="7"/>
+        <w:ind w:left="1701"/>
+        <w:jc w:val="both"/>
+        <w:rPr>
+          <w:rFonts w:ascii="Times New Roman" w:hAnsi="Times New Roman" w:eastAsia="Arial Unicode MS" w:cs="Times New Roman"/>
+          <w:sz w:val="28"/>
+          <w:szCs w:val="28"/>
+        </w:rPr>
+      </w:pPr>
     </w:p>
     <w:p>
       <w:pPr>
         <w:pStyle w:val="6"/>
         <w:numPr>
-          <w:ilvl w:val="0"/>
-          <w:numId w:val="18"/>
+          <w:ilvl w:val="1"/>
+          <w:numId w:val="6"/>
         </w:numPr>
         <w:jc w:val="both"/>
         <w:rPr>
-          <w:sz w:val="28"/>
-          <w:szCs w:val="28"/>
-        </w:rPr>
-      </w:pPr>
-      <w:r>
-        <w:rPr>
-          <w:sz w:val="28"/>
-          <w:szCs w:val="28"/>
-        </w:rPr>
-        <w:t>Hoteles</w:t>
-      </w:r>
-    </w:p>
-    <w:p>
-      <w:pPr>
-        <w:pStyle w:val="6"/>
-        <w:numPr>
-          <w:ilvl w:val="0"/>
-          <w:numId w:val="18"/>
-        </w:numPr>
+          <w:rFonts w:ascii="Times New Roman" w:hAnsi="Times New Roman" w:cs="Times New Roman"/>
+          <w:b/>
+          <w:sz w:val="28"/>
+          <w:szCs w:val="28"/>
+        </w:rPr>
+      </w:pPr>
+      <w:r>
+        <w:rPr>
+          <w:rFonts w:ascii="Times New Roman" w:hAnsi="Times New Roman" w:cs="Times New Roman"/>
+          <w:b/>
+          <w:sz w:val="28"/>
+          <w:szCs w:val="28"/>
+        </w:rPr>
+        <w:t>Posibles Clientes</w:t>
+      </w:r>
+    </w:p>
+    <w:p>
+      <w:pPr>
         <w:jc w:val="both"/>
         <w:rPr>
-          <w:sz w:val="28"/>
-          <w:szCs w:val="28"/>
-        </w:rPr>
-      </w:pPr>
-      <w:r>
-        <w:rPr>
-          <w:sz w:val="28"/>
-          <w:szCs w:val="28"/>
-        </w:rPr>
-        <w:t>Empresa</w:t>
-      </w:r>
-    </w:p>
-    <w:p>
-      <w:pPr>
-        <w:rPr>
-          <w:sz w:val="28"/>
-          <w:szCs w:val="28"/>
-        </w:rPr>
-      </w:pPr>
-    </w:p>
-    <w:p>
-      <w:pPr>
-        <w:rPr>
-          <w:sz w:val="28"/>
-          <w:szCs w:val="28"/>
-        </w:rPr>
-      </w:pPr>
-    </w:p>
-    <w:p>
-      <w:pPr>
-        <w:rPr>
-          <w:sz w:val="28"/>
-          <w:szCs w:val="28"/>
-        </w:rPr>
-      </w:pPr>
-    </w:p>
-    <w:p>
-      <w:pPr>
-        <w:rPr>
-          <w:sz w:val="28"/>
-          <w:szCs w:val="28"/>
-        </w:rPr>
-      </w:pPr>
-    </w:p>
-    <w:p>
-      <w:pPr>
-        <w:rPr>
-          <w:sz w:val="28"/>
-          <w:szCs w:val="28"/>
-        </w:rPr>
-      </w:pPr>
-    </w:p>
-    <w:p>
-      <w:pPr>
-        <w:rPr>
-          <w:sz w:val="28"/>
-          <w:szCs w:val="28"/>
-        </w:rPr>
-      </w:pPr>
-    </w:p>
-    <w:p>
-      <w:pPr>
-        <w:rPr>
-          <w:sz w:val="28"/>
-          <w:szCs w:val="28"/>
-        </w:rPr>
-      </w:pPr>
-    </w:p>
-    <w:p>
-      <w:pPr>
-        <w:rPr>
-          <w:sz w:val="28"/>
-          <w:szCs w:val="28"/>
-        </w:rPr>
-      </w:pPr>
-    </w:p>
-    <w:p>
-      <w:pPr>
-        <w:rPr>
-          <w:sz w:val="28"/>
-          <w:szCs w:val="28"/>
-        </w:rPr>
-      </w:pPr>
-    </w:p>
-    <w:p>
-      <w:pPr>
-        <w:rPr>
-          <w:sz w:val="28"/>
-          <w:szCs w:val="28"/>
-        </w:rPr>
-      </w:pPr>
-    </w:p>
-    <w:p>
-      <w:pPr>
-        <w:rPr>
-          <w:b/>
-          <w:color w:val="FF0000"/>
-          <w:sz w:val="36"/>
-          <w:szCs w:val="36"/>
-        </w:rPr>
-      </w:pPr>
-      <w:r>
-        <w:rPr>
-          <w:b/>
-          <w:color w:val="FF0000"/>
-          <w:sz w:val="36"/>
-          <w:szCs w:val="36"/>
-        </w:rPr>
-        <w:t>CAPITULO III</w:t>
-      </w:r>
-    </w:p>
-    <w:p>
-      <w:pPr>
-        <w:rPr>
-          <w:b/>
-          <w:color w:val="FF0000"/>
-          <w:sz w:val="28"/>
-          <w:szCs w:val="28"/>
-        </w:rPr>
-      </w:pPr>
-      <w:r>
-        <w:rPr>
-          <w:b/>
-          <w:color w:val="FF0000"/>
-          <w:sz w:val="28"/>
-          <w:szCs w:val="28"/>
-        </w:rPr>
-        <w:t xml:space="preserve">  METODO ISHIKAWA</w:t>
-      </w:r>
-    </w:p>
-    <w:p>
-      <w:pPr>
-        <w:rPr>
-          <w:sz w:val="28"/>
-          <w:szCs w:val="28"/>
-        </w:rPr>
-      </w:pPr>
+          <w:rFonts w:ascii="Times New Roman" w:hAnsi="Times New Roman" w:cs="Times New Roman"/>
+          <w:sz w:val="28"/>
+          <w:szCs w:val="28"/>
+        </w:rPr>
+      </w:pPr>
+      <w:r>
+        <w:rPr>
+          <w:rFonts w:ascii="Times New Roman" w:hAnsi="Times New Roman" w:cs="Times New Roman"/>
+          <w:sz w:val="28"/>
+          <w:szCs w:val="28"/>
+        </w:rPr>
+        <w:t>Este Software está diseñado para que entre en el mercado de los Sistemas de información, por lo tanto, los posibles clientes son: toda organización que cuente con un área de parqueo/estacionamiento como, por ejemplo:</w:t>
+      </w:r>
     </w:p>
     <w:p>
       <w:pPr>
@@ -7196,293 +6799,18 @@
           <w:ilvl w:val="0"/>
           <w:numId w:val="19"/>
         </w:numPr>
-        <w:spacing w:line="240" w:lineRule="auto"/>
-        <w:rPr>
-          <w:rFonts w:ascii="Times New Roman" w:hAnsi="Times New Roman" w:cs="Times New Roman"/>
-          <w:b/>
-          <w:sz w:val="28"/>
-          <w:szCs w:val="28"/>
-        </w:rPr>
-      </w:pPr>
-      <w:r>
-        <w:rPr>
-          <w:rFonts w:ascii="Times New Roman" w:hAnsi="Times New Roman" w:cs="Times New Roman"/>
-          <w:b/>
-          <w:sz w:val="28"/>
-          <w:szCs w:val="28"/>
-        </w:rPr>
-        <w:t>Elaborar una lista de problemas</w:t>
-      </w:r>
-    </w:p>
-    <w:p>
-      <w:pPr>
-        <w:ind w:left="567" w:hanging="567"/>
-        <w:rPr>
-          <w:sz w:val="28"/>
-          <w:szCs w:val="28"/>
-        </w:rPr>
-      </w:pPr>
-      <w:r>
-        <w:rPr>
-          <w:sz w:val="28"/>
-          <w:szCs w:val="28"/>
-        </w:rPr>
-        <w:tab/>
-      </w:r>
-      <w:r>
-        <w:rPr>
-          <w:sz w:val="28"/>
-          <w:szCs w:val="28"/>
-        </w:rPr>
-        <w:t xml:space="preserve">P1. deterioro de la infraestructura </w:t>
-      </w:r>
-      <w:r>
-        <w:rPr>
-          <w:sz w:val="28"/>
-          <w:szCs w:val="28"/>
-        </w:rPr>
-        <w:br w:type="textWrapping"/>
-      </w:r>
-      <w:r>
-        <w:rPr>
-          <w:sz w:val="28"/>
-          <w:szCs w:val="28"/>
-        </w:rPr>
-        <w:t>p2.mala organización de los lugares de estacionamiento.</w:t>
-      </w:r>
-      <w:r>
-        <w:rPr>
-          <w:sz w:val="28"/>
-          <w:szCs w:val="28"/>
-        </w:rPr>
-        <w:br w:type="textWrapping"/>
-      </w:r>
-      <w:r>
-        <w:rPr>
-          <w:sz w:val="28"/>
-          <w:szCs w:val="28"/>
-          <w:highlight w:val="yellow"/>
-        </w:rPr>
-        <w:t>p3. Dificultad en el proceso de comprobantePago.</w:t>
-      </w:r>
-      <w:r>
-        <w:rPr>
-          <w:sz w:val="28"/>
-          <w:szCs w:val="28"/>
-        </w:rPr>
-        <w:br w:type="textWrapping"/>
-      </w:r>
-      <w:r>
-        <w:rPr>
-          <w:sz w:val="28"/>
-          <w:szCs w:val="28"/>
-        </w:rPr>
-        <w:t>p4.Persona no calificado para dar atención al cliente</w:t>
-      </w:r>
-      <w:r>
-        <w:rPr>
-          <w:sz w:val="28"/>
-          <w:szCs w:val="28"/>
-        </w:rPr>
-        <w:br w:type="textWrapping"/>
-      </w:r>
-      <w:r>
-        <w:rPr>
-          <w:sz w:val="28"/>
-          <w:szCs w:val="28"/>
-        </w:rPr>
-        <w:t>p5. Computadoras obsoletas.</w:t>
-      </w:r>
-      <w:r>
-        <w:rPr>
-          <w:sz w:val="28"/>
-          <w:szCs w:val="28"/>
-          <w:highlight w:val="yellow"/>
-        </w:rPr>
-        <w:br w:type="textWrapping"/>
-      </w:r>
-      <w:r>
-        <w:rPr>
-          <w:sz w:val="28"/>
-          <w:szCs w:val="28"/>
-          <w:highlight w:val="yellow"/>
-        </w:rPr>
-        <w:t>p6.demora en el proceso de registrar a nuevos clientes.</w:t>
-      </w:r>
-      <w:r>
-        <w:rPr>
-          <w:sz w:val="28"/>
-          <w:szCs w:val="28"/>
-        </w:rPr>
-        <w:br w:type="textWrapping"/>
-      </w:r>
-      <w:r>
-        <w:rPr>
-          <w:sz w:val="28"/>
-          <w:szCs w:val="28"/>
-        </w:rPr>
-        <w:t>p7.Incumpliento por  parte  del personal.</w:t>
-      </w:r>
-      <w:r>
-        <w:rPr>
-          <w:sz w:val="28"/>
-          <w:szCs w:val="28"/>
-        </w:rPr>
-        <w:br w:type="textWrapping"/>
-      </w:r>
-      <w:r>
-        <w:rPr>
-          <w:sz w:val="28"/>
-          <w:szCs w:val="28"/>
-          <w:highlight w:val="yellow"/>
-        </w:rPr>
-        <w:t>p8.lentitud en la realización de reportes.</w:t>
-      </w:r>
-      <w:r>
-        <w:rPr>
-          <w:sz w:val="28"/>
-          <w:szCs w:val="28"/>
-        </w:rPr>
-        <w:br w:type="textWrapping"/>
-      </w:r>
-      <w:r>
-        <w:rPr>
-          <w:sz w:val="28"/>
-          <w:szCs w:val="28"/>
-        </w:rPr>
-        <w:t>p9.Falta de limpieza.</w:t>
-      </w:r>
-      <w:r>
-        <w:rPr>
-          <w:sz w:val="28"/>
-          <w:szCs w:val="28"/>
-        </w:rPr>
-        <w:br w:type="textWrapping"/>
-      </w:r>
-      <w:r>
-        <w:rPr>
-          <w:sz w:val="28"/>
-          <w:szCs w:val="28"/>
-          <w:highlight w:val="yellow"/>
-        </w:rPr>
-        <w:t>p10.datos redundantes de clientes.</w:t>
-      </w:r>
-      <w:r>
-        <w:rPr>
-          <w:sz w:val="28"/>
-          <w:szCs w:val="28"/>
-        </w:rPr>
-        <w:br w:type="textWrapping"/>
-      </w:r>
-      <w:r>
-        <w:rPr>
-          <w:sz w:val="28"/>
-          <w:szCs w:val="28"/>
-        </w:rPr>
-        <w:t xml:space="preserve">p11.Falta de iluminación. </w:t>
-      </w:r>
-      <w:r>
-        <w:rPr>
-          <w:sz w:val="28"/>
-          <w:szCs w:val="28"/>
-        </w:rPr>
-        <w:br w:type="textWrapping"/>
-      </w:r>
-      <w:r>
-        <w:rPr>
-          <w:sz w:val="28"/>
-          <w:szCs w:val="28"/>
-        </w:rPr>
-        <w:t>p12. Encases de equipo de seguridad.</w:t>
-      </w:r>
-      <w:r>
-        <w:rPr>
-          <w:sz w:val="28"/>
-          <w:szCs w:val="28"/>
-        </w:rPr>
-        <w:br w:type="textWrapping"/>
-      </w:r>
-      <w:r>
-        <w:rPr>
-          <w:sz w:val="28"/>
-          <w:szCs w:val="28"/>
-        </w:rPr>
-        <w:t xml:space="preserve">p13.mala organización de trabajo </w:t>
-      </w:r>
-      <w:r>
-        <w:rPr>
-          <w:sz w:val="28"/>
-          <w:szCs w:val="28"/>
-        </w:rPr>
-        <w:br w:type="textWrapping"/>
-      </w:r>
-      <w:r>
-        <w:rPr>
-          <w:sz w:val="28"/>
-          <w:szCs w:val="28"/>
-          <w:highlight w:val="yellow"/>
-        </w:rPr>
-        <w:t>p14.pérdida de tiempo en el registro de nuevo personal.</w:t>
-      </w:r>
-      <w:r>
-        <w:rPr>
-          <w:sz w:val="28"/>
-          <w:szCs w:val="28"/>
-          <w:highlight w:val="yellow"/>
-        </w:rPr>
-        <w:br w:type="textWrapping"/>
-      </w:r>
-      <w:r>
-        <w:rPr>
-          <w:sz w:val="28"/>
-          <w:szCs w:val="28"/>
-          <w:highlight w:val="yellow"/>
-        </w:rPr>
-        <w:t>p15.calculo erróneo en el reporte diario</w:t>
-      </w:r>
-      <w:r>
-        <w:rPr>
-          <w:sz w:val="28"/>
-          <w:szCs w:val="28"/>
-        </w:rPr>
-        <w:t xml:space="preserve">                                                                                                 </w:t>
-      </w:r>
-      <w:r>
-        <w:rPr>
-          <w:sz w:val="28"/>
-          <w:szCs w:val="28"/>
-          <w:highlight w:val="yellow"/>
-        </w:rPr>
-        <w:t>p16.No existe un registro de Tipovehículos</w:t>
-      </w:r>
-      <w:r>
-        <w:rPr>
-          <w:sz w:val="28"/>
-          <w:szCs w:val="28"/>
-        </w:rPr>
-        <w:br w:type="textWrapping"/>
-      </w:r>
-      <w:r>
-        <w:rPr>
-          <w:sz w:val="28"/>
-          <w:szCs w:val="28"/>
-          <w:highlight w:val="yellow"/>
-        </w:rPr>
-        <w:t>p17.no hay una asignación de AreaEstacionamiento</w:t>
-      </w:r>
-      <w:r>
-        <w:rPr>
-          <w:sz w:val="28"/>
-          <w:szCs w:val="28"/>
-        </w:rPr>
-        <w:t xml:space="preserve"> </w:t>
-      </w:r>
-      <w:r>
-        <w:rPr>
-          <w:sz w:val="28"/>
-          <w:szCs w:val="28"/>
-        </w:rPr>
-        <w:br w:type="textWrapping"/>
+        <w:jc w:val="both"/>
+        <w:rPr>
+          <w:sz w:val="28"/>
+          <w:szCs w:val="28"/>
+        </w:rPr>
+      </w:pPr>
+      <w:r>
+        <w:rPr>
+          <w:sz w:val="28"/>
+          <w:szCs w:val="28"/>
+        </w:rPr>
+        <w:t>Cine</w:t>
       </w:r>
     </w:p>
     <w:p>
@@ -7492,53 +6820,18 @@
           <w:ilvl w:val="0"/>
           <w:numId w:val="19"/>
         </w:numPr>
-        <w:rPr>
-          <w:b/>
-          <w:bCs/>
-          <w:sz w:val="28"/>
-          <w:szCs w:val="28"/>
-        </w:rPr>
-      </w:pPr>
-      <w:r>
-        <w:rPr>
-          <w:b/>
-          <w:bCs/>
-          <w:sz w:val="28"/>
-          <w:szCs w:val="28"/>
-          <w:u w:val="single"/>
-        </w:rPr>
-        <w:t xml:space="preserve"> </w:t>
-      </w:r>
-      <w:r>
-        <w:rPr>
-          <w:b/>
-          <w:bCs/>
-          <w:sz w:val="28"/>
-          <w:szCs w:val="28"/>
-        </w:rPr>
-        <w:t>Depuración de Problemas</w:t>
-      </w:r>
-    </w:p>
-    <w:p>
-      <w:pPr>
-        <w:rPr>
-          <w:sz w:val="28"/>
-          <w:szCs w:val="28"/>
-        </w:rPr>
-      </w:pPr>
-      <w:r>
-        <w:rPr>
-          <w:sz w:val="28"/>
-          <w:szCs w:val="28"/>
-        </w:rPr>
-        <w:tab/>
-      </w:r>
-      <w:r>
-        <w:rPr>
-          <w:sz w:val="28"/>
-          <w:szCs w:val="28"/>
-        </w:rPr>
-        <w:t>p1, p2, p4, p5,p7, p9, p11, p12, p13.</w:t>
+        <w:jc w:val="both"/>
+        <w:rPr>
+          <w:sz w:val="28"/>
+          <w:szCs w:val="28"/>
+        </w:rPr>
+      </w:pPr>
+      <w:r>
+        <w:rPr>
+          <w:sz w:val="28"/>
+          <w:szCs w:val="28"/>
+        </w:rPr>
+        <w:t>Centro comercial</w:t>
       </w:r>
     </w:p>
     <w:p>
@@ -7548,43 +6841,18 @@
           <w:ilvl w:val="0"/>
           <w:numId w:val="19"/>
         </w:numPr>
-        <w:rPr>
-          <w:b/>
-          <w:bCs/>
-          <w:sz w:val="28"/>
-          <w:szCs w:val="28"/>
-        </w:rPr>
-      </w:pPr>
-      <w:r>
-        <w:rPr>
-          <w:b/>
-          <w:bCs/>
-          <w:sz w:val="28"/>
-          <w:szCs w:val="28"/>
-        </w:rPr>
-        <w:t xml:space="preserve"> Problemas a resolver</w:t>
-      </w:r>
-    </w:p>
-    <w:p>
-      <w:pPr>
-        <w:rPr>
-          <w:sz w:val="28"/>
-          <w:szCs w:val="28"/>
-        </w:rPr>
-      </w:pPr>
-      <w:r>
-        <w:rPr>
-          <w:sz w:val="28"/>
-          <w:szCs w:val="28"/>
-        </w:rPr>
-        <w:tab/>
-      </w:r>
-      <w:r>
-        <w:rPr>
-          <w:sz w:val="28"/>
-          <w:szCs w:val="28"/>
-        </w:rPr>
-        <w:t>p3, p6, p8, p10, p14, p15, p16,p17</w:t>
+        <w:jc w:val="both"/>
+        <w:rPr>
+          <w:sz w:val="28"/>
+          <w:szCs w:val="28"/>
+        </w:rPr>
+      </w:pPr>
+      <w:r>
+        <w:rPr>
+          <w:sz w:val="28"/>
+          <w:szCs w:val="28"/>
+        </w:rPr>
+        <w:t>Hoteles</w:t>
       </w:r>
     </w:p>
     <w:p>
@@ -7594,6 +6862,479 @@
           <w:ilvl w:val="0"/>
           <w:numId w:val="19"/>
         </w:numPr>
+        <w:jc w:val="both"/>
+        <w:rPr>
+          <w:sz w:val="28"/>
+          <w:szCs w:val="28"/>
+        </w:rPr>
+      </w:pPr>
+      <w:r>
+        <w:rPr>
+          <w:sz w:val="28"/>
+          <w:szCs w:val="28"/>
+        </w:rPr>
+        <w:t>Empresa</w:t>
+      </w:r>
+    </w:p>
+    <w:p>
+      <w:pPr>
+        <w:rPr>
+          <w:sz w:val="28"/>
+          <w:szCs w:val="28"/>
+        </w:rPr>
+      </w:pPr>
+    </w:p>
+    <w:p>
+      <w:pPr>
+        <w:rPr>
+          <w:b/>
+          <w:color w:val="FF0000"/>
+          <w:sz w:val="36"/>
+          <w:szCs w:val="36"/>
+        </w:rPr>
+      </w:pPr>
+      <w:r>
+        <w:rPr>
+          <w:b/>
+          <w:color w:val="FF0000"/>
+          <w:sz w:val="36"/>
+          <w:szCs w:val="36"/>
+        </w:rPr>
+        <w:t>CAPITULO III</w:t>
+      </w:r>
+    </w:p>
+    <w:p>
+      <w:pPr>
+        <w:rPr>
+          <w:b/>
+          <w:color w:val="FF0000"/>
+          <w:sz w:val="28"/>
+          <w:szCs w:val="28"/>
+        </w:rPr>
+      </w:pPr>
+      <w:r>
+        <w:rPr>
+          <w:b/>
+          <w:color w:val="FF0000"/>
+          <w:sz w:val="28"/>
+          <w:szCs w:val="28"/>
+        </w:rPr>
+        <w:t xml:space="preserve">  METODO ISHIKAWA</w:t>
+      </w:r>
+    </w:p>
+    <w:p>
+      <w:pPr>
+        <w:rPr>
+          <w:sz w:val="28"/>
+          <w:szCs w:val="28"/>
+        </w:rPr>
+      </w:pPr>
+    </w:p>
+    <w:p>
+      <w:pPr>
+        <w:pStyle w:val="6"/>
+        <w:numPr>
+          <w:ilvl w:val="0"/>
+          <w:numId w:val="20"/>
+        </w:numPr>
+        <w:spacing w:line="240" w:lineRule="auto"/>
+        <w:rPr>
+          <w:rFonts w:ascii="Times New Roman" w:hAnsi="Times New Roman" w:cs="Times New Roman"/>
+          <w:b/>
+          <w:sz w:val="28"/>
+          <w:szCs w:val="28"/>
+        </w:rPr>
+      </w:pPr>
+      <w:r>
+        <w:rPr>
+          <w:rFonts w:ascii="Times New Roman" w:hAnsi="Times New Roman" w:cs="Times New Roman"/>
+          <w:b/>
+          <w:sz w:val="28"/>
+          <w:szCs w:val="28"/>
+        </w:rPr>
+        <w:t>Elaborar una lista de problemas</w:t>
+      </w:r>
+    </w:p>
+    <w:p>
+      <w:pPr>
+        <w:ind w:left="567" w:hanging="567"/>
+        <w:rPr>
+          <w:sz w:val="28"/>
+          <w:szCs w:val="28"/>
+        </w:rPr>
+      </w:pPr>
+      <w:r>
+        <w:rPr>
+          <w:sz w:val="28"/>
+          <w:szCs w:val="28"/>
+        </w:rPr>
+        <w:tab/>
+      </w:r>
+      <w:r>
+        <w:rPr>
+          <w:sz w:val="28"/>
+          <w:szCs w:val="28"/>
+        </w:rPr>
+        <w:t xml:space="preserve">P1. deterioro de la infraestructura </w:t>
+      </w:r>
+      <w:r>
+        <w:rPr>
+          <w:sz w:val="28"/>
+          <w:szCs w:val="28"/>
+        </w:rPr>
+        <w:br w:type="textWrapping"/>
+      </w:r>
+      <w:r>
+        <w:rPr>
+          <w:sz w:val="28"/>
+          <w:szCs w:val="28"/>
+        </w:rPr>
+        <w:t>p2.mala organización de los lugares de estacionamiento.</w:t>
+      </w:r>
+      <w:r>
+        <w:rPr>
+          <w:sz w:val="28"/>
+          <w:szCs w:val="28"/>
+        </w:rPr>
+        <w:br w:type="textWrapping"/>
+      </w:r>
+      <w:r>
+        <w:rPr>
+          <w:sz w:val="28"/>
+          <w:szCs w:val="28"/>
+          <w:highlight w:val="yellow"/>
+        </w:rPr>
+        <w:t>p3. Dificultad en el proceso de comprobantePago.</w:t>
+      </w:r>
+      <w:r>
+        <w:rPr>
+          <w:sz w:val="28"/>
+          <w:szCs w:val="28"/>
+        </w:rPr>
+        <w:br w:type="textWrapping"/>
+      </w:r>
+      <w:r>
+        <w:rPr>
+          <w:sz w:val="28"/>
+          <w:szCs w:val="28"/>
+        </w:rPr>
+        <w:t>p4.Persona no calificado para dar atención al cliente</w:t>
+      </w:r>
+      <w:r>
+        <w:rPr>
+          <w:sz w:val="28"/>
+          <w:szCs w:val="28"/>
+        </w:rPr>
+        <w:br w:type="textWrapping"/>
+      </w:r>
+      <w:r>
+        <w:rPr>
+          <w:sz w:val="28"/>
+          <w:szCs w:val="28"/>
+        </w:rPr>
+        <w:t>p5. Computadoras obsoletas.</w:t>
+      </w:r>
+      <w:r>
+        <w:rPr>
+          <w:sz w:val="28"/>
+          <w:szCs w:val="28"/>
+          <w:highlight w:val="yellow"/>
+        </w:rPr>
+        <w:br w:type="textWrapping"/>
+      </w:r>
+      <w:r>
+        <w:rPr>
+          <w:sz w:val="28"/>
+          <w:szCs w:val="28"/>
+          <w:highlight w:val="yellow"/>
+        </w:rPr>
+        <w:t>p6.demora en el proceso de registrar a nuevos clientes.</w:t>
+      </w:r>
+      <w:r>
+        <w:rPr>
+          <w:sz w:val="28"/>
+          <w:szCs w:val="28"/>
+        </w:rPr>
+        <w:br w:type="textWrapping"/>
+      </w:r>
+      <w:r>
+        <w:rPr>
+          <w:sz w:val="28"/>
+          <w:szCs w:val="28"/>
+        </w:rPr>
+        <w:t>p7.Incumpliento por  parte  del personal.</w:t>
+      </w:r>
+      <w:r>
+        <w:rPr>
+          <w:sz w:val="28"/>
+          <w:szCs w:val="28"/>
+        </w:rPr>
+        <w:br w:type="textWrapping"/>
+      </w:r>
+      <w:r>
+        <w:rPr>
+          <w:sz w:val="28"/>
+          <w:szCs w:val="28"/>
+          <w:highlight w:val="yellow"/>
+        </w:rPr>
+        <w:t>p8.lentitud en la realización de reportes.</w:t>
+      </w:r>
+      <w:r>
+        <w:rPr>
+          <w:sz w:val="28"/>
+          <w:szCs w:val="28"/>
+        </w:rPr>
+        <w:br w:type="textWrapping"/>
+      </w:r>
+      <w:r>
+        <w:rPr>
+          <w:sz w:val="28"/>
+          <w:szCs w:val="28"/>
+        </w:rPr>
+        <w:t>p9.Falta de limpieza.</w:t>
+      </w:r>
+      <w:r>
+        <w:rPr>
+          <w:sz w:val="28"/>
+          <w:szCs w:val="28"/>
+        </w:rPr>
+        <w:br w:type="textWrapping"/>
+      </w:r>
+      <w:r>
+        <w:rPr>
+          <w:sz w:val="28"/>
+          <w:szCs w:val="28"/>
+          <w:highlight w:val="yellow"/>
+        </w:rPr>
+        <w:t>p10.datos redundantes de clientes.</w:t>
+      </w:r>
+      <w:r>
+        <w:rPr>
+          <w:sz w:val="28"/>
+          <w:szCs w:val="28"/>
+        </w:rPr>
+        <w:br w:type="textWrapping"/>
+      </w:r>
+      <w:r>
+        <w:rPr>
+          <w:sz w:val="28"/>
+          <w:szCs w:val="28"/>
+        </w:rPr>
+        <w:t xml:space="preserve">p11.Falta de iluminación. </w:t>
+      </w:r>
+      <w:r>
+        <w:rPr>
+          <w:sz w:val="28"/>
+          <w:szCs w:val="28"/>
+        </w:rPr>
+        <w:br w:type="textWrapping"/>
+      </w:r>
+      <w:r>
+        <w:rPr>
+          <w:sz w:val="28"/>
+          <w:szCs w:val="28"/>
+        </w:rPr>
+        <w:t>p12. Encases de equipo de seguridad.</w:t>
+      </w:r>
+      <w:r>
+        <w:rPr>
+          <w:sz w:val="28"/>
+          <w:szCs w:val="28"/>
+        </w:rPr>
+        <w:br w:type="textWrapping"/>
+      </w:r>
+      <w:r>
+        <w:rPr>
+          <w:sz w:val="28"/>
+          <w:szCs w:val="28"/>
+        </w:rPr>
+        <w:t xml:space="preserve">p13.mala organización de trabajo </w:t>
+      </w:r>
+      <w:r>
+        <w:rPr>
+          <w:sz w:val="28"/>
+          <w:szCs w:val="28"/>
+        </w:rPr>
+        <w:br w:type="textWrapping"/>
+      </w:r>
+      <w:r>
+        <w:rPr>
+          <w:sz w:val="28"/>
+          <w:szCs w:val="28"/>
+          <w:highlight w:val="yellow"/>
+        </w:rPr>
+        <w:t>p14.pérdida de tiempo en el registro de nuevo personal.</w:t>
+      </w:r>
+      <w:r>
+        <w:rPr>
+          <w:sz w:val="28"/>
+          <w:szCs w:val="28"/>
+          <w:highlight w:val="yellow"/>
+        </w:rPr>
+        <w:br w:type="textWrapping"/>
+      </w:r>
+      <w:r>
+        <w:rPr>
+          <w:sz w:val="28"/>
+          <w:szCs w:val="28"/>
+          <w:highlight w:val="yellow"/>
+        </w:rPr>
+        <w:t>p15.calculo erróneo en el reporte diario</w:t>
+      </w:r>
+      <w:r>
+        <w:rPr>
+          <w:sz w:val="28"/>
+          <w:szCs w:val="28"/>
+        </w:rPr>
+        <w:t xml:space="preserve">                                                                                                 </w:t>
+      </w:r>
+      <w:r>
+        <w:rPr>
+          <w:sz w:val="28"/>
+          <w:szCs w:val="28"/>
+          <w:highlight w:val="yellow"/>
+        </w:rPr>
+        <w:t>p16.No existe un registro de Tipovehículos</w:t>
+      </w:r>
+      <w:r>
+        <w:rPr>
+          <w:sz w:val="28"/>
+          <w:szCs w:val="28"/>
+        </w:rPr>
+        <w:br w:type="textWrapping"/>
+      </w:r>
+      <w:r>
+        <w:rPr>
+          <w:sz w:val="28"/>
+          <w:szCs w:val="28"/>
+          <w:highlight w:val="yellow"/>
+        </w:rPr>
+        <w:t>p17.no hay una asignación de AreaEstacionamiento</w:t>
+      </w:r>
+      <w:r>
+        <w:rPr>
+          <w:sz w:val="28"/>
+          <w:szCs w:val="28"/>
+        </w:rPr>
+        <w:t xml:space="preserve"> </w:t>
+      </w:r>
+      <w:r>
+        <w:rPr>
+          <w:sz w:val="28"/>
+          <w:szCs w:val="28"/>
+        </w:rPr>
+        <w:br w:type="textWrapping"/>
+      </w:r>
+    </w:p>
+    <w:p>
+      <w:pPr>
+        <w:pStyle w:val="6"/>
+        <w:numPr>
+          <w:ilvl w:val="0"/>
+          <w:numId w:val="20"/>
+        </w:numPr>
+        <w:rPr>
+          <w:b/>
+          <w:bCs/>
+          <w:sz w:val="28"/>
+          <w:szCs w:val="28"/>
+        </w:rPr>
+      </w:pPr>
+      <w:r>
+        <w:rPr>
+          <w:b/>
+          <w:bCs/>
+          <w:sz w:val="28"/>
+          <w:szCs w:val="28"/>
+          <w:u w:val="single"/>
+        </w:rPr>
+        <w:t xml:space="preserve"> </w:t>
+      </w:r>
+      <w:r>
+        <w:rPr>
+          <w:b/>
+          <w:bCs/>
+          <w:sz w:val="28"/>
+          <w:szCs w:val="28"/>
+        </w:rPr>
+        <w:t>Depuración de Problemas</w:t>
+      </w:r>
+    </w:p>
+    <w:p>
+      <w:pPr>
+        <w:rPr>
+          <w:sz w:val="28"/>
+          <w:szCs w:val="28"/>
+        </w:rPr>
+      </w:pPr>
+      <w:r>
+        <w:rPr>
+          <w:sz w:val="28"/>
+          <w:szCs w:val="28"/>
+        </w:rPr>
+        <w:tab/>
+      </w:r>
+      <w:r>
+        <w:rPr>
+          <w:sz w:val="28"/>
+          <w:szCs w:val="28"/>
+        </w:rPr>
+        <w:t>p1, p2, p4, p5,p7, p9, p11, p12, p13.</w:t>
+      </w:r>
+    </w:p>
+    <w:p>
+      <w:pPr>
+        <w:pStyle w:val="6"/>
+        <w:numPr>
+          <w:ilvl w:val="0"/>
+          <w:numId w:val="20"/>
+        </w:numPr>
+        <w:rPr>
+          <w:b/>
+          <w:bCs/>
+          <w:sz w:val="28"/>
+          <w:szCs w:val="28"/>
+        </w:rPr>
+      </w:pPr>
+      <w:r>
+        <w:rPr>
+          <w:b/>
+          <w:bCs/>
+          <w:sz w:val="28"/>
+          <w:szCs w:val="28"/>
+        </w:rPr>
+        <w:t xml:space="preserve"> Problemas a resolver</w:t>
+      </w:r>
+    </w:p>
+    <w:p>
+      <w:pPr>
+        <w:rPr>
+          <w:sz w:val="28"/>
+          <w:szCs w:val="28"/>
+        </w:rPr>
+      </w:pPr>
+      <w:r>
+        <w:rPr>
+          <w:sz w:val="28"/>
+          <w:szCs w:val="28"/>
+        </w:rPr>
+        <w:tab/>
+      </w:r>
+      <w:r>
+        <w:rPr>
+          <w:sz w:val="28"/>
+          <w:szCs w:val="28"/>
+        </w:rPr>
+        <w:t>p3, p6, p8, p10, p14, p15, p16,p17</w:t>
+      </w:r>
+    </w:p>
+    <w:p>
+      <w:pPr>
+        <w:pStyle w:val="6"/>
+        <w:numPr>
+          <w:ilvl w:val="0"/>
+          <w:numId w:val="20"/>
+        </w:numPr>
         <w:rPr>
           <w:b/>
           <w:bCs/>
@@ -7862,7 +7603,7 @@
         <w:pStyle w:val="6"/>
         <w:numPr>
           <w:ilvl w:val="1"/>
-          <w:numId w:val="20"/>
+          <w:numId w:val="21"/>
         </w:numPr>
         <w:spacing w:after="200" w:line="276" w:lineRule="auto"/>
         <w:rPr>
@@ -11281,7 +11022,7 @@
         <w:pStyle w:val="6"/>
         <w:numPr>
           <w:ilvl w:val="0"/>
-          <w:numId w:val="21"/>
+          <w:numId w:val="22"/>
         </w:numPr>
         <w:rPr>
           <w:b/>
@@ -11462,7 +11203,7 @@
         <w:pStyle w:val="6"/>
         <w:numPr>
           <w:ilvl w:val="0"/>
-          <w:numId w:val="21"/>
+          <w:numId w:val="22"/>
         </w:numPr>
         <w:rPr>
           <w:b/>
@@ -11722,7 +11463,7 @@
         <w:pStyle w:val="6"/>
         <w:numPr>
           <w:ilvl w:val="0"/>
-          <w:numId w:val="21"/>
+          <w:numId w:val="22"/>
         </w:numPr>
         <w:rPr>
           <w:b/>
@@ -12852,7 +12593,7 @@
         <w:pStyle w:val="6"/>
         <w:numPr>
           <w:ilvl w:val="0"/>
-          <w:numId w:val="22"/>
+          <w:numId w:val="23"/>
         </w:numPr>
         <w:rPr>
           <w:b/>
@@ -13113,6 +12854,26 @@
 <file path=word/numbering.xml><?xml version="1.0" encoding="utf-8"?>
 <w:numbering xmlns:wpc="http://schemas.microsoft.com/office/word/2010/wordprocessingCanvas" xmlns:mc="http://schemas.openxmlformats.org/markup-compatibility/2006" xmlns:o="urn:schemas-microsoft-com:office:office" xmlns:r="http://schemas.openxmlformats.org/officeDocument/2006/relationships" xmlns:m="http://schemas.openxmlformats.org/officeDocument/2006/math" xmlns:v="urn:schemas-microsoft-com:vml" xmlns:wp14="http://schemas.microsoft.com/office/word/2010/wordprocessingDrawing" xmlns:wp="http://schemas.openxmlformats.org/drawingml/2006/wordprocessingDrawing" xmlns:w10="urn:schemas-microsoft-com:office:word" xmlns:w="http://schemas.openxmlformats.org/wordprocessingml/2006/main" xmlns:w14="http://schemas.microsoft.com/office/word/2010/wordml" xmlns:wpg="http://schemas.microsoft.com/office/word/2010/wordprocessingGroup" xmlns:wpi="http://schemas.microsoft.com/office/word/2010/wordprocessingInk" xmlns:wne="http://schemas.microsoft.com/office/word/2006/wordml" xmlns:wps="http://schemas.microsoft.com/office/word/2010/wordprocessingShape" xmlns:wpsCustomData="http://www.wps.cn/officeDocument/2013/wpsCustomData" mc:Ignorable="w14 wp14">
   <w:abstractNum w:abstractNumId="0">
+    <w:nsid w:val="92741C2E"/>
+    <w:multiLevelType w:val="singleLevel"/>
+    <w:tmpl w:val="92741C2E"/>
+    <w:lvl w:ilvl="0" w:tentative="0">
+      <w:start w:val="1"/>
+      <w:numFmt w:val="bullet"/>
+      <w:lvlText w:val=""/>
+      <w:lvlJc w:val="left"/>
+      <w:pPr>
+        <w:tabs>
+          <w:tab w:val="left" w:pos="420"/>
+        </w:tabs>
+        <w:ind w:left="420" w:leftChars="0" w:hanging="420" w:firstLineChars="0"/>
+      </w:pPr>
+      <w:rPr>
+        <w:rFonts w:hint="default" w:ascii="Wingdings" w:hAnsi="Wingdings"/>
+      </w:rPr>
+    </w:lvl>
+  </w:abstractNum>
+  <w:abstractNum w:abstractNumId="1">
     <w:nsid w:val="0C611DB3"/>
     <w:multiLevelType w:val="multilevel"/>
     <w:tmpl w:val="0C611DB3"/>
@@ -13225,7 +12986,7 @@
       </w:rPr>
     </w:lvl>
   </w:abstractNum>
-  <w:abstractNum w:abstractNumId="1">
+  <w:abstractNum w:abstractNumId="2">
     <w:nsid w:val="0C960AB0"/>
     <w:multiLevelType w:val="multilevel"/>
     <w:tmpl w:val="0C960AB0"/>
@@ -13314,7 +13075,7 @@
       </w:pPr>
     </w:lvl>
   </w:abstractNum>
-  <w:abstractNum w:abstractNumId="2">
+  <w:abstractNum w:abstractNumId="3">
     <w:nsid w:val="189F3031"/>
     <w:multiLevelType w:val="multilevel"/>
     <w:tmpl w:val="189F3031"/>
@@ -13427,7 +13188,7 @@
       </w:rPr>
     </w:lvl>
   </w:abstractNum>
-  <w:abstractNum w:abstractNumId="3">
+  <w:abstractNum w:abstractNumId="4">
     <w:nsid w:val="1C2560F7"/>
     <w:multiLevelType w:val="multilevel"/>
     <w:tmpl w:val="1C2560F7"/>
@@ -13540,7 +13301,7 @@
       </w:rPr>
     </w:lvl>
   </w:abstractNum>
-  <w:abstractNum w:abstractNumId="4">
+  <w:abstractNum w:abstractNumId="5">
     <w:nsid w:val="1F566478"/>
     <w:multiLevelType w:val="multilevel"/>
     <w:tmpl w:val="1F566478"/>
@@ -13653,7 +13414,7 @@
       </w:rPr>
     </w:lvl>
   </w:abstractNum>
-  <w:abstractNum w:abstractNumId="5">
+  <w:abstractNum w:abstractNumId="6">
     <w:nsid w:val="2127116E"/>
     <w:multiLevelType w:val="multilevel"/>
     <w:tmpl w:val="2127116E"/>
@@ -13766,7 +13527,7 @@
       </w:rPr>
     </w:lvl>
   </w:abstractNum>
-  <w:abstractNum w:abstractNumId="6">
+  <w:abstractNum w:abstractNumId="7">
     <w:nsid w:val="280B770C"/>
     <w:multiLevelType w:val="multilevel"/>
     <w:tmpl w:val="280B770C"/>
@@ -13892,7 +13653,7 @@
       </w:rPr>
     </w:lvl>
   </w:abstractNum>
-  <w:abstractNum w:abstractNumId="7">
+  <w:abstractNum w:abstractNumId="8">
     <w:nsid w:val="292939F3"/>
     <w:multiLevelType w:val="multilevel"/>
     <w:tmpl w:val="292939F3"/>
@@ -13978,7 +13739,7 @@
       </w:pPr>
     </w:lvl>
   </w:abstractNum>
-  <w:abstractNum w:abstractNumId="8">
+  <w:abstractNum w:abstractNumId="9">
     <w:nsid w:val="2C394B51"/>
     <w:multiLevelType w:val="multilevel"/>
     <w:tmpl w:val="2C394B51"/>
@@ -14091,7 +13852,7 @@
       </w:rPr>
     </w:lvl>
   </w:abstractNum>
-  <w:abstractNum w:abstractNumId="9">
+  <w:abstractNum w:abstractNumId="10">
     <w:nsid w:val="30F1488A"/>
     <w:multiLevelType w:val="multilevel"/>
     <w:tmpl w:val="30F1488A"/>
@@ -14204,7 +13965,7 @@
       </w:rPr>
     </w:lvl>
   </w:abstractNum>
-  <w:abstractNum w:abstractNumId="10">
+  <w:abstractNum w:abstractNumId="11">
     <w:nsid w:val="39BD43C6"/>
     <w:multiLevelType w:val="multilevel"/>
     <w:tmpl w:val="39BD43C6"/>
@@ -14317,7 +14078,7 @@
       </w:rPr>
     </w:lvl>
   </w:abstractNum>
-  <w:abstractNum w:abstractNumId="11">
+  <w:abstractNum w:abstractNumId="12">
     <w:nsid w:val="40692BF3"/>
     <w:multiLevelType w:val="multilevel"/>
     <w:tmpl w:val="40692BF3"/>
@@ -14408,7 +14169,7 @@
       </w:pPr>
     </w:lvl>
   </w:abstractNum>
-  <w:abstractNum w:abstractNumId="12">
+  <w:abstractNum w:abstractNumId="13">
     <w:nsid w:val="472811BD"/>
     <w:multiLevelType w:val="multilevel"/>
     <w:tmpl w:val="472811BD"/>
@@ -14521,7 +14282,7 @@
       </w:rPr>
     </w:lvl>
   </w:abstractNum>
-  <w:abstractNum w:abstractNumId="13">
+  <w:abstractNum w:abstractNumId="14">
     <w:nsid w:val="4A597A6D"/>
     <w:multiLevelType w:val="multilevel"/>
     <w:tmpl w:val="4A597A6D"/>
@@ -14647,7 +14408,7 @@
       </w:rPr>
     </w:lvl>
   </w:abstractNum>
-  <w:abstractNum w:abstractNumId="14">
+  <w:abstractNum w:abstractNumId="15">
     <w:nsid w:val="58003ED3"/>
     <w:multiLevelType w:val="multilevel"/>
     <w:tmpl w:val="58003ED3"/>
@@ -14760,7 +14521,7 @@
       </w:rPr>
     </w:lvl>
   </w:abstractNum>
-  <w:abstractNum w:abstractNumId="15">
+  <w:abstractNum w:abstractNumId="16">
     <w:nsid w:val="5F5578AE"/>
     <w:multiLevelType w:val="multilevel"/>
     <w:tmpl w:val="5F5578AE"/>
@@ -14873,7 +14634,7 @@
       </w:rPr>
     </w:lvl>
   </w:abstractNum>
-  <w:abstractNum w:abstractNumId="16">
+  <w:abstractNum w:abstractNumId="17">
     <w:nsid w:val="651057C4"/>
     <w:multiLevelType w:val="multilevel"/>
     <w:tmpl w:val="651057C4"/>
@@ -14986,7 +14747,7 @@
       </w:rPr>
     </w:lvl>
   </w:abstractNum>
-  <w:abstractNum w:abstractNumId="17">
+  <w:abstractNum w:abstractNumId="18">
     <w:nsid w:val="656C29EC"/>
     <w:multiLevelType w:val="multilevel"/>
     <w:tmpl w:val="656C29EC"/>
@@ -15099,7 +14860,7 @@
       </w:rPr>
     </w:lvl>
   </w:abstractNum>
-  <w:abstractNum w:abstractNumId="18">
+  <w:abstractNum w:abstractNumId="19">
     <w:nsid w:val="6C374BDD"/>
     <w:multiLevelType w:val="multilevel"/>
     <w:tmpl w:val="6C374BDD"/>
@@ -15212,7 +14973,7 @@
       </w:rPr>
     </w:lvl>
   </w:abstractNum>
-  <w:abstractNum w:abstractNumId="19">
+  <w:abstractNum w:abstractNumId="20">
     <w:nsid w:val="6DFE00C3"/>
     <w:multiLevelType w:val="multilevel"/>
     <w:tmpl w:val="6DFE00C3"/>
@@ -15325,7 +15086,7 @@
       </w:rPr>
     </w:lvl>
   </w:abstractNum>
-  <w:abstractNum w:abstractNumId="20">
+  <w:abstractNum w:abstractNumId="21">
     <w:nsid w:val="6E475BB2"/>
     <w:multiLevelType w:val="multilevel"/>
     <w:tmpl w:val="6E475BB2"/>
@@ -15414,7 +15175,7 @@
       </w:pPr>
     </w:lvl>
   </w:abstractNum>
-  <w:abstractNum w:abstractNumId="21">
+  <w:abstractNum w:abstractNumId="22">
     <w:nsid w:val="7F8A1FB8"/>
     <w:multiLevelType w:val="multilevel"/>
     <w:tmpl w:val="7F8A1FB8"/>
@@ -15528,70 +15289,73 @@
     </w:lvl>
   </w:abstractNum>
   <w:num w:numId="1">
-    <w:abstractNumId w:val="4"/>
+    <w:abstractNumId w:val="5"/>
   </w:num>
   <w:num w:numId="2">
-    <w:abstractNumId w:val="20"/>
+    <w:abstractNumId w:val="21"/>
   </w:num>
   <w:num w:numId="3">
+    <w:abstractNumId w:val="0"/>
+  </w:num>
+  <w:num w:numId="4">
+    <w:abstractNumId w:val="12"/>
+  </w:num>
+  <w:num w:numId="5">
     <w:abstractNumId w:val="11"/>
   </w:num>
-  <w:num w:numId="4">
-    <w:abstractNumId w:val="10"/>
-  </w:num>
-  <w:num w:numId="5">
-    <w:abstractNumId w:val="0"/>
-  </w:num>
   <w:num w:numId="6">
-    <w:abstractNumId w:val="21"/>
+    <w:abstractNumId w:val="1"/>
   </w:num>
   <w:num w:numId="7">
-    <w:abstractNumId w:val="12"/>
+    <w:abstractNumId w:val="22"/>
   </w:num>
   <w:num w:numId="8">
-    <w:abstractNumId w:val="2"/>
+    <w:abstractNumId w:val="13"/>
   </w:num>
   <w:num w:numId="9">
     <w:abstractNumId w:val="3"/>
   </w:num>
   <w:num w:numId="10">
+    <w:abstractNumId w:val="4"/>
+  </w:num>
+  <w:num w:numId="11">
+    <w:abstractNumId w:val="18"/>
+  </w:num>
+  <w:num w:numId="12">
+    <w:abstractNumId w:val="6"/>
+  </w:num>
+  <w:num w:numId="13">
+    <w:abstractNumId w:val="16"/>
+  </w:num>
+  <w:num w:numId="14">
+    <w:abstractNumId w:val="15"/>
+  </w:num>
+  <w:num w:numId="15">
     <w:abstractNumId w:val="17"/>
   </w:num>
-  <w:num w:numId="11">
-    <w:abstractNumId w:val="5"/>
+  <w:num w:numId="16">
+    <w:abstractNumId w:val="8"/>
   </w:num>
-  <w:num w:numId="12">
-    <w:abstractNumId w:val="15"/>
-  </w:num>
-  <w:num w:numId="13">
+  <w:num w:numId="17">
     <w:abstractNumId w:val="14"/>
   </w:num>
-  <w:num w:numId="14">
-    <w:abstractNumId w:val="16"/>
-  </w:num>
-  <w:num w:numId="15">
+  <w:num w:numId="18">
     <w:abstractNumId w:val="7"/>
   </w:num>
-  <w:num w:numId="16">
-    <w:abstractNumId w:val="13"/>
-  </w:num>
-  <w:num w:numId="17">
-    <w:abstractNumId w:val="6"/>
-  </w:num>
-  <w:num w:numId="18">
-    <w:abstractNumId w:val="8"/>
-  </w:num>
   <w:num w:numId="19">
-    <w:abstractNumId w:val="1"/>
+    <w:abstractNumId w:val="9"/>
   </w:num>
   <w:num w:numId="20">
-    <w:abstractNumId w:val="18"/>
+    <w:abstractNumId w:val="2"/>
   </w:num>
   <w:num w:numId="21">
-    <w:abstractNumId w:val="9"/>
+    <w:abstractNumId w:val="19"/>
   </w:num>
   <w:num w:numId="22">
-    <w:abstractNumId w:val="19"/>
+    <w:abstractNumId w:val="10"/>
+  </w:num>
+  <w:num w:numId="23">
+    <w:abstractNumId w:val="20"/>
   </w:num>
 </w:numbering>
 </file>
@@ -16460,6 +16224,7 @@
   <w:style w:type="table" w:customStyle="1" w:styleId="18">
     <w:name w:val="Grid Table 2 Accent 5"/>
     <w:basedOn w:val="3"/>
+    <w:qFormat/>
     <w:uiPriority w:val="47"/>
     <w:pPr>
       <w:spacing w:after="0" w:line="240" w:lineRule="auto"/>
@@ -16918,6 +16683,7 @@
   <w:style w:type="table" w:customStyle="1" w:styleId="23">
     <w:name w:val="Plain Table 5"/>
     <w:basedOn w:val="3"/>
+    <w:qFormat/>
     <w:uiPriority w:val="45"/>
     <w:pPr>
       <w:spacing w:after="0" w:line="240" w:lineRule="auto"/>

</xml_diff>

<commit_message>
Poniendo lista de requisitos y fotocapas
</commit_message>
<xml_diff>
--- a/proyecto-garaje.docx
+++ b/proyecto-garaje.docx
@@ -1361,24 +1361,25 @@
       </w:pPr>
       <w:r>
         <w:rPr>
-          <w:rFonts w:ascii="Times New Roman" w:hAnsi="Times New Roman" w:cs="Times New Roman"/>
+          <w:rFonts w:hint="default" w:ascii="Times New Roman" w:hAnsi="Times New Roman" w:cs="Times New Roman"/>
           <w:sz w:val="28"/>
           <w:szCs w:val="36"/>
           <w:lang w:val="es-ES"/>
         </w:rPr>
+        <w:t xml:space="preserve">            </w:t>
+      </w:r>
+      <w:r>
+        <w:rPr>
+          <w:rFonts w:ascii="Times New Roman" w:hAnsi="Times New Roman" w:cs="Times New Roman"/>
+          <w:sz w:val="28"/>
+          <w:szCs w:val="36"/>
+          <w:lang w:val="es-ES"/>
+        </w:rPr>
         <w:drawing>
-          <wp:anchor distT="0" distB="0" distL="114300" distR="114300" simplePos="0" relativeHeight="251702272" behindDoc="0" locked="0" layoutInCell="1" allowOverlap="1">
-            <wp:simplePos x="0" y="0"/>
-            <wp:positionH relativeFrom="column">
-              <wp:posOffset>528955</wp:posOffset>
-            </wp:positionH>
-            <wp:positionV relativeFrom="paragraph">
-              <wp:posOffset>-333375</wp:posOffset>
-            </wp:positionV>
-            <wp:extent cx="4231640" cy="2710180"/>
-            <wp:effectExtent l="34925" t="34925" r="38735" b="36195"/>
-            <wp:wrapNone/>
-            <wp:docPr id="37" name="Imagen 37" descr="Captura de pantalla (403)"/>
+          <wp:inline distT="0" distB="0" distL="114300" distR="114300">
+            <wp:extent cx="4289425" cy="2617470"/>
+            <wp:effectExtent l="28575" t="28575" r="44450" b="40005"/>
+            <wp:docPr id="39" name="Imagen 39" descr="Captura de pantalla (436)"/>
             <wp:cNvGraphicFramePr>
               <a:graphicFrameLocks xmlns:a="http://schemas.openxmlformats.org/drawingml/2006/main" noChangeAspect="1"/>
             </wp:cNvGraphicFramePr>
@@ -1386,14 +1387,14 @@
               <a:graphicData uri="http://schemas.openxmlformats.org/drawingml/2006/picture">
                 <pic:pic xmlns:pic="http://schemas.openxmlformats.org/drawingml/2006/picture">
                   <pic:nvPicPr>
-                    <pic:cNvPr id="37" name="Imagen 37" descr="Captura de pantalla (403)"/>
+                    <pic:cNvPr id="39" name="Imagen 39" descr="Captura de pantalla (436)"/>
                     <pic:cNvPicPr>
                       <a:picLocks noChangeAspect="1"/>
                     </pic:cNvPicPr>
                   </pic:nvPicPr>
                   <pic:blipFill>
                     <a:blip r:embed="rId15"/>
-                    <a:srcRect l="20921" t="20814" r="18661" b="11116"/>
+                    <a:srcRect l="882" t="18196" r="31582" b="5558"/>
                     <a:stretch>
                       <a:fillRect/>
                     </a:stretch>
@@ -1401,24 +1402,24 @@
                   <pic:spPr>
                     <a:xfrm>
                       <a:off x="0" y="0"/>
-                      <a:ext cx="4231640" cy="2710180"/>
+                      <a:ext cx="4289425" cy="2617470"/>
                     </a:xfrm>
-                    <a:prstGeom prst="roundRect">
+                    <a:prstGeom prst="rect">
                       <a:avLst/>
                     </a:prstGeom>
-                    <a:ln w="34925">
+                    <a:ln w="28575" cap="rnd" cmpd="sng">
                       <a:solidFill>
-                        <a:schemeClr val="bg2">
-                          <a:lumMod val="25000"/>
+                        <a:schemeClr val="accent1">
+                          <a:shade val="50000"/>
                         </a:schemeClr>
                       </a:solidFill>
-                      <a:bevel/>
+                      <a:prstDash val="solid"/>
                     </a:ln>
                   </pic:spPr>
                 </pic:pic>
               </a:graphicData>
             </a:graphic>
-          </wp:anchor>
+          </wp:inline>
         </w:drawing>
       </w:r>
     </w:p>
@@ -1426,78 +1427,41 @@
       <w:pPr>
         <w:jc w:val="both"/>
         <w:rPr>
-          <w:rFonts w:ascii="Times New Roman" w:hAnsi="Times New Roman" w:cs="Times New Roman"/>
+          <w:rFonts w:hint="default" w:ascii="Times New Roman" w:hAnsi="Times New Roman" w:cs="Times New Roman"/>
           <w:sz w:val="28"/>
           <w:szCs w:val="36"/>
           <w:lang w:val="es-ES"/>
         </w:rPr>
       </w:pPr>
-    </w:p>
-    <w:p>
-      <w:pPr>
-        <w:jc w:val="both"/>
-        <w:rPr>
-          <w:rFonts w:ascii="Times New Roman" w:hAnsi="Times New Roman" w:cs="Times New Roman"/>
+      <w:r>
+        <w:rPr>
+          <w:rFonts w:hint="default" w:ascii="Times New Roman" w:hAnsi="Times New Roman" w:cs="Times New Roman"/>
           <w:sz w:val="28"/>
           <w:szCs w:val="36"/>
           <w:lang w:val="es-ES"/>
         </w:rPr>
-      </w:pPr>
+        <w:t xml:space="preserve">                                  Dirección geográfica del estacionamiento</w:t>
+      </w:r>
     </w:p>
     <w:p>
       <w:pPr>
         <w:jc w:val="both"/>
         <w:rPr>
-          <w:rFonts w:ascii="Times New Roman" w:hAnsi="Times New Roman" w:cs="Times New Roman"/>
+          <w:rFonts w:hint="default" w:ascii="Times New Roman" w:hAnsi="Times New Roman" w:cs="Times New Roman"/>
           <w:sz w:val="28"/>
           <w:szCs w:val="36"/>
           <w:lang w:val="es-ES"/>
         </w:rPr>
       </w:pPr>
-    </w:p>
-    <w:p>
-      <w:pPr>
-        <w:jc w:val="both"/>
-        <w:rPr>
-          <w:rFonts w:ascii="Times New Roman" w:hAnsi="Times New Roman" w:cs="Times New Roman"/>
+      <w:r>
+        <w:rPr>
+          <w:rFonts w:hint="default" w:ascii="Times New Roman" w:hAnsi="Times New Roman" w:cs="Times New Roman"/>
           <w:sz w:val="28"/>
           <w:szCs w:val="36"/>
           <w:lang w:val="es-ES"/>
         </w:rPr>
-      </w:pPr>
-    </w:p>
-    <w:p>
-      <w:pPr>
-        <w:jc w:val="both"/>
-        <w:rPr>
-          <w:rFonts w:ascii="Times New Roman" w:hAnsi="Times New Roman" w:cs="Times New Roman"/>
-          <w:sz w:val="28"/>
-          <w:szCs w:val="36"/>
-          <w:lang w:val="es-ES"/>
-        </w:rPr>
-      </w:pPr>
-    </w:p>
-    <w:p>
-      <w:pPr>
-        <w:jc w:val="both"/>
-        <w:rPr>
-          <w:rFonts w:ascii="Times New Roman" w:hAnsi="Times New Roman" w:cs="Times New Roman"/>
-          <w:sz w:val="28"/>
-          <w:szCs w:val="36"/>
-          <w:lang w:val="es-ES"/>
-        </w:rPr>
-      </w:pPr>
-    </w:p>
-    <w:p>
-      <w:pPr>
-        <w:jc w:val="both"/>
-        <w:rPr>
-          <w:rFonts w:ascii="Times New Roman" w:hAnsi="Times New Roman" w:cs="Times New Roman"/>
-          <w:sz w:val="28"/>
-          <w:szCs w:val="36"/>
-          <w:lang w:val="es-ES"/>
-        </w:rPr>
-      </w:pPr>
+        <w:t xml:space="preserve">                                  Fuente “google maps”</w:t>
+      </w:r>
     </w:p>
     <w:p>
       <w:pPr>
@@ -1896,8 +1860,6 @@
           <w:szCs w:val="28"/>
         </w:rPr>
       </w:pPr>
-      <w:bookmarkStart w:id="3" w:name="_GoBack"/>
-      <w:bookmarkEnd w:id="3"/>
       <w:r>
         <w:rPr>
           <w:rFonts w:ascii="Times New Roman" w:hAnsi="Times New Roman" w:cs="Times New Roman"/>
@@ -5482,12 +5444,6 @@
             <w:insideH w:val="single" w:color="BEBEBE" w:themeColor="background1" w:themeShade="BF" w:sz="4" w:space="0"/>
             <w:insideV w:val="single" w:color="BEBEBE" w:themeColor="background1" w:themeShade="BF" w:sz="4" w:space="0"/>
           </w:tblBorders>
-          <w:tblCellMar>
-            <w:top w:w="0" w:type="dxa"/>
-            <w:left w:w="108" w:type="dxa"/>
-            <w:bottom w:w="0" w:type="dxa"/>
-            <w:right w:w="108" w:type="dxa"/>
-          </w:tblCellMar>
         </w:tblPrEx>
         <w:tc>
           <w:tcPr>
@@ -12676,6 +12632,100 @@
       </w:r>
     </w:p>
     <w:p/>
+    <w:p/>
+    <w:p/>
+    <w:p/>
+    <w:p/>
+    <w:p/>
+    <w:p/>
+    <w:p/>
+    <w:p/>
+    <w:p/>
+    <w:p/>
+    <w:p/>
+    <w:p/>
+    <w:p/>
+    <w:p/>
+    <w:p/>
+    <w:p/>
+    <w:p/>
+    <w:p>
+      <w:pPr>
+        <w:rPr>
+          <w:rFonts w:hint="default"/>
+          <w:lang w:val="es-ES"/>
+        </w:rPr>
+      </w:pPr>
+    </w:p>
+    <w:p>
+      <w:pPr>
+        <w:rPr>
+          <w:rFonts w:hint="default"/>
+          <w:lang w:val="es-ES"/>
+        </w:rPr>
+      </w:pPr>
+    </w:p>
+    <w:p>
+      <w:pPr>
+        <w:rPr>
+          <w:rFonts w:hint="default"/>
+          <w:lang w:val="es-ES"/>
+        </w:rPr>
+      </w:pPr>
+      <w:r>
+        <w:rPr>
+          <w:rFonts w:hint="default"/>
+          <w:lang w:val="es-ES"/>
+        </w:rPr>
+        <w:t xml:space="preserve">                                                    </w:t>
+      </w:r>
+      <w:r>
+        <w:rPr>
+          <w:rFonts w:hint="default"/>
+          <w:lang w:val="es-ES"/>
+        </w:rPr>
+        <w:drawing>
+          <wp:inline distT="0" distB="0" distL="114300" distR="114300">
+            <wp:extent cx="5463540" cy="4350385"/>
+            <wp:effectExtent l="0" t="0" r="3810" b="12065"/>
+            <wp:docPr id="42" name="Imagen 42" descr="Captura de pantalla (440)"/>
+            <wp:cNvGraphicFramePr>
+              <a:graphicFrameLocks xmlns:a="http://schemas.openxmlformats.org/drawingml/2006/main" noChangeAspect="1"/>
+            </wp:cNvGraphicFramePr>
+            <a:graphic xmlns:a="http://schemas.openxmlformats.org/drawingml/2006/main">
+              <a:graphicData uri="http://schemas.openxmlformats.org/drawingml/2006/picture">
+                <pic:pic xmlns:pic="http://schemas.openxmlformats.org/drawingml/2006/picture">
+                  <pic:nvPicPr>
+                    <pic:cNvPr id="42" name="Imagen 42" descr="Captura de pantalla (440)"/>
+                    <pic:cNvPicPr>
+                      <a:picLocks noChangeAspect="1"/>
+                    </pic:cNvPicPr>
+                  </pic:nvPicPr>
+                  <pic:blipFill>
+                    <a:blip r:embed="rId19"/>
+                    <a:srcRect l="7056" t="25727" r="48689" b="11608"/>
+                    <a:stretch>
+                      <a:fillRect/>
+                    </a:stretch>
+                  </pic:blipFill>
+                  <pic:spPr>
+                    <a:xfrm>
+                      <a:off x="0" y="0"/>
+                      <a:ext cx="5463540" cy="4350385"/>
+                    </a:xfrm>
+                    <a:prstGeom prst="rect">
+                      <a:avLst/>
+                    </a:prstGeom>
+                  </pic:spPr>
+                </pic:pic>
+              </a:graphicData>
+            </a:graphic>
+          </wp:inline>
+        </w:drawing>
+      </w:r>
+      <w:bookmarkStart w:id="3" w:name="_GoBack"/>
+      <w:bookmarkEnd w:id="3"/>
+    </w:p>
     <w:sectPr>
       <w:headerReference r:id="rId7" w:type="first"/>
       <w:footerReference r:id="rId10" w:type="first"/>
@@ -15436,7 +15486,7 @@
     <w:lsdException w:qFormat="1" w:unhideWhenUsed="0" w:uiPriority="10" w:semiHidden="0" w:name="Title"/>
     <w:lsdException w:uiPriority="99" w:name="Closing"/>
     <w:lsdException w:uiPriority="99" w:name="Signature"/>
-    <w:lsdException w:uiPriority="1" w:name="Default Paragraph Font"/>
+    <w:lsdException w:qFormat="1" w:uiPriority="1" w:name="Default Paragraph Font"/>
     <w:lsdException w:uiPriority="99" w:name="Body Text"/>
     <w:lsdException w:uiPriority="99" w:name="Body Text Indent"/>
     <w:lsdException w:uiPriority="99" w:name="List Continue"/>
@@ -15542,6 +15592,7 @@
     <w:name w:val="Default Paragraph Font"/>
     <w:semiHidden/>
     <w:unhideWhenUsed/>
+    <w:qFormat/>
     <w:uiPriority w:val="1"/>
   </w:style>
   <w:style w:type="table" w:default="1" w:styleId="3">
@@ -15617,6 +15668,7 @@
     <w:name w:val="Sin espaciado Car"/>
     <w:basedOn w:val="2"/>
     <w:link w:val="7"/>
+    <w:qFormat/>
     <w:uiPriority w:val="1"/>
     <w:rPr>
       <w:rFonts w:eastAsiaTheme="minorEastAsia"/>
@@ -15626,6 +15678,7 @@
   <w:style w:type="table" w:customStyle="1" w:styleId="9">
     <w:name w:val="Sombreado claro1"/>
     <w:basedOn w:val="3"/>
+    <w:qFormat/>
     <w:uiPriority w:val="60"/>
     <w:pPr>
       <w:spacing w:after="0" w:line="240" w:lineRule="auto"/>
@@ -15715,6 +15768,7 @@
   <w:style w:type="table" w:customStyle="1" w:styleId="10">
     <w:name w:val="Grid Table 4 Accent 2"/>
     <w:basedOn w:val="3"/>
+    <w:qFormat/>
     <w:uiPriority w:val="49"/>
     <w:pPr>
       <w:spacing w:after="0" w:line="240" w:lineRule="auto"/>
@@ -15863,6 +15917,7 @@
   <w:style w:type="table" w:customStyle="1" w:styleId="12">
     <w:name w:val="Grid Table 4 Accent 5"/>
     <w:basedOn w:val="3"/>
+    <w:qFormat/>
     <w:uiPriority w:val="49"/>
     <w:pPr>
       <w:spacing w:after="0" w:line="240" w:lineRule="auto"/>
@@ -15937,6 +15992,7 @@
   <w:style w:type="table" w:customStyle="1" w:styleId="13">
     <w:name w:val="Grid Table 4 Accent 6"/>
     <w:basedOn w:val="3"/>
+    <w:qFormat/>
     <w:uiPriority w:val="49"/>
     <w:pPr>
       <w:spacing w:after="0" w:line="240" w:lineRule="auto"/>
@@ -16011,6 +16067,7 @@
   <w:style w:type="table" w:customStyle="1" w:styleId="14">
     <w:name w:val="Grid Table 4"/>
     <w:basedOn w:val="3"/>
+    <w:qFormat/>
     <w:uiPriority w:val="49"/>
     <w:pPr>
       <w:spacing w:after="0" w:line="240" w:lineRule="auto"/>
@@ -16085,6 +16142,7 @@
   <w:style w:type="table" w:customStyle="1" w:styleId="15">
     <w:name w:val="Grid Table Light"/>
     <w:basedOn w:val="3"/>
+    <w:qFormat/>
     <w:uiPriority w:val="40"/>
     <w:pPr>
       <w:spacing w:after="0" w:line="240" w:lineRule="auto"/>

</xml_diff>

<commit_message>
añadi los diagramas faltantes en word 2de Secuencia y 2 de  colaboracion
</commit_message>
<xml_diff>
--- a/proyecto-garaje.docx
+++ b/proyecto-garaje.docx
@@ -466,21 +466,7 @@
                                   </w14:srgbClr>
                                 </w14:shadow>
                               </w:rPr>
-                              <w:t xml:space="preserve">“Sistema de </w:t>
-                            </w:r>
-                            <w:r>
-                              <w:rPr>
-                                <w:color w:val="000000" w:themeColor="text1"/>
-                                <w:sz w:val="44"/>
-                                <w:szCs w:val="44"/>
-                                <w:lang w:val="es-ES"/>
-                                <w14:shadow w14:blurRad="38100" w14:dist="25400" w14:dir="5400000" w14:sx="100000" w14:sy="100000" w14:kx="0" w14:ky="0" w14:algn="ctr">
-                                  <w14:srgbClr w14:val="6E747A">
-                                    <w14:alpha w14:val="57000"/>
-                                  </w14:srgbClr>
-                                </w14:shadow>
-                              </w:rPr>
-                              <w:t>Información Web para el Control de Estacionamiento del Cine SALAMANCA en La Ciudad de Tarija”</w:t>
+                              <w:t>“Sistema de Información Web para el Control de Estacionamiento del Cine SALAMANCA en La Ciudad de Tarija”</w:t>
                             </w:r>
                           </w:p>
                         </w:txbxContent>
@@ -691,16 +677,7 @@
           <w:sz w:val="32"/>
           <w:szCs w:val="32"/>
         </w:rPr>
-        <w:t xml:space="preserve">Alexander </w:t>
-      </w:r>
-      <w:r>
-        <w:rPr>
-          <w:bCs/>
-          <w:color w:val="000000" w:themeColor="text1"/>
-          <w:sz w:val="32"/>
-          <w:szCs w:val="32"/>
-        </w:rPr>
-        <w:t>Velarde Melendres.</w:t>
+        <w:t>Alexander Velarde Melendres.</w:t>
       </w:r>
     </w:p>
     <w:p>
@@ -1035,7 +1012,7 @@
       <w:pPr>
         <w:rPr>
           <w:b/>
-          <w:color w:val="FF0000"/>
+          <w:color w:val="000000" w:themeColor="text1"/>
           <w:sz w:val="36"/>
           <w:szCs w:val="36"/>
         </w:rPr>
@@ -1043,7 +1020,7 @@
       <w:r>
         <w:rPr>
           <w:b/>
-          <w:color w:val="FF0000"/>
+          <w:color w:val="000000" w:themeColor="text1"/>
           <w:sz w:val="36"/>
           <w:szCs w:val="36"/>
         </w:rPr>
@@ -1107,7 +1084,7 @@
           <w:szCs w:val="36"/>
           <w:lang w:val="es-ES"/>
         </w:rPr>
-        <w:t xml:space="preserve">El uso de las nuevas </w:t>
+        <w:t xml:space="preserve">El uso de las nuevas tecnologías y los sistemas de información son bastante importante para poder desarrollar ventaja competitiva frente a las demás empresas. La tecnología de la información (TI) es el conjunto de sistemas tecnológicos y herramientas que nos permiten procesar, almacenar, recuperar y manipular </w:t>
       </w:r>
       <w:r>
         <w:rPr>
@@ -1116,7 +1093,7 @@
           <w:szCs w:val="36"/>
           <w:lang w:val="es-ES"/>
         </w:rPr>
-        <w:t>tecnologías y los sistemas de información son bastante importante para poder desarrollar ventaja competitiva frente a las demás empresas. La tecnología de la información (TI) es el conjunto de sistemas tecnológicos y herramientas que nos permiten procesar,</w:t>
+        <w:t>información</w:t>
       </w:r>
       <w:r>
         <w:rPr>
@@ -1125,37 +1102,39 @@
           <w:szCs w:val="36"/>
           <w:lang w:val="es-ES"/>
         </w:rPr>
-        <w:t xml:space="preserve"> almacenar, recuperar y manipular </w:t>
-      </w:r>
-      <w:r>
+        <w:t>, estas pueden entrar en el ámbito empresarial ya que ayuda al crecimiento y que la gestión de sus procesos sea más optimo.</w:t>
+      </w:r>
+    </w:p>
+    <w:p>
+      <w:pPr>
+        <w:jc w:val="both"/>
         <w:rPr>
           <w:rFonts w:ascii="Times New Roman" w:hAnsi="Times New Roman" w:cs="Times New Roman"/>
           <w:sz w:val="28"/>
           <w:szCs w:val="36"/>
           <w:lang w:val="es-ES"/>
         </w:rPr>
-        <w:t>información</w:t>
-      </w:r>
-      <w:r>
+      </w:pPr>
+    </w:p>
+    <w:p>
+      <w:pPr>
+        <w:jc w:val="both"/>
         <w:rPr>
           <w:rFonts w:ascii="Times New Roman" w:hAnsi="Times New Roman" w:cs="Times New Roman"/>
           <w:sz w:val="28"/>
           <w:szCs w:val="36"/>
           <w:lang w:val="es-ES"/>
         </w:rPr>
-        <w:t>, estas pueden entrar en el ámbito empresarial ya que ayuda al crecimiento y que la gestión de sus procesos sea más optimo.</w:t>
-      </w:r>
-    </w:p>
-    <w:p>
-      <w:pPr>
-        <w:jc w:val="both"/>
+      </w:pPr>
+      <w:r>
         <w:rPr>
           <w:rFonts w:ascii="Times New Roman" w:hAnsi="Times New Roman" w:cs="Times New Roman"/>
           <w:sz w:val="28"/>
           <w:szCs w:val="36"/>
           <w:lang w:val="es-ES"/>
         </w:rPr>
-      </w:pPr>
+        <w:t xml:space="preserve">En la actualidad los estacionamientos son muy frecuentados, diariamente reciben a muchos clientes   por lo que se necesita llevar un control de las diversas actividades o servicios que estos ofrecen, pero la mayoría de los estacionamientos no cuentan con un software que les ayude al control de la información requerida.  </w:t>
+      </w:r>
     </w:p>
     <w:p>
       <w:pPr>
@@ -1167,15 +1146,17 @@
           <w:lang w:val="es-ES"/>
         </w:rPr>
       </w:pPr>
-      <w:r>
+    </w:p>
+    <w:p>
+      <w:pPr>
+        <w:jc w:val="both"/>
         <w:rPr>
           <w:rFonts w:ascii="Times New Roman" w:hAnsi="Times New Roman" w:cs="Times New Roman"/>
           <w:sz w:val="28"/>
           <w:szCs w:val="36"/>
           <w:lang w:val="es-ES"/>
         </w:rPr>
-        <w:t>En la actualidad los estacionamientos son muy frecuentados, diariamente reciben a much</w:t>
-      </w:r>
+      </w:pPr>
       <w:r>
         <w:rPr>
           <w:rFonts w:ascii="Times New Roman" w:hAnsi="Times New Roman" w:cs="Times New Roman"/>
@@ -1183,47 +1164,7 @@
           <w:szCs w:val="36"/>
           <w:lang w:val="es-ES"/>
         </w:rPr>
-        <w:t xml:space="preserve">os clientes   por lo que se necesita llevar un control de las diversas actividades o servicios que estos ofrecen, pero la mayoría de los estacionamientos no cuentan con un software que les ayude al control de la información requerida.  </w:t>
-      </w:r>
-    </w:p>
-    <w:p>
-      <w:pPr>
-        <w:jc w:val="both"/>
-        <w:rPr>
-          <w:rFonts w:ascii="Times New Roman" w:hAnsi="Times New Roman" w:cs="Times New Roman"/>
-          <w:sz w:val="28"/>
-          <w:szCs w:val="36"/>
-          <w:lang w:val="es-ES"/>
-        </w:rPr>
-      </w:pPr>
-    </w:p>
-    <w:p>
-      <w:pPr>
-        <w:jc w:val="both"/>
-        <w:rPr>
-          <w:rFonts w:ascii="Times New Roman" w:hAnsi="Times New Roman" w:cs="Times New Roman"/>
-          <w:sz w:val="28"/>
-          <w:szCs w:val="36"/>
-          <w:lang w:val="es-ES"/>
-        </w:rPr>
-      </w:pPr>
-      <w:r>
-        <w:rPr>
-          <w:rFonts w:ascii="Times New Roman" w:hAnsi="Times New Roman" w:cs="Times New Roman"/>
-          <w:sz w:val="28"/>
-          <w:szCs w:val="36"/>
-          <w:lang w:val="es-ES"/>
-        </w:rPr>
-        <w:t>Para poder mejorar</w:t>
-      </w:r>
-      <w:r>
-        <w:rPr>
-          <w:rFonts w:ascii="Times New Roman" w:hAnsi="Times New Roman" w:cs="Times New Roman"/>
-          <w:sz w:val="28"/>
-          <w:szCs w:val="36"/>
-          <w:lang w:val="es-ES"/>
-        </w:rPr>
-        <w:t xml:space="preserve"> la gestión y el desarrollo de actividades del estacionamiento del cine “Salamanca” se implementará un sistema web que permita llevar a cabo el registro y control de los vehículos a ingresar y así dar un seguimiento correcto de los datos.</w:t>
+        <w:t>Para poder mejorar la gestión y el desarrollo de actividades del estacionamiento del cine “Salamanca” se implementará un sistema web que permita llevar a cabo el registro y control de los vehículos a ingresar y así dar un seguimiento correcto de los datos.</w:t>
       </w:r>
     </w:p>
     <w:p>
@@ -1324,16 +1265,7 @@
           <w:szCs w:val="36"/>
           <w:lang w:val="es-ES"/>
         </w:rPr>
-        <w:t>Está ub</w:t>
-      </w:r>
-      <w:r>
-        <w:rPr>
-          <w:rFonts w:ascii="Times New Roman" w:hAnsi="Times New Roman" w:cs="Times New Roman"/>
-          <w:sz w:val="28"/>
-          <w:szCs w:val="36"/>
-          <w:lang w:val="es-ES"/>
-        </w:rPr>
-        <w:t>icado en la calle Gral. Trigo 1650 de la ciudad de Tarija con grado de latitud de -21° 31' 31.9404'' y con grado de longitud de -64° 43' 52.6116''.</w:t>
+        <w:t>Está ubicado en la calle Gral. Trigo 1650 de la ciudad de Tarija con grado de latitud de -21° 31' 31.9404'' y con grado de longitud de -64° 43' 52.6116''.</w:t>
       </w:r>
     </w:p>
     <w:p>
@@ -1470,8 +1402,9 @@
           <w:szCs w:val="36"/>
           <w:lang w:val="es-ES"/>
         </w:rPr>
-        <w:t xml:space="preserve">                 </w:t>
-      </w:r>
+        <w:t xml:space="preserve">                                  Fuente “</w:t>
+      </w:r>
+      <w:proofErr w:type="spellStart"/>
       <w:r>
         <w:rPr>
           <w:rFonts w:ascii="Times New Roman" w:hAnsi="Times New Roman" w:cs="Times New Roman"/>
@@ -1479,9 +1412,9 @@
           <w:szCs w:val="36"/>
           <w:lang w:val="es-ES"/>
         </w:rPr>
-        <w:t xml:space="preserve">                 Fuente “</w:t>
-      </w:r>
-      <w:proofErr w:type="spellStart"/>
+        <w:t>google</w:t>
+      </w:r>
+      <w:proofErr w:type="spellEnd"/>
       <w:r>
         <w:rPr>
           <w:rFonts w:ascii="Times New Roman" w:hAnsi="Times New Roman" w:cs="Times New Roman"/>
@@ -1489,9 +1422,9 @@
           <w:szCs w:val="36"/>
           <w:lang w:val="es-ES"/>
         </w:rPr>
-        <w:t>google</w:t>
-      </w:r>
-      <w:proofErr w:type="spellEnd"/>
+        <w:t xml:space="preserve"> </w:t>
+      </w:r>
+      <w:proofErr w:type="spellStart"/>
       <w:r>
         <w:rPr>
           <w:rFonts w:ascii="Times New Roman" w:hAnsi="Times New Roman" w:cs="Times New Roman"/>
@@ -1499,9 +1432,9 @@
           <w:szCs w:val="36"/>
           <w:lang w:val="es-ES"/>
         </w:rPr>
-        <w:t xml:space="preserve"> </w:t>
-      </w:r>
-      <w:proofErr w:type="spellStart"/>
+        <w:t>maps</w:t>
+      </w:r>
+      <w:proofErr w:type="spellEnd"/>
       <w:r>
         <w:rPr>
           <w:rFonts w:ascii="Times New Roman" w:hAnsi="Times New Roman" w:cs="Times New Roman"/>
@@ -1509,75 +1442,80 @@
           <w:szCs w:val="36"/>
           <w:lang w:val="es-ES"/>
         </w:rPr>
-        <w:t>maps</w:t>
-      </w:r>
-      <w:proofErr w:type="spellEnd"/>
-      <w:r>
+        <w:t>”</w:t>
+      </w:r>
+    </w:p>
+    <w:p>
+      <w:pPr>
+        <w:jc w:val="both"/>
         <w:rPr>
           <w:rFonts w:ascii="Times New Roman" w:hAnsi="Times New Roman" w:cs="Times New Roman"/>
           <w:sz w:val="28"/>
           <w:szCs w:val="36"/>
           <w:lang w:val="es-ES"/>
         </w:rPr>
-        <w:t>”</w:t>
-      </w:r>
-    </w:p>
-    <w:p>
-      <w:pPr>
-        <w:jc w:val="both"/>
+      </w:pPr>
+      <w:r>
         <w:rPr>
           <w:rFonts w:ascii="Times New Roman" w:hAnsi="Times New Roman" w:cs="Times New Roman"/>
           <w:sz w:val="28"/>
           <w:szCs w:val="36"/>
           <w:lang w:val="es-ES"/>
         </w:rPr>
-      </w:pPr>
-      <w:r>
+        <w:t xml:space="preserve">Esta entidad se dedica a básicamente a la difusión de la producción audiovisual (películas), las actividades que se abarcan en la misma son las funciones administrativas, funciones contables y funciones financieras. </w:t>
+      </w:r>
+    </w:p>
+    <w:p>
+      <w:pPr>
+        <w:jc w:val="both"/>
         <w:rPr>
           <w:rFonts w:ascii="Times New Roman" w:hAnsi="Times New Roman" w:cs="Times New Roman"/>
           <w:sz w:val="28"/>
           <w:szCs w:val="36"/>
           <w:lang w:val="es-ES"/>
         </w:rPr>
-        <w:t xml:space="preserve">Esta entidad se dedica a básicamente a la difusión de la producción audiovisual (películas), las actividades que se abarcan en la misma son las funciones administrativas, funciones contables y funciones financieras. </w:t>
-      </w:r>
-    </w:p>
-    <w:p>
-      <w:pPr>
-        <w:jc w:val="both"/>
+      </w:pPr>
+      <w:r>
         <w:rPr>
           <w:rFonts w:ascii="Times New Roman" w:hAnsi="Times New Roman" w:cs="Times New Roman"/>
           <w:sz w:val="28"/>
           <w:szCs w:val="36"/>
           <w:lang w:val="es-ES"/>
         </w:rPr>
-      </w:pPr>
-      <w:r>
-        <w:rPr>
-          <w:rFonts w:ascii="Times New Roman" w:hAnsi="Times New Roman" w:cs="Times New Roman"/>
+        <w:t xml:space="preserve">De acuerdo a la junta directiva que se hace semanalmente dentro de la organización se hace la toma de decisiones para ver los cargos del personal de la misma. </w:t>
+      </w:r>
+    </w:p>
+    <w:p>
+      <w:pPr>
+        <w:jc w:val="center"/>
+        <w:rPr>
+          <w:rFonts w:ascii="Times New Roman" w:hAnsi="Times New Roman" w:cs="Times New Roman"/>
+          <w:b/>
+          <w:bCs/>
           <w:sz w:val="28"/>
           <w:szCs w:val="36"/>
           <w:lang w:val="es-ES"/>
         </w:rPr>
-        <w:t>D</w:t>
-      </w:r>
-      <w:r>
-        <w:rPr>
-          <w:rFonts w:ascii="Times New Roman" w:hAnsi="Times New Roman" w:cs="Times New Roman"/>
+      </w:pPr>
+      <w:r>
+        <w:rPr>
+          <w:rFonts w:ascii="Times New Roman" w:hAnsi="Times New Roman" w:cs="Times New Roman"/>
+          <w:b/>
+          <w:bCs/>
           <w:sz w:val="28"/>
           <w:szCs w:val="36"/>
           <w:lang w:val="es-ES"/>
         </w:rPr>
-        <w:t xml:space="preserve">e acuerdo a la junta directiva que se hace semanalmente dentro de la organización se hace la toma de decisiones para ver los cargos del personal de la misma. </w:t>
-      </w:r>
-    </w:p>
-    <w:p>
-      <w:pPr>
-        <w:jc w:val="center"/>
-        <w:rPr>
-          <w:rFonts w:ascii="Times New Roman" w:hAnsi="Times New Roman" w:cs="Times New Roman"/>
-          <w:b/>
-          <w:bCs/>
+        <w:t>Referencias de algunos proyectos similares</w:t>
+      </w:r>
+    </w:p>
+    <w:p>
+      <w:pPr>
+        <w:jc w:val="both"/>
+        <w:rPr>
+          <w:rFonts w:ascii="Times New Roman" w:hAnsi="Times New Roman" w:cs="Times New Roman"/>
+          <w:i/>
+          <w:iCs/>
           <w:sz w:val="28"/>
           <w:szCs w:val="36"/>
           <w:lang w:val="es-ES"/>
@@ -1586,18 +1524,13 @@
       <w:r>
         <w:rPr>
           <w:rFonts w:ascii="Times New Roman" w:hAnsi="Times New Roman" w:cs="Times New Roman"/>
-          <w:b/>
-          <w:bCs/>
           <w:sz w:val="28"/>
           <w:szCs w:val="36"/>
           <w:lang w:val="es-ES"/>
         </w:rPr>
-        <w:t>Referencias de algunos proyectos similares</w:t>
-      </w:r>
-    </w:p>
-    <w:p>
-      <w:pPr>
-        <w:jc w:val="both"/>
+        <w:t>(2017)</w:t>
+      </w:r>
+      <w:r>
         <w:rPr>
           <w:rFonts w:ascii="Times New Roman" w:hAnsi="Times New Roman" w:cs="Times New Roman"/>
           <w:i/>
@@ -1606,15 +1539,18 @@
           <w:szCs w:val="36"/>
           <w:lang w:val="es-ES"/>
         </w:rPr>
-      </w:pPr>
-      <w:r>
-        <w:rPr>
-          <w:rFonts w:ascii="Times New Roman" w:hAnsi="Times New Roman" w:cs="Times New Roman"/>
+        <w:t xml:space="preserve">Sistemas de </w:t>
+      </w:r>
+      <w:r>
+        <w:rPr>
+          <w:rFonts w:ascii="Times New Roman" w:hAnsi="Times New Roman" w:cs="Times New Roman"/>
+          <w:i/>
+          <w:iCs/>
           <w:sz w:val="28"/>
           <w:szCs w:val="36"/>
           <w:lang w:val="es-ES"/>
         </w:rPr>
-        <w:t>(2017)</w:t>
+        <w:t>administración</w:t>
       </w:r>
       <w:r>
         <w:rPr>
@@ -1625,40 +1561,7 @@
           <w:szCs w:val="36"/>
           <w:lang w:val="es-ES"/>
         </w:rPr>
-        <w:t xml:space="preserve">Sistemas de </w:t>
-      </w:r>
-      <w:r>
-        <w:rPr>
-          <w:rFonts w:ascii="Times New Roman" w:hAnsi="Times New Roman" w:cs="Times New Roman"/>
-          <w:i/>
-          <w:iCs/>
-          <w:sz w:val="28"/>
-          <w:szCs w:val="36"/>
-          <w:lang w:val="es-ES"/>
-        </w:rPr>
-        <w:t>administración</w:t>
-      </w:r>
-      <w:r>
-        <w:rPr>
-          <w:rFonts w:ascii="Times New Roman" w:hAnsi="Times New Roman" w:cs="Times New Roman"/>
-          <w:i/>
-          <w:iCs/>
-          <w:sz w:val="28"/>
-          <w:szCs w:val="36"/>
-          <w:lang w:val="es-ES"/>
-        </w:rPr>
-        <w:t xml:space="preserve"> de estacionamientos  </w:t>
-      </w:r>
-      <w:r>
-        <w:rPr>
-          <w:rFonts w:ascii="Times New Roman" w:hAnsi="Times New Roman" w:cs="Times New Roman"/>
-          <w:i/>
-          <w:iCs/>
-          <w:sz w:val="28"/>
-          <w:szCs w:val="36"/>
-          <w:lang w:val="es-ES"/>
-        </w:rPr>
-        <w:t>SIADES.</w:t>
+        <w:t xml:space="preserve"> de estacionamientos  SIADES.</w:t>
       </w:r>
     </w:p>
     <w:p>
@@ -1784,16 +1687,7 @@
           <w:szCs w:val="36"/>
           <w:lang w:val="es-ES"/>
         </w:rPr>
-        <w:t xml:space="preserve">Datos redundantes de los clientes ,el mismo que </w:t>
-      </w:r>
-      <w:r>
-        <w:rPr>
-          <w:rFonts w:ascii="Times New Roman" w:hAnsi="Times New Roman" w:cs="Times New Roman"/>
-          <w:sz w:val="28"/>
-          <w:szCs w:val="36"/>
-          <w:lang w:val="es-ES"/>
-        </w:rPr>
-        <w:t>produce una dificultad a la hora de ser registrados.</w:t>
+        <w:t>Datos redundantes de los clientes ,el mismo que produce una dificultad a la hora de ser registrados.</w:t>
       </w:r>
     </w:p>
     <w:p>
@@ -1856,16 +1750,7 @@
           <w:szCs w:val="36"/>
           <w:lang w:val="es-ES"/>
         </w:rPr>
-        <w:t xml:space="preserve">No existe un control organizado del personal , de su horario ,de sus </w:t>
-      </w:r>
-      <w:r>
-        <w:rPr>
-          <w:rFonts w:ascii="Times New Roman" w:hAnsi="Times New Roman" w:cs="Times New Roman"/>
-          <w:sz w:val="28"/>
-          <w:szCs w:val="36"/>
-          <w:lang w:val="es-ES"/>
-        </w:rPr>
-        <w:t>actividades ,lo que impide una buena organización del estacionamiento Salamanca.</w:t>
+        <w:t>No existe un control organizado del personal , de su horario ,de sus actividades ,lo que impide una buena organización del estacionamiento Salamanca.</w:t>
       </w:r>
     </w:p>
     <w:p>
@@ -1910,16 +1795,7 @@
           <w:szCs w:val="36"/>
           <w:lang w:val="es-ES"/>
         </w:rPr>
-        <w:t xml:space="preserve"> una tardanza a la hora de re</w:t>
-      </w:r>
-      <w:r>
-        <w:rPr>
-          <w:rFonts w:ascii="Times New Roman" w:hAnsi="Times New Roman" w:cs="Times New Roman"/>
-          <w:sz w:val="28"/>
-          <w:szCs w:val="36"/>
-          <w:lang w:val="es-ES"/>
-        </w:rPr>
-        <w:t>alizar los reportes diarios.</w:t>
+        <w:t xml:space="preserve"> una tardanza a la hora de realizar los reportes diarios.</w:t>
       </w:r>
     </w:p>
     <w:p>
@@ -2119,15 +1995,7 @@
           <w:szCs w:val="28"/>
         </w:rPr>
         <w:tab/>
-        <w:t>caso de u</w:t>
-      </w:r>
-      <w:r>
-        <w:rPr>
-          <w:rFonts w:ascii="Times New Roman" w:hAnsi="Times New Roman" w:cs="Times New Roman"/>
-          <w:sz w:val="28"/>
-          <w:szCs w:val="28"/>
-        </w:rPr>
-        <w:t>so funcionales elaborando un modelo de dominio inicial</w:t>
+        <w:t>caso de uso funcionales elaborando un modelo de dominio inicial</w:t>
       </w:r>
     </w:p>
     <w:p>
@@ -2216,15 +2084,7 @@
           <w:szCs w:val="28"/>
         </w:rPr>
         <w:tab/>
-        <w:t xml:space="preserve">-Diseño: Se realizarán los diagramas de </w:t>
-      </w:r>
-      <w:r>
-        <w:rPr>
-          <w:rFonts w:ascii="Times New Roman" w:hAnsi="Times New Roman" w:cs="Times New Roman"/>
-          <w:sz w:val="28"/>
-          <w:szCs w:val="28"/>
-        </w:rPr>
-        <w:t>clase como modelo de</w:t>
+        <w:t>-Diseño: Se realizarán los diagramas de clase como modelo de</w:t>
       </w:r>
       <w:r>
         <w:rPr>
@@ -2286,15 +2146,7 @@
           <w:szCs w:val="28"/>
         </w:rPr>
         <w:tab/>
-        <w:t>PHP, HTML y CSS para e</w:t>
-      </w:r>
-      <w:r>
-        <w:rPr>
-          <w:rFonts w:ascii="Times New Roman" w:hAnsi="Times New Roman" w:cs="Times New Roman"/>
-          <w:sz w:val="28"/>
-          <w:szCs w:val="28"/>
-        </w:rPr>
-        <w:t xml:space="preserve">l diseño de las interfaces acompañado del </w:t>
+        <w:t xml:space="preserve">PHP, HTML y CSS para el diseño de las interfaces acompañado del </w:t>
       </w:r>
       <w:proofErr w:type="spellStart"/>
       <w:r>
@@ -2386,15 +2238,7 @@
           <w:sz w:val="28"/>
           <w:szCs w:val="28"/>
         </w:rPr>
-        <w:t>Mediante el presente proyecto se pretende controlar el registro del vehículo, su ingreso y salida del garaje, llevar un control de los clientes que continuamente hacen uso de este</w:t>
-      </w:r>
-      <w:r>
-        <w:rPr>
-          <w:rFonts w:ascii="Times New Roman" w:hAnsi="Times New Roman" w:cs="Times New Roman"/>
-          <w:sz w:val="28"/>
-          <w:szCs w:val="28"/>
-        </w:rPr>
-        <w:t xml:space="preserve"> estacionamiento, sacar reportes de la cantidad de vehículos que ingresan durante el mes para posteriormente también mejorar las campañas publicitarias del servicio del estacionamiento. </w:t>
+        <w:t xml:space="preserve">Mediante el presente proyecto se pretende controlar el registro del vehículo, su ingreso y salida del garaje, llevar un control de los clientes que continuamente hacen uso de este estacionamiento, sacar reportes de la cantidad de vehículos que ingresan durante el mes para posteriormente también mejorar las campañas publicitarias del servicio del estacionamiento. </w:t>
       </w:r>
     </w:p>
     <w:p>
@@ -3029,16 +2873,7 @@
           <w:sz w:val="28"/>
           <w:szCs w:val="28"/>
         </w:rPr>
-        <w:t xml:space="preserve"> Lenguaje U</w:t>
-      </w:r>
-      <w:r>
-        <w:rPr>
-          <w:bCs/>
-          <w:color w:val="000000" w:themeColor="text1"/>
-          <w:sz w:val="28"/>
-          <w:szCs w:val="28"/>
-        </w:rPr>
-        <w:t>nificado de Modelado.</w:t>
+        <w:t xml:space="preserve"> Lenguaje Unificado de Modelado.</w:t>
       </w:r>
     </w:p>
     <w:p>
@@ -5487,7 +5322,7 @@
       <w:pPr>
         <w:rPr>
           <w:b/>
-          <w:color w:val="FF0000"/>
+          <w:color w:val="000000" w:themeColor="text1"/>
           <w:sz w:val="36"/>
           <w:szCs w:val="36"/>
         </w:rPr>
@@ -5495,20 +5330,11 @@
       <w:r>
         <w:rPr>
           <w:b/>
-          <w:color w:val="FF0000"/>
+          <w:color w:val="000000" w:themeColor="text1"/>
           <w:sz w:val="36"/>
           <w:szCs w:val="36"/>
         </w:rPr>
-        <w:t xml:space="preserve">CAPÍTULO II – ELEMENTOS DEL SISTEMA BASADOS EN </w:t>
-      </w:r>
-      <w:r>
-        <w:rPr>
-          <w:b/>
-          <w:color w:val="FF0000"/>
-          <w:sz w:val="36"/>
-          <w:szCs w:val="36"/>
-        </w:rPr>
-        <w:t>COMPUTADORA</w:t>
+        <w:t>CAPÍTULO II – ELEMENTOS DEL SISTEMA BASADOS EN COMPUTADORA</w:t>
       </w:r>
     </w:p>
     <w:p>
@@ -5769,15 +5595,7 @@
           <w:sz w:val="28"/>
           <w:szCs w:val="28"/>
         </w:rPr>
-        <w:t xml:space="preserve">1 </w:t>
-      </w:r>
-      <w:r>
-        <w:rPr>
-          <w:rFonts w:ascii="Times New Roman" w:hAnsi="Times New Roman" w:cs="Times New Roman"/>
-          <w:sz w:val="28"/>
-          <w:szCs w:val="28"/>
-        </w:rPr>
-        <w:t>computadora con los requisitos básicos del sistema</w:t>
+        <w:t>1 computadora con los requisitos básicos del sistema</w:t>
       </w:r>
     </w:p>
     <w:p>
@@ -6071,15 +5889,7 @@
           <w:sz w:val="28"/>
           <w:szCs w:val="28"/>
         </w:rPr>
-        <w:t>Sistema Operativo Wind</w:t>
-      </w:r>
-      <w:r>
-        <w:rPr>
-          <w:rFonts w:ascii="Times New Roman" w:hAnsi="Times New Roman" w:cs="Times New Roman"/>
-          <w:sz w:val="28"/>
-          <w:szCs w:val="28"/>
-        </w:rPr>
-        <w:t>ows 10 pro</w:t>
+        <w:t>Sistema Operativo Windows 10 pro</w:t>
       </w:r>
     </w:p>
     <w:p>
@@ -6428,16 +6238,7 @@
           <w:sz w:val="28"/>
           <w:szCs w:val="28"/>
         </w:rPr>
-        <w:t xml:space="preserve">, Piso </w:t>
-      </w:r>
-      <w:r>
-        <w:rPr>
-          <w:rFonts w:ascii="Times New Roman" w:eastAsia="Times New Roman" w:hAnsi="Times New Roman" w:cs="Times New Roman"/>
-          <w:color w:val="000000" w:themeColor="text1"/>
-          <w:sz w:val="28"/>
-          <w:szCs w:val="28"/>
-        </w:rPr>
-        <w:t>Estacionamiento)</w:t>
+        <w:t>, Piso Estacionamiento)</w:t>
       </w:r>
     </w:p>
     <w:p>
@@ -7040,16 +6841,7 @@
           <w:sz w:val="28"/>
           <w:szCs w:val="28"/>
         </w:rPr>
-        <w:t>(Placa, m</w:t>
-      </w:r>
-      <w:r>
-        <w:rPr>
-          <w:rFonts w:ascii="Times New Roman" w:eastAsia="Times New Roman" w:hAnsi="Times New Roman" w:cs="Times New Roman"/>
-          <w:color w:val="000000" w:themeColor="text1"/>
-          <w:sz w:val="28"/>
-          <w:szCs w:val="28"/>
-        </w:rPr>
-        <w:t>odelo, color)</w:t>
+        <w:t>(Placa, modelo, color)</w:t>
       </w:r>
     </w:p>
     <w:p>
@@ -7603,16 +7395,7 @@
           <w:sz w:val="28"/>
           <w:szCs w:val="28"/>
         </w:rPr>
-        <w:t xml:space="preserve">En este proceso se divide en dos categorías, si deseamos registrar al vehículo o si deseamos registrar al personal, primeramente, se debe verificar el pago después se pedirá los datos del vehículo y seguidamente los datos del </w:t>
-      </w:r>
-      <w:r>
-        <w:rPr>
-          <w:rFonts w:ascii="Times New Roman" w:hAnsi="Times New Roman" w:cs="Times New Roman"/>
-          <w:color w:val="000000" w:themeColor="text1"/>
-          <w:sz w:val="28"/>
-          <w:szCs w:val="28"/>
-        </w:rPr>
-        <w:t>propietario, y se le asignará un lugar en el cual podrá estacionar su vehículo.</w:t>
+        <w:t>En este proceso se divide en dos categorías, si deseamos registrar al vehículo o si deseamos registrar al personal, primeramente, se debe verificar el pago después se pedirá los datos del vehículo y seguidamente los datos del propietario, y se le asignará un lugar en el cual podrá estacionar su vehículo.</w:t>
       </w:r>
     </w:p>
     <w:p>
@@ -7696,17 +7479,7 @@
           <w:sz w:val="28"/>
           <w:szCs w:val="28"/>
         </w:rPr>
-        <w:t>Super-Usua</w:t>
-      </w:r>
-      <w:r>
-        <w:rPr>
-          <w:rFonts w:ascii="Times New Roman" w:hAnsi="Times New Roman" w:cs="Times New Roman"/>
-          <w:b/>
-          <w:color w:val="000000" w:themeColor="text1"/>
-          <w:sz w:val="28"/>
-          <w:szCs w:val="28"/>
-        </w:rPr>
-        <w:t>rio</w:t>
+        <w:t>Super-Usuario</w:t>
       </w:r>
     </w:p>
     <w:p>
@@ -7878,16 +7651,7 @@
           <w:sz w:val="28"/>
           <w:szCs w:val="28"/>
         </w:rPr>
-        <w:t xml:space="preserve">Guardia: Registra el </w:t>
-      </w:r>
-      <w:r>
-        <w:rPr>
-          <w:rFonts w:ascii="Times New Roman" w:hAnsi="Times New Roman" w:cs="Times New Roman"/>
-          <w:color w:val="000000" w:themeColor="text1"/>
-          <w:sz w:val="28"/>
-          <w:szCs w:val="28"/>
-        </w:rPr>
-        <w:t>ingreso de los clientes y les asigna un lugar de estacionamiento.</w:t>
+        <w:t>Guardia: Registra el ingreso de los clientes y les asigna un lugar de estacionamiento.</w:t>
       </w:r>
     </w:p>
     <w:p>
@@ -8275,15 +8039,7 @@
                 <w:sz w:val="24"/>
                 <w:szCs w:val="24"/>
               </w:rPr>
-              <w:t xml:space="preserve">PROC. CORE 2 DUO E8200 </w:t>
-            </w:r>
-            <w:r>
-              <w:rPr>
-                <w:rFonts w:ascii="Times New Roman" w:eastAsia="Arial Unicode MS" w:hAnsi="Times New Roman" w:cs="Times New Roman"/>
-                <w:sz w:val="24"/>
-                <w:szCs w:val="24"/>
-              </w:rPr>
-              <w:t>2.66 GHz /6Mb FSB1333</w:t>
+              <w:t>PROC. CORE 2 DUO E8200 2.66 GHz /6Mb FSB1333</w:t>
             </w:r>
           </w:p>
         </w:tc>
@@ -8987,15 +8743,7 @@
           <w:sz w:val="28"/>
           <w:szCs w:val="28"/>
         </w:rPr>
-        <w:t xml:space="preserve">Búsqueda de datos, obtención de los reportes con mayor </w:t>
-      </w:r>
-      <w:r>
-        <w:rPr>
-          <w:rFonts w:ascii="Times New Roman" w:eastAsia="Arial Unicode MS" w:hAnsi="Times New Roman" w:cs="Times New Roman"/>
-          <w:sz w:val="28"/>
-          <w:szCs w:val="28"/>
-        </w:rPr>
-        <w:t>velocidad.</w:t>
+        <w:t>Búsqueda de datos, obtención de los reportes con mayor velocidad.</w:t>
       </w:r>
     </w:p>
     <w:p>
@@ -9189,15 +8937,7 @@
           <w:sz w:val="28"/>
           <w:szCs w:val="28"/>
         </w:rPr>
-        <w:t xml:space="preserve">En los tickets de </w:t>
-      </w:r>
-      <w:r>
-        <w:rPr>
-          <w:rFonts w:ascii="Times New Roman" w:eastAsia="Arial Unicode MS" w:hAnsi="Times New Roman" w:cs="Times New Roman"/>
-          <w:sz w:val="28"/>
-          <w:szCs w:val="28"/>
-        </w:rPr>
-        <w:t>estacionamiento.</w:t>
+        <w:t>En los tickets de estacionamiento.</w:t>
       </w:r>
     </w:p>
     <w:p>
@@ -9276,15 +9016,7 @@
           <w:sz w:val="28"/>
           <w:szCs w:val="28"/>
         </w:rPr>
-        <w:t>Este Software está diseñado para que entre en el mercado de los Sistemas de información, por lo tanto, los posibles clientes son: toda organización que cuente con un área de parqueo/est</w:t>
-      </w:r>
-      <w:r>
-        <w:rPr>
-          <w:rFonts w:ascii="Times New Roman" w:hAnsi="Times New Roman" w:cs="Times New Roman"/>
-          <w:sz w:val="28"/>
-          <w:szCs w:val="28"/>
-        </w:rPr>
-        <w:t>acionamiento como, por ejemplo:</w:t>
+        <w:t>Este Software está diseñado para que entre en el mercado de los Sistemas de información, por lo tanto, los posibles clientes son: toda organización que cuente con un área de parqueo/estacionamiento como, por ejemplo:</w:t>
       </w:r>
     </w:p>
     <w:p>
@@ -9535,7 +9267,7 @@
       <w:pPr>
         <w:rPr>
           <w:b/>
-          <w:color w:val="FF0000"/>
+          <w:color w:val="000000" w:themeColor="text1"/>
           <w:sz w:val="36"/>
           <w:szCs w:val="36"/>
         </w:rPr>
@@ -9543,7 +9275,7 @@
       <w:r>
         <w:rPr>
           <w:b/>
-          <w:color w:val="FF0000"/>
+          <w:color w:val="000000" w:themeColor="text1"/>
           <w:sz w:val="36"/>
           <w:szCs w:val="36"/>
         </w:rPr>
@@ -9554,15 +9286,15 @@
       <w:pPr>
         <w:rPr>
           <w:b/>
-          <w:color w:val="FF0000"/>
-          <w:sz w:val="28"/>
-          <w:szCs w:val="28"/>
-        </w:rPr>
-      </w:pPr>
-      <w:r>
-        <w:rPr>
-          <w:b/>
-          <w:color w:val="FF0000"/>
+          <w:color w:val="000000" w:themeColor="text1"/>
+          <w:sz w:val="28"/>
+          <w:szCs w:val="28"/>
+        </w:rPr>
+      </w:pPr>
+      <w:r>
+        <w:rPr>
+          <w:b/>
+          <w:color w:val="000000" w:themeColor="text1"/>
           <w:sz w:val="28"/>
           <w:szCs w:val="28"/>
         </w:rPr>
@@ -9624,14 +9356,7 @@
           <w:szCs w:val="28"/>
         </w:rPr>
         <w:br/>
-        <w:t xml:space="preserve">p2.mala organización de los lugares de </w:t>
-      </w:r>
-      <w:r>
-        <w:rPr>
-          <w:sz w:val="28"/>
-          <w:szCs w:val="28"/>
-        </w:rPr>
-        <w:t>estacionamiento.</w:t>
+        <w:t>p2.mala organización de los lugares de estacionamiento.</w:t>
       </w:r>
       <w:r>
         <w:rPr>
@@ -9712,15 +9437,7 @@
           <w:szCs w:val="28"/>
           <w:highlight w:val="yellow"/>
         </w:rPr>
-        <w:t>p8.lentitu</w:t>
-      </w:r>
-      <w:r>
-        <w:rPr>
-          <w:sz w:val="28"/>
-          <w:szCs w:val="28"/>
-          <w:highlight w:val="yellow"/>
-        </w:rPr>
-        <w:t>d en la realización de reportes.</w:t>
+        <w:t>p8.lentitud en la realización de reportes.</w:t>
       </w:r>
       <w:r>
         <w:rPr>
@@ -9791,15 +9508,7 @@
           <w:highlight w:val="yellow"/>
         </w:rPr>
         <w:br/>
-        <w:t xml:space="preserve">p15.calculo </w:t>
-      </w:r>
-      <w:r>
-        <w:rPr>
-          <w:sz w:val="28"/>
-          <w:szCs w:val="28"/>
-          <w:highlight w:val="yellow"/>
-        </w:rPr>
-        <w:t>erróneo en el reporte diario</w:t>
+        <w:t>p15.calculo erróneo en el reporte diario</w:t>
       </w:r>
       <w:r>
         <w:rPr>
@@ -9913,14 +9622,7 @@
           <w:szCs w:val="28"/>
         </w:rPr>
         <w:tab/>
-        <w:t xml:space="preserve">p1, p2, </w:t>
-      </w:r>
-      <w:r>
-        <w:rPr>
-          <w:sz w:val="28"/>
-          <w:szCs w:val="28"/>
-        </w:rPr>
-        <w:t>p4, p5,p7, p9, p11, p12, p13.</w:t>
+        <w:t>p1, p2, p4, p5,p7, p9, p11, p12, p13.</w:t>
       </w:r>
     </w:p>
     <w:p>
@@ -10133,7 +9835,23 @@
           <w:sz w:val="28"/>
           <w:szCs w:val="28"/>
         </w:rPr>
-        <w:t>.pérdida de tiempo en el registro de nuevos personal. *</w:t>
+        <w:t xml:space="preserve">.pérdida de tiempo en el registro de </w:t>
+      </w:r>
+      <w:proofErr w:type="gramStart"/>
+      <w:r>
+        <w:rPr>
+          <w:sz w:val="28"/>
+          <w:szCs w:val="28"/>
+        </w:rPr>
+        <w:t>nuevos personal</w:t>
+      </w:r>
+      <w:proofErr w:type="gramEnd"/>
+      <w:r>
+        <w:rPr>
+          <w:sz w:val="28"/>
+          <w:szCs w:val="28"/>
+        </w:rPr>
+        <w:t>. *</w:t>
       </w:r>
     </w:p>
     <w:p>
@@ -10158,14 +9876,7 @@
           <w:sz w:val="28"/>
           <w:szCs w:val="28"/>
         </w:rPr>
-        <w:t xml:space="preserve">cálculo erróneo en </w:t>
-      </w:r>
-      <w:r>
-        <w:rPr>
-          <w:sz w:val="28"/>
-          <w:szCs w:val="28"/>
-        </w:rPr>
-        <w:t xml:space="preserve">el reporte </w:t>
+        <w:t xml:space="preserve">cálculo erróneo en el reporte </w:t>
       </w:r>
       <w:bookmarkStart w:id="2" w:name="_Hlk91498310"/>
       <w:r>
@@ -10473,15 +10184,7 @@
                 <w:sz w:val="28"/>
                 <w:szCs w:val="28"/>
               </w:rPr>
-              <w:t>Enca</w:t>
-            </w:r>
-            <w:r>
-              <w:rPr>
-                <w:rFonts w:ascii="Times New Roman" w:hAnsi="Times New Roman" w:cs="Times New Roman"/>
-                <w:sz w:val="28"/>
-                <w:szCs w:val="28"/>
-              </w:rPr>
-              <w:t>rgado de guardia</w:t>
+              <w:t>Encargado de guardia</w:t>
             </w:r>
           </w:p>
           <w:p>
@@ -11678,16 +11381,7 @@
           <w:sz w:val="28"/>
           <w:szCs w:val="28"/>
         </w:rPr>
-        <w:t xml:space="preserve"> de reportes y </w:t>
-      </w:r>
-      <w:r>
-        <w:rPr>
-          <w:rFonts w:ascii="Times New Roman" w:hAnsi="Times New Roman" w:cs="Times New Roman"/>
-          <w:bCs/>
-          <w:sz w:val="28"/>
-          <w:szCs w:val="28"/>
-        </w:rPr>
-        <w:t>facturas</w:t>
+        <w:t xml:space="preserve"> de reportes y facturas</w:t>
       </w:r>
     </w:p>
     <w:p>
@@ -12633,15 +12327,7 @@
                                 <w:sz w:val="16"/>
                                 <w:szCs w:val="16"/>
                               </w:rPr>
-                              <w:t xml:space="preserve">pérdida de tiempo en el registro de nuevos </w:t>
-                            </w:r>
-                            <w:r>
-                              <w:rPr>
-                                <w:color w:val="000000" w:themeColor="text1"/>
-                                <w:sz w:val="16"/>
-                                <w:szCs w:val="16"/>
-                              </w:rPr>
-                              <w:t>trabajadores</w:t>
+                              <w:t>pérdida de tiempo en el registro de nuevos trabajadores</w:t>
                             </w:r>
                             <w:r>
                               <w:rPr>
@@ -15086,23 +14772,16 @@
           <w:szCs w:val="96"/>
         </w:rPr>
         <w:br/>
-      </w:r>
-      <w:r>
+        <w:t xml:space="preserve">Desarrollo del proyecto    </w:t>
+      </w:r>
+    </w:p>
+    <w:p>
+      <w:pPr>
         <w:rPr>
           <w:color w:val="4389D7" w:themeColor="text2" w:themeTint="99"/>
           <w:sz w:val="96"/>
           <w:szCs w:val="96"/>
         </w:rPr>
-        <w:t xml:space="preserve">Desarrollo del proyecto    </w:t>
-      </w:r>
-    </w:p>
-    <w:p>
-      <w:pPr>
-        <w:rPr>
-          <w:color w:val="4389D7" w:themeColor="text2" w:themeTint="99"/>
-          <w:sz w:val="96"/>
-          <w:szCs w:val="96"/>
-        </w:rPr>
       </w:pPr>
       <w:r>
         <w:br w:type="page"/>
@@ -15111,7 +14790,7 @@
         <w:rPr>
           <w:b/>
           <w:bCs/>
-          <w:color w:val="FF0000"/>
+          <w:color w:val="000000" w:themeColor="text1"/>
           <w:sz w:val="36"/>
           <w:szCs w:val="36"/>
         </w:rPr>
@@ -16053,14 +15732,7 @@
           <w:sz w:val="28"/>
           <w:szCs w:val="28"/>
         </w:rPr>
-        <w:t>El sistema interactúa con este actor , el cual es el encargado de las configuraciones del sistema, El administrador de sistema tiene todos los privilegios, puede registrar nu</w:t>
-      </w:r>
-      <w:r>
-        <w:rPr>
-          <w:sz w:val="28"/>
-          <w:szCs w:val="28"/>
-        </w:rPr>
-        <w:t>evos encargados de guardia, guardia y darles sus respectivos privilegios .</w:t>
+        <w:t>El sistema interactúa con este actor , el cual es el encargado de las configuraciones del sistema, El administrador de sistema tiene todos los privilegios, puede registrar nuevos encargados de guardia, guardia y darles sus respectivos privilegios .</w:t>
       </w:r>
     </w:p>
     <w:p>
@@ -16355,14 +16027,23 @@
           <w:sz w:val="28"/>
           <w:szCs w:val="28"/>
         </w:rPr>
-        <w:t>Este actor interactúa con el sistemas, es el encargado de gestionar a nuevos guardias y organizar los horarios de los guardias ,</w:t>
-      </w:r>
-      <w:r>
-        <w:rPr>
-          <w:sz w:val="28"/>
-          <w:szCs w:val="28"/>
-        </w:rPr>
-        <w:t xml:space="preserve"> el encargado de guardia cuenta con la capacidad para poder cumplir con las labores de los guardia si así se lo requiere.</w:t>
+        <w:t xml:space="preserve">Este actor interactúa con </w:t>
+      </w:r>
+      <w:proofErr w:type="gramStart"/>
+      <w:r>
+        <w:rPr>
+          <w:sz w:val="28"/>
+          <w:szCs w:val="28"/>
+        </w:rPr>
+        <w:t>el sistemas</w:t>
+      </w:r>
+      <w:proofErr w:type="gramEnd"/>
+      <w:r>
+        <w:rPr>
+          <w:sz w:val="28"/>
+          <w:szCs w:val="28"/>
+        </w:rPr>
+        <w:t>, es el encargado de gestionar a nuevos guardias y organizar los horarios de los guardias , el encargado de guardia cuenta con la capacidad para poder cumplir con las labores de los guardia si así se lo requiere.</w:t>
       </w:r>
     </w:p>
     <w:p>
@@ -16684,14 +16365,7 @@
           <w:sz w:val="28"/>
           <w:szCs w:val="28"/>
         </w:rPr>
-        <w:t>Este actor interactúa con el sistema , es el responsable de gestionar a los clientes que in</w:t>
-      </w:r>
-      <w:r>
-        <w:rPr>
-          <w:sz w:val="28"/>
-          <w:szCs w:val="28"/>
-        </w:rPr>
-        <w:t>gresan en el garaje , hacer el cobro correspondiente por uso del garaje , asignar los lugares de estacionamiento y dar su respectiva boleta de uso .</w:t>
+        <w:t>Este actor interactúa con el sistema , es el responsable de gestionar a los clientes que ingresan en el garaje , hacer el cobro correspondiente por uso del garaje , asignar los lugares de estacionamiento y dar su respectiva boleta de uso .</w:t>
       </w:r>
     </w:p>
     <w:p>
@@ -16913,8 +16587,13 @@
           <w:p/>
           <w:p/>
           <w:p>
+            <w:proofErr w:type="gramStart"/>
             <w:r>
-              <w:t>Cursos normal de eventos</w:t>
+              <w:t>Cursos normal</w:t>
+            </w:r>
+            <w:proofErr w:type="gramEnd"/>
+            <w:r>
+              <w:t xml:space="preserve"> de eventos</w:t>
             </w:r>
           </w:p>
         </w:tc>
@@ -16932,10 +16611,7 @@
               <w:spacing w:after="0" w:line="240" w:lineRule="auto"/>
             </w:pPr>
             <w:r>
-              <w:t xml:space="preserve">Registro del </w:t>
-            </w:r>
-            <w:r>
-              <w:t>personal</w:t>
+              <w:t>Registro del personal</w:t>
             </w:r>
           </w:p>
           <w:p>
@@ -17064,9 +16740,11 @@
             <w:tcW w:w="2689" w:type="dxa"/>
           </w:tcPr>
           <w:p>
+            <w:proofErr w:type="gramStart"/>
             <w:r>
               <w:t>Cursos alterno</w:t>
             </w:r>
+            <w:proofErr w:type="gramEnd"/>
           </w:p>
         </w:tc>
         <w:tc>
@@ -17387,11 +17065,13 @@
           <w:p/>
           <w:p/>
           <w:p>
+            <w:proofErr w:type="gramStart"/>
             <w:r>
-              <w:t xml:space="preserve">Cursos normal de </w:t>
+              <w:t>Cursos normal</w:t>
             </w:r>
+            <w:proofErr w:type="gramEnd"/>
             <w:r>
-              <w:t>eventos</w:t>
+              <w:t xml:space="preserve"> de eventos</w:t>
             </w:r>
           </w:p>
         </w:tc>
@@ -17492,10 +17172,7 @@
               <w:spacing w:after="0" w:line="240" w:lineRule="auto"/>
             </w:pPr>
             <w:r>
-              <w:t>Actualización</w:t>
-            </w:r>
-            <w:r>
-              <w:t xml:space="preserve"> del </w:t>
+              <w:t xml:space="preserve">Actualización del </w:t>
             </w:r>
             <w:proofErr w:type="spellStart"/>
             <w:r>
@@ -17559,9 +17236,11 @@
             <w:tcW w:w="2689" w:type="dxa"/>
           </w:tcPr>
           <w:p>
+            <w:proofErr w:type="gramStart"/>
             <w:r>
               <w:t>Cursos alterno</w:t>
             </w:r>
+            <w:proofErr w:type="gramEnd"/>
           </w:p>
         </w:tc>
         <w:tc>
@@ -17794,7 +17473,15 @@
             </w:r>
             <w:proofErr w:type="spellEnd"/>
             <w:r>
-              <w:t xml:space="preserve"> o el guardia el cual se encarga de registrar todos los datos necesario del vehículo y propietario </w:t>
+              <w:t xml:space="preserve"> o el guardia el cual se encarga de registrar todos los </w:t>
+            </w:r>
+            <w:proofErr w:type="gramStart"/>
+            <w:r>
+              <w:t>datos necesario</w:t>
+            </w:r>
+            <w:proofErr w:type="gramEnd"/>
+            <w:r>
+              <w:t xml:space="preserve"> del vehículo y propietario </w:t>
             </w:r>
           </w:p>
         </w:tc>
@@ -17862,8 +17549,13 @@
           <w:p/>
           <w:p/>
           <w:p>
+            <w:proofErr w:type="gramStart"/>
             <w:r>
-              <w:t>Cursos normal de eventos</w:t>
+              <w:t>Cursos normal</w:t>
+            </w:r>
+            <w:proofErr w:type="gramEnd"/>
+            <w:r>
+              <w:t xml:space="preserve"> de eventos</w:t>
             </w:r>
           </w:p>
         </w:tc>
@@ -18071,9 +17763,11 @@
             <w:tcW w:w="2689" w:type="dxa"/>
           </w:tcPr>
           <w:p>
+            <w:proofErr w:type="gramStart"/>
             <w:r>
               <w:t>Cursos alterno</w:t>
             </w:r>
+            <w:proofErr w:type="gramEnd"/>
           </w:p>
         </w:tc>
         <w:tc>
@@ -18249,14 +17943,14 @@
     <w:p>
       <w:pPr>
         <w:rPr>
-          <w:color w:val="FF0000"/>
+          <w:color w:val="000000" w:themeColor="text1"/>
           <w:sz w:val="36"/>
           <w:szCs w:val="36"/>
         </w:rPr>
       </w:pPr>
       <w:r>
         <w:rPr>
-          <w:color w:val="FF0000"/>
+          <w:color w:val="000000" w:themeColor="text1"/>
           <w:sz w:val="36"/>
           <w:szCs w:val="36"/>
         </w:rPr>
@@ -18808,391 +18502,625 @@
           <w:sz w:val="28"/>
           <w:szCs w:val="28"/>
         </w:rPr>
-        <w:t>S</w:t>
-      </w:r>
-    </w:p>
-    <w:p>
-      <w:pPr>
-        <w:pStyle w:val="Prrafodelista"/>
-        <w:numPr>
-          <w:ilvl w:val="0"/>
-          <w:numId w:val="27"/>
-        </w:numPr>
-        <w:rPr>
-          <w:b/>
-          <w:bCs/>
-          <w:sz w:val="28"/>
-          <w:szCs w:val="28"/>
-        </w:rPr>
-      </w:pPr>
-      <w:r>
-        <w:rPr>
-          <w:b/>
-          <w:bCs/>
-          <w:sz w:val="28"/>
-          <w:szCs w:val="28"/>
-        </w:rPr>
-        <w:t>S</w:t>
-      </w:r>
-    </w:p>
-    <w:p>
-      <w:pPr>
-        <w:pStyle w:val="Prrafodelista"/>
-        <w:rPr>
-          <w:b/>
-          <w:bCs/>
-          <w:sz w:val="28"/>
-          <w:szCs w:val="28"/>
-        </w:rPr>
-      </w:pPr>
-    </w:p>
-    <w:p>
-      <w:pPr>
-        <w:pStyle w:val="Prrafodelista"/>
-        <w:rPr>
-          <w:b/>
-          <w:bCs/>
-          <w:sz w:val="28"/>
-          <w:szCs w:val="28"/>
-        </w:rPr>
-      </w:pPr>
-    </w:p>
-    <w:p>
-      <w:pPr>
-        <w:pStyle w:val="Prrafodelista"/>
-        <w:rPr>
-          <w:b/>
-          <w:bCs/>
-          <w:sz w:val="28"/>
-          <w:szCs w:val="28"/>
-        </w:rPr>
-      </w:pPr>
-    </w:p>
-    <w:p>
-      <w:pPr>
-        <w:pStyle w:val="Prrafodelista"/>
-        <w:rPr>
-          <w:b/>
-          <w:bCs/>
-          <w:sz w:val="28"/>
-          <w:szCs w:val="28"/>
-        </w:rPr>
-      </w:pPr>
-    </w:p>
-    <w:p>
-      <w:pPr>
-        <w:pStyle w:val="Prrafodelista"/>
-        <w:rPr>
-          <w:b/>
-          <w:bCs/>
-          <w:sz w:val="28"/>
-          <w:szCs w:val="28"/>
-        </w:rPr>
-      </w:pPr>
-    </w:p>
-    <w:p>
-      <w:pPr>
-        <w:pStyle w:val="Prrafodelista"/>
-        <w:rPr>
-          <w:b/>
-          <w:bCs/>
-          <w:sz w:val="28"/>
-          <w:szCs w:val="28"/>
-        </w:rPr>
-      </w:pPr>
-    </w:p>
-    <w:p>
-      <w:pPr>
-        <w:pStyle w:val="Prrafodelista"/>
-        <w:rPr>
-          <w:b/>
-          <w:bCs/>
-          <w:sz w:val="28"/>
-          <w:szCs w:val="28"/>
-        </w:rPr>
-      </w:pPr>
-    </w:p>
-    <w:p>
-      <w:pPr>
-        <w:pStyle w:val="Prrafodelista"/>
-        <w:rPr>
-          <w:b/>
-          <w:bCs/>
-          <w:sz w:val="28"/>
-          <w:szCs w:val="28"/>
-        </w:rPr>
-      </w:pPr>
-    </w:p>
-    <w:p>
-      <w:pPr>
-        <w:pStyle w:val="Prrafodelista"/>
-        <w:rPr>
-          <w:b/>
-          <w:bCs/>
-          <w:sz w:val="28"/>
-          <w:szCs w:val="28"/>
-        </w:rPr>
-      </w:pPr>
-    </w:p>
-    <w:p>
-      <w:pPr>
-        <w:pStyle w:val="Prrafodelista"/>
-        <w:rPr>
-          <w:b/>
-          <w:bCs/>
-          <w:sz w:val="28"/>
-          <w:szCs w:val="28"/>
-        </w:rPr>
-      </w:pPr>
-    </w:p>
-    <w:p>
-      <w:pPr>
-        <w:pStyle w:val="Prrafodelista"/>
-        <w:rPr>
-          <w:b/>
-          <w:bCs/>
-          <w:sz w:val="28"/>
-          <w:szCs w:val="28"/>
-        </w:rPr>
-      </w:pPr>
-    </w:p>
-    <w:p>
-      <w:pPr>
-        <w:pStyle w:val="Prrafodelista"/>
-        <w:rPr>
-          <w:b/>
-          <w:bCs/>
-          <w:sz w:val="28"/>
-          <w:szCs w:val="28"/>
-        </w:rPr>
-      </w:pPr>
-    </w:p>
-    <w:p>
-      <w:pPr>
-        <w:pStyle w:val="Prrafodelista"/>
-        <w:rPr>
-          <w:b/>
-          <w:bCs/>
-          <w:sz w:val="28"/>
-          <w:szCs w:val="28"/>
-        </w:rPr>
-      </w:pPr>
-    </w:p>
-    <w:p>
-      <w:pPr>
-        <w:pStyle w:val="Prrafodelista"/>
-        <w:rPr>
-          <w:b/>
-          <w:bCs/>
-          <w:sz w:val="28"/>
-          <w:szCs w:val="28"/>
-        </w:rPr>
-      </w:pPr>
-    </w:p>
-    <w:p>
-      <w:pPr>
-        <w:pStyle w:val="Prrafodelista"/>
-        <w:rPr>
-          <w:b/>
-          <w:bCs/>
-          <w:sz w:val="28"/>
-          <w:szCs w:val="28"/>
-        </w:rPr>
-      </w:pPr>
-    </w:p>
-    <w:p>
-      <w:pPr>
-        <w:pStyle w:val="Prrafodelista"/>
-        <w:rPr>
-          <w:b/>
-          <w:bCs/>
-          <w:sz w:val="28"/>
-          <w:szCs w:val="28"/>
-        </w:rPr>
-      </w:pPr>
-    </w:p>
-    <w:p>
-      <w:pPr>
-        <w:pStyle w:val="Prrafodelista"/>
-        <w:rPr>
-          <w:b/>
-          <w:bCs/>
-          <w:sz w:val="28"/>
-          <w:szCs w:val="28"/>
-        </w:rPr>
-      </w:pPr>
-    </w:p>
-    <w:p>
-      <w:pPr>
-        <w:pStyle w:val="Prrafodelista"/>
-        <w:rPr>
-          <w:b/>
-          <w:bCs/>
-          <w:sz w:val="28"/>
-          <w:szCs w:val="28"/>
-        </w:rPr>
-      </w:pPr>
-    </w:p>
-    <w:p>
-      <w:pPr>
-        <w:pStyle w:val="Prrafodelista"/>
-        <w:rPr>
-          <w:b/>
-          <w:bCs/>
-          <w:sz w:val="28"/>
-          <w:szCs w:val="28"/>
-        </w:rPr>
-      </w:pPr>
-    </w:p>
-    <w:p>
-      <w:pPr>
-        <w:pStyle w:val="Prrafodelista"/>
-        <w:rPr>
-          <w:b/>
-          <w:bCs/>
-          <w:sz w:val="28"/>
-          <w:szCs w:val="28"/>
-        </w:rPr>
-      </w:pPr>
-    </w:p>
-    <w:p>
-      <w:pPr>
-        <w:pStyle w:val="Prrafodelista"/>
-        <w:rPr>
-          <w:b/>
-          <w:bCs/>
-          <w:sz w:val="28"/>
-          <w:szCs w:val="28"/>
-        </w:rPr>
-      </w:pPr>
-    </w:p>
-    <w:p>
-      <w:pPr>
-        <w:pStyle w:val="Prrafodelista"/>
-        <w:rPr>
-          <w:b/>
-          <w:bCs/>
-          <w:sz w:val="28"/>
-          <w:szCs w:val="28"/>
-        </w:rPr>
-      </w:pPr>
-    </w:p>
-    <w:p>
-      <w:pPr>
-        <w:pStyle w:val="Prrafodelista"/>
-        <w:rPr>
-          <w:b/>
-          <w:bCs/>
-          <w:sz w:val="28"/>
-          <w:szCs w:val="28"/>
-        </w:rPr>
-      </w:pPr>
-    </w:p>
-    <w:p>
-      <w:pPr>
-        <w:pStyle w:val="Prrafodelista"/>
-        <w:rPr>
-          <w:b/>
-          <w:bCs/>
-          <w:sz w:val="28"/>
-          <w:szCs w:val="28"/>
-        </w:rPr>
-      </w:pPr>
-    </w:p>
-    <w:p>
-      <w:pPr>
-        <w:pStyle w:val="Prrafodelista"/>
-        <w:rPr>
-          <w:b/>
-          <w:bCs/>
-          <w:sz w:val="28"/>
-          <w:szCs w:val="28"/>
-        </w:rPr>
-      </w:pPr>
-    </w:p>
-    <w:p>
-      <w:pPr>
-        <w:pStyle w:val="Prrafodelista"/>
-        <w:rPr>
-          <w:b/>
-          <w:bCs/>
-          <w:sz w:val="28"/>
-          <w:szCs w:val="28"/>
-        </w:rPr>
-      </w:pPr>
-    </w:p>
-    <w:p>
-      <w:pPr>
-        <w:pStyle w:val="Prrafodelista"/>
-        <w:rPr>
-          <w:b/>
-          <w:bCs/>
-          <w:sz w:val="28"/>
-          <w:szCs w:val="28"/>
-        </w:rPr>
-      </w:pPr>
-    </w:p>
-    <w:p>
-      <w:pPr>
-        <w:pStyle w:val="Prrafodelista"/>
-        <w:rPr>
-          <w:b/>
-          <w:bCs/>
-          <w:sz w:val="28"/>
-          <w:szCs w:val="28"/>
-        </w:rPr>
-      </w:pPr>
-    </w:p>
-    <w:p>
-      <w:pPr>
-        <w:pStyle w:val="Prrafodelista"/>
-        <w:rPr>
-          <w:b/>
-          <w:bCs/>
-          <w:sz w:val="28"/>
-          <w:szCs w:val="28"/>
-        </w:rPr>
-      </w:pPr>
-    </w:p>
-    <w:p>
-      <w:pPr>
-        <w:pStyle w:val="Prrafodelista"/>
-        <w:rPr>
-          <w:b/>
-          <w:bCs/>
-          <w:sz w:val="28"/>
-          <w:szCs w:val="28"/>
-        </w:rPr>
-      </w:pPr>
-    </w:p>
-    <w:p>
-      <w:pPr>
-        <w:pStyle w:val="Prrafodelista"/>
-        <w:rPr>
-          <w:b/>
-          <w:bCs/>
-          <w:sz w:val="28"/>
-          <w:szCs w:val="28"/>
-        </w:rPr>
-      </w:pPr>
-    </w:p>
-    <w:p>
-      <w:pPr>
-        <w:pStyle w:val="Prrafodelista"/>
-        <w:rPr>
-          <w:b/>
-          <w:bCs/>
-          <w:sz w:val="28"/>
-          <w:szCs w:val="28"/>
-        </w:rPr>
-      </w:pPr>
-    </w:p>
-    <w:p>
-      <w:pPr>
-        <w:pStyle w:val="Prrafodelista"/>
-        <w:rPr>
-          <w:b/>
-          <w:bCs/>
+        <w:t xml:space="preserve"> DIAGRAMA DE COLABORACION</w:t>
+      </w:r>
+    </w:p>
+    <w:p>
+      <w:pPr>
+        <w:pStyle w:val="Prrafodelista"/>
+        <w:rPr>
+          <w:sz w:val="28"/>
+          <w:szCs w:val="28"/>
+        </w:rPr>
+      </w:pPr>
+    </w:p>
+    <w:p>
+      <w:pPr>
+        <w:pStyle w:val="Prrafodelista"/>
+        <w:rPr>
+          <w:sz w:val="28"/>
+          <w:szCs w:val="28"/>
+        </w:rPr>
+      </w:pPr>
+      <w:r>
+        <w:rPr>
+          <w:sz w:val="28"/>
+          <w:szCs w:val="28"/>
+        </w:rPr>
+        <w:t>Caso de Uso – Registrar Vehículo</w:t>
+      </w:r>
+    </w:p>
+    <w:p>
+      <w:pPr>
+        <w:pStyle w:val="Prrafodelista"/>
+        <w:rPr>
+          <w:b/>
+          <w:bCs/>
+          <w:sz w:val="28"/>
+          <w:szCs w:val="28"/>
+        </w:rPr>
+      </w:pPr>
+      <w:r>
+        <w:rPr>
+          <w:noProof/>
+        </w:rPr>
+        <w:drawing>
+          <wp:anchor distT="0" distB="0" distL="114300" distR="114300" simplePos="0" relativeHeight="251712512" behindDoc="1" locked="0" layoutInCell="1" allowOverlap="1" wp14:anchorId="51A45F74" wp14:editId="364B730B">
+            <wp:simplePos x="0" y="0"/>
+            <wp:positionH relativeFrom="column">
+              <wp:posOffset>-413385</wp:posOffset>
+            </wp:positionH>
+            <wp:positionV relativeFrom="paragraph">
+              <wp:posOffset>380365</wp:posOffset>
+            </wp:positionV>
+            <wp:extent cx="6163945" cy="6819900"/>
+            <wp:effectExtent l="0" t="0" r="8255" b="0"/>
+            <wp:wrapTopAndBottom/>
+            <wp:docPr id="37" name="Imagen 37"/>
+            <wp:cNvGraphicFramePr>
+              <a:graphicFrameLocks xmlns:a="http://schemas.openxmlformats.org/drawingml/2006/main" noChangeAspect="1"/>
+            </wp:cNvGraphicFramePr>
+            <a:graphic xmlns:a="http://schemas.openxmlformats.org/drawingml/2006/main">
+              <a:graphicData uri="http://schemas.openxmlformats.org/drawingml/2006/picture">
+                <pic:pic xmlns:pic="http://schemas.openxmlformats.org/drawingml/2006/picture">
+                  <pic:nvPicPr>
+                    <pic:cNvPr id="0" name="Picture 2"/>
+                    <pic:cNvPicPr>
+                      <a:picLocks noChangeAspect="1" noChangeArrowheads="1"/>
+                    </pic:cNvPicPr>
+                  </pic:nvPicPr>
+                  <pic:blipFill>
+                    <a:blip r:embed="rId22">
+                      <a:extLst>
+                        <a:ext uri="{28A0092B-C50C-407E-A947-70E740481C1C}">
+                          <a14:useLocalDpi xmlns:a14="http://schemas.microsoft.com/office/drawing/2010/main" val="0"/>
+                        </a:ext>
+                      </a:extLst>
+                    </a:blip>
+                    <a:srcRect/>
+                    <a:stretch>
+                      <a:fillRect/>
+                    </a:stretch>
+                  </pic:blipFill>
+                  <pic:spPr bwMode="auto">
+                    <a:xfrm>
+                      <a:off x="0" y="0"/>
+                      <a:ext cx="6163945" cy="6819900"/>
+                    </a:xfrm>
+                    <a:prstGeom prst="rect">
+                      <a:avLst/>
+                    </a:prstGeom>
+                    <a:noFill/>
+                    <a:ln>
+                      <a:noFill/>
+                    </a:ln>
+                  </pic:spPr>
+                </pic:pic>
+              </a:graphicData>
+            </a:graphic>
+            <wp14:sizeRelH relativeFrom="page">
+              <wp14:pctWidth>0</wp14:pctWidth>
+            </wp14:sizeRelH>
+            <wp14:sizeRelV relativeFrom="page">
+              <wp14:pctHeight>0</wp14:pctHeight>
+            </wp14:sizeRelV>
+          </wp:anchor>
+        </w:drawing>
+      </w:r>
+    </w:p>
+    <w:p>
+      <w:pPr>
+        <w:pStyle w:val="Prrafodelista"/>
+        <w:rPr>
+          <w:b/>
+          <w:bCs/>
+          <w:sz w:val="28"/>
+          <w:szCs w:val="28"/>
+        </w:rPr>
+      </w:pPr>
+    </w:p>
+    <w:p>
+      <w:pPr>
+        <w:pStyle w:val="Prrafodelista"/>
+        <w:rPr>
+          <w:b/>
+          <w:bCs/>
+          <w:sz w:val="28"/>
+          <w:szCs w:val="28"/>
+        </w:rPr>
+      </w:pPr>
+    </w:p>
+    <w:p>
+      <w:pPr>
+        <w:pStyle w:val="Prrafodelista"/>
+        <w:rPr>
+          <w:b/>
+          <w:bCs/>
+          <w:sz w:val="28"/>
+          <w:szCs w:val="28"/>
+        </w:rPr>
+      </w:pPr>
+    </w:p>
+    <w:p>
+      <w:pPr>
+        <w:pStyle w:val="Prrafodelista"/>
+        <w:rPr>
+          <w:b/>
+          <w:bCs/>
+          <w:sz w:val="28"/>
+          <w:szCs w:val="28"/>
+        </w:rPr>
+      </w:pPr>
+    </w:p>
+    <w:p>
+      <w:pPr>
+        <w:pStyle w:val="Prrafodelista"/>
+        <w:rPr>
+          <w:sz w:val="28"/>
+          <w:szCs w:val="28"/>
+        </w:rPr>
+      </w:pPr>
+      <w:r>
+        <w:rPr>
+          <w:sz w:val="28"/>
+          <w:szCs w:val="28"/>
+        </w:rPr>
+        <w:t>Caso de uso – Registrar Usuario</w:t>
+      </w:r>
+    </w:p>
+    <w:p>
+      <w:pPr>
+        <w:pStyle w:val="Prrafodelista"/>
+        <w:rPr>
+          <w:sz w:val="28"/>
+          <w:szCs w:val="28"/>
+        </w:rPr>
+      </w:pPr>
+      <w:r>
+        <w:rPr>
+          <w:noProof/>
+        </w:rPr>
+        <w:drawing>
+          <wp:anchor distT="0" distB="0" distL="114300" distR="114300" simplePos="0" relativeHeight="251714560" behindDoc="1" locked="0" layoutInCell="1" allowOverlap="1" wp14:anchorId="2BC25BD2" wp14:editId="23C9CC53">
+            <wp:simplePos x="0" y="0"/>
+            <wp:positionH relativeFrom="column">
+              <wp:posOffset>-280035</wp:posOffset>
+            </wp:positionH>
+            <wp:positionV relativeFrom="paragraph">
+              <wp:posOffset>400685</wp:posOffset>
+            </wp:positionV>
+            <wp:extent cx="6086475" cy="6848475"/>
+            <wp:effectExtent l="0" t="0" r="9525" b="9525"/>
+            <wp:wrapTight wrapText="bothSides">
+              <wp:wrapPolygon edited="0">
+                <wp:start x="0" y="0"/>
+                <wp:lineTo x="0" y="21570"/>
+                <wp:lineTo x="21566" y="21570"/>
+                <wp:lineTo x="21566" y="0"/>
+                <wp:lineTo x="0" y="0"/>
+              </wp:wrapPolygon>
+            </wp:wrapTight>
+            <wp:docPr id="45" name="Imagen 45"/>
+            <wp:cNvGraphicFramePr>
+              <a:graphicFrameLocks xmlns:a="http://schemas.openxmlformats.org/drawingml/2006/main" noChangeAspect="1"/>
+            </wp:cNvGraphicFramePr>
+            <a:graphic xmlns:a="http://schemas.openxmlformats.org/drawingml/2006/main">
+              <a:graphicData uri="http://schemas.openxmlformats.org/drawingml/2006/picture">
+                <pic:pic xmlns:pic="http://schemas.openxmlformats.org/drawingml/2006/picture">
+                  <pic:nvPicPr>
+                    <pic:cNvPr id="0" name="Picture 3"/>
+                    <pic:cNvPicPr>
+                      <a:picLocks noChangeAspect="1" noChangeArrowheads="1"/>
+                    </pic:cNvPicPr>
+                  </pic:nvPicPr>
+                  <pic:blipFill>
+                    <a:blip r:embed="rId23">
+                      <a:extLst>
+                        <a:ext uri="{28A0092B-C50C-407E-A947-70E740481C1C}">
+                          <a14:useLocalDpi xmlns:a14="http://schemas.microsoft.com/office/drawing/2010/main" val="0"/>
+                        </a:ext>
+                      </a:extLst>
+                    </a:blip>
+                    <a:srcRect/>
+                    <a:stretch>
+                      <a:fillRect/>
+                    </a:stretch>
+                  </pic:blipFill>
+                  <pic:spPr bwMode="auto">
+                    <a:xfrm>
+                      <a:off x="0" y="0"/>
+                      <a:ext cx="6086475" cy="6848475"/>
+                    </a:xfrm>
+                    <a:prstGeom prst="rect">
+                      <a:avLst/>
+                    </a:prstGeom>
+                    <a:noFill/>
+                    <a:ln>
+                      <a:noFill/>
+                    </a:ln>
+                  </pic:spPr>
+                </pic:pic>
+              </a:graphicData>
+            </a:graphic>
+            <wp14:sizeRelH relativeFrom="page">
+              <wp14:pctWidth>0</wp14:pctWidth>
+            </wp14:sizeRelH>
+            <wp14:sizeRelV relativeFrom="page">
+              <wp14:pctHeight>0</wp14:pctHeight>
+            </wp14:sizeRelV>
+          </wp:anchor>
+        </w:drawing>
+      </w:r>
+    </w:p>
+    <w:p>
+      <w:pPr>
+        <w:pStyle w:val="Prrafodelista"/>
+        <w:rPr>
+          <w:sz w:val="28"/>
+          <w:szCs w:val="28"/>
+        </w:rPr>
+      </w:pPr>
+    </w:p>
+    <w:p>
+      <w:pPr>
+        <w:pStyle w:val="Prrafodelista"/>
+        <w:rPr>
+          <w:sz w:val="28"/>
+          <w:szCs w:val="28"/>
+        </w:rPr>
+      </w:pPr>
+    </w:p>
+    <w:p>
+      <w:pPr>
+        <w:pStyle w:val="Prrafodelista"/>
+        <w:rPr>
+          <w:sz w:val="28"/>
+          <w:szCs w:val="28"/>
+        </w:rPr>
+      </w:pPr>
+    </w:p>
+    <w:p>
+      <w:pPr>
+        <w:pStyle w:val="Prrafodelista"/>
+        <w:rPr>
+          <w:sz w:val="28"/>
+          <w:szCs w:val="28"/>
+        </w:rPr>
+      </w:pPr>
+    </w:p>
+    <w:p>
+      <w:pPr>
+        <w:pStyle w:val="Prrafodelista"/>
+        <w:rPr>
+          <w:sz w:val="28"/>
+          <w:szCs w:val="28"/>
+        </w:rPr>
+      </w:pPr>
+    </w:p>
+    <w:p>
+      <w:pPr>
+        <w:pStyle w:val="Prrafodelista"/>
+        <w:rPr>
+          <w:sz w:val="28"/>
+          <w:szCs w:val="28"/>
+        </w:rPr>
+      </w:pPr>
+      <w:r>
+        <w:rPr>
+          <w:sz w:val="28"/>
+          <w:szCs w:val="28"/>
+        </w:rPr>
+        <w:t>--</w:t>
+      </w:r>
+    </w:p>
+    <w:p>
+      <w:pPr>
+        <w:pStyle w:val="Prrafodelista"/>
+        <w:rPr>
+          <w:sz w:val="28"/>
+          <w:szCs w:val="28"/>
+        </w:rPr>
+      </w:pPr>
+    </w:p>
+    <w:p>
+      <w:pPr>
+        <w:pStyle w:val="Prrafodelista"/>
+        <w:rPr>
+          <w:sz w:val="28"/>
+          <w:szCs w:val="28"/>
+        </w:rPr>
+      </w:pPr>
+    </w:p>
+    <w:p>
+      <w:pPr>
+        <w:pStyle w:val="Prrafodelista"/>
+        <w:rPr>
+          <w:sz w:val="28"/>
+          <w:szCs w:val="28"/>
+        </w:rPr>
+      </w:pPr>
+      <w:r>
+        <w:rPr>
+          <w:sz w:val="28"/>
+          <w:szCs w:val="28"/>
+        </w:rPr>
+        <w:t>--</w:t>
+      </w:r>
+    </w:p>
+    <w:p>
+      <w:pPr>
+        <w:pStyle w:val="Prrafodelista"/>
+        <w:rPr>
+          <w:sz w:val="28"/>
+          <w:szCs w:val="28"/>
+        </w:rPr>
+      </w:pPr>
+    </w:p>
+    <w:p>
+      <w:pPr>
+        <w:pStyle w:val="Prrafodelista"/>
+        <w:rPr>
+          <w:sz w:val="28"/>
+          <w:szCs w:val="28"/>
+        </w:rPr>
+      </w:pPr>
+    </w:p>
+    <w:p>
+      <w:pPr>
+        <w:pStyle w:val="Prrafodelista"/>
+        <w:rPr>
+          <w:sz w:val="28"/>
+          <w:szCs w:val="28"/>
+        </w:rPr>
+      </w:pPr>
+    </w:p>
+    <w:p>
+      <w:pPr>
+        <w:pStyle w:val="Prrafodelista"/>
+        <w:rPr>
+          <w:sz w:val="28"/>
+          <w:szCs w:val="28"/>
+        </w:rPr>
+      </w:pPr>
+    </w:p>
+    <w:p>
+      <w:pPr>
+        <w:pStyle w:val="Prrafodelista"/>
+        <w:rPr>
+          <w:sz w:val="28"/>
+          <w:szCs w:val="28"/>
+        </w:rPr>
+      </w:pPr>
+    </w:p>
+    <w:p>
+      <w:pPr>
+        <w:pStyle w:val="Prrafodelista"/>
+        <w:rPr>
+          <w:sz w:val="28"/>
+          <w:szCs w:val="28"/>
+        </w:rPr>
+      </w:pPr>
+    </w:p>
+    <w:p>
+      <w:pPr>
+        <w:pStyle w:val="Prrafodelista"/>
+        <w:rPr>
+          <w:sz w:val="28"/>
+          <w:szCs w:val="28"/>
+        </w:rPr>
+      </w:pPr>
+    </w:p>
+    <w:p>
+      <w:pPr>
+        <w:pStyle w:val="Prrafodelista"/>
+        <w:rPr>
+          <w:sz w:val="28"/>
+          <w:szCs w:val="28"/>
+        </w:rPr>
+      </w:pPr>
+    </w:p>
+    <w:p>
+      <w:pPr>
+        <w:pStyle w:val="Prrafodelista"/>
+        <w:rPr>
+          <w:sz w:val="28"/>
+          <w:szCs w:val="28"/>
+        </w:rPr>
+      </w:pPr>
+    </w:p>
+    <w:p>
+      <w:pPr>
+        <w:pStyle w:val="Prrafodelista"/>
+        <w:rPr>
+          <w:sz w:val="28"/>
+          <w:szCs w:val="28"/>
+        </w:rPr>
+      </w:pPr>
+    </w:p>
+    <w:p>
+      <w:pPr>
+        <w:pStyle w:val="Prrafodelista"/>
+        <w:rPr>
+          <w:sz w:val="28"/>
+          <w:szCs w:val="28"/>
+        </w:rPr>
+      </w:pPr>
+    </w:p>
+    <w:p>
+      <w:pPr>
+        <w:pStyle w:val="Prrafodelista"/>
+        <w:rPr>
+          <w:sz w:val="28"/>
+          <w:szCs w:val="28"/>
+        </w:rPr>
+      </w:pPr>
+    </w:p>
+    <w:p>
+      <w:pPr>
+        <w:pStyle w:val="Prrafodelista"/>
+        <w:rPr>
+          <w:sz w:val="28"/>
+          <w:szCs w:val="28"/>
+        </w:rPr>
+      </w:pPr>
+    </w:p>
+    <w:p>
+      <w:pPr>
+        <w:pStyle w:val="Prrafodelista"/>
+        <w:rPr>
+          <w:sz w:val="28"/>
+          <w:szCs w:val="28"/>
+        </w:rPr>
+      </w:pPr>
+    </w:p>
+    <w:p>
+      <w:pPr>
+        <w:pStyle w:val="Prrafodelista"/>
+        <w:rPr>
+          <w:sz w:val="28"/>
+          <w:szCs w:val="28"/>
+        </w:rPr>
+      </w:pPr>
+    </w:p>
+    <w:p>
+      <w:pPr>
+        <w:pStyle w:val="Prrafodelista"/>
+        <w:rPr>
+          <w:sz w:val="28"/>
+          <w:szCs w:val="28"/>
+        </w:rPr>
+      </w:pPr>
+    </w:p>
+    <w:p>
+      <w:pPr>
+        <w:pStyle w:val="Prrafodelista"/>
+        <w:rPr>
+          <w:sz w:val="28"/>
+          <w:szCs w:val="28"/>
+        </w:rPr>
+      </w:pPr>
+    </w:p>
+    <w:p>
+      <w:pPr>
+        <w:pStyle w:val="Prrafodelista"/>
+        <w:rPr>
+          <w:sz w:val="28"/>
+          <w:szCs w:val="28"/>
+        </w:rPr>
+      </w:pPr>
+    </w:p>
+    <w:p>
+      <w:pPr>
+        <w:pStyle w:val="Prrafodelista"/>
+        <w:rPr>
+          <w:sz w:val="28"/>
+          <w:szCs w:val="28"/>
+        </w:rPr>
+      </w:pPr>
+    </w:p>
+    <w:p>
+      <w:pPr>
+        <w:pStyle w:val="Prrafodelista"/>
+        <w:rPr>
+          <w:sz w:val="28"/>
+          <w:szCs w:val="28"/>
+        </w:rPr>
+      </w:pPr>
+    </w:p>
+    <w:p>
+      <w:pPr>
+        <w:pStyle w:val="Prrafodelista"/>
+        <w:rPr>
+          <w:sz w:val="28"/>
+          <w:szCs w:val="28"/>
+        </w:rPr>
+      </w:pPr>
+    </w:p>
+    <w:p>
+      <w:pPr>
+        <w:pStyle w:val="Prrafodelista"/>
+        <w:rPr>
+          <w:sz w:val="28"/>
+          <w:szCs w:val="28"/>
+        </w:rPr>
+      </w:pPr>
+    </w:p>
+    <w:p>
+      <w:pPr>
+        <w:pStyle w:val="Prrafodelista"/>
+        <w:rPr>
+          <w:sz w:val="28"/>
+          <w:szCs w:val="28"/>
+        </w:rPr>
+      </w:pPr>
+    </w:p>
+    <w:p>
+      <w:pPr>
+        <w:pStyle w:val="Prrafodelista"/>
+        <w:rPr>
+          <w:sz w:val="28"/>
+          <w:szCs w:val="28"/>
+        </w:rPr>
+      </w:pPr>
+    </w:p>
+    <w:p>
+      <w:pPr>
+        <w:pStyle w:val="Prrafodelista"/>
+        <w:rPr>
+          <w:sz w:val="28"/>
+          <w:szCs w:val="28"/>
+        </w:rPr>
+      </w:pPr>
+    </w:p>
+    <w:p>
+      <w:pPr>
+        <w:pStyle w:val="Prrafodelista"/>
+        <w:rPr>
+          <w:sz w:val="28"/>
+          <w:szCs w:val="28"/>
+        </w:rPr>
+      </w:pPr>
+    </w:p>
+    <w:p>
+      <w:pPr>
+        <w:pStyle w:val="Prrafodelista"/>
+        <w:rPr>
+          <w:sz w:val="28"/>
+          <w:szCs w:val="28"/>
+        </w:rPr>
+      </w:pPr>
+    </w:p>
+    <w:p>
+      <w:pPr>
+        <w:pStyle w:val="Prrafodelista"/>
+        <w:rPr>
+          <w:sz w:val="28"/>
+          <w:szCs w:val="28"/>
+        </w:rPr>
+      </w:pPr>
+    </w:p>
+    <w:p>
+      <w:pPr>
+        <w:pStyle w:val="Prrafodelista"/>
+        <w:rPr>
+          <w:sz w:val="28"/>
+          <w:szCs w:val="28"/>
+        </w:rPr>
+      </w:pPr>
+    </w:p>
+    <w:p>
+      <w:pPr>
+        <w:pStyle w:val="Prrafodelista"/>
+        <w:rPr>
+          <w:sz w:val="28"/>
+          <w:szCs w:val="28"/>
+        </w:rPr>
+      </w:pPr>
+    </w:p>
+    <w:p>
+      <w:pPr>
+        <w:pStyle w:val="Prrafodelista"/>
+        <w:rPr>
           <w:sz w:val="28"/>
           <w:szCs w:val="28"/>
         </w:rPr>
@@ -19225,26 +19153,18 @@
         <w:pStyle w:val="Prrafodelista"/>
         <w:ind w:left="0"/>
         <w:rPr>
-          <w:color w:val="FF0000"/>
+          <w:color w:val="000000" w:themeColor="text1"/>
           <w:sz w:val="36"/>
           <w:szCs w:val="36"/>
         </w:rPr>
       </w:pPr>
       <w:r>
         <w:rPr>
-          <w:color w:val="FF0000"/>
+          <w:color w:val="000000" w:themeColor="text1"/>
           <w:sz w:val="36"/>
           <w:szCs w:val="36"/>
         </w:rPr>
-        <w:t xml:space="preserve">CAPITULO VI - </w:t>
-      </w:r>
-      <w:r>
-        <w:rPr>
-          <w:color w:val="FF0000"/>
-          <w:sz w:val="36"/>
-          <w:szCs w:val="36"/>
-        </w:rPr>
-        <w:t>DISEÑO</w:t>
+        <w:t>CAPITULO VI - DISEÑO</w:t>
       </w:r>
     </w:p>
     <w:p>
@@ -19262,34 +19182,461 @@
       </w:pPr>
       <w:r>
         <w:rPr>
+          <w:b/>
+          <w:bCs/>
           <w:color w:val="000000" w:themeColor="text1"/>
           <w:sz w:val="28"/>
           <w:szCs w:val="28"/>
         </w:rPr>
-        <w:t>S</w:t>
-      </w:r>
-    </w:p>
-    <w:p>
-      <w:pPr>
-        <w:pStyle w:val="Prrafodelista"/>
-        <w:numPr>
-          <w:ilvl w:val="0"/>
-          <w:numId w:val="28"/>
-        </w:numPr>
-        <w:rPr>
-          <w:color w:val="FF0000"/>
-          <w:sz w:val="28"/>
-          <w:szCs w:val="28"/>
-        </w:rPr>
-      </w:pPr>
-      <w:r>
+        <w:t xml:space="preserve"> DIAGRAMA DE SECUENCIA</w:t>
+      </w:r>
+    </w:p>
+    <w:p>
+      <w:pPr>
+        <w:pStyle w:val="Prrafodelista"/>
         <w:rPr>
           <w:color w:val="000000" w:themeColor="text1"/>
           <w:sz w:val="28"/>
           <w:szCs w:val="28"/>
         </w:rPr>
-        <w:t>S</w:t>
-      </w:r>
+      </w:pPr>
+      <w:r>
+        <w:rPr>
+          <w:noProof/>
+        </w:rPr>
+        <w:drawing>
+          <wp:anchor distT="0" distB="0" distL="114300" distR="114300" simplePos="0" relativeHeight="251716608" behindDoc="1" locked="0" layoutInCell="1" allowOverlap="1" wp14:anchorId="607420E7" wp14:editId="57E1D70B">
+            <wp:simplePos x="0" y="0"/>
+            <wp:positionH relativeFrom="column">
+              <wp:posOffset>-441960</wp:posOffset>
+            </wp:positionH>
+            <wp:positionV relativeFrom="paragraph">
+              <wp:posOffset>307975</wp:posOffset>
+            </wp:positionV>
+            <wp:extent cx="6457950" cy="7581900"/>
+            <wp:effectExtent l="0" t="0" r="0" b="0"/>
+            <wp:wrapTopAndBottom/>
+            <wp:docPr id="46" name="Imagen 46"/>
+            <wp:cNvGraphicFramePr>
+              <a:graphicFrameLocks xmlns:a="http://schemas.openxmlformats.org/drawingml/2006/main" noChangeAspect="1"/>
+            </wp:cNvGraphicFramePr>
+            <a:graphic xmlns:a="http://schemas.openxmlformats.org/drawingml/2006/main">
+              <a:graphicData uri="http://schemas.openxmlformats.org/drawingml/2006/picture">
+                <pic:pic xmlns:pic="http://schemas.openxmlformats.org/drawingml/2006/picture">
+                  <pic:nvPicPr>
+                    <pic:cNvPr id="0" name="Picture 4"/>
+                    <pic:cNvPicPr>
+                      <a:picLocks noChangeAspect="1" noChangeArrowheads="1"/>
+                    </pic:cNvPicPr>
+                  </pic:nvPicPr>
+                  <pic:blipFill>
+                    <a:blip r:embed="rId24">
+                      <a:extLst>
+                        <a:ext uri="{28A0092B-C50C-407E-A947-70E740481C1C}">
+                          <a14:useLocalDpi xmlns:a14="http://schemas.microsoft.com/office/drawing/2010/main" val="0"/>
+                        </a:ext>
+                      </a:extLst>
+                    </a:blip>
+                    <a:srcRect/>
+                    <a:stretch>
+                      <a:fillRect/>
+                    </a:stretch>
+                  </pic:blipFill>
+                  <pic:spPr bwMode="auto">
+                    <a:xfrm>
+                      <a:off x="0" y="0"/>
+                      <a:ext cx="6457950" cy="7581900"/>
+                    </a:xfrm>
+                    <a:prstGeom prst="rect">
+                      <a:avLst/>
+                    </a:prstGeom>
+                    <a:noFill/>
+                    <a:ln>
+                      <a:noFill/>
+                    </a:ln>
+                  </pic:spPr>
+                </pic:pic>
+              </a:graphicData>
+            </a:graphic>
+            <wp14:sizeRelH relativeFrom="page">
+              <wp14:pctWidth>0</wp14:pctWidth>
+            </wp14:sizeRelH>
+            <wp14:sizeRelV relativeFrom="page">
+              <wp14:pctHeight>0</wp14:pctHeight>
+            </wp14:sizeRelV>
+          </wp:anchor>
+        </w:drawing>
+      </w:r>
+      <w:r>
+        <w:rPr>
+          <w:color w:val="000000" w:themeColor="text1"/>
+          <w:sz w:val="28"/>
+          <w:szCs w:val="28"/>
+        </w:rPr>
+        <w:t>Caso de Uso – Registro de Usuario</w:t>
+      </w:r>
+    </w:p>
+    <w:p>
+      <w:pPr>
+        <w:pStyle w:val="Prrafodelista"/>
+        <w:rPr>
+          <w:color w:val="000000" w:themeColor="text1"/>
+          <w:sz w:val="28"/>
+          <w:szCs w:val="28"/>
+        </w:rPr>
+      </w:pPr>
+    </w:p>
+    <w:p>
+      <w:pPr>
+        <w:pStyle w:val="Prrafodelista"/>
+        <w:rPr>
+          <w:color w:val="000000" w:themeColor="text1"/>
+          <w:sz w:val="28"/>
+          <w:szCs w:val="28"/>
+        </w:rPr>
+      </w:pPr>
+    </w:p>
+    <w:p>
+      <w:pPr>
+        <w:pStyle w:val="Prrafodelista"/>
+        <w:rPr>
+          <w:color w:val="000000" w:themeColor="text1"/>
+          <w:sz w:val="28"/>
+          <w:szCs w:val="28"/>
+        </w:rPr>
+      </w:pPr>
+      <w:r>
+        <w:rPr>
+          <w:color w:val="000000" w:themeColor="text1"/>
+          <w:sz w:val="28"/>
+          <w:szCs w:val="28"/>
+        </w:rPr>
+        <w:t>Caso de Uso – Registrar vehículo</w:t>
+      </w:r>
+    </w:p>
+    <w:p>
+      <w:pPr>
+        <w:pStyle w:val="Prrafodelista"/>
+        <w:rPr>
+          <w:noProof/>
+        </w:rPr>
+      </w:pPr>
+      <w:r>
+        <w:rPr>
+          <w:noProof/>
+        </w:rPr>
+        <w:drawing>
+          <wp:anchor distT="0" distB="0" distL="114300" distR="114300" simplePos="0" relativeHeight="251718656" behindDoc="1" locked="0" layoutInCell="1" allowOverlap="1" wp14:anchorId="3B604B9A" wp14:editId="37760DD5">
+            <wp:simplePos x="0" y="0"/>
+            <wp:positionH relativeFrom="column">
+              <wp:posOffset>-480060</wp:posOffset>
+            </wp:positionH>
+            <wp:positionV relativeFrom="paragraph">
+              <wp:posOffset>266065</wp:posOffset>
+            </wp:positionV>
+            <wp:extent cx="6343650" cy="6343650"/>
+            <wp:effectExtent l="0" t="0" r="0" b="0"/>
+            <wp:wrapTopAndBottom/>
+            <wp:docPr id="48" name="Imagen 48"/>
+            <wp:cNvGraphicFramePr>
+              <a:graphicFrameLocks xmlns:a="http://schemas.openxmlformats.org/drawingml/2006/main" noChangeAspect="1"/>
+            </wp:cNvGraphicFramePr>
+            <a:graphic xmlns:a="http://schemas.openxmlformats.org/drawingml/2006/main">
+              <a:graphicData uri="http://schemas.openxmlformats.org/drawingml/2006/picture">
+                <pic:pic xmlns:pic="http://schemas.openxmlformats.org/drawingml/2006/picture">
+                  <pic:nvPicPr>
+                    <pic:cNvPr id="0" name="Picture 6"/>
+                    <pic:cNvPicPr>
+                      <a:picLocks noChangeAspect="1" noChangeArrowheads="1"/>
+                    </pic:cNvPicPr>
+                  </pic:nvPicPr>
+                  <pic:blipFill rotWithShape="1">
+                    <a:blip r:embed="rId25">
+                      <a:extLst>
+                        <a:ext uri="{28A0092B-C50C-407E-A947-70E740481C1C}">
+                          <a14:useLocalDpi xmlns:a14="http://schemas.microsoft.com/office/drawing/2010/main" val="0"/>
+                        </a:ext>
+                      </a:extLst>
+                    </a:blip>
+                    <a:srcRect l="13920" t="6265" r="4000" b="12761"/>
+                    <a:stretch/>
+                  </pic:blipFill>
+                  <pic:spPr bwMode="auto">
+                    <a:xfrm>
+                      <a:off x="0" y="0"/>
+                      <a:ext cx="6343650" cy="6343650"/>
+                    </a:xfrm>
+                    <a:prstGeom prst="rect">
+                      <a:avLst/>
+                    </a:prstGeom>
+                    <a:noFill/>
+                    <a:ln>
+                      <a:noFill/>
+                    </a:ln>
+                    <a:extLst>
+                      <a:ext uri="{53640926-AAD7-44D8-BBD7-CCE9431645EC}">
+                        <a14:shadowObscured xmlns:a14="http://schemas.microsoft.com/office/drawing/2010/main"/>
+                      </a:ext>
+                    </a:extLst>
+                  </pic:spPr>
+                </pic:pic>
+              </a:graphicData>
+            </a:graphic>
+            <wp14:sizeRelH relativeFrom="page">
+              <wp14:pctWidth>0</wp14:pctWidth>
+            </wp14:sizeRelH>
+            <wp14:sizeRelV relativeFrom="page">
+              <wp14:pctHeight>0</wp14:pctHeight>
+            </wp14:sizeRelV>
+          </wp:anchor>
+        </w:drawing>
+      </w:r>
+    </w:p>
+    <w:p>
+      <w:pPr>
+        <w:pStyle w:val="Prrafodelista"/>
+        <w:rPr>
+          <w:color w:val="000000" w:themeColor="text1"/>
+          <w:sz w:val="28"/>
+          <w:szCs w:val="28"/>
+        </w:rPr>
+      </w:pPr>
+    </w:p>
+    <w:p>
+      <w:pPr>
+        <w:pStyle w:val="Prrafodelista"/>
+        <w:rPr>
+          <w:color w:val="000000" w:themeColor="text1"/>
+          <w:sz w:val="28"/>
+          <w:szCs w:val="28"/>
+        </w:rPr>
+      </w:pPr>
+    </w:p>
+    <w:p>
+      <w:pPr>
+        <w:pStyle w:val="Prrafodelista"/>
+        <w:rPr>
+          <w:color w:val="000000" w:themeColor="text1"/>
+          <w:sz w:val="28"/>
+          <w:szCs w:val="28"/>
+        </w:rPr>
+      </w:pPr>
+    </w:p>
+    <w:p>
+      <w:pPr>
+        <w:pStyle w:val="Prrafodelista"/>
+        <w:rPr>
+          <w:color w:val="000000" w:themeColor="text1"/>
+          <w:sz w:val="28"/>
+          <w:szCs w:val="28"/>
+        </w:rPr>
+      </w:pPr>
+    </w:p>
+    <w:p>
+      <w:pPr>
+        <w:pStyle w:val="Prrafodelista"/>
+        <w:rPr>
+          <w:color w:val="000000" w:themeColor="text1"/>
+          <w:sz w:val="28"/>
+          <w:szCs w:val="28"/>
+        </w:rPr>
+      </w:pPr>
+    </w:p>
+    <w:p>
+      <w:pPr>
+        <w:pStyle w:val="Prrafodelista"/>
+        <w:rPr>
+          <w:color w:val="000000" w:themeColor="text1"/>
+          <w:sz w:val="28"/>
+          <w:szCs w:val="28"/>
+        </w:rPr>
+      </w:pPr>
+    </w:p>
+    <w:p>
+      <w:pPr>
+        <w:pStyle w:val="Prrafodelista"/>
+        <w:rPr>
+          <w:color w:val="000000" w:themeColor="text1"/>
+          <w:sz w:val="28"/>
+          <w:szCs w:val="28"/>
+        </w:rPr>
+      </w:pPr>
+    </w:p>
+    <w:p>
+      <w:pPr>
+        <w:pStyle w:val="Prrafodelista"/>
+        <w:rPr>
+          <w:color w:val="000000" w:themeColor="text1"/>
+          <w:sz w:val="28"/>
+          <w:szCs w:val="28"/>
+        </w:rPr>
+      </w:pPr>
+    </w:p>
+    <w:p>
+      <w:pPr>
+        <w:pStyle w:val="Prrafodelista"/>
+        <w:rPr>
+          <w:color w:val="000000" w:themeColor="text1"/>
+          <w:sz w:val="28"/>
+          <w:szCs w:val="28"/>
+        </w:rPr>
+      </w:pPr>
+      <w:r>
+        <w:rPr>
+          <w:color w:val="000000" w:themeColor="text1"/>
+          <w:sz w:val="28"/>
+          <w:szCs w:val="28"/>
+        </w:rPr>
+        <w:t>--</w:t>
+      </w:r>
+    </w:p>
+    <w:p>
+      <w:pPr>
+        <w:pStyle w:val="Prrafodelista"/>
+        <w:rPr>
+          <w:color w:val="000000" w:themeColor="text1"/>
+          <w:sz w:val="28"/>
+          <w:szCs w:val="28"/>
+        </w:rPr>
+      </w:pPr>
+    </w:p>
+    <w:p>
+      <w:pPr>
+        <w:pStyle w:val="Prrafodelista"/>
+        <w:rPr>
+          <w:color w:val="000000" w:themeColor="text1"/>
+          <w:sz w:val="28"/>
+          <w:szCs w:val="28"/>
+        </w:rPr>
+      </w:pPr>
+      <w:r>
+        <w:rPr>
+          <w:color w:val="000000" w:themeColor="text1"/>
+          <w:sz w:val="28"/>
+          <w:szCs w:val="28"/>
+        </w:rPr>
+        <w:t>--</w:t>
+      </w:r>
+    </w:p>
+    <w:p>
+      <w:pPr>
+        <w:pStyle w:val="Prrafodelista"/>
+        <w:rPr>
+          <w:color w:val="000000" w:themeColor="text1"/>
+          <w:sz w:val="28"/>
+          <w:szCs w:val="28"/>
+        </w:rPr>
+      </w:pPr>
+    </w:p>
+    <w:p>
+      <w:pPr>
+        <w:pStyle w:val="Prrafodelista"/>
+        <w:rPr>
+          <w:color w:val="000000" w:themeColor="text1"/>
+          <w:sz w:val="28"/>
+          <w:szCs w:val="28"/>
+        </w:rPr>
+      </w:pPr>
+    </w:p>
+    <w:p>
+      <w:pPr>
+        <w:pStyle w:val="Prrafodelista"/>
+        <w:rPr>
+          <w:color w:val="000000" w:themeColor="text1"/>
+          <w:sz w:val="28"/>
+          <w:szCs w:val="28"/>
+        </w:rPr>
+      </w:pPr>
+    </w:p>
+    <w:p>
+      <w:pPr>
+        <w:pStyle w:val="Prrafodelista"/>
+        <w:rPr>
+          <w:color w:val="000000" w:themeColor="text1"/>
+          <w:sz w:val="28"/>
+          <w:szCs w:val="28"/>
+        </w:rPr>
+      </w:pPr>
+    </w:p>
+    <w:p>
+      <w:pPr>
+        <w:pStyle w:val="Prrafodelista"/>
+        <w:rPr>
+          <w:color w:val="000000" w:themeColor="text1"/>
+          <w:sz w:val="28"/>
+          <w:szCs w:val="28"/>
+        </w:rPr>
+      </w:pPr>
+    </w:p>
+    <w:p>
+      <w:pPr>
+        <w:pStyle w:val="Prrafodelista"/>
+        <w:rPr>
+          <w:color w:val="000000" w:themeColor="text1"/>
+          <w:sz w:val="28"/>
+          <w:szCs w:val="28"/>
+        </w:rPr>
+      </w:pPr>
+    </w:p>
+    <w:p>
+      <w:pPr>
+        <w:pStyle w:val="Prrafodelista"/>
+        <w:rPr>
+          <w:color w:val="000000" w:themeColor="text1"/>
+          <w:sz w:val="28"/>
+          <w:szCs w:val="28"/>
+        </w:rPr>
+      </w:pPr>
+    </w:p>
+    <w:p>
+      <w:pPr>
+        <w:pStyle w:val="Prrafodelista"/>
+        <w:rPr>
+          <w:color w:val="000000" w:themeColor="text1"/>
+          <w:sz w:val="28"/>
+          <w:szCs w:val="28"/>
+        </w:rPr>
+      </w:pPr>
+    </w:p>
+    <w:p>
+      <w:pPr>
+        <w:pStyle w:val="Prrafodelista"/>
+        <w:rPr>
+          <w:color w:val="000000" w:themeColor="text1"/>
+          <w:sz w:val="28"/>
+          <w:szCs w:val="28"/>
+        </w:rPr>
+      </w:pPr>
+    </w:p>
+    <w:p>
+      <w:pPr>
+        <w:pStyle w:val="Prrafodelista"/>
+        <w:rPr>
+          <w:color w:val="000000" w:themeColor="text1"/>
+          <w:sz w:val="28"/>
+          <w:szCs w:val="28"/>
+        </w:rPr>
+      </w:pPr>
+    </w:p>
+    <w:p>
+      <w:pPr>
+        <w:pStyle w:val="Prrafodelista"/>
+        <w:rPr>
+          <w:color w:val="000000" w:themeColor="text1"/>
+          <w:sz w:val="28"/>
+          <w:szCs w:val="28"/>
+        </w:rPr>
+      </w:pPr>
+    </w:p>
+    <w:p>
+      <w:pPr>
+        <w:pStyle w:val="Prrafodelista"/>
+        <w:rPr>
+          <w:color w:val="000000" w:themeColor="text1"/>
+          <w:sz w:val="28"/>
+          <w:szCs w:val="28"/>
+        </w:rPr>
+      </w:pPr>
     </w:p>
     <w:p>
       <w:pPr>
@@ -19340,7 +19687,7 @@
                     </pic:cNvPicPr>
                   </pic:nvPicPr>
                   <pic:blipFill>
-                    <a:blip r:embed="rId22">
+                    <a:blip r:embed="rId26">
                       <a:extLst>
                         <a:ext uri="{28A0092B-C50C-407E-A947-70E740481C1C}">
                           <a14:useLocalDpi xmlns:a14="http://schemas.microsoft.com/office/drawing/2010/main" val="0"/>
@@ -19492,6 +19839,36 @@
     <w:p>
       <w:pPr>
         <w:pStyle w:val="Prrafodelista"/>
+        <w:rPr>
+          <w:color w:val="FF0000"/>
+          <w:sz w:val="28"/>
+          <w:szCs w:val="28"/>
+        </w:rPr>
+      </w:pPr>
+    </w:p>
+    <w:p>
+      <w:pPr>
+        <w:pStyle w:val="Prrafodelista"/>
+        <w:rPr>
+          <w:color w:val="FF0000"/>
+          <w:sz w:val="28"/>
+          <w:szCs w:val="28"/>
+        </w:rPr>
+      </w:pPr>
+    </w:p>
+    <w:p>
+      <w:pPr>
+        <w:pStyle w:val="Prrafodelista"/>
+        <w:rPr>
+          <w:color w:val="FF0000"/>
+          <w:sz w:val="28"/>
+          <w:szCs w:val="28"/>
+        </w:rPr>
+      </w:pPr>
+    </w:p>
+    <w:p>
+      <w:pPr>
+        <w:pStyle w:val="Prrafodelista"/>
         <w:numPr>
           <w:ilvl w:val="0"/>
           <w:numId w:val="28"/>
@@ -19648,12 +20025,6 @@
           <w:bCs/>
         </w:rPr>
         <w:tab/>
-      </w:r>
-      <w:r>
-        <w:rPr>
-          <w:b/>
-          <w:bCs/>
-        </w:rPr>
         <w:t xml:space="preserve">                            FK                </w:t>
       </w:r>
       <w:proofErr w:type="spellStart"/>
@@ -19670,34 +20041,16 @@
           <w:b/>
           <w:bCs/>
         </w:rPr>
-        <w:t xml:space="preserve">      </w:t>
-      </w:r>
-      <w:proofErr w:type="spellStart"/>
-      <w:r>
-        <w:rPr>
-          <w:b/>
-          <w:bCs/>
-        </w:rPr>
-        <w:t>FK</w:t>
-      </w:r>
-      <w:proofErr w:type="spellEnd"/>
+        <w:t xml:space="preserve">      FK</w:t>
+      </w:r>
       <w:r>
         <w:rPr>
           <w:b/>
           <w:bCs/>
         </w:rPr>
         <w:tab/>
-        <w:t xml:space="preserve"> </w:t>
-      </w:r>
-      <w:proofErr w:type="spellStart"/>
-      <w:r>
-        <w:rPr>
-          <w:b/>
-          <w:bCs/>
-        </w:rPr>
-        <w:t>FK</w:t>
-      </w:r>
-      <w:proofErr w:type="spellEnd"/>
+        <w:t xml:space="preserve"> FK</w:t>
+      </w:r>
     </w:p>
     <w:p>
       <w:pPr>
@@ -19792,14 +20145,7 @@
           <w:bCs/>
         </w:rPr>
         <w:br/>
-        <w:t xml:space="preserve">                                                                                                       </w:t>
-      </w:r>
-      <w:r>
-        <w:rPr>
-          <w:b/>
-          <w:bCs/>
-        </w:rPr>
-        <w:t xml:space="preserve">                                           FK</w:t>
+        <w:t xml:space="preserve">                                                                                                                                                  FK</w:t>
       </w:r>
     </w:p>
     <w:p>
@@ -20072,12 +20418,6 @@
           <w:bCs/>
         </w:rPr>
         <w:tab/>
-      </w:r>
-      <w:r>
-        <w:rPr>
-          <w:b/>
-          <w:bCs/>
-        </w:rPr>
         <w:t>PK</w:t>
       </w:r>
     </w:p>
@@ -20645,14 +20985,7 @@
           <w:bCs/>
         </w:rPr>
         <w:tab/>
-        <w:t xml:space="preserve">                         </w:t>
-      </w:r>
-      <w:r>
-        <w:rPr>
-          <w:b/>
-          <w:bCs/>
-        </w:rPr>
-        <w:t xml:space="preserve">                 </w:t>
+        <w:t xml:space="preserve">                                          </w:t>
       </w:r>
     </w:p>
     <w:p>
@@ -20770,10 +21103,7 @@
       </w:r>
       <w:proofErr w:type="spellStart"/>
       <w:r>
-        <w:t>IdRegist</w:t>
-      </w:r>
-      <w:r>
-        <w:t>ro</w:t>
+        <w:t>IdRegistro</w:t>
       </w:r>
       <w:proofErr w:type="spellEnd"/>
       <w:r>
@@ -20810,72 +21140,6 @@
           <w:szCs w:val="28"/>
         </w:rPr>
       </w:pPr>
-    </w:p>
-    <w:p>
-      <w:pPr>
-        <w:pStyle w:val="Prrafodelista"/>
-        <w:numPr>
-          <w:ilvl w:val="0"/>
-          <w:numId w:val="28"/>
-        </w:numPr>
-        <w:rPr>
-          <w:color w:val="FF0000"/>
-          <w:sz w:val="28"/>
-          <w:szCs w:val="28"/>
-        </w:rPr>
-      </w:pPr>
-      <w:r>
-        <w:rPr>
-          <w:color w:val="FF0000"/>
-          <w:sz w:val="28"/>
-          <w:szCs w:val="28"/>
-        </w:rPr>
-        <w:t>S</w:t>
-      </w:r>
-    </w:p>
-    <w:p>
-      <w:pPr>
-        <w:pStyle w:val="Prrafodelista"/>
-        <w:numPr>
-          <w:ilvl w:val="0"/>
-          <w:numId w:val="28"/>
-        </w:numPr>
-        <w:rPr>
-          <w:color w:val="FF0000"/>
-          <w:sz w:val="28"/>
-          <w:szCs w:val="28"/>
-        </w:rPr>
-      </w:pPr>
-      <w:r>
-        <w:rPr>
-          <w:color w:val="FF0000"/>
-          <w:sz w:val="28"/>
-          <w:szCs w:val="28"/>
-        </w:rPr>
-        <w:t>S</w:t>
-      </w:r>
-    </w:p>
-    <w:p>
-      <w:pPr>
-        <w:pStyle w:val="Prrafodelista"/>
-        <w:numPr>
-          <w:ilvl w:val="0"/>
-          <w:numId w:val="28"/>
-        </w:numPr>
-        <w:rPr>
-          <w:color w:val="FF0000"/>
-          <w:sz w:val="28"/>
-          <w:szCs w:val="28"/>
-        </w:rPr>
-      </w:pPr>
-      <w:r>
-        <w:rPr>
-          <w:color w:val="FF0000"/>
-          <w:sz w:val="28"/>
-          <w:szCs w:val="28"/>
-        </w:rPr>
-        <w:t>S</w:t>
-      </w:r>
     </w:p>
     <w:p>
       <w:pPr>
@@ -20945,12 +21209,12 @@
       </w:r>
     </w:p>
     <w:sectPr>
-      <w:headerReference w:type="even" r:id="rId23"/>
-      <w:headerReference w:type="default" r:id="rId24"/>
-      <w:footerReference w:type="even" r:id="rId25"/>
-      <w:footerReference w:type="default" r:id="rId26"/>
-      <w:headerReference w:type="first" r:id="rId27"/>
-      <w:footerReference w:type="first" r:id="rId28"/>
+      <w:headerReference w:type="even" r:id="rId27"/>
+      <w:headerReference w:type="default" r:id="rId28"/>
+      <w:footerReference w:type="even" r:id="rId29"/>
+      <w:footerReference w:type="default" r:id="rId30"/>
+      <w:headerReference w:type="first" r:id="rId31"/>
+      <w:footerReference w:type="first" r:id="rId32"/>
       <w:pgSz w:w="11906" w:h="16838"/>
       <w:pgMar w:top="1417" w:right="1701" w:bottom="1417" w:left="1701" w:header="708" w:footer="708" w:gutter="0"/>
       <w:pgBorders w:offsetFrom="page">

</xml_diff>